<commit_message>
support for GLIBC 2.7 64bit instead of GLIBC 2.14
</commit_message>
<xml_diff>
--- a/Instrumentation.ex/resources/manual.docx
+++ b/Instrumentation.ex/resources/manual.docx
@@ -768,7 +768,7 @@
                 <w:noProof/>
                 <w:webHidden/>
               </w:rPr>
-              <w:t>3</w:t>
+              <w:t>4</w:t>
             </w:r>
             <w:r>
               <w:rPr>
@@ -1120,7 +1120,7 @@
                 <w:noProof/>
                 <w:webHidden/>
               </w:rPr>
-              <w:t>8</w:t>
+              <w:t>9</w:t>
             </w:r>
             <w:r>
               <w:rPr>
@@ -1208,7 +1208,7 @@
                 <w:noProof/>
                 <w:webHidden/>
               </w:rPr>
-              <w:t>8</w:t>
+              <w:t>9</w:t>
             </w:r>
             <w:r>
               <w:rPr>
@@ -1560,7 +1560,7 @@
                 <w:noProof/>
                 <w:webHidden/>
               </w:rPr>
-              <w:t>11</w:t>
+              <w:t>12</w:t>
             </w:r>
             <w:r>
               <w:rPr>
@@ -1912,7 +1912,7 @@
                 <w:noProof/>
                 <w:webHidden/>
               </w:rPr>
-              <w:t>14</w:t>
+              <w:t>15</w:t>
             </w:r>
             <w:r>
               <w:rPr>
@@ -3550,6 +3550,44 @@
         <w:rPr>
           <w:lang w:val="en-US"/>
         </w:rPr>
+        <w:t xml:space="preserve">Please note that for Linux </w:t>
+      </w:r>
+      <w:r>
+        <w:rPr>
+          <w:lang w:val="en-US"/>
+        </w:rPr>
+        <w:t>at least GLIBC</w:t>
+      </w:r>
+      <w:r>
+        <w:rPr>
+          <w:lang w:val="en-US"/>
+        </w:rPr>
+        <w:t xml:space="preserve"> </w:t>
+      </w:r>
+      <w:r>
+        <w:rPr>
+          <w:lang w:val="en-US"/>
+        </w:rPr>
+        <w:t>2.7 is required</w:t>
+      </w:r>
+      <w:r>
+        <w:rPr>
+          <w:lang w:val="en-US"/>
+        </w:rPr>
+        <w:t>.</w:t>
+      </w:r>
+    </w:p>
+    <w:p>
+      <w:pPr>
+        <w:jc w:val="both"/>
+        <w:rPr>
+          <w:lang w:val="en-US"/>
+        </w:rPr>
+      </w:pPr>
+      <w:r>
+        <w:rPr>
+          <w:lang w:val="en-US"/>
+        </w:rPr>
         <w:t>Currently, we provide three prepackaged distributions, one plain distribution which provides a post-mortem summary</w:t>
       </w:r>
       <w:r>
@@ -4050,6 +4088,7 @@
           <w:rFonts w:cs="Courier New"/>
           <w:lang w:val="en-US"/>
         </w:rPr>
+        <w:lastRenderedPageBreak/>
         <w:t xml:space="preserve">For static instrumentation, </w:t>
       </w:r>
       <w:r>
@@ -4106,7 +4145,6 @@
           <w:rFonts w:cs="Courier New"/>
           <w:lang w:val="en-US"/>
         </w:rPr>
-        <w:lastRenderedPageBreak/>
         <w:t xml:space="preserve">while </w:t>
       </w:r>
       <w:r>
@@ -5203,7 +5241,14 @@
               <w:rPr>
                 <w:lang w:val="en-US"/>
               </w:rPr>
-              <w:t xml:space="preserve">Process instrumentation and resource observation in this JVM and send the monitored results to the specified remote monitoring server. For details see Section </w:t>
+              <w:t xml:space="preserve">Process instrumentation and resource observation in this JVM and send the monitored results to the specified remote monitoring server. For details see </w:t>
+            </w:r>
+            <w:r>
+              <w:rPr>
+                <w:lang w:val="en-US"/>
+              </w:rPr>
+              <w:lastRenderedPageBreak/>
+              <w:t xml:space="preserve">Section </w:t>
             </w:r>
             <w:r>
               <w:rPr>
@@ -5262,6 +5307,7 @@
               <w:rPr>
                 <w:lang w:val="en-US"/>
               </w:rPr>
+              <w:lastRenderedPageBreak/>
               <w:t>structured string</w:t>
             </w:r>
           </w:p>
@@ -6038,7 +6084,14 @@
         <w:rPr>
           <w:lang w:val="en-US"/>
         </w:rPr>
-        <w:t xml:space="preserve"> both, the start and the end annotation.</w:t>
+        <w:t xml:space="preserve"> both, the start and </w:t>
+      </w:r>
+      <w:r>
+        <w:rPr>
+          <w:lang w:val="en-US"/>
+        </w:rPr>
+        <w:lastRenderedPageBreak/>
+        <w:t>the end annotation.</w:t>
       </w:r>
       <w:r>
         <w:rPr>
@@ -7265,7 +7318,14 @@
               <w:rPr>
                 <w:lang w:val="en-US"/>
               </w:rPr>
-              <w:t xml:space="preserve">Mark this method as end of the system, i.e. where to stop </w:t>
+              <w:t xml:space="preserve">Mark this method as end of the system, </w:t>
+            </w:r>
+            <w:r>
+              <w:rPr>
+                <w:lang w:val="en-US"/>
+              </w:rPr>
+              <w:lastRenderedPageBreak/>
+              <w:t xml:space="preserve">i.e. where to stop </w:t>
             </w:r>
             <w:proofErr w:type="spellStart"/>
             <w:r>
@@ -7297,6 +7357,7 @@
               <w:rPr>
                 <w:lang w:val="en-US"/>
               </w:rPr>
+              <w:lastRenderedPageBreak/>
               <w:t>Method</w:t>
             </w:r>
           </w:p>
@@ -8050,6 +8111,7 @@
         <w:rPr>
           <w:lang w:val="en-US"/>
         </w:rPr>
+        <w:lastRenderedPageBreak/>
         <w:t xml:space="preserve">Further details regarding the options of the individual annotations can be found in the </w:t>
       </w:r>
       <w:proofErr w:type="spellStart"/>
@@ -8101,7 +8163,6 @@
         <w:rPr>
           <w:lang w:val="en-US"/>
         </w:rPr>
-        <w:lastRenderedPageBreak/>
         <w:t xml:space="preserve">The typical annotation is </w:t>
       </w:r>
       <w:r>
@@ -8988,6 +9049,7 @@
         <w:rPr>
           <w:lang w:val="en-US"/>
         </w:rPr>
+        <w:lastRenderedPageBreak/>
         <w:t>XML</w:t>
       </w:r>
       <w:r>
@@ -9044,7 +9106,6 @@
         <w:rPr>
           <w:lang w:val="en-US"/>
         </w:rPr>
-        <w:lastRenderedPageBreak/>
         <w:t>Structure</w:t>
       </w:r>
       <w:bookmarkEnd w:id="17"/>
@@ -10910,6 +10971,7 @@
         <w:rPr>
           <w:lang w:val="en-US"/>
         </w:rPr>
+        <w:lastRenderedPageBreak/>
         <w:t>The</w:t>
       </w:r>
       <w:r>
@@ -11083,7 +11145,6 @@
           <w:rFonts w:ascii="Courier New" w:hAnsi="Courier New" w:cs="Courier New"/>
           <w:lang w:val="en-US"/>
         </w:rPr>
-        <w:lastRenderedPageBreak/>
         <w:t>pattern</w:t>
       </w:r>
       <w:proofErr w:type="gramEnd"/>
@@ -11808,7 +11869,15 @@
           <w:rFonts w:cstheme="minorHAnsi"/>
           <w:lang w:val="en-US"/>
         </w:rPr>
-        <w:t xml:space="preserve">The group configuration may also receive the other attributes </w:t>
+        <w:t xml:space="preserve">The group configuration may also receive the other </w:t>
+      </w:r>
+      <w:r>
+        <w:rPr>
+          <w:rFonts w:cstheme="minorHAnsi"/>
+          <w:lang w:val="en-US"/>
+        </w:rPr>
+        <w:lastRenderedPageBreak/>
+        <w:t xml:space="preserve">attributes </w:t>
       </w:r>
       <w:proofErr w:type="spellStart"/>
       <w:r>
@@ -12068,7 +12137,6 @@
           <w:rFonts w:cstheme="minorHAnsi"/>
           <w:lang w:val="en-US"/>
         </w:rPr>
-        <w:lastRenderedPageBreak/>
         <w:t>Group configurations in XML files may also be applied in combination with source code annotation based configuration in order to improve consistency. In this case, the XML configuration file must not be authori</w:t>
       </w:r>
       <w:r>
@@ -13075,7 +13143,14 @@
         <w:rPr>
           <w:lang w:val="en-US"/>
         </w:rPr>
-        <w:t xml:space="preserve">when a large (base) system with a stable codebase is used and dynamic instrumentation affects startup time significantly, e.g. for a J2EE container server. </w:t>
+        <w:t xml:space="preserve">when a large (base) system with a stable codebase is used and dynamic </w:t>
+      </w:r>
+      <w:r>
+        <w:rPr>
+          <w:lang w:val="en-US"/>
+        </w:rPr>
+        <w:lastRenderedPageBreak/>
+        <w:t xml:space="preserve">instrumentation affects startup time significantly, e.g. for a J2EE container server. </w:t>
       </w:r>
       <w:r>
         <w:rPr>
@@ -14413,193 +14488,201 @@
           <w:rFonts w:cs="Courier New"/>
           <w:lang w:val="en-GB"/>
         </w:rPr>
-        <w:t xml:space="preserve">The library directory of the application shall contain the </w:t>
+        <w:t xml:space="preserve">The library directory of the application shall </w:t>
       </w:r>
       <w:r>
         <w:rPr>
           <w:rFonts w:cs="Courier New"/>
           <w:lang w:val="en-GB"/>
         </w:rPr>
-        <w:t xml:space="preserve">contents of the </w:t>
-      </w:r>
-      <w:proofErr w:type="spellStart"/>
-      <w:r>
-        <w:rPr>
-          <w:rFonts w:ascii="Courier New" w:hAnsi="Courier New" w:cs="Courier New"/>
-          <w:lang w:val="en-GB"/>
-        </w:rPr>
-        <w:t>libs</w:t>
-      </w:r>
-      <w:proofErr w:type="spellEnd"/>
+        <w:lastRenderedPageBreak/>
+        <w:t xml:space="preserve">contain the </w:t>
+      </w:r>
       <w:r>
         <w:rPr>
           <w:rFonts w:cs="Courier New"/>
           <w:lang w:val="en-GB"/>
         </w:rPr>
-        <w:t xml:space="preserve"> directory of the SPASS-meter Android distribution (including the </w:t>
-      </w:r>
+        <w:t xml:space="preserve">contents of the </w:t>
+      </w:r>
+      <w:proofErr w:type="spellStart"/>
+      <w:r>
+        <w:rPr>
+          <w:rFonts w:ascii="Courier New" w:hAnsi="Courier New" w:cs="Courier New"/>
+          <w:lang w:val="en-GB"/>
+        </w:rPr>
+        <w:t>libs</w:t>
+      </w:r>
+      <w:proofErr w:type="spellEnd"/>
       <w:r>
         <w:rPr>
           <w:rFonts w:cs="Courier New"/>
           <w:lang w:val="en-GB"/>
         </w:rPr>
-        <w:t xml:space="preserve">two </w:t>
+        <w:t xml:space="preserve"> directory of the SPASS-meter Android distribution (including the </w:t>
       </w:r>
       <w:r>
         <w:rPr>
           <w:rFonts w:cs="Courier New"/>
           <w:lang w:val="en-GB"/>
         </w:rPr>
-        <w:t xml:space="preserve">version of the </w:t>
+        <w:t xml:space="preserve">two </w:t>
       </w:r>
       <w:r>
         <w:rPr>
           <w:rFonts w:cs="Courier New"/>
           <w:lang w:val="en-GB"/>
         </w:rPr>
-        <w:t>native librar</w:t>
+        <w:t xml:space="preserve">version of the </w:t>
       </w:r>
       <w:r>
         <w:rPr>
           <w:rFonts w:cs="Courier New"/>
           <w:lang w:val="en-GB"/>
         </w:rPr>
-        <w:t>y)</w:t>
+        <w:t>native librar</w:t>
       </w:r>
       <w:r>
         <w:rPr>
           <w:rFonts w:cs="Courier New"/>
           <w:lang w:val="en-GB"/>
         </w:rPr>
-        <w:t xml:space="preserve">. </w:t>
-      </w:r>
-    </w:p>
-    <w:p>
-      <w:pPr>
-        <w:jc w:val="both"/>
+        <w:t>y)</w:t>
+      </w:r>
+      <w:r>
         <w:rPr>
           <w:rFonts w:cs="Courier New"/>
           <w:lang w:val="en-GB"/>
         </w:rPr>
-      </w:pPr>
-      <w:r>
+        <w:t xml:space="preserve">. </w:t>
+      </w:r>
+    </w:p>
+    <w:p>
+      <w:pPr>
+        <w:jc w:val="both"/>
         <w:rPr>
           <w:rFonts w:cs="Courier New"/>
           <w:lang w:val="en-GB"/>
         </w:rPr>
-        <w:t xml:space="preserve">Basically, </w:t>
-      </w:r>
+      </w:pPr>
       <w:r>
         <w:rPr>
           <w:rFonts w:cs="Courier New"/>
           <w:lang w:val="en-GB"/>
         </w:rPr>
-        <w:t xml:space="preserve">we </w:t>
+        <w:t xml:space="preserve">Basically, </w:t>
       </w:r>
       <w:r>
         <w:rPr>
           <w:rFonts w:cs="Courier New"/>
           <w:lang w:val="en-GB"/>
         </w:rPr>
-        <w:t xml:space="preserve">recommend packaging all Java classes (before calling the </w:t>
-      </w:r>
-      <w:proofErr w:type="spellStart"/>
-      <w:r>
-        <w:rPr>
-          <w:rFonts w:ascii="Courier New" w:hAnsi="Courier New" w:cs="Courier New"/>
-          <w:lang w:val="en-GB"/>
-        </w:rPr>
-        <w:t>dex</w:t>
-      </w:r>
-      <w:proofErr w:type="spellEnd"/>
+        <w:t xml:space="preserve">we </w:t>
+      </w:r>
       <w:r>
         <w:rPr>
           <w:rFonts w:cs="Courier New"/>
           <w:lang w:val="en-GB"/>
         </w:rPr>
-        <w:t xml:space="preserve"> tool) into one JAR</w:t>
-      </w:r>
+        <w:t xml:space="preserve">recommend packaging all Java classes (before calling the </w:t>
+      </w:r>
+      <w:proofErr w:type="spellStart"/>
+      <w:r>
+        <w:rPr>
+          <w:rFonts w:ascii="Courier New" w:hAnsi="Courier New" w:cs="Courier New"/>
+          <w:lang w:val="en-GB"/>
+        </w:rPr>
+        <w:t>dex</w:t>
+      </w:r>
+      <w:proofErr w:type="spellEnd"/>
       <w:r>
         <w:rPr>
           <w:rFonts w:cs="Courier New"/>
           <w:lang w:val="en-GB"/>
         </w:rPr>
-        <w:t xml:space="preserve"> </w:t>
+        <w:t xml:space="preserve"> tool) into one JAR</w:t>
       </w:r>
       <w:r>
         <w:rPr>
           <w:rFonts w:cs="Courier New"/>
           <w:lang w:val="en-GB"/>
         </w:rPr>
-        <w:t xml:space="preserve">and statically instrument that </w:t>
+        <w:t xml:space="preserve"> </w:t>
       </w:r>
       <w:r>
         <w:rPr>
           <w:rFonts w:cs="Courier New"/>
           <w:lang w:val="en-GB"/>
         </w:rPr>
-        <w:t>JAR</w:t>
+        <w:t xml:space="preserve">and statically instrument that </w:t>
       </w:r>
       <w:r>
         <w:rPr>
           <w:rFonts w:cs="Courier New"/>
           <w:lang w:val="en-GB"/>
         </w:rPr>
-        <w:t xml:space="preserve"> before turning it into an APK file. </w:t>
-      </w:r>
-    </w:p>
-    <w:p>
-      <w:pPr>
-        <w:jc w:val="both"/>
+        <w:t>JAR</w:t>
+      </w:r>
+      <w:r>
         <w:rPr>
           <w:rFonts w:cs="Courier New"/>
           <w:lang w:val="en-GB"/>
         </w:rPr>
-      </w:pPr>
-      <w:r>
+        <w:t xml:space="preserve"> before turning it into an APK file. </w:t>
+      </w:r>
+    </w:p>
+    <w:p>
+      <w:pPr>
+        <w:jc w:val="both"/>
         <w:rPr>
           <w:rFonts w:cs="Courier New"/>
           <w:lang w:val="en-GB"/>
         </w:rPr>
-        <w:t>Using the SPASS-meter ANT</w:t>
-      </w:r>
+      </w:pPr>
       <w:r>
         <w:rPr>
           <w:rFonts w:cs="Courier New"/>
           <w:lang w:val="en-GB"/>
         </w:rPr>
-        <w:t xml:space="preserve"> </w:t>
+        <w:t>Using the SPASS-meter ANT</w:t>
       </w:r>
       <w:r>
         <w:rPr>
           <w:rFonts w:cs="Courier New"/>
           <w:lang w:val="en-GB"/>
         </w:rPr>
-        <w:t>integration this can be achieved as shown below:</w:t>
-      </w:r>
-    </w:p>
-    <w:p>
-      <w:pPr>
-        <w:jc w:val="both"/>
+        <w:t xml:space="preserve"> </w:t>
+      </w:r>
+      <w:r>
         <w:rPr>
           <w:rFonts w:cs="Courier New"/>
           <w:lang w:val="en-GB"/>
         </w:rPr>
-      </w:pPr>
+        <w:t>integration this can be achieved as shown below:</w:t>
+      </w:r>
     </w:p>
     <w:p>
       <w:pPr>
         <w:jc w:val="both"/>
         <w:rPr>
-          <w:rFonts w:ascii="Courier New" w:hAnsi="Courier New" w:cs="Courier New"/>
+          <w:rFonts w:cs="Courier New"/>
           <w:lang w:val="en-GB"/>
         </w:rPr>
       </w:pPr>
-      <w:r>
+    </w:p>
+    <w:p>
+      <w:pPr>
+        <w:jc w:val="both"/>
         <w:rPr>
           <w:rFonts w:ascii="Courier New" w:hAnsi="Courier New" w:cs="Courier New"/>
           <w:lang w:val="en-GB"/>
         </w:rPr>
+      </w:pPr>
+      <w:r>
+        <w:rPr>
+          <w:rFonts w:ascii="Courier New" w:hAnsi="Courier New" w:cs="Courier New"/>
+          <w:lang w:val="en-GB"/>
+        </w:rPr>
         <w:t>&lt;</w:t>
       </w:r>
       <w:proofErr w:type="spellStart"/>
@@ -14664,7 +14747,6 @@
           <w:rFonts w:ascii="Courier New" w:hAnsi="Courier New" w:cs="Courier New"/>
           <w:lang w:val="en-GB"/>
         </w:rPr>
-        <w:lastRenderedPageBreak/>
         <w:t xml:space="preserve">    </w:t>
       </w:r>
       <w:proofErr w:type="gramStart"/>
@@ -15211,6 +15293,7 @@
           <w:noProof/>
           <w:lang w:eastAsia="de-DE"/>
         </w:rPr>
+        <w:lastRenderedPageBreak/>
         <w:drawing>
           <wp:inline distT="0" distB="0" distL="0" distR="0">
             <wp:extent cx="5760720" cy="3487103"/>
@@ -15295,7 +15378,6 @@
           <w:b/>
           <w:lang w:val="en-US"/>
         </w:rPr>
-        <w:lastRenderedPageBreak/>
         <w:t>Monitoring groups:</w:t>
       </w:r>
       <w:r>
@@ -15732,6 +15814,7 @@
         <w:rPr>
           <w:lang w:val="en-US"/>
         </w:rPr>
+        <w:lastRenderedPageBreak/>
         <w:t>Currently, default l</w:t>
       </w:r>
       <w:r>
@@ -17395,7 +17478,14 @@
         <w:rPr>
           <w:lang w:val="en-US"/>
         </w:rPr>
-        <w:t xml:space="preserve"> specifies the class name of the additional function and the attribute </w:t>
+        <w:t xml:space="preserve"> specifies the class name of </w:t>
+      </w:r>
+      <w:r>
+        <w:rPr>
+          <w:lang w:val="en-US"/>
+        </w:rPr>
+        <w:lastRenderedPageBreak/>
+        <w:t xml:space="preserve">the additional function and the attribute </w:t>
       </w:r>
       <w:proofErr w:type="spellStart"/>
       <w:r>
@@ -18396,7 +18486,14 @@
         <w:rPr>
           <w:lang w:val="en-US"/>
         </w:rPr>
-        <w:t xml:space="preserve"> including the SPASS-meter monitoring groups</w:t>
+        <w:t xml:space="preserve"> </w:t>
+      </w:r>
+      <w:r>
+        <w:rPr>
+          <w:lang w:val="en-US"/>
+        </w:rPr>
+        <w:lastRenderedPageBreak/>
+        <w:t>including the SPASS-meter monitoring groups</w:t>
       </w:r>
       <w:r>
         <w:rPr>
@@ -18709,7 +18806,6 @@
           <w:noProof/>
           <w:lang w:eastAsia="de-DE"/>
         </w:rPr>
-        <w:lastRenderedPageBreak/>
         <w:drawing>
           <wp:inline distT="0" distB="0" distL="0" distR="0">
             <wp:extent cx="5760720" cy="4800600"/>
@@ -18911,6 +19007,7 @@
         <w:rPr>
           <w:lang w:val="en-US"/>
         </w:rPr>
+        <w:lastRenderedPageBreak/>
         <w:t xml:space="preserve">The following additional SPASS-meter global parameters are recognized by the </w:t>
       </w:r>
       <w:proofErr w:type="spellStart"/>
@@ -19282,7 +19379,6 @@
         <w:rPr>
           <w:lang w:val="en-US"/>
         </w:rPr>
-        <w:lastRenderedPageBreak/>
         <w:t>WildCAT</w:t>
       </w:r>
       <w:proofErr w:type="spellEnd"/>
@@ -19725,6 +19821,7 @@
                 <w:b/>
                 <w:lang w:val="en-US"/>
               </w:rPr>
+              <w:lastRenderedPageBreak/>
               <w:t>name</w:t>
             </w:r>
           </w:p>
@@ -20029,14 +20126,7 @@
               <w:rPr>
                 <w:lang w:val="en-US"/>
               </w:rPr>
-              <w:t xml:space="preserve">Write debugging specific information to the given file. This is helpful in case that logging and standard output is intensively </w:t>
-            </w:r>
-            <w:r>
-              <w:rPr>
-                <w:lang w:val="en-US"/>
-              </w:rPr>
-              <w:lastRenderedPageBreak/>
-              <w:t>used by the SUM, e.g., a web server.</w:t>
+              <w:t>Write debugging specific information to the given file. This is helpful in case that logging and standard output is intensively used by the SUM, e.g., a web server.</w:t>
             </w:r>
           </w:p>
         </w:tc>
@@ -20054,7 +20144,6 @@
               <w:rPr>
                 <w:lang w:val="en-US"/>
               </w:rPr>
-              <w:lastRenderedPageBreak/>
               <w:t>File location</w:t>
             </w:r>
           </w:p>
@@ -20078,7 +20167,6 @@
                 <w:rFonts w:ascii="Courier New" w:hAnsi="Courier New" w:cs="Courier New"/>
                 <w:lang w:val="en-US"/>
               </w:rPr>
-              <w:lastRenderedPageBreak/>
               <w:t>pruneAnnotations</w:t>
             </w:r>
             <w:proofErr w:type="spellEnd"/>
@@ -20889,6 +20977,7 @@
                 <w:rFonts w:ascii="Courier New" w:hAnsi="Courier New" w:cs="Courier New"/>
                 <w:lang w:val="en-US"/>
               </w:rPr>
+              <w:lastRenderedPageBreak/>
               <w:t>annotationSearch</w:t>
             </w:r>
             <w:proofErr w:type="spellEnd"/>
@@ -21046,7 +21135,6 @@
               <w:rPr>
                 <w:rFonts w:ascii="Courier New" w:hAnsi="Courier New" w:cs="Courier New"/>
               </w:rPr>
-              <w:lastRenderedPageBreak/>
               <w:t>multiConsiderContained</w:t>
             </w:r>
             <w:proofErr w:type="spellEnd"/>
@@ -21316,7 +21404,7 @@
             <w:rPr>
               <w:noProof/>
             </w:rPr>
-            <w:t>1</w:t>
+            <w:t>5</w:t>
           </w:r>
         </w:fldSimple>
       </w:sdtContent>
@@ -24318,7 +24406,7 @@
 </file>
 
 <file path=customXml/itemProps1.xml><?xml version="1.0" encoding="utf-8"?>
-<ds:datastoreItem xmlns:ds="http://schemas.openxmlformats.org/officeDocument/2006/customXml" ds:itemID="{8B9E7342-6848-4D57-8088-3B06C616C42B}">
+<ds:datastoreItem xmlns:ds="http://schemas.openxmlformats.org/officeDocument/2006/customXml" ds:itemID="{2D210BC3-D2AD-46F2-AF99-1DEDD26451B0}">
   <ds:schemaRefs>
     <ds:schemaRef ds:uri="http://schemas.openxmlformats.org/officeDocument/2006/bibliography"/>
   </ds:schemaRefs>

</xml_diff>

<commit_message>
instance identifier kind also as default in XML configuration
</commit_message>
<xml_diff>
--- a/Instrumentation.ex/resources/manual.docx
+++ b/Instrumentation.ex/resources/manual.docx
@@ -1,6 +1,6 @@
 
 <file path=word/document.xml><?xml version="1.0" encoding="utf-8"?>
-<w:document xmlns:wpc="http://schemas.microsoft.com/office/word/2010/wordprocessingCanvas" xmlns:mc="http://schemas.openxmlformats.org/markup-compatibility/2006" xmlns:o="urn:schemas-microsoft-com:office:office" xmlns:r="http://schemas.openxmlformats.org/officeDocument/2006/relationships" xmlns:m="http://schemas.openxmlformats.org/officeDocument/2006/math" xmlns:v="urn:schemas-microsoft-com:vml" xmlns:wp14="http://schemas.microsoft.com/office/word/2010/wordprocessingDrawing" xmlns:wp="http://schemas.openxmlformats.org/drawingml/2006/wordprocessingDrawing" xmlns:w10="urn:schemas-microsoft-com:office:word" xmlns:w="http://schemas.openxmlformats.org/wordprocessingml/2006/main" xmlns:w14="http://schemas.microsoft.com/office/word/2010/wordml" xmlns:wpg="http://schemas.microsoft.com/office/word/2010/wordprocessingGroup" xmlns:wpi="http://schemas.microsoft.com/office/word/2010/wordprocessingInk" xmlns:wne="http://schemas.microsoft.com/office/word/2006/wordml" xmlns:wps="http://schemas.microsoft.com/office/word/2010/wordprocessingShape" mc:Ignorable="w14 wp14">
+<w:document xmlns:ve="http://schemas.openxmlformats.org/markup-compatibility/2006" xmlns:o="urn:schemas-microsoft-com:office:office" xmlns:r="http://schemas.openxmlformats.org/officeDocument/2006/relationships" xmlns:m="http://schemas.openxmlformats.org/officeDocument/2006/math" xmlns:v="urn:schemas-microsoft-com:vml" xmlns:wp="http://schemas.openxmlformats.org/drawingml/2006/wordprocessingDrawing" xmlns:w10="urn:schemas-microsoft-com:office:word" xmlns:w="http://schemas.openxmlformats.org/wordprocessingml/2006/main" xmlns:wne="http://schemas.microsoft.com/office/word/2006/wordml">
   <w:body>
     <w:p>
       <w:pPr>
@@ -159,11 +159,10 @@
           <w:docPartUnique/>
         </w:docPartObj>
       </w:sdtPr>
-      <w:sdtEndPr/>
       <w:sdtContent>
         <w:p>
           <w:pPr>
-            <w:pStyle w:val="Inhaltsverzeichnisberschrift"/>
+            <w:pStyle w:val="TOCHeading"/>
           </w:pPr>
           <w:r>
             <w:t>Contents</w:t>
@@ -171,7 +170,7 @@
         </w:p>
         <w:p>
           <w:pPr>
-            <w:pStyle w:val="Verzeichnis1"/>
+            <w:pStyle w:val="TOC1"/>
             <w:tabs>
               <w:tab w:val="left" w:pos="440"/>
               <w:tab w:val="right" w:leader="dot" w:pos="9062"/>
@@ -268,7 +267,7 @@
         </w:p>
         <w:p>
           <w:pPr>
-            <w:pStyle w:val="Verzeichnis1"/>
+            <w:pStyle w:val="TOC1"/>
             <w:tabs>
               <w:tab w:val="left" w:pos="440"/>
               <w:tab w:val="right" w:leader="dot" w:pos="9062"/>
@@ -356,7 +355,7 @@
         </w:p>
         <w:p>
           <w:pPr>
-            <w:pStyle w:val="Verzeichnis1"/>
+            <w:pStyle w:val="TOC1"/>
             <w:tabs>
               <w:tab w:val="left" w:pos="440"/>
               <w:tab w:val="right" w:leader="dot" w:pos="9062"/>
@@ -444,7 +443,7 @@
         </w:p>
         <w:p>
           <w:pPr>
-            <w:pStyle w:val="Verzeichnis1"/>
+            <w:pStyle w:val="TOC1"/>
             <w:tabs>
               <w:tab w:val="left" w:pos="440"/>
               <w:tab w:val="right" w:leader="dot" w:pos="9062"/>
@@ -532,7 +531,7 @@
         </w:p>
         <w:p>
           <w:pPr>
-            <w:pStyle w:val="Verzeichnis2"/>
+            <w:pStyle w:val="TOC2"/>
             <w:tabs>
               <w:tab w:val="left" w:pos="880"/>
               <w:tab w:val="right" w:leader="dot" w:pos="9062"/>
@@ -620,7 +619,7 @@
         </w:p>
         <w:p>
           <w:pPr>
-            <w:pStyle w:val="Verzeichnis2"/>
+            <w:pStyle w:val="TOC2"/>
             <w:tabs>
               <w:tab w:val="left" w:pos="880"/>
               <w:tab w:val="right" w:leader="dot" w:pos="9062"/>
@@ -708,7 +707,7 @@
         </w:p>
         <w:p>
           <w:pPr>
-            <w:pStyle w:val="Verzeichnis2"/>
+            <w:pStyle w:val="TOC2"/>
             <w:tabs>
               <w:tab w:val="left" w:pos="880"/>
               <w:tab w:val="right" w:leader="dot" w:pos="9062"/>
@@ -796,7 +795,7 @@
         </w:p>
         <w:p>
           <w:pPr>
-            <w:pStyle w:val="Verzeichnis1"/>
+            <w:pStyle w:val="TOC1"/>
             <w:tabs>
               <w:tab w:val="left" w:pos="440"/>
               <w:tab w:val="right" w:leader="dot" w:pos="9062"/>
@@ -884,7 +883,7 @@
         </w:p>
         <w:p>
           <w:pPr>
-            <w:pStyle w:val="Verzeichnis2"/>
+            <w:pStyle w:val="TOC2"/>
             <w:tabs>
               <w:tab w:val="left" w:pos="880"/>
               <w:tab w:val="right" w:leader="dot" w:pos="9062"/>
@@ -972,7 +971,7 @@
         </w:p>
         <w:p>
           <w:pPr>
-            <w:pStyle w:val="Verzeichnis2"/>
+            <w:pStyle w:val="TOC2"/>
             <w:tabs>
               <w:tab w:val="left" w:pos="880"/>
               <w:tab w:val="right" w:leader="dot" w:pos="9062"/>
@@ -1060,7 +1059,7 @@
         </w:p>
         <w:p>
           <w:pPr>
-            <w:pStyle w:val="Verzeichnis2"/>
+            <w:pStyle w:val="TOC2"/>
             <w:tabs>
               <w:tab w:val="left" w:pos="880"/>
               <w:tab w:val="right" w:leader="dot" w:pos="9062"/>
@@ -1148,7 +1147,7 @@
         </w:p>
         <w:p>
           <w:pPr>
-            <w:pStyle w:val="Verzeichnis3"/>
+            <w:pStyle w:val="TOC3"/>
             <w:tabs>
               <w:tab w:val="left" w:pos="1320"/>
               <w:tab w:val="right" w:leader="dot" w:pos="9062"/>
@@ -1236,7 +1235,7 @@
         </w:p>
         <w:p>
           <w:pPr>
-            <w:pStyle w:val="Verzeichnis3"/>
+            <w:pStyle w:val="TOC3"/>
             <w:tabs>
               <w:tab w:val="left" w:pos="1320"/>
               <w:tab w:val="right" w:leader="dot" w:pos="9062"/>
@@ -1324,7 +1323,7 @@
         </w:p>
         <w:p>
           <w:pPr>
-            <w:pStyle w:val="Verzeichnis1"/>
+            <w:pStyle w:val="TOC1"/>
             <w:tabs>
               <w:tab w:val="left" w:pos="440"/>
               <w:tab w:val="right" w:leader="dot" w:pos="9062"/>
@@ -1412,7 +1411,7 @@
         </w:p>
         <w:p>
           <w:pPr>
-            <w:pStyle w:val="Verzeichnis1"/>
+            <w:pStyle w:val="TOC1"/>
             <w:tabs>
               <w:tab w:val="left" w:pos="440"/>
               <w:tab w:val="right" w:leader="dot" w:pos="9062"/>
@@ -1500,7 +1499,7 @@
         </w:p>
         <w:p>
           <w:pPr>
-            <w:pStyle w:val="Verzeichnis2"/>
+            <w:pStyle w:val="TOC2"/>
             <w:tabs>
               <w:tab w:val="left" w:pos="880"/>
               <w:tab w:val="right" w:leader="dot" w:pos="9062"/>
@@ -1588,7 +1587,7 @@
         </w:p>
         <w:p>
           <w:pPr>
-            <w:pStyle w:val="Verzeichnis2"/>
+            <w:pStyle w:val="TOC2"/>
             <w:tabs>
               <w:tab w:val="left" w:pos="880"/>
               <w:tab w:val="right" w:leader="dot" w:pos="9062"/>
@@ -1676,7 +1675,7 @@
         </w:p>
         <w:p>
           <w:pPr>
-            <w:pStyle w:val="Verzeichnis1"/>
+            <w:pStyle w:val="TOC1"/>
             <w:tabs>
               <w:tab w:val="left" w:pos="440"/>
               <w:tab w:val="right" w:leader="dot" w:pos="9062"/>
@@ -1764,7 +1763,7 @@
         </w:p>
         <w:p>
           <w:pPr>
-            <w:pStyle w:val="Verzeichnis1"/>
+            <w:pStyle w:val="TOC1"/>
             <w:tabs>
               <w:tab w:val="left" w:pos="440"/>
               <w:tab w:val="right" w:leader="dot" w:pos="9062"/>
@@ -1852,7 +1851,7 @@
         </w:p>
         <w:p>
           <w:pPr>
-            <w:pStyle w:val="Verzeichnis2"/>
+            <w:pStyle w:val="TOC2"/>
             <w:tabs>
               <w:tab w:val="left" w:pos="880"/>
               <w:tab w:val="right" w:leader="dot" w:pos="9062"/>
@@ -1940,7 +1939,7 @@
         </w:p>
         <w:p>
           <w:pPr>
-            <w:pStyle w:val="Verzeichnis2"/>
+            <w:pStyle w:val="TOC2"/>
             <w:tabs>
               <w:tab w:val="left" w:pos="880"/>
               <w:tab w:val="right" w:leader="dot" w:pos="9062"/>
@@ -2028,7 +2027,7 @@
         </w:p>
         <w:p>
           <w:pPr>
-            <w:pStyle w:val="Verzeichnis2"/>
+            <w:pStyle w:val="TOC2"/>
             <w:tabs>
               <w:tab w:val="left" w:pos="880"/>
               <w:tab w:val="right" w:leader="dot" w:pos="9062"/>
@@ -2116,7 +2115,7 @@
         </w:p>
         <w:p>
           <w:pPr>
-            <w:pStyle w:val="Verzeichnis2"/>
+            <w:pStyle w:val="TOC2"/>
             <w:tabs>
               <w:tab w:val="left" w:pos="880"/>
               <w:tab w:val="right" w:leader="dot" w:pos="9062"/>
@@ -2204,7 +2203,7 @@
         </w:p>
         <w:p>
           <w:pPr>
-            <w:pStyle w:val="Verzeichnis1"/>
+            <w:pStyle w:val="TOC1"/>
             <w:tabs>
               <w:tab w:val="left" w:pos="660"/>
               <w:tab w:val="right" w:leader="dot" w:pos="9062"/>
@@ -2292,7 +2291,7 @@
         </w:p>
         <w:p>
           <w:pPr>
-            <w:pStyle w:val="Verzeichnis1"/>
+            <w:pStyle w:val="TOC1"/>
             <w:tabs>
               <w:tab w:val="left" w:pos="660"/>
               <w:tab w:val="right" w:leader="dot" w:pos="9062"/>
@@ -2400,7 +2399,7 @@
     </w:p>
     <w:p>
       <w:pPr>
-        <w:pStyle w:val="berschrift1"/>
+        <w:pStyle w:val="Heading1"/>
         <w:rPr>
           <w:lang w:val="en-US"/>
         </w:rPr>
@@ -2430,7 +2429,7 @@
       </w:r>
       <w:r>
         <w:rPr>
-          <w:rStyle w:val="Funotenzeichen"/>
+          <w:rStyle w:val="FootnoteReference"/>
           <w:lang w:val="en-US"/>
         </w:rPr>
         <w:footnoteReference w:id="1"/>
@@ -2856,7 +2855,7 @@
     </w:p>
     <w:p>
       <w:pPr>
-        <w:pStyle w:val="berschrift1"/>
+        <w:pStyle w:val="Heading1"/>
         <w:rPr>
           <w:lang w:val="en-US"/>
         </w:rPr>
@@ -3126,7 +3125,7 @@
     </w:p>
     <w:p>
       <w:pPr>
-        <w:pStyle w:val="berschrift1"/>
+        <w:pStyle w:val="Heading1"/>
         <w:rPr>
           <w:lang w:val="en-US"/>
         </w:rPr>
@@ -3153,27 +3152,14 @@
         </w:rPr>
         <w:t xml:space="preserve">The monitoring process of SPASS-meter is illustrated in </w:t>
       </w:r>
-      <w:r>
-        <w:fldChar w:fldCharType="begin"/>
-      </w:r>
-      <w:r>
-        <w:rPr>
-          <w:lang w:val="en-US"/>
-        </w:rPr>
-        <w:instrText xml:space="preserve"> REF _Ref348595669 \h  \* MERGEFORMAT </w:instrText>
-      </w:r>
-      <w:r>
-        <w:fldChar w:fldCharType="separate"/>
-      </w:r>
-      <w:r>
-        <w:rPr>
-          <w:lang w:val="en-GB"/>
-        </w:rPr>
-        <w:t>Figure 1</w:t>
-      </w:r>
-      <w:r>
-        <w:fldChar w:fldCharType="end"/>
-      </w:r>
+      <w:fldSimple w:instr=" REF _Ref348595669 \h  \* MERGEFORMAT ">
+        <w:r>
+          <w:rPr>
+            <w:lang w:val="en-GB"/>
+          </w:rPr>
+          <w:t>Figure 1</w:t>
+        </w:r>
+      </w:fldSimple>
       <w:r>
         <w:rPr>
           <w:lang w:val="en-US"/>
@@ -3271,7 +3257,7 @@
     </w:p>
     <w:p>
       <w:pPr>
-        <w:pStyle w:val="berschrift1"/>
+        <w:pStyle w:val="Heading1"/>
         <w:rPr>
           <w:lang w:val="en-US"/>
         </w:rPr>
@@ -3316,7 +3302,7 @@
                                 </pic:cNvPicPr>
                               </pic:nvPicPr>
                               <pic:blipFill>
-                                <a:blip r:embed="rId9"/>
+                                <a:blip r:embed="rId8"/>
                                 <a:srcRect/>
                                 <a:stretch>
                                   <a:fillRect/>
@@ -3347,7 +3333,7 @@
                 </w:p>
                 <w:p>
                   <w:pPr>
-                    <w:pStyle w:val="Beschriftung"/>
+                    <w:pStyle w:val="Caption"/>
                     <w:jc w:val="center"/>
                   </w:pPr>
                   <w:bookmarkStart w:id="3" w:name="_Ref348595669"/>
@@ -3373,11 +3359,11 @@
                   </w:r>
                   <w:proofErr w:type="spellStart"/>
                   <w:r>
-                    <w:t>Spass</w:t>
+                    <w:t>Spass-meter</w:t>
                   </w:r>
                   <w:proofErr w:type="spellEnd"/>
                   <w:r>
-                    <w:t xml:space="preserve">-meter </w:t>
+                    <w:t xml:space="preserve"> </w:t>
                   </w:r>
                   <w:proofErr w:type="spellStart"/>
                   <w:r>
@@ -3656,7 +3642,7 @@
     </w:p>
     <w:p>
       <w:pPr>
-        <w:pStyle w:val="berschrift2"/>
+        <w:pStyle w:val="Heading2"/>
         <w:rPr>
           <w:lang w:val="en-US"/>
         </w:rPr>
@@ -3782,7 +3768,7 @@
     </w:p>
     <w:p>
       <w:pPr>
-        <w:pStyle w:val="berschrift2"/>
+        <w:pStyle w:val="Heading2"/>
         <w:rPr>
           <w:lang w:val="en-US"/>
         </w:rPr>
@@ -3813,7 +3799,7 @@
     </w:p>
     <w:p>
       <w:pPr>
-        <w:pStyle w:val="Listenabsatz"/>
+        <w:pStyle w:val="ListParagraph"/>
         <w:numPr>
           <w:ilvl w:val="0"/>
           <w:numId w:val="10"/>
@@ -3915,7 +3901,7 @@
     </w:p>
     <w:p>
       <w:pPr>
-        <w:pStyle w:val="Listenabsatz"/>
+        <w:pStyle w:val="ListParagraph"/>
         <w:numPr>
           <w:ilvl w:val="0"/>
           <w:numId w:val="10"/>
@@ -4002,7 +3988,7 @@
     </w:p>
     <w:p>
       <w:pPr>
-        <w:pStyle w:val="Listenabsatz"/>
+        <w:pStyle w:val="ListParagraph"/>
         <w:numPr>
           <w:ilvl w:val="0"/>
           <w:numId w:val="10"/>
@@ -4083,7 +4069,7 @@
     </w:p>
     <w:p>
       <w:pPr>
-        <w:pStyle w:val="berschrift2"/>
+        <w:pStyle w:val="Heading2"/>
         <w:rPr>
           <w:lang w:val="en-US"/>
         </w:rPr>
@@ -4277,7 +4263,7 @@
     </w:p>
     <w:p>
       <w:pPr>
-        <w:pStyle w:val="berschrift1"/>
+        <w:pStyle w:val="Heading1"/>
         <w:rPr>
           <w:lang w:val="en-US"/>
         </w:rPr>
@@ -4466,32 +4452,128 @@
         </w:rPr>
         <w:t xml:space="preserve"> (Section </w:t>
       </w:r>
-      <w:r>
+      <w:fldSimple w:instr=" REF _Ref297790090 \r \h  \* MERGEFORMAT ">
+        <w:r>
+          <w:rPr>
+            <w:lang w:val="en-US"/>
+          </w:rPr>
+          <w:t>5.1</w:t>
+        </w:r>
+      </w:fldSimple>
+      <w:r>
+        <w:rPr>
+          <w:lang w:val="en-US"/>
+        </w:rPr>
+        <w:t>)</w:t>
+      </w:r>
+      <w:r>
+        <w:rPr>
+          <w:lang w:val="en-US"/>
+        </w:rPr>
+        <w:t>.</w:t>
+      </w:r>
+      <w:r>
+        <w:rPr>
+          <w:lang w:val="en-US"/>
+        </w:rPr>
+        <w:t xml:space="preserve"> The SUM specific configuration can be given in terms of source code annotations (Section </w:t>
+      </w:r>
+      <w:fldSimple w:instr=" REF _Ref297790069 \r \h  \* MERGEFORMAT ">
+        <w:r>
+          <w:rPr>
+            <w:lang w:val="en-US"/>
+          </w:rPr>
+          <w:t>5.2</w:t>
+        </w:r>
+      </w:fldSimple>
+      <w:r>
+        <w:rPr>
+          <w:lang w:val="en-US"/>
+        </w:rPr>
+        <w:t>) or as external configuration in an XML file (Section</w:t>
+      </w:r>
+      <w:r>
+        <w:rPr>
+          <w:lang w:val="en-GB"/>
+        </w:rPr>
+        <w:t xml:space="preserve"> </w:t>
+      </w:r>
+      <w:r>
+        <w:rPr>
+          <w:lang w:val="en-GB"/>
+        </w:rPr>
         <w:fldChar w:fldCharType="begin"/>
       </w:r>
       <w:r>
         <w:rPr>
-          <w:lang w:val="en-US"/>
-        </w:rPr>
-        <w:instrText xml:space="preserve"> REF _Ref297790090 \r \h  \* MERGEFORMAT </w:instrText>
-      </w:r>
-      <w:r>
+          <w:lang w:val="en-GB"/>
+        </w:rPr>
+        <w:instrText xml:space="preserve"> REF _Ref348597316 \r \h </w:instrText>
+      </w:r>
+      <w:r>
+        <w:rPr>
+          <w:lang w:val="en-GB"/>
+        </w:rPr>
+      </w:r>
+      <w:r>
+        <w:rPr>
+          <w:lang w:val="en-GB"/>
+        </w:rPr>
         <w:fldChar w:fldCharType="separate"/>
       </w:r>
       <w:r>
         <w:rPr>
-          <w:lang w:val="en-US"/>
-        </w:rPr>
-        <w:t>5.1</w:t>
-      </w:r>
-      <w:r>
+          <w:lang w:val="en-GB"/>
+        </w:rPr>
+        <w:t>5.3</w:t>
+      </w:r>
+      <w:r>
+        <w:rPr>
+          <w:lang w:val="en-GB"/>
+        </w:rPr>
         <w:fldChar w:fldCharType="end"/>
       </w:r>
       <w:r>
         <w:rPr>
           <w:lang w:val="en-US"/>
         </w:rPr>
-        <w:t>)</w:t>
+        <w:t xml:space="preserve">). </w:t>
+      </w:r>
+      <w:r>
+        <w:rPr>
+          <w:lang w:val="en-US"/>
+        </w:rPr>
+        <w:t>In an XML file</w:t>
+      </w:r>
+      <w:r>
+        <w:rPr>
+          <w:lang w:val="en-US"/>
+        </w:rPr>
+        <w:t>,</w:t>
+      </w:r>
+      <w:r>
+        <w:rPr>
+          <w:lang w:val="en-US"/>
+        </w:rPr>
+        <w:t xml:space="preserve"> also some general options specific </w:t>
+      </w:r>
+      <w:r>
+        <w:rPr>
+          <w:lang w:val="en-US"/>
+        </w:rPr>
+        <w:t xml:space="preserve">regarding </w:t>
+      </w:r>
+      <w:r>
+        <w:rPr>
+          <w:lang w:val="en-US"/>
+        </w:rPr>
+        <w:t xml:space="preserve">the measurement of the configured SUM can be </w:t>
+      </w:r>
+      <w:r>
+        <w:rPr>
+          <w:lang w:val="en-US"/>
+        </w:rPr>
+        <w:t>stated</w:t>
       </w:r>
       <w:r>
         <w:rPr>
@@ -4499,132 +4581,10 @@
         </w:rPr>
         <w:t>.</w:t>
       </w:r>
-      <w:r>
-        <w:rPr>
-          <w:lang w:val="en-US"/>
-        </w:rPr>
-        <w:t xml:space="preserve"> The SUM specific configuration can be given in terms of source code annotations (Section </w:t>
-      </w:r>
-      <w:r>
-        <w:fldChar w:fldCharType="begin"/>
-      </w:r>
-      <w:r>
-        <w:rPr>
-          <w:lang w:val="en-US"/>
-        </w:rPr>
-        <w:instrText xml:space="preserve"> REF _Ref297790069 \r \h  \* MERGEFORMAT </w:instrText>
-      </w:r>
-      <w:r>
-        <w:fldChar w:fldCharType="separate"/>
-      </w:r>
-      <w:r>
-        <w:rPr>
-          <w:lang w:val="en-US"/>
-        </w:rPr>
-        <w:t>5.2</w:t>
-      </w:r>
-      <w:r>
-        <w:fldChar w:fldCharType="end"/>
-      </w:r>
-      <w:r>
-        <w:rPr>
-          <w:lang w:val="en-US"/>
-        </w:rPr>
-        <w:t>) or as external configuration in an XML file (Section</w:t>
-      </w:r>
-      <w:r>
-        <w:rPr>
-          <w:lang w:val="en-GB"/>
-        </w:rPr>
-        <w:t xml:space="preserve"> </w:t>
-      </w:r>
-      <w:r>
-        <w:rPr>
-          <w:lang w:val="en-GB"/>
-        </w:rPr>
-        <w:fldChar w:fldCharType="begin"/>
-      </w:r>
-      <w:r>
-        <w:rPr>
-          <w:lang w:val="en-GB"/>
-        </w:rPr>
-        <w:instrText xml:space="preserve"> REF _Ref348597316 \r \h </w:instrText>
-      </w:r>
-      <w:r>
-        <w:rPr>
-          <w:lang w:val="en-GB"/>
-        </w:rPr>
-      </w:r>
-      <w:r>
-        <w:rPr>
-          <w:lang w:val="en-GB"/>
-        </w:rPr>
-        <w:fldChar w:fldCharType="separate"/>
-      </w:r>
-      <w:r>
-        <w:rPr>
-          <w:lang w:val="en-GB"/>
-        </w:rPr>
-        <w:t>5.3</w:t>
-      </w:r>
-      <w:r>
-        <w:rPr>
-          <w:lang w:val="en-GB"/>
-        </w:rPr>
-        <w:fldChar w:fldCharType="end"/>
-      </w:r>
-      <w:r>
-        <w:rPr>
-          <w:lang w:val="en-US"/>
-        </w:rPr>
-        <w:t xml:space="preserve">). </w:t>
-      </w:r>
-      <w:r>
-        <w:rPr>
-          <w:lang w:val="en-US"/>
-        </w:rPr>
-        <w:t>In an XML file</w:t>
-      </w:r>
-      <w:r>
-        <w:rPr>
-          <w:lang w:val="en-US"/>
-        </w:rPr>
-        <w:t>,</w:t>
-      </w:r>
-      <w:r>
-        <w:rPr>
-          <w:lang w:val="en-US"/>
-        </w:rPr>
-        <w:t xml:space="preserve"> also some general options specific </w:t>
-      </w:r>
-      <w:r>
-        <w:rPr>
-          <w:lang w:val="en-US"/>
-        </w:rPr>
-        <w:t xml:space="preserve">regarding </w:t>
-      </w:r>
-      <w:r>
-        <w:rPr>
-          <w:lang w:val="en-US"/>
-        </w:rPr>
-        <w:t xml:space="preserve">the measurement of the configured SUM can be </w:t>
-      </w:r>
-      <w:r>
-        <w:rPr>
-          <w:lang w:val="en-US"/>
-        </w:rPr>
-        <w:t>stated</w:t>
-      </w:r>
-      <w:r>
-        <w:rPr>
-          <w:lang w:val="en-US"/>
-        </w:rPr>
-        <w:t>.</w:t>
-      </w:r>
-    </w:p>
-    <w:p>
-      <w:pPr>
-        <w:pStyle w:val="berschrift2"/>
+    </w:p>
+    <w:p>
+      <w:pPr>
+        <w:pStyle w:val="Heading2"/>
         <w:rPr>
           <w:lang w:val="en-US"/>
         </w:rPr>
@@ -4693,7 +4653,7 @@
       </w:r>
       <w:r>
         <w:rPr>
-          <w:rStyle w:val="Funotenzeichen"/>
+          <w:rStyle w:val="FootnoteReference"/>
           <w:lang w:val="en-US"/>
         </w:rPr>
         <w:footnoteReference w:id="2"/>
@@ -4774,6 +4734,7 @@
         </w:rPr>
         <w:t>spass</w:t>
       </w:r>
+      <w:proofErr w:type="spellEnd"/>
       <w:proofErr w:type="gramEnd"/>
       <w:r>
         <w:rPr>
@@ -4787,7 +4748,15 @@
           <w:rFonts w:ascii="Courier New" w:hAnsi="Courier New" w:cs="Courier New"/>
           <w:lang w:val="en-US"/>
         </w:rPr>
-        <w:t>-ia</w:t>
+        <w:t>-</w:t>
+      </w:r>
+      <w:proofErr w:type="spellStart"/>
+      <w:r>
+        <w:rPr>
+          <w:rFonts w:ascii="Courier New" w:hAnsi="Courier New" w:cs="Courier New"/>
+          <w:lang w:val="en-US"/>
+        </w:rPr>
+        <w:t>ia</w:t>
       </w:r>
       <w:r>
         <w:rPr>
@@ -5071,20 +5040,20 @@
     </w:p>
     <w:tbl>
       <w:tblPr>
-        <w:tblStyle w:val="Tabellenraster"/>
+        <w:tblStyle w:val="TableGrid"/>
         <w:tblW w:w="0" w:type="auto"/>
         <w:tblLayout w:type="fixed"/>
-        <w:tblLook w:val="04A0" w:firstRow="1" w:lastRow="0" w:firstColumn="1" w:lastColumn="0" w:noHBand="0" w:noVBand="1"/>
+        <w:tblLook w:val="04A0"/>
       </w:tblPr>
       <w:tblGrid>
-        <w:gridCol w:w="1951"/>
+        <w:gridCol w:w="2235"/>
         <w:gridCol w:w="3260"/>
-        <w:gridCol w:w="3969"/>
+        <w:gridCol w:w="3685"/>
       </w:tblGrid>
       <w:tr>
         <w:tc>
           <w:tcPr>
-            <w:tcW w:w="1951" w:type="dxa"/>
+            <w:tcW w:w="2235" w:type="dxa"/>
           </w:tcPr>
           <w:p>
             <w:pPr>
@@ -5126,7 +5095,7 @@
         </w:tc>
         <w:tc>
           <w:tcPr>
-            <w:tcW w:w="3969" w:type="dxa"/>
+            <w:tcW w:w="3685" w:type="dxa"/>
           </w:tcPr>
           <w:p>
             <w:pPr>
@@ -5156,7 +5125,7 @@
       <w:tr>
         <w:tc>
           <w:tcPr>
-            <w:tcW w:w="1951" w:type="dxa"/>
+            <w:tcW w:w="2235" w:type="dxa"/>
           </w:tcPr>
           <w:p>
             <w:pPr>
@@ -5228,7 +5197,7 @@
         </w:tc>
         <w:tc>
           <w:tcPr>
-            <w:tcW w:w="3969" w:type="dxa"/>
+            <w:tcW w:w="3685" w:type="dxa"/>
           </w:tcPr>
           <w:p>
             <w:pPr>
@@ -5248,7 +5217,7 @@
       <w:tr>
         <w:tc>
           <w:tcPr>
-            <w:tcW w:w="1951" w:type="dxa"/>
+            <w:tcW w:w="2235" w:type="dxa"/>
           </w:tcPr>
           <w:p>
             <w:pPr>
@@ -5291,7 +5260,7 @@
         </w:tc>
         <w:tc>
           <w:tcPr>
-            <w:tcW w:w="3969" w:type="dxa"/>
+            <w:tcW w:w="3685" w:type="dxa"/>
           </w:tcPr>
           <w:p>
             <w:pPr>
@@ -5311,7 +5280,7 @@
       <w:tr>
         <w:tc>
           <w:tcPr>
-            <w:tcW w:w="1951" w:type="dxa"/>
+            <w:tcW w:w="2235" w:type="dxa"/>
           </w:tcPr>
           <w:p>
             <w:pPr>
@@ -5351,7 +5320,7 @@
         </w:tc>
         <w:tc>
           <w:tcPr>
-            <w:tcW w:w="3969" w:type="dxa"/>
+            <w:tcW w:w="3685" w:type="dxa"/>
           </w:tcPr>
           <w:p>
             <w:pPr>
@@ -5380,7 +5349,7 @@
       <w:tr>
         <w:tc>
           <w:tcPr>
-            <w:tcW w:w="1951" w:type="dxa"/>
+            <w:tcW w:w="2235" w:type="dxa"/>
           </w:tcPr>
           <w:p>
             <w:pPr>
@@ -5461,7 +5430,7 @@
         </w:tc>
         <w:tc>
           <w:tcPr>
-            <w:tcW w:w="3969" w:type="dxa"/>
+            <w:tcW w:w="3685" w:type="dxa"/>
           </w:tcPr>
           <w:p>
             <w:pPr>
@@ -5481,7 +5450,7 @@
       <w:tr>
         <w:tc>
           <w:tcPr>
-            <w:tcW w:w="1951" w:type="dxa"/>
+            <w:tcW w:w="2235" w:type="dxa"/>
           </w:tcPr>
           <w:p>
             <w:pPr>
@@ -5520,7 +5489,7 @@
         </w:tc>
         <w:tc>
           <w:tcPr>
-            <w:tcW w:w="3969" w:type="dxa"/>
+            <w:tcW w:w="3685" w:type="dxa"/>
           </w:tcPr>
           <w:p>
             <w:pPr>
@@ -5550,7 +5519,7 @@
       <w:tr>
         <w:tc>
           <w:tcPr>
-            <w:tcW w:w="1951" w:type="dxa"/>
+            <w:tcW w:w="2235" w:type="dxa"/>
           </w:tcPr>
           <w:p>
             <w:pPr>
@@ -5625,11 +5594,11 @@
         </w:tc>
         <w:tc>
           <w:tcPr>
-            <w:tcW w:w="3969" w:type="dxa"/>
+            <w:tcW w:w="3685" w:type="dxa"/>
           </w:tcPr>
           <w:p>
             <w:pPr>
-              <w:pStyle w:val="Listenabsatz"/>
+              <w:pStyle w:val="ListParagraph"/>
               <w:numPr>
                 <w:ilvl w:val="1"/>
                 <w:numId w:val="6"/>
@@ -5656,7 +5625,7 @@
           </w:p>
           <w:p>
             <w:pPr>
-              <w:pStyle w:val="Listenabsatz"/>
+              <w:pStyle w:val="ListParagraph"/>
               <w:numPr>
                 <w:ilvl w:val="1"/>
                 <w:numId w:val="6"/>
@@ -5682,7 +5651,7 @@
           </w:p>
           <w:p>
             <w:pPr>
-              <w:pStyle w:val="Listenabsatz"/>
+              <w:pStyle w:val="ListParagraph"/>
               <w:numPr>
                 <w:ilvl w:val="1"/>
                 <w:numId w:val="6"/>
@@ -5711,7 +5680,7 @@
       <w:tr>
         <w:tc>
           <w:tcPr>
-            <w:tcW w:w="1951" w:type="dxa"/>
+            <w:tcW w:w="2235" w:type="dxa"/>
           </w:tcPr>
           <w:p>
             <w:pPr>
@@ -5765,7 +5734,7 @@
         </w:tc>
         <w:tc>
           <w:tcPr>
-            <w:tcW w:w="3969" w:type="dxa"/>
+            <w:tcW w:w="3685" w:type="dxa"/>
           </w:tcPr>
           <w:p>
             <w:pPr>
@@ -5832,7 +5801,7 @@
       <w:tr>
         <w:tc>
           <w:tcPr>
-            <w:tcW w:w="1951" w:type="dxa"/>
+            <w:tcW w:w="2235" w:type="dxa"/>
           </w:tcPr>
           <w:p>
             <w:pPr>
@@ -5933,7 +5902,7 @@
         </w:tc>
         <w:tc>
           <w:tcPr>
-            <w:tcW w:w="3969" w:type="dxa"/>
+            <w:tcW w:w="3685" w:type="dxa"/>
           </w:tcPr>
           <w:p>
             <w:pPr>
@@ -5959,7 +5928,7 @@
       <w:tr>
         <w:tc>
           <w:tcPr>
-            <w:tcW w:w="1951" w:type="dxa"/>
+            <w:tcW w:w="2235" w:type="dxa"/>
           </w:tcPr>
           <w:p>
             <w:pPr>
@@ -6011,7 +5980,7 @@
         </w:tc>
         <w:tc>
           <w:tcPr>
-            <w:tcW w:w="3969" w:type="dxa"/>
+            <w:tcW w:w="3685" w:type="dxa"/>
           </w:tcPr>
           <w:p>
             <w:pPr>
@@ -6041,7 +6010,7 @@
       <w:tr>
         <w:tc>
           <w:tcPr>
-            <w:tcW w:w="1951" w:type="dxa"/>
+            <w:tcW w:w="2235" w:type="dxa"/>
           </w:tcPr>
           <w:p>
             <w:pPr>
@@ -6081,7 +6050,7 @@
         </w:tc>
         <w:tc>
           <w:tcPr>
-            <w:tcW w:w="3969" w:type="dxa"/>
+            <w:tcW w:w="3685" w:type="dxa"/>
           </w:tcPr>
           <w:p>
             <w:pPr>
@@ -6117,7 +6086,7 @@
       <w:tr>
         <w:tc>
           <w:tcPr>
-            <w:tcW w:w="1951" w:type="dxa"/>
+            <w:tcW w:w="2235" w:type="dxa"/>
           </w:tcPr>
           <w:p>
             <w:pPr>
@@ -6173,7 +6142,7 @@
         </w:tc>
         <w:tc>
           <w:tcPr>
-            <w:tcW w:w="3969" w:type="dxa"/>
+            <w:tcW w:w="3685" w:type="dxa"/>
           </w:tcPr>
           <w:p>
             <w:pPr>
@@ -6194,7 +6163,7 @@
       <w:tr>
         <w:tc>
           <w:tcPr>
-            <w:tcW w:w="1951" w:type="dxa"/>
+            <w:tcW w:w="2235" w:type="dxa"/>
           </w:tcPr>
           <w:p>
             <w:pPr>
@@ -6209,15 +6178,7 @@
                 <w:rFonts w:ascii="Courier New" w:hAnsi="Courier New" w:cs="Courier New"/>
                 <w:lang w:val="en-US"/>
               </w:rPr>
-              <w:t>allClassMembe</w:t>
-            </w:r>
-            <w:r>
-              <w:rPr>
-                <w:rFonts w:ascii="Courier New" w:hAnsi="Courier New" w:cs="Courier New"/>
-                <w:lang w:val="en-US"/>
-              </w:rPr>
-              <w:lastRenderedPageBreak/>
-              <w:t>rs</w:t>
+              <w:t>allClassMembers</w:t>
             </w:r>
             <w:proofErr w:type="spellEnd"/>
           </w:p>
@@ -6232,39 +6193,50 @@
                 <w:lang w:val="en-US"/>
               </w:rPr>
             </w:pPr>
+            <w:r>
+              <w:rPr>
+                <w:lang w:val="en-US"/>
+              </w:rPr>
+              <w:t>C</w:t>
+            </w:r>
+            <w:r>
+              <w:rPr>
+                <w:lang w:val="en-US"/>
+              </w:rPr>
+              <w:t xml:space="preserve">onsider all class members for </w:t>
+            </w:r>
+            <w:r>
+              <w:rPr>
+                <w:lang w:val="en-US"/>
+              </w:rPr>
+              <w:lastRenderedPageBreak/>
+              <w:t>instrumentation or apply configuration-dependent filters such as “plain time” (this may affect measurements on SUM level</w:t>
+            </w:r>
             <w:proofErr w:type="gramStart"/>
             <w:r>
               <w:rPr>
                 <w:lang w:val="en-US"/>
               </w:rPr>
-              <w:lastRenderedPageBreak/>
-              <w:t>consider</w:t>
+              <w:t>)</w:t>
+            </w:r>
+            <w:r>
+              <w:rPr>
+                <w:lang w:val="en-US"/>
+              </w:rPr>
+              <w:t xml:space="preserve"> ,</w:t>
             </w:r>
             <w:proofErr w:type="gramEnd"/>
             <w:r>
               <w:rPr>
                 <w:lang w:val="en-US"/>
               </w:rPr>
-              <w:t xml:space="preserve"> all class members for </w:t>
-            </w:r>
-            <w:r>
-              <w:rPr>
-                <w:lang w:val="en-US"/>
-              </w:rPr>
-              <w:lastRenderedPageBreak/>
-              <w:t>instrumentation or apply configuration-dependent filters such as “plain time” (this may affect measurements on SUM level)</w:t>
-            </w:r>
-            <w:r>
-              <w:rPr>
-                <w:lang w:val="en-US"/>
-              </w:rPr>
-              <w:t xml:space="preserve"> , e.g., thread information may be missing!</w:t>
+              <w:t xml:space="preserve"> e.g., thread information may be missing!</w:t>
             </w:r>
           </w:p>
         </w:tc>
         <w:tc>
           <w:tcPr>
-            <w:tcW w:w="3969" w:type="dxa"/>
+            <w:tcW w:w="3685" w:type="dxa"/>
           </w:tcPr>
           <w:p>
             <w:pPr>
@@ -6279,6 +6251,98 @@
               </w:rPr>
               <w:lastRenderedPageBreak/>
               <w:t>true</w:t>
+            </w:r>
+          </w:p>
+        </w:tc>
+      </w:tr>
+      <w:tr>
+        <w:tc>
+          <w:tcPr>
+            <w:tcW w:w="2235" w:type="dxa"/>
+          </w:tcPr>
+          <w:p>
+            <w:pPr>
+              <w:rPr>
+                <w:rFonts w:ascii="Courier New" w:hAnsi="Courier New" w:cs="Courier New"/>
+                <w:lang w:val="en-US"/>
+              </w:rPr>
+            </w:pPr>
+            <w:proofErr w:type="spellStart"/>
+            <w:r>
+              <w:rPr>
+                <w:rFonts w:ascii="Courier New" w:hAnsi="Courier New" w:cs="Courier New"/>
+                <w:lang w:val="en-US"/>
+              </w:rPr>
+              <w:lastRenderedPageBreak/>
+              <w:t>instanceIdentifier</w:t>
+            </w:r>
+            <w:r>
+              <w:rPr>
+                <w:rFonts w:ascii="Courier New" w:hAnsi="Courier New" w:cs="Courier New"/>
+                <w:lang w:val="en-US"/>
+              </w:rPr>
+              <w:t>Kind</w:t>
+            </w:r>
+            <w:proofErr w:type="spellEnd"/>
+          </w:p>
+        </w:tc>
+        <w:tc>
+          <w:tcPr>
+            <w:tcW w:w="3260" w:type="dxa"/>
+          </w:tcPr>
+          <w:p>
+            <w:pPr>
+              <w:rPr>
+                <w:lang w:val="en-US"/>
+              </w:rPr>
+            </w:pPr>
+            <w:r>
+              <w:rPr>
+                <w:lang w:val="en-US"/>
+              </w:rPr>
+              <w:t>How shall consumptions of individual instances within a thread be recorder</w:t>
+            </w:r>
+            <w:r>
+              <w:rPr>
+                <w:lang w:val="en-US"/>
+              </w:rPr>
+              <w:t xml:space="preserve"> (not intended for frequent object creation)</w:t>
+            </w:r>
+            <w:proofErr w:type="gramStart"/>
+            <w:r>
+              <w:rPr>
+                <w:lang w:val="en-US"/>
+              </w:rPr>
+              <w:t>.</w:t>
+            </w:r>
+            <w:proofErr w:type="gramEnd"/>
+          </w:p>
+        </w:tc>
+        <w:tc>
+          <w:tcPr>
+            <w:tcW w:w="3685" w:type="dxa"/>
+          </w:tcPr>
+          <w:p>
+            <w:pPr>
+              <w:rPr>
+                <w:rFonts w:ascii="Courier New" w:hAnsi="Courier New" w:cs="Courier New"/>
+                <w:lang w:val="en-US"/>
+              </w:rPr>
+            </w:pPr>
+            <w:r>
+              <w:rPr>
+                <w:rFonts w:ascii="Courier New" w:hAnsi="Courier New" w:cs="Courier New"/>
+                <w:u w:val="single"/>
+                <w:lang w:val="en-US"/>
+              </w:rPr>
+              <w:t>NONE</w:t>
+            </w:r>
+            <w:r>
+              <w:rPr>
+                <w:rFonts w:ascii="Courier New" w:hAnsi="Courier New" w:cs="Courier New"/>
+                <w:lang w:val="en-US"/>
+              </w:rPr>
+              <w:t>, THREAD_ID, INDENTITY_HASHCODE</w:t>
             </w:r>
           </w:p>
         </w:tc>
@@ -6294,13 +6358,26 @@
         <w:rPr>
           <w:lang w:val="en-US"/>
         </w:rPr>
-        <w:lastRenderedPageBreak/>
-        <w:t>Further options provided by SPASS-meter are either deprecated or experimental and, thus, not listed here.</w:t>
-      </w:r>
-    </w:p>
-    <w:p>
-      <w:pPr>
-        <w:pStyle w:val="berschrift2"/>
+        <w:t xml:space="preserve">Further options provided by SPASS-meter are either deprecated or experimental and, thus, not listed </w:t>
+      </w:r>
+      <w:proofErr w:type="gramStart"/>
+      <w:r>
+        <w:rPr>
+          <w:lang w:val="en-US"/>
+        </w:rPr>
+        <w:t>here</w:t>
+      </w:r>
+      <w:proofErr w:type="gramEnd"/>
+      <w:r>
+        <w:rPr>
+          <w:lang w:val="en-US"/>
+        </w:rPr>
+        <w:t>.</w:t>
+      </w:r>
+    </w:p>
+    <w:p>
+      <w:pPr>
+        <w:pStyle w:val="Heading2"/>
         <w:rPr>
           <w:lang w:val="en-US"/>
         </w:rPr>
@@ -6501,10 +6578,10 @@
     </w:p>
     <w:tbl>
       <w:tblPr>
-        <w:tblStyle w:val="Tabellenraster"/>
+        <w:tblStyle w:val="TableGrid"/>
         <w:tblW w:w="0" w:type="auto"/>
         <w:tblLayout w:type="fixed"/>
-        <w:tblLook w:val="04A0" w:firstRow="1" w:lastRow="0" w:firstColumn="1" w:lastColumn="0" w:noHBand="0" w:noVBand="1"/>
+        <w:tblLook w:val="04A0"/>
       </w:tblPr>
       <w:tblGrid>
         <w:gridCol w:w="1809"/>
@@ -6715,7 +6792,7 @@
           </w:tcPr>
           <w:p>
             <w:pPr>
-              <w:pStyle w:val="Listenabsatz"/>
+              <w:pStyle w:val="ListParagraph"/>
               <w:numPr>
                 <w:ilvl w:val="0"/>
                 <w:numId w:val="8"/>
@@ -6778,7 +6855,7 @@
           </w:p>
           <w:p>
             <w:pPr>
-              <w:pStyle w:val="Listenabsatz"/>
+              <w:pStyle w:val="ListParagraph"/>
               <w:numPr>
                 <w:ilvl w:val="0"/>
                 <w:numId w:val="8"/>
@@ -6946,7 +7023,7 @@
           </w:p>
           <w:p>
             <w:pPr>
-              <w:pStyle w:val="Listenabsatz"/>
+              <w:pStyle w:val="ListParagraph"/>
               <w:numPr>
                 <w:ilvl w:val="0"/>
                 <w:numId w:val="8"/>
@@ -7039,7 +7116,7 @@
           </w:p>
           <w:p>
             <w:pPr>
-              <w:pStyle w:val="Listenabsatz"/>
+              <w:pStyle w:val="ListParagraph"/>
               <w:numPr>
                 <w:ilvl w:val="0"/>
                 <w:numId w:val="8"/>
@@ -7145,7 +7222,7 @@
           </w:p>
           <w:p>
             <w:pPr>
-              <w:pStyle w:val="Listenabsatz"/>
+              <w:pStyle w:val="ListParagraph"/>
               <w:numPr>
                 <w:ilvl w:val="0"/>
                 <w:numId w:val="8"/>
@@ -7234,7 +7311,7 @@
           </w:p>
           <w:p>
             <w:pPr>
-              <w:pStyle w:val="Listenabsatz"/>
+              <w:pStyle w:val="ListParagraph"/>
               <w:numPr>
                 <w:ilvl w:val="0"/>
                 <w:numId w:val="8"/>
@@ -7250,6 +7327,7 @@
                 <w:rFonts w:ascii="Courier New" w:hAnsi="Courier New" w:cs="Courier New"/>
                 <w:lang w:val="en-US"/>
               </w:rPr>
+              <w:lastRenderedPageBreak/>
               <w:t>distributeValues</w:t>
             </w:r>
             <w:proofErr w:type="spellEnd"/>
@@ -7324,13 +7402,12 @@
               <w:rPr>
                 <w:lang w:val="en-US"/>
               </w:rPr>
-              <w:lastRenderedPageBreak/>
               <w:t>global configuration)</w:t>
             </w:r>
           </w:p>
           <w:p>
             <w:pPr>
-              <w:pStyle w:val="Listenabsatz"/>
+              <w:pStyle w:val="ListParagraph"/>
               <w:numPr>
                 <w:ilvl w:val="0"/>
                 <w:numId w:val="8"/>
@@ -7586,7 +7663,7 @@
           </w:tcPr>
           <w:p>
             <w:pPr>
-              <w:pStyle w:val="Listenabsatz"/>
+              <w:pStyle w:val="ListParagraph"/>
               <w:numPr>
                 <w:ilvl w:val="0"/>
                 <w:numId w:val="9"/>
@@ -7661,7 +7738,7 @@
           </w:p>
           <w:p>
             <w:pPr>
-              <w:pStyle w:val="Listenabsatz"/>
+              <w:pStyle w:val="ListParagraph"/>
               <w:numPr>
                 <w:ilvl w:val="0"/>
                 <w:numId w:val="9"/>
@@ -7784,7 +7861,7 @@
           </w:tcPr>
           <w:p>
             <w:pPr>
-              <w:pStyle w:val="Listenabsatz"/>
+              <w:pStyle w:val="ListParagraph"/>
               <w:numPr>
                 <w:ilvl w:val="0"/>
                 <w:numId w:val="13"/>
@@ -7903,7 +7980,7 @@
           </w:tcPr>
           <w:p>
             <w:pPr>
-              <w:pStyle w:val="Listenabsatz"/>
+              <w:pStyle w:val="ListParagraph"/>
               <w:numPr>
                 <w:ilvl w:val="0"/>
                 <w:numId w:val="9"/>
@@ -7929,7 +8006,7 @@
           </w:p>
           <w:p>
             <w:pPr>
-              <w:pStyle w:val="Listenabsatz"/>
+              <w:pStyle w:val="ListParagraph"/>
               <w:numPr>
                 <w:ilvl w:val="0"/>
                 <w:numId w:val="9"/>
@@ -7959,7 +8036,7 @@
           </w:p>
           <w:p>
             <w:pPr>
-              <w:pStyle w:val="Listenabsatz"/>
+              <w:pStyle w:val="ListParagraph"/>
               <w:numPr>
                 <w:ilvl w:val="0"/>
                 <w:numId w:val="9"/>
@@ -8008,7 +8085,7 @@
           </w:p>
           <w:p>
             <w:pPr>
-              <w:pStyle w:val="Listenabsatz"/>
+              <w:pStyle w:val="ListParagraph"/>
               <w:numPr>
                 <w:ilvl w:val="0"/>
                 <w:numId w:val="9"/>
@@ -8124,7 +8201,7 @@
           </w:tcPr>
           <w:p>
             <w:pPr>
-              <w:pStyle w:val="Listenabsatz"/>
+              <w:pStyle w:val="ListParagraph"/>
               <w:numPr>
                 <w:ilvl w:val="0"/>
                 <w:numId w:val="9"/>
@@ -8200,14 +8277,14 @@
               <w:rPr>
                 <w:lang w:val="en-US"/>
               </w:rPr>
-              <w:t xml:space="preserve">Define the (reusable) id of a value change for an instance of an object holding attributes marked with a value change annotation and </w:t>
+              <w:t xml:space="preserve">Define the (reusable) id of a value change for an instance of an object holding </w:t>
             </w:r>
             <w:r>
               <w:rPr>
                 <w:lang w:val="en-US"/>
               </w:rPr>
               <w:lastRenderedPageBreak/>
-              <w:t xml:space="preserve">id “*” whereby at a concrete </w:t>
+              <w:t xml:space="preserve">attributes marked with a value change annotation and id “*” whereby at a concrete </w:t>
             </w:r>
             <w:r>
               <w:rPr>
@@ -8254,7 +8331,7 @@
           </w:tcPr>
           <w:p>
             <w:pPr>
-              <w:pStyle w:val="Listenabsatz"/>
+              <w:pStyle w:val="ListParagraph"/>
               <w:numPr>
                 <w:ilvl w:val="0"/>
                 <w:numId w:val="9"/>
@@ -8352,7 +8429,7 @@
           </w:tcPr>
           <w:p>
             <w:pPr>
-              <w:pStyle w:val="Listenabsatz"/>
+              <w:pStyle w:val="ListParagraph"/>
               <w:numPr>
                 <w:ilvl w:val="0"/>
                 <w:numId w:val="9"/>
@@ -8390,7 +8467,7 @@
           </w:p>
           <w:p>
             <w:pPr>
-              <w:pStyle w:val="Listenabsatz"/>
+              <w:pStyle w:val="ListParagraph"/>
               <w:numPr>
                 <w:ilvl w:val="0"/>
                 <w:numId w:val="9"/>
@@ -8417,7 +8494,7 @@
           </w:p>
           <w:p>
             <w:pPr>
-              <w:pStyle w:val="Listenabsatz"/>
+              <w:pStyle w:val="ListParagraph"/>
               <w:numPr>
                 <w:ilvl w:val="0"/>
                 <w:numId w:val="9"/>
@@ -8473,7 +8550,7 @@
           </w:p>
           <w:p>
             <w:pPr>
-              <w:pStyle w:val="Listenabsatz"/>
+              <w:pStyle w:val="ListParagraph"/>
               <w:numPr>
                 <w:ilvl w:val="0"/>
                 <w:numId w:val="9"/>
@@ -8572,7 +8649,7 @@
     </w:p>
     <w:p>
       <w:pPr>
-        <w:pStyle w:val="Listenabsatz"/>
+        <w:pStyle w:val="ListParagraph"/>
         <w:numPr>
           <w:ilvl w:val="0"/>
           <w:numId w:val="14"/>
@@ -8623,7 +8700,7 @@
     </w:p>
     <w:p>
       <w:pPr>
-        <w:pStyle w:val="Listenabsatz"/>
+        <w:pStyle w:val="ListParagraph"/>
         <w:numPr>
           <w:ilvl w:val="0"/>
           <w:numId w:val="14"/>
@@ -8713,7 +8790,7 @@
     </w:p>
     <w:p>
       <w:pPr>
-        <w:pStyle w:val="Listenabsatz"/>
+        <w:pStyle w:val="ListParagraph"/>
         <w:numPr>
           <w:ilvl w:val="0"/>
           <w:numId w:val="14"/>
@@ -8794,7 +8871,7 @@
     </w:p>
     <w:p>
       <w:pPr>
-        <w:pStyle w:val="Listenabsatz"/>
+        <w:pStyle w:val="ListParagraph"/>
         <w:numPr>
           <w:ilvl w:val="0"/>
           <w:numId w:val="14"/>
@@ -8890,13 +8967,21 @@
           <w:rFonts w:cstheme="minorHAnsi"/>
           <w:lang w:val="en-US"/>
         </w:rPr>
-        <w:t xml:space="preserve">by properly marking each possible end </w:t>
+        <w:t xml:space="preserve">by properly </w:t>
       </w:r>
       <w:r>
         <w:rPr>
           <w:rFonts w:cstheme="minorHAnsi"/>
           <w:lang w:val="en-US"/>
         </w:rPr>
+        <w:lastRenderedPageBreak/>
+        <w:t xml:space="preserve">marking each possible end </w:t>
+      </w:r>
+      <w:r>
+        <w:rPr>
+          <w:rFonts w:cstheme="minorHAnsi"/>
+          <w:lang w:val="en-US"/>
+        </w:rPr>
         <w:t xml:space="preserve">of the SUM </w:t>
       </w:r>
       <w:r>
@@ -8955,7 +9040,7 @@
     </w:p>
     <w:p>
       <w:pPr>
-        <w:pStyle w:val="Listenabsatz"/>
+        <w:pStyle w:val="ListParagraph"/>
         <w:numPr>
           <w:ilvl w:val="0"/>
           <w:numId w:val="14"/>
@@ -8997,7 +9082,7 @@
       </w:r>
       <w:r>
         <w:rPr>
-          <w:rStyle w:val="Funotenzeichen"/>
+          <w:rStyle w:val="FootnoteReference"/>
           <w:lang w:val="en-US"/>
         </w:rPr>
         <w:footnoteReference w:id="3"/>
@@ -9461,7 +9546,7 @@
     </w:p>
     <w:p>
       <w:pPr>
-        <w:pStyle w:val="berschrift2"/>
+        <w:pStyle w:val="Heading2"/>
         <w:rPr>
           <w:lang w:val="en-US"/>
         </w:rPr>
@@ -9518,7 +9603,7 @@
     </w:p>
     <w:p>
       <w:pPr>
-        <w:pStyle w:val="berschrift3"/>
+        <w:pStyle w:val="Heading3"/>
         <w:rPr>
           <w:lang w:val="en-US"/>
         </w:rPr>
@@ -9736,27 +9821,14 @@
         </w:rPr>
         <w:t xml:space="preserve">to Section </w:t>
       </w:r>
-      <w:r>
-        <w:fldChar w:fldCharType="begin"/>
-      </w:r>
-      <w:r>
-        <w:rPr>
-          <w:lang w:val="en-US"/>
-        </w:rPr>
-        <w:instrText xml:space="preserve"> REF _Ref297790069 \r \h  \* MERGEFORMAT </w:instrText>
-      </w:r>
-      <w:r>
-        <w:fldChar w:fldCharType="separate"/>
-      </w:r>
-      <w:r>
-        <w:rPr>
-          <w:lang w:val="en-US"/>
-        </w:rPr>
-        <w:t>5.2</w:t>
-      </w:r>
-      <w:r>
-        <w:fldChar w:fldCharType="end"/>
-      </w:r>
+      <w:fldSimple w:instr=" REF _Ref297790069 \r \h  \* MERGEFORMAT ">
+        <w:r>
+          <w:rPr>
+            <w:lang w:val="en-US"/>
+          </w:rPr>
+          <w:t>5.2</w:t>
+        </w:r>
+      </w:fldSimple>
       <w:r>
         <w:rPr>
           <w:lang w:val="en-US"/>
@@ -10218,6 +10290,7 @@
           <w:rFonts w:ascii="Courier New" w:hAnsi="Courier New" w:cs="Courier New"/>
           <w:lang w:val="en-US"/>
         </w:rPr>
+        <w:lastRenderedPageBreak/>
         <w:t xml:space="preserve">          &lt;</w:t>
       </w:r>
       <w:proofErr w:type="spellStart"/>
@@ -10484,7 +10557,6 @@
           <w:b/>
           <w:lang w:val="en-US"/>
         </w:rPr>
-        <w:lastRenderedPageBreak/>
         <w:t xml:space="preserve">        &lt;behavior signature=“</w:t>
       </w:r>
       <w:proofErr w:type="gramStart"/>
@@ -11393,7 +11465,7 @@
     </w:p>
     <w:p>
       <w:pPr>
-        <w:pStyle w:val="Listenabsatz"/>
+        <w:pStyle w:val="ListParagraph"/>
         <w:numPr>
           <w:ilvl w:val="0"/>
           <w:numId w:val="3"/>
@@ -11444,7 +11516,7 @@
       <w:proofErr w:type="spellEnd"/>
       <w:r>
         <w:rPr>
-          <w:rStyle w:val="Funotenzeichen"/>
+          <w:rStyle w:val="FootnoteReference"/>
           <w:lang w:val="en-US"/>
         </w:rPr>
         <w:footnoteReference w:id="4"/>
@@ -11502,7 +11574,7 @@
     </w:p>
     <w:p>
       <w:pPr>
-        <w:pStyle w:val="Listenabsatz"/>
+        <w:pStyle w:val="ListParagraph"/>
         <w:numPr>
           <w:ilvl w:val="0"/>
           <w:numId w:val="3"/>
@@ -11564,7 +11636,7 @@
     </w:p>
     <w:p>
       <w:pPr>
-        <w:pStyle w:val="Listenabsatz"/>
+        <w:pStyle w:val="ListParagraph"/>
         <w:numPr>
           <w:ilvl w:val="1"/>
           <w:numId w:val="3"/>
@@ -11610,7 +11682,7 @@
     </w:p>
     <w:p>
       <w:pPr>
-        <w:pStyle w:val="Listenabsatz"/>
+        <w:pStyle w:val="ListParagraph"/>
         <w:numPr>
           <w:ilvl w:val="1"/>
           <w:numId w:val="3"/>
@@ -11662,7 +11734,7 @@
     </w:p>
     <w:p>
       <w:pPr>
-        <w:pStyle w:val="Listenabsatz"/>
+        <w:pStyle w:val="ListParagraph"/>
         <w:numPr>
           <w:ilvl w:val="0"/>
           <w:numId w:val="3"/>
@@ -11761,7 +11833,7 @@
     </w:p>
     <w:p>
       <w:pPr>
-        <w:pStyle w:val="Listenabsatz"/>
+        <w:pStyle w:val="ListParagraph"/>
         <w:numPr>
           <w:ilvl w:val="0"/>
           <w:numId w:val="3"/>
@@ -11824,7 +11896,7 @@
     </w:p>
     <w:p>
       <w:pPr>
-        <w:pStyle w:val="Listenabsatz"/>
+        <w:pStyle w:val="ListParagraph"/>
         <w:numPr>
           <w:ilvl w:val="0"/>
           <w:numId w:val="3"/>
@@ -11868,7 +11940,7 @@
     </w:p>
     <w:p>
       <w:pPr>
-        <w:pStyle w:val="Listenabsatz"/>
+        <w:pStyle w:val="ListParagraph"/>
         <w:numPr>
           <w:ilvl w:val="0"/>
           <w:numId w:val="3"/>
@@ -11888,7 +11960,7 @@
     </w:p>
     <w:p>
       <w:pPr>
-        <w:pStyle w:val="berschrift3"/>
+        <w:pStyle w:val="Heading3"/>
         <w:rPr>
           <w:lang w:val="en-US"/>
         </w:rPr>
@@ -11898,6 +11970,7 @@
         <w:rPr>
           <w:lang w:val="en-US"/>
         </w:rPr>
+        <w:lastRenderedPageBreak/>
         <w:t>Additional Information</w:t>
       </w:r>
       <w:bookmarkEnd w:id="19"/>
@@ -11930,7 +12003,7 @@
     </w:p>
     <w:p>
       <w:pPr>
-        <w:pStyle w:val="Listenabsatz"/>
+        <w:pStyle w:val="ListParagraph"/>
         <w:numPr>
           <w:ilvl w:val="0"/>
           <w:numId w:val="4"/>
@@ -12007,7 +12080,7 @@
     </w:p>
     <w:p>
       <w:pPr>
-        <w:pStyle w:val="Listenabsatz"/>
+        <w:pStyle w:val="ListParagraph"/>
         <w:numPr>
           <w:ilvl w:val="0"/>
           <w:numId w:val="4"/>
@@ -12021,7 +12094,6 @@
         <w:rPr>
           <w:lang w:val="en-US"/>
         </w:rPr>
-        <w:lastRenderedPageBreak/>
         <w:t xml:space="preserve">We named the elements in a neutral style independent </w:t>
       </w:r>
       <w:r>
@@ -12039,7 +12111,7 @@
     </w:p>
     <w:p>
       <w:pPr>
-        <w:pStyle w:val="Listenabsatz"/>
+        <w:pStyle w:val="ListParagraph"/>
         <w:numPr>
           <w:ilvl w:val="0"/>
           <w:numId w:val="4"/>
@@ -12064,7 +12136,7 @@
     </w:p>
     <w:p>
       <w:pPr>
-        <w:pStyle w:val="Listenabsatz"/>
+        <w:pStyle w:val="ListParagraph"/>
         <w:numPr>
           <w:ilvl w:val="0"/>
           <w:numId w:val="4"/>
@@ -12098,7 +12170,7 @@
     </w:p>
     <w:p>
       <w:pPr>
-        <w:pStyle w:val="Listenabsatz"/>
+        <w:pStyle w:val="ListParagraph"/>
         <w:numPr>
           <w:ilvl w:val="0"/>
           <w:numId w:val="4"/>
@@ -12367,28 +12439,15 @@
         </w:rPr>
         <w:t xml:space="preserve">Attributes not stated explicitly will receive the same information as specified in the general configuration as described in Section </w:t>
       </w:r>
-      <w:r>
-        <w:fldChar w:fldCharType="begin"/>
-      </w:r>
-      <w:r>
-        <w:rPr>
-          <w:lang w:val="en-US"/>
-        </w:rPr>
-        <w:instrText xml:space="preserve"> REF _Ref297790090 \r \h  \* MERGEFORMAT </w:instrText>
-      </w:r>
-      <w:r>
-        <w:fldChar w:fldCharType="separate"/>
-      </w:r>
-      <w:r>
-        <w:rPr>
-          <w:rFonts w:cstheme="minorHAnsi"/>
-          <w:lang w:val="en-US"/>
-        </w:rPr>
-        <w:t>5.1</w:t>
-      </w:r>
-      <w:r>
-        <w:fldChar w:fldCharType="end"/>
-      </w:r>
+      <w:fldSimple w:instr=" REF _Ref297790090 \r \h  \* MERGEFORMAT ">
+        <w:r>
+          <w:rPr>
+            <w:rFonts w:cstheme="minorHAnsi"/>
+            <w:lang w:val="en-US"/>
+          </w:rPr>
+          <w:t>5.1</w:t>
+        </w:r>
+      </w:fldSimple>
       <w:r>
         <w:rPr>
           <w:rFonts w:cstheme="minorHAnsi"/>
@@ -12702,7 +12761,7 @@
     </w:p>
     <w:p>
       <w:pPr>
-        <w:pStyle w:val="berschrift1"/>
+        <w:pStyle w:val="Heading1"/>
         <w:rPr>
           <w:lang w:val="en-US"/>
         </w:rPr>
@@ -12982,6 +13041,7 @@
         <w:rPr>
           <w:lang w:val="en-US"/>
         </w:rPr>
+        <w:lastRenderedPageBreak/>
         <w:t xml:space="preserve">(except </w:t>
       </w:r>
       <w:r>
@@ -13071,10 +13131,10 @@
     </w:p>
     <w:tbl>
       <w:tblPr>
-        <w:tblStyle w:val="Tabellenraster"/>
+        <w:tblStyle w:val="TableGrid"/>
         <w:tblpPr w:leftFromText="141" w:rightFromText="141" w:vertAnchor="text" w:horzAnchor="margin" w:tblpY="103"/>
         <w:tblW w:w="0" w:type="auto"/>
-        <w:tblLook w:val="04A0" w:firstRow="1" w:lastRow="0" w:firstColumn="1" w:lastColumn="0" w:noHBand="0" w:noVBand="1"/>
+        <w:tblLook w:val="04A0"/>
       </w:tblPr>
       <w:tblGrid>
         <w:gridCol w:w="2362"/>
@@ -13266,14 +13326,7 @@
               <w:rPr>
                 <w:lang w:val="en-US"/>
               </w:rPr>
-              <w:t xml:space="preserve">TCP port for listening to monitoring </w:t>
-            </w:r>
-            <w:r>
-              <w:rPr>
-                <w:lang w:val="en-US"/>
-              </w:rPr>
-              <w:lastRenderedPageBreak/>
-              <w:t>events</w:t>
+              <w:t>TCP port for listening to monitoring events</w:t>
             </w:r>
           </w:p>
         </w:tc>
@@ -13292,7 +13345,6 @@
               <w:rPr>
                 <w:lang w:val="en-US"/>
               </w:rPr>
-              <w:lastRenderedPageBreak/>
               <w:t>int</w:t>
             </w:r>
             <w:proofErr w:type="spellEnd"/>
@@ -13578,7 +13630,7 @@
     </w:p>
     <w:p>
       <w:pPr>
-        <w:pStyle w:val="berschrift1"/>
+        <w:pStyle w:val="Heading1"/>
         <w:rPr>
           <w:lang w:val="en-US"/>
         </w:rPr>
@@ -13646,7 +13698,7 @@
     </w:p>
     <w:p>
       <w:pPr>
-        <w:pStyle w:val="berschrift2"/>
+        <w:pStyle w:val="Heading2"/>
         <w:rPr>
           <w:lang w:val="en-US"/>
         </w:rPr>
@@ -13681,7 +13733,7 @@
       </w:r>
       <w:r>
         <w:rPr>
-          <w:rStyle w:val="Funotenzeichen"/>
+          <w:rStyle w:val="FootnoteReference"/>
           <w:lang w:val="en-US"/>
         </w:rPr>
         <w:footnoteReference w:id="5"/>
@@ -13787,7 +13839,25 @@
           <w:i/>
           <w:lang w:val="en-US"/>
         </w:rPr>
-        <w:t>&lt;required libs&gt;</w:t>
+        <w:t xml:space="preserve">&lt;required </w:t>
+      </w:r>
+      <w:proofErr w:type="spellStart"/>
+      <w:r>
+        <w:rPr>
+          <w:rFonts w:ascii="Courier New" w:hAnsi="Courier New" w:cs="Courier New"/>
+          <w:i/>
+          <w:lang w:val="en-US"/>
+        </w:rPr>
+        <w:t>libs</w:t>
+      </w:r>
+      <w:proofErr w:type="spellEnd"/>
+      <w:r>
+        <w:rPr>
+          <w:rFonts w:ascii="Courier New" w:hAnsi="Courier New" w:cs="Courier New"/>
+          <w:i/>
+          <w:lang w:val="en-US"/>
+        </w:rPr>
+        <w:t>&gt;</w:t>
       </w:r>
     </w:p>
     <w:p>
@@ -13889,7 +13959,7 @@
     </w:p>
     <w:p>
       <w:pPr>
-        <w:pStyle w:val="Listenabsatz"/>
+        <w:pStyle w:val="ListParagraph"/>
         <w:numPr>
           <w:ilvl w:val="0"/>
           <w:numId w:val="11"/>
@@ -13939,7 +14009,7 @@
     </w:p>
     <w:p>
       <w:pPr>
-        <w:pStyle w:val="Listenabsatz"/>
+        <w:pStyle w:val="ListParagraph"/>
         <w:numPr>
           <w:ilvl w:val="0"/>
           <w:numId w:val="11"/>
@@ -13990,7 +14060,7 @@
     </w:p>
     <w:p>
       <w:pPr>
-        <w:pStyle w:val="Listenabsatz"/>
+        <w:pStyle w:val="ListParagraph"/>
         <w:numPr>
           <w:ilvl w:val="0"/>
           <w:numId w:val="11"/>
@@ -14061,7 +14131,7 @@
     </w:p>
     <w:p>
       <w:pPr>
-        <w:pStyle w:val="Listenabsatz"/>
+        <w:pStyle w:val="ListParagraph"/>
         <w:numPr>
           <w:ilvl w:val="0"/>
           <w:numId w:val="11"/>
@@ -14281,6 +14351,7 @@
           <w:rFonts w:ascii="Courier New" w:hAnsi="Courier New" w:cs="Courier New"/>
           <w:lang w:val="en-US"/>
         </w:rPr>
+        <w:lastRenderedPageBreak/>
         <w:tab/>
         <w:t>&lt;</w:t>
       </w:r>
@@ -14434,7 +14505,7 @@
       </w:r>
       <w:r>
         <w:rPr>
-          <w:rStyle w:val="Funotenzeichen"/>
+          <w:rStyle w:val="FootnoteReference"/>
           <w:rFonts w:cstheme="minorHAnsi"/>
           <w:lang w:val="en-US"/>
         </w:rPr>
@@ -14536,8 +14607,18 @@
           <w:i/>
           <w:lang w:val="en-US"/>
         </w:rPr>
-        <w:t>required libs</w:t>
-      </w:r>
+        <w:t xml:space="preserve">required </w:t>
+      </w:r>
+      <w:proofErr w:type="spellStart"/>
+      <w:r>
+        <w:rPr>
+          <w:rFonts w:ascii="Courier New" w:hAnsi="Courier New" w:cs="Courier New"/>
+          <w:i/>
+          <w:lang w:val="en-US"/>
+        </w:rPr>
+        <w:t>libs</w:t>
+      </w:r>
+      <w:proofErr w:type="spellEnd"/>
       <w:r>
         <w:rPr>
           <w:rFonts w:ascii="Courier New" w:hAnsi="Courier New" w:cs="Courier New"/>
@@ -14782,7 +14863,7 @@
     </w:p>
     <w:p>
       <w:pPr>
-        <w:pStyle w:val="berschrift2"/>
+        <w:pStyle w:val="Heading2"/>
         <w:rPr>
           <w:lang w:val="en-US"/>
         </w:rPr>
@@ -15204,23 +15285,7 @@
           <w:rFonts w:ascii="Courier New" w:hAnsi="Courier New" w:cs="Courier New"/>
           <w:lang w:val="en-GB"/>
         </w:rPr>
-        <w:t>="${</w:t>
-      </w:r>
-      <w:proofErr w:type="spellStart"/>
-      <w:r>
-        <w:rPr>
-          <w:rFonts w:ascii="Courier New" w:hAnsi="Courier New" w:cs="Courier New"/>
-          <w:lang w:val="en-GB"/>
-        </w:rPr>
-        <w:t>instrumented.dir</w:t>
-      </w:r>
-      <w:proofErr w:type="spellEnd"/>
-      <w:r>
-        <w:rPr>
-          <w:rFonts w:ascii="Courier New" w:hAnsi="Courier New" w:cs="Courier New"/>
-          <w:lang w:val="en-GB"/>
-        </w:rPr>
-        <w:t>}"</w:t>
+        <w:t>="${instrumented.dir}"</w:t>
       </w:r>
     </w:p>
     <w:p>
@@ -15419,7 +15484,7 @@
     </w:p>
     <w:p>
       <w:pPr>
-        <w:pStyle w:val="berschrift1"/>
+        <w:pStyle w:val="Heading1"/>
         <w:rPr>
           <w:lang w:val="en-US"/>
         </w:rPr>
@@ -15460,32 +15525,82 @@
         </w:rPr>
         <w:t xml:space="preserve">-based mechanism will be described in Section </w:t>
       </w:r>
-      <w:r>
+      <w:fldSimple w:instr=" REF _Ref350247597 \r \h  \* MERGEFORMAT ">
+        <w:r>
+          <w:rPr>
+            <w:lang w:val="en-US"/>
+          </w:rPr>
+          <w:t>9</w:t>
+        </w:r>
+      </w:fldSimple>
+      <w:r>
+        <w:rPr>
+          <w:lang w:val="en-US"/>
+        </w:rPr>
+        <w:t>).</w:t>
+      </w:r>
+    </w:p>
+    <w:p>
+      <w:pPr>
+        <w:jc w:val="both"/>
+        <w:rPr>
+          <w:lang w:val="en-US"/>
+        </w:rPr>
+      </w:pPr>
+    </w:p>
+    <w:p>
+      <w:pPr>
+        <w:jc w:val="both"/>
+        <w:rPr>
+          <w:lang w:val="en-US"/>
+        </w:rPr>
+      </w:pPr>
+      <w:r>
+        <w:rPr>
+          <w:lang w:val="en-US"/>
+        </w:rPr>
+        <w:t xml:space="preserve">Let us assume that we perform monitoring of the simple example shown in Section </w:t>
+      </w:r>
+      <w:r>
+        <w:rPr>
+          <w:lang w:val="en-US"/>
+        </w:rPr>
         <w:fldChar w:fldCharType="begin"/>
       </w:r>
       <w:r>
         <w:rPr>
           <w:lang w:val="en-US"/>
         </w:rPr>
-        <w:instrText xml:space="preserve"> REF _Ref350247597 \r \h  \* MERGEFORMAT </w:instrText>
-      </w:r>
-      <w:r>
+        <w:instrText xml:space="preserve"> REF _Ref297790069 \r \h </w:instrText>
+      </w:r>
+      <w:r>
+        <w:rPr>
+          <w:lang w:val="en-US"/>
+        </w:rPr>
+      </w:r>
+      <w:r>
+        <w:rPr>
+          <w:lang w:val="en-US"/>
+        </w:rPr>
         <w:fldChar w:fldCharType="separate"/>
       </w:r>
       <w:r>
         <w:rPr>
           <w:lang w:val="en-US"/>
         </w:rPr>
-        <w:t>9</w:t>
-      </w:r>
-      <w:r>
+        <w:t>5.2</w:t>
+      </w:r>
+      <w:r>
+        <w:rPr>
+          <w:lang w:val="en-US"/>
+        </w:rPr>
         <w:fldChar w:fldCharType="end"/>
       </w:r>
       <w:r>
         <w:rPr>
           <w:lang w:val="en-US"/>
         </w:rPr>
-        <w:t>).</w:t>
+        <w:t xml:space="preserve"> with the following parameters:</w:t>
       </w:r>
     </w:p>
     <w:p>
@@ -15498,69 +15613,6 @@
     </w:p>
     <w:p>
       <w:pPr>
-        <w:jc w:val="both"/>
-        <w:rPr>
-          <w:lang w:val="en-US"/>
-        </w:rPr>
-      </w:pPr>
-      <w:r>
-        <w:rPr>
-          <w:lang w:val="en-US"/>
-        </w:rPr>
-        <w:t xml:space="preserve">Let us assume that we perform monitoring of the simple example shown in Section </w:t>
-      </w:r>
-      <w:r>
-        <w:rPr>
-          <w:lang w:val="en-US"/>
-        </w:rPr>
-        <w:fldChar w:fldCharType="begin"/>
-      </w:r>
-      <w:r>
-        <w:rPr>
-          <w:lang w:val="en-US"/>
-        </w:rPr>
-        <w:instrText xml:space="preserve"> REF _Ref297790069 \r \h </w:instrText>
-      </w:r>
-      <w:r>
-        <w:rPr>
-          <w:lang w:val="en-US"/>
-        </w:rPr>
-      </w:r>
-      <w:r>
-        <w:rPr>
-          <w:lang w:val="en-US"/>
-        </w:rPr>
-        <w:fldChar w:fldCharType="separate"/>
-      </w:r>
-      <w:r>
-        <w:rPr>
-          <w:lang w:val="en-US"/>
-        </w:rPr>
-        <w:t>5.2</w:t>
-      </w:r>
-      <w:r>
-        <w:rPr>
-          <w:lang w:val="en-US"/>
-        </w:rPr>
-        <w:fldChar w:fldCharType="end"/>
-      </w:r>
-      <w:r>
-        <w:rPr>
-          <w:lang w:val="en-US"/>
-        </w:rPr>
-        <w:t xml:space="preserve"> with the following parameters:</w:t>
-      </w:r>
-    </w:p>
-    <w:p>
-      <w:pPr>
-        <w:jc w:val="both"/>
-        <w:rPr>
-          <w:lang w:val="en-US"/>
-        </w:rPr>
-      </w:pPr>
-    </w:p>
-    <w:p>
-      <w:pPr>
         <w:rPr>
           <w:rFonts w:ascii="Courier New" w:hAnsi="Courier New" w:cs="Courier New"/>
           <w:lang w:val="en-US"/>
@@ -15572,6 +15624,7 @@
           <w:rFonts w:ascii="Courier New" w:hAnsi="Courier New" w:cs="Courier New"/>
           <w:lang w:val="en-US"/>
         </w:rPr>
+        <w:lastRenderedPageBreak/>
         <w:t>j</w:t>
       </w:r>
       <w:r>
@@ -15717,7 +15770,6 @@
           <w:noProof/>
           <w:lang w:eastAsia="de-DE"/>
         </w:rPr>
-        <w:lastRenderedPageBreak/>
         <w:drawing>
           <wp:inline distT="0" distB="0" distL="0" distR="0">
             <wp:extent cx="5760720" cy="3487103"/>
@@ -15736,7 +15788,7 @@
                     </pic:cNvPicPr>
                   </pic:nvPicPr>
                   <pic:blipFill>
-                    <a:blip r:embed="rId10" cstate="print"/>
+                    <a:blip r:embed="rId9" cstate="print"/>
                     <a:srcRect/>
                     <a:stretch>
                       <a:fillRect/>
@@ -15788,7 +15840,7 @@
     </w:p>
     <w:p>
       <w:pPr>
-        <w:pStyle w:val="Listenabsatz"/>
+        <w:pStyle w:val="ListParagraph"/>
         <w:numPr>
           <w:ilvl w:val="0"/>
           <w:numId w:val="15"/>
@@ -15821,7 +15873,7 @@
       <w:proofErr w:type="spellEnd"/>
       <w:r>
         <w:rPr>
-          <w:rStyle w:val="Funotenzeichen"/>
+          <w:rStyle w:val="FootnoteReference"/>
           <w:lang w:val="en-US"/>
         </w:rPr>
         <w:footnoteReference w:id="7"/>
@@ -15876,7 +15928,7 @@
     </w:p>
     <w:p>
       <w:pPr>
-        <w:pStyle w:val="Listenabsatz"/>
+        <w:pStyle w:val="ListParagraph"/>
         <w:numPr>
           <w:ilvl w:val="0"/>
           <w:numId w:val="15"/>
@@ -15920,7 +15972,7 @@
     </w:p>
     <w:p>
       <w:pPr>
-        <w:pStyle w:val="berschrift1"/>
+        <w:pStyle w:val="Heading1"/>
         <w:rPr>
           <w:lang w:val="en-US"/>
         </w:rPr>
@@ -16006,7 +16058,7 @@
     </w:p>
     <w:p>
       <w:pPr>
-        <w:pStyle w:val="Listenabsatz"/>
+        <w:pStyle w:val="ListParagraph"/>
         <w:numPr>
           <w:ilvl w:val="0"/>
           <w:numId w:val="12"/>
@@ -16021,6 +16073,7 @@
           <w:b/>
           <w:lang w:val="en-US"/>
         </w:rPr>
+        <w:lastRenderedPageBreak/>
         <w:t>Plugin</w:t>
       </w:r>
       <w:r>
@@ -16053,7 +16106,7 @@
     </w:p>
     <w:p>
       <w:pPr>
-        <w:pStyle w:val="Listenabsatz"/>
+        <w:pStyle w:val="ListParagraph"/>
         <w:numPr>
           <w:ilvl w:val="0"/>
           <w:numId w:val="12"/>
@@ -16081,7 +16134,7 @@
     </w:p>
     <w:p>
       <w:pPr>
-        <w:pStyle w:val="Listenabsatz"/>
+        <w:pStyle w:val="ListParagraph"/>
         <w:numPr>
           <w:ilvl w:val="0"/>
           <w:numId w:val="12"/>
@@ -16150,7 +16203,7 @@
     </w:p>
     <w:p>
       <w:pPr>
-        <w:pStyle w:val="Listenabsatz"/>
+        <w:pStyle w:val="ListParagraph"/>
         <w:numPr>
           <w:ilvl w:val="0"/>
           <w:numId w:val="12"/>
@@ -16236,7 +16289,6 @@
         <w:rPr>
           <w:lang w:val="en-US"/>
         </w:rPr>
-        <w:lastRenderedPageBreak/>
         <w:t>Currently, default l</w:t>
       </w:r>
       <w:r>
@@ -16410,7 +16462,6 @@
         </w:rPr>
         <w:t xml:space="preserve">s and specified in a file named </w:t>
       </w:r>
-      <w:proofErr w:type="spellStart"/>
       <w:r>
         <w:rPr>
           <w:rFonts w:ascii="Courier New" w:hAnsi="Courier New" w:cs="Courier New"/>
@@ -16418,7 +16469,6 @@
         </w:rPr>
         <w:t>plugin.lst</w:t>
       </w:r>
-      <w:proofErr w:type="spellEnd"/>
       <w:r>
         <w:rPr>
           <w:lang w:val="en-US"/>
@@ -16458,7 +16508,7 @@
     </w:p>
     <w:p>
       <w:pPr>
-        <w:pStyle w:val="berschrift2"/>
+        <w:pStyle w:val="Heading2"/>
         <w:rPr>
           <w:lang w:val="en-US"/>
         </w:rPr>
@@ -16515,21 +16565,7 @@
         <w:rPr>
           <w:lang w:val="en-US"/>
         </w:rPr>
-        <w:t xml:space="preserve">s are </w:t>
-      </w:r>
-      <w:proofErr w:type="spellStart"/>
-      <w:r>
-        <w:rPr>
-          <w:lang w:val="en-US"/>
-        </w:rPr>
-        <w:t>build</w:t>
-      </w:r>
-      <w:proofErr w:type="spellEnd"/>
-      <w:r>
-        <w:rPr>
-          <w:lang w:val="en-US"/>
-        </w:rPr>
-        <w:t xml:space="preserve"> in an own project which relies on SPASS-meter.</w:t>
+        <w:t>s are build in an own project which relies on SPASS-meter.</w:t>
       </w:r>
     </w:p>
     <w:p>
@@ -16649,10 +16685,10 @@
     </w:p>
     <w:tbl>
       <w:tblPr>
-        <w:tblStyle w:val="Tabellenraster"/>
+        <w:tblStyle w:val="TableGrid"/>
         <w:tblpPr w:leftFromText="141" w:rightFromText="141" w:vertAnchor="text" w:horzAnchor="margin" w:tblpY="103"/>
         <w:tblW w:w="0" w:type="auto"/>
-        <w:tblLook w:val="04A0" w:firstRow="1" w:lastRow="0" w:firstColumn="1" w:lastColumn="0" w:noHBand="0" w:noVBand="1"/>
+        <w:tblLook w:val="04A0"/>
       </w:tblPr>
       <w:tblGrid>
         <w:gridCol w:w="2362"/>
@@ -17737,7 +17773,7 @@
     </w:p>
     <w:p>
       <w:pPr>
-        <w:pStyle w:val="Listenabsatz"/>
+        <w:pStyle w:val="ListParagraph"/>
         <w:numPr>
           <w:ilvl w:val="0"/>
           <w:numId w:val="3"/>
@@ -17753,6 +17789,7 @@
           <w:rFonts w:ascii="Courier New" w:hAnsi="Courier New" w:cs="Courier New"/>
           <w:lang w:val="en-US"/>
         </w:rPr>
+        <w:lastRenderedPageBreak/>
         <w:t>functions</w:t>
       </w:r>
       <w:proofErr w:type="gramEnd"/>
@@ -17808,7 +17845,7 @@
     </w:p>
     <w:p>
       <w:pPr>
-        <w:pStyle w:val="Listenabsatz"/>
+        <w:pStyle w:val="ListParagraph"/>
         <w:numPr>
           <w:ilvl w:val="1"/>
           <w:numId w:val="3"/>
@@ -17874,14 +17911,7 @@
         <w:rPr>
           <w:lang w:val="en-US"/>
         </w:rPr>
-        <w:t xml:space="preserve"> specifies the class name of </w:t>
-      </w:r>
-      <w:r>
-        <w:rPr>
-          <w:lang w:val="en-US"/>
-        </w:rPr>
-        <w:lastRenderedPageBreak/>
-        <w:t xml:space="preserve">the additional function and the attribute </w:t>
+        <w:t xml:space="preserve"> specifies the class name of the additional function and the attribute </w:t>
       </w:r>
       <w:proofErr w:type="spellStart"/>
       <w:r>
@@ -17901,7 +17931,7 @@
     </w:p>
     <w:p>
       <w:pPr>
-        <w:pStyle w:val="Listenabsatz"/>
+        <w:pStyle w:val="ListParagraph"/>
         <w:numPr>
           <w:ilvl w:val="0"/>
           <w:numId w:val="3"/>
@@ -17941,7 +17971,7 @@
     </w:p>
     <w:p>
       <w:pPr>
-        <w:pStyle w:val="Listenabsatz"/>
+        <w:pStyle w:val="ListParagraph"/>
         <w:numPr>
           <w:ilvl w:val="1"/>
           <w:numId w:val="3"/>
@@ -18052,7 +18082,7 @@
     </w:p>
     <w:p>
       <w:pPr>
-        <w:pStyle w:val="Listenabsatz"/>
+        <w:pStyle w:val="ListParagraph"/>
         <w:numPr>
           <w:ilvl w:val="2"/>
           <w:numId w:val="3"/>
@@ -18138,7 +18168,7 @@
     </w:p>
     <w:p>
       <w:pPr>
-        <w:pStyle w:val="Listenabsatz"/>
+        <w:pStyle w:val="ListParagraph"/>
         <w:numPr>
           <w:ilvl w:val="3"/>
           <w:numId w:val="3"/>
@@ -18179,40 +18209,26 @@
         <w:rPr>
           <w:lang w:val="en-US"/>
         </w:rPr>
-        <w:t xml:space="preserve">here are three </w:t>
+        <w:t>here are three p</w:t>
+      </w:r>
+      <w:r>
+        <w:rPr>
+          <w:lang w:val="en-US"/>
+        </w:rPr>
+        <w:t xml:space="preserve">re defined functions (min, max and </w:t>
       </w:r>
       <w:proofErr w:type="spellStart"/>
       <w:r>
         <w:rPr>
           <w:lang w:val="en-US"/>
         </w:rPr>
-        <w:t>p</w:t>
-      </w:r>
-      <w:r>
-        <w:rPr>
-          <w:lang w:val="en-US"/>
-        </w:rPr>
-        <w:t>re defined</w:t>
+        <w:t>avg</w:t>
       </w:r>
       <w:proofErr w:type="spellEnd"/>
       <w:r>
         <w:rPr>
           <w:lang w:val="en-US"/>
         </w:rPr>
-        <w:t xml:space="preserve"> functions (min, max and </w:t>
-      </w:r>
-      <w:proofErr w:type="spellStart"/>
-      <w:r>
-        <w:rPr>
-          <w:lang w:val="en-US"/>
-        </w:rPr>
-        <w:t>avg</w:t>
-      </w:r>
-      <w:proofErr w:type="spellEnd"/>
-      <w:r>
-        <w:rPr>
-          <w:lang w:val="en-US"/>
-        </w:rPr>
         <w:t xml:space="preserve">) which can be used. For every function the attributes </w:t>
       </w:r>
       <w:r>
@@ -18270,7 +18286,7 @@
     </w:p>
     <w:p>
       <w:pPr>
-        <w:pStyle w:val="Listenabsatz"/>
+        <w:pStyle w:val="ListParagraph"/>
         <w:numPr>
           <w:ilvl w:val="3"/>
           <w:numId w:val="3"/>
@@ -18847,7 +18863,7 @@
     </w:p>
     <w:p>
       <w:pPr>
-        <w:pStyle w:val="berschrift2"/>
+        <w:pStyle w:val="Heading2"/>
         <w:rPr>
           <w:lang w:val="en-US"/>
         </w:rPr>
@@ -18857,6 +18873,7 @@
         <w:rPr>
           <w:lang w:val="en-US"/>
         </w:rPr>
+        <w:lastRenderedPageBreak/>
         <w:t>JMX console extension for SPASS-meter</w:t>
       </w:r>
       <w:bookmarkEnd w:id="30"/>
@@ -18896,14 +18913,7 @@
         <w:rPr>
           <w:lang w:val="en-US"/>
         </w:rPr>
-        <w:t xml:space="preserve"> </w:t>
-      </w:r>
-      <w:r>
-        <w:rPr>
-          <w:lang w:val="en-US"/>
-        </w:rPr>
-        <w:lastRenderedPageBreak/>
-        <w:t>including the SPASS-meter monitoring groups</w:t>
+        <w:t xml:space="preserve"> including the SPASS-meter monitoring groups</w:t>
       </w:r>
       <w:r>
         <w:rPr>
@@ -19220,7 +19230,7 @@
                     </pic:cNvPicPr>
                   </pic:nvPicPr>
                   <pic:blipFill>
-                    <a:blip r:embed="rId11" cstate="print"/>
+                    <a:blip r:embed="rId10" cstate="print"/>
                     <a:srcRect/>
                     <a:stretch>
                       <a:fillRect/>
@@ -19251,7 +19261,7 @@
     </w:p>
     <w:p>
       <w:pPr>
-        <w:pStyle w:val="berschrift2"/>
+        <w:pStyle w:val="Heading2"/>
         <w:rPr>
           <w:lang w:val="en-US"/>
         </w:rPr>
@@ -19300,7 +19310,7 @@
       <w:proofErr w:type="spellEnd"/>
       <w:r>
         <w:rPr>
-          <w:rStyle w:val="Funotenzeichen"/>
+          <w:rStyle w:val="FootnoteReference"/>
           <w:lang w:val="en-US"/>
         </w:rPr>
         <w:footnoteReference w:id="8"/>
@@ -19321,7 +19331,14 @@
         <w:rPr>
           <w:lang w:val="en-US"/>
         </w:rPr>
-        <w:t xml:space="preserve"> and access sensors through a hierarchical organization backed with a powerful SQL-like language to inspect sensors data and to trigger actions upon particular conditions.</w:t>
+        <w:t xml:space="preserve"> and access sensors through a hierarchical organization backed with a </w:t>
+      </w:r>
+      <w:r>
+        <w:rPr>
+          <w:lang w:val="en-US"/>
+        </w:rPr>
+        <w:lastRenderedPageBreak/>
+        <w:t>powerful SQL-like language to inspect sensors data and to trigger actions upon particular conditions.</w:t>
       </w:r>
       <w:r>
         <w:rPr>
@@ -19381,21 +19398,7 @@
         <w:rPr>
           <w:lang w:val="en-US"/>
         </w:rPr>
-        <w:t xml:space="preserve">s are </w:t>
-      </w:r>
-      <w:proofErr w:type="spellStart"/>
-      <w:r>
-        <w:rPr>
-          <w:lang w:val="en-US"/>
-        </w:rPr>
-        <w:t>build</w:t>
-      </w:r>
-      <w:proofErr w:type="spellEnd"/>
-      <w:r>
-        <w:rPr>
-          <w:lang w:val="en-US"/>
-        </w:rPr>
-        <w:t xml:space="preserve"> in an own project which relies on SPASS-meter.</w:t>
+        <w:t>s are build in an own project which relies on SPASS-meter.</w:t>
       </w:r>
     </w:p>
     <w:p>
@@ -19417,7 +19420,6 @@
         <w:rPr>
           <w:lang w:val="en-US"/>
         </w:rPr>
-        <w:lastRenderedPageBreak/>
         <w:t xml:space="preserve">The following additional SPASS-meter global parameters are recognized by the </w:t>
       </w:r>
       <w:proofErr w:type="spellStart"/>
@@ -19437,10 +19439,10 @@
     </w:p>
     <w:tbl>
       <w:tblPr>
-        <w:tblStyle w:val="Tabellenraster"/>
+        <w:tblStyle w:val="TableGrid"/>
         <w:tblpPr w:leftFromText="141" w:rightFromText="141" w:vertAnchor="text" w:horzAnchor="margin" w:tblpY="103"/>
         <w:tblW w:w="0" w:type="auto"/>
-        <w:tblLook w:val="04A0" w:firstRow="1" w:lastRow="0" w:firstColumn="1" w:lastColumn="0" w:noHBand="0" w:noVBand="1"/>
+        <w:tblLook w:val="04A0"/>
       </w:tblPr>
       <w:tblGrid>
         <w:gridCol w:w="2362"/>
@@ -19778,7 +19780,7 @@
     </w:p>
     <w:p>
       <w:pPr>
-        <w:pStyle w:val="berschrift2"/>
+        <w:pStyle w:val="Heading2"/>
         <w:rPr>
           <w:lang w:val="en-US"/>
         </w:rPr>
@@ -19966,7 +19968,7 @@
                     </pic:cNvPicPr>
                   </pic:nvPicPr>
                   <pic:blipFill>
-                    <a:blip r:embed="rId12" cstate="print"/>
+                    <a:blip r:embed="rId11" cstate="print"/>
                     <a:srcRect/>
                     <a:stretch>
                       <a:fillRect/>
@@ -19999,7 +20001,7 @@
     </w:p>
     <w:p>
       <w:pPr>
-        <w:pStyle w:val="berschrift1"/>
+        <w:pStyle w:val="Heading1"/>
         <w:rPr>
           <w:lang w:val="en-US"/>
         </w:rPr>
@@ -20090,21 +20092,7 @@
         <w:rPr>
           <w:lang w:val="en-GB"/>
         </w:rPr>
-        <w:t xml:space="preserve"> Further, this work is partially supported by the </w:t>
-      </w:r>
-      <w:proofErr w:type="spellStart"/>
-      <w:r>
-        <w:rPr>
-          <w:lang w:val="en-GB"/>
-        </w:rPr>
-        <w:t>QualiMaster</w:t>
-      </w:r>
-      <w:proofErr w:type="spellEnd"/>
-      <w:r>
-        <w:rPr>
-          <w:lang w:val="en-GB"/>
-        </w:rPr>
-        <w:t xml:space="preserve"> project, funded by the European Commission grant 619525 in the 7</w:t>
+        <w:t xml:space="preserve"> Further, this work is partially supported by the QualiMaster project, funded by the European Commission grant 619525 in the 7</w:t>
       </w:r>
       <w:r>
         <w:rPr>
@@ -20122,7 +20110,7 @@
     </w:p>
     <w:p>
       <w:pPr>
-        <w:pStyle w:val="berschrift1"/>
+        <w:pStyle w:val="Heading1"/>
         <w:rPr>
           <w:lang w:val="en-US"/>
         </w:rPr>
@@ -20133,6 +20121,7 @@
         <w:rPr>
           <w:lang w:val="en-US"/>
         </w:rPr>
+        <w:lastRenderedPageBreak/>
         <w:t>Appendix: Advanced global configuration options</w:t>
       </w:r>
       <w:bookmarkEnd w:id="35"/>
@@ -20203,10 +20192,10 @@
     </w:p>
     <w:tbl>
       <w:tblPr>
-        <w:tblStyle w:val="Tabellenraster"/>
+        <w:tblStyle w:val="TableGrid"/>
         <w:tblW w:w="0" w:type="auto"/>
         <w:tblLayout w:type="fixed"/>
-        <w:tblLook w:val="04A0" w:firstRow="1" w:lastRow="0" w:firstColumn="1" w:lastColumn="0" w:noHBand="0" w:noVBand="1"/>
+        <w:tblLook w:val="04A0"/>
       </w:tblPr>
       <w:tblGrid>
         <w:gridCol w:w="1951"/>
@@ -20231,7 +20220,6 @@
                 <w:b/>
                 <w:lang w:val="en-US"/>
               </w:rPr>
-              <w:lastRenderedPageBreak/>
               <w:t>name</w:t>
             </w:r>
           </w:p>
@@ -20688,21 +20676,7 @@
               <w:rPr>
                 <w:lang w:val="en-US"/>
               </w:rPr>
-              <w:t xml:space="preserve">; in general, </w:t>
-            </w:r>
-            <w:proofErr w:type="spellStart"/>
-            <w:r>
-              <w:rPr>
-                <w:lang w:val="en-US"/>
-              </w:rPr>
-              <w:t>unallocation</w:t>
-            </w:r>
-            <w:proofErr w:type="spellEnd"/>
-            <w:r>
-              <w:rPr>
-                <w:lang w:val="en-US"/>
-              </w:rPr>
-              <w:t xml:space="preserve"> is better supported on JVMTI-enabled virtual machines.</w:t>
+              <w:t>; in general, unallocation is better supported on JVMTI-enabled virtual machines.</w:t>
             </w:r>
           </w:p>
         </w:tc>
@@ -20712,7 +20686,7 @@
           </w:tcPr>
           <w:p>
             <w:pPr>
-              <w:pStyle w:val="Listenabsatz"/>
+              <w:pStyle w:val="ListParagraph"/>
               <w:numPr>
                 <w:ilvl w:val="1"/>
                 <w:numId w:val="6"/>
@@ -20738,7 +20712,7 @@
           </w:p>
           <w:p>
             <w:pPr>
-              <w:pStyle w:val="Listenabsatz"/>
+              <w:pStyle w:val="ListParagraph"/>
               <w:numPr>
                 <w:ilvl w:val="1"/>
                 <w:numId w:val="6"/>
@@ -20765,7 +20739,7 @@
           </w:p>
           <w:p>
             <w:pPr>
-              <w:pStyle w:val="Listenabsatz"/>
+              <w:pStyle w:val="ListParagraph"/>
               <w:numPr>
                 <w:ilvl w:val="1"/>
                 <w:numId w:val="6"/>
@@ -20786,26 +20760,12 @@
               <w:rPr>
                 <w:lang w:val="en-US"/>
               </w:rPr>
-              <w:t xml:space="preserve"> (objects in constructor, native </w:t>
-            </w:r>
-            <w:proofErr w:type="spellStart"/>
-            <w:r>
-              <w:rPr>
-                <w:lang w:val="en-US"/>
-              </w:rPr>
-              <w:t>unallocation</w:t>
-            </w:r>
-            <w:proofErr w:type="spellEnd"/>
-            <w:r>
-              <w:rPr>
-                <w:lang w:val="en-US"/>
-              </w:rPr>
-              <w:t>)</w:t>
+              <w:t xml:space="preserve"> (objects in constructor, native unallocation)</w:t>
             </w:r>
           </w:p>
           <w:p>
             <w:pPr>
-              <w:pStyle w:val="Listenabsatz"/>
+              <w:pStyle w:val="ListParagraph"/>
               <w:numPr>
                 <w:ilvl w:val="1"/>
                 <w:numId w:val="6"/>
@@ -20831,7 +20791,7 @@
           </w:p>
           <w:p>
             <w:pPr>
-              <w:pStyle w:val="Listenabsatz"/>
+              <w:pStyle w:val="ListParagraph"/>
               <w:numPr>
                 <w:ilvl w:val="1"/>
                 <w:numId w:val="6"/>
@@ -20852,26 +20812,12 @@
               <w:rPr>
                 <w:lang w:val="en-US"/>
               </w:rPr>
-              <w:t xml:space="preserve"> (objects in constructor, arrays at new, native </w:t>
-            </w:r>
-            <w:proofErr w:type="spellStart"/>
-            <w:r>
-              <w:rPr>
-                <w:lang w:val="en-US"/>
-              </w:rPr>
-              <w:t>unallocation</w:t>
-            </w:r>
-            <w:proofErr w:type="spellEnd"/>
-            <w:r>
-              <w:rPr>
-                <w:lang w:val="en-US"/>
-              </w:rPr>
-              <w:t>)</w:t>
+              <w:t xml:space="preserve"> (objects in constructor, arrays at new, native unallocation)</w:t>
             </w:r>
           </w:p>
           <w:p>
             <w:pPr>
-              <w:pStyle w:val="Listenabsatz"/>
+              <w:pStyle w:val="ListParagraph"/>
               <w:numPr>
                 <w:ilvl w:val="1"/>
                 <w:numId w:val="6"/>
@@ -20897,7 +20843,7 @@
           </w:p>
           <w:p>
             <w:pPr>
-              <w:pStyle w:val="Listenabsatz"/>
+              <w:pStyle w:val="ListParagraph"/>
               <w:numPr>
                 <w:ilvl w:val="1"/>
                 <w:numId w:val="6"/>
@@ -20923,7 +20869,7 @@
           </w:p>
           <w:p>
             <w:pPr>
-              <w:pStyle w:val="Listenabsatz"/>
+              <w:pStyle w:val="ListParagraph"/>
               <w:numPr>
                 <w:ilvl w:val="1"/>
                 <w:numId w:val="6"/>
@@ -20944,26 +20890,12 @@
               <w:rPr>
                 <w:lang w:val="en-US"/>
               </w:rPr>
-              <w:t xml:space="preserve">(objects at new, native </w:t>
-            </w:r>
-            <w:proofErr w:type="spellStart"/>
-            <w:r>
-              <w:rPr>
-                <w:lang w:val="en-US"/>
-              </w:rPr>
-              <w:t>unallocation</w:t>
-            </w:r>
-            <w:proofErr w:type="spellEnd"/>
-            <w:r>
-              <w:rPr>
-                <w:lang w:val="en-US"/>
-              </w:rPr>
-              <w:t>)</w:t>
+              <w:t>(objects at new, native unallocation)</w:t>
             </w:r>
           </w:p>
           <w:p>
             <w:pPr>
-              <w:pStyle w:val="Listenabsatz"/>
+              <w:pStyle w:val="ListParagraph"/>
               <w:numPr>
                 <w:ilvl w:val="1"/>
                 <w:numId w:val="6"/>
@@ -20989,7 +20921,7 @@
           </w:p>
           <w:p>
             <w:pPr>
-              <w:pStyle w:val="Listenabsatz"/>
+              <w:pStyle w:val="ListParagraph"/>
               <w:numPr>
                 <w:ilvl w:val="1"/>
                 <w:numId w:val="6"/>
@@ -21015,7 +20947,7 @@
           </w:p>
           <w:p>
             <w:pPr>
-              <w:pStyle w:val="Listenabsatz"/>
+              <w:pStyle w:val="ListParagraph"/>
               <w:numPr>
                 <w:ilvl w:val="1"/>
                 <w:numId w:val="6"/>
@@ -21043,26 +20975,12 @@
               <w:rPr>
                 <w:lang w:val="en-US"/>
               </w:rPr>
-              <w:t xml:space="preserve">(objects and arrays at new, native </w:t>
-            </w:r>
-            <w:proofErr w:type="spellStart"/>
-            <w:r>
-              <w:rPr>
-                <w:lang w:val="en-US"/>
-              </w:rPr>
-              <w:t>unallocation</w:t>
-            </w:r>
-            <w:proofErr w:type="spellEnd"/>
-            <w:r>
-              <w:rPr>
-                <w:lang w:val="en-US"/>
-              </w:rPr>
-              <w:t>)</w:t>
+              <w:t>(objects and arrays at new, native unallocation)</w:t>
             </w:r>
           </w:p>
           <w:p>
             <w:pPr>
-              <w:pStyle w:val="Listenabsatz"/>
+              <w:pStyle w:val="ListParagraph"/>
               <w:numPr>
                 <w:ilvl w:val="1"/>
                 <w:numId w:val="6"/>
@@ -21260,7 +21178,14 @@
               <w:rPr>
                 <w:lang w:val="en-US"/>
               </w:rPr>
-              <w:t xml:space="preserve"> resources for the SUM.</w:t>
+              <w:t xml:space="preserve"> </w:t>
+            </w:r>
+            <w:r>
+              <w:rPr>
+                <w:lang w:val="en-US"/>
+              </w:rPr>
+              <w:lastRenderedPageBreak/>
+              <w:t>resources for the SUM.</w:t>
             </w:r>
           </w:p>
         </w:tc>
@@ -21280,6 +21205,7 @@
                 <w:rFonts w:ascii="Courier New" w:hAnsi="Courier New" w:cs="Courier New"/>
                 <w:lang w:val="en-US"/>
               </w:rPr>
+              <w:lastRenderedPageBreak/>
               <w:t>CPU_TIME</w:t>
             </w:r>
             <w:r>
@@ -21319,6 +21245,7 @@
                 <w:rFonts w:ascii="Courier New" w:hAnsi="Courier New" w:cs="Courier New"/>
                 <w:lang w:val="en-US"/>
               </w:rPr>
+              <w:lastRenderedPageBreak/>
               <w:t>NET_IO</w:t>
             </w:r>
             <w:r>
@@ -21349,6 +21276,7 @@
                 <w:rFonts w:ascii="Courier New" w:hAnsi="Courier New" w:cs="Courier New"/>
                 <w:lang w:val="en-US"/>
               </w:rPr>
+              <w:lastRenderedPageBreak/>
               <w:t>defaultGroupResources</w:t>
             </w:r>
             <w:proofErr w:type="spellEnd"/>
@@ -21457,7 +21385,6 @@
                 <w:rFonts w:ascii="Courier New" w:hAnsi="Courier New" w:cs="Courier New"/>
                 <w:lang w:val="en-US"/>
               </w:rPr>
-              <w:lastRenderedPageBreak/>
               <w:t>annotationSearch</w:t>
             </w:r>
             <w:proofErr w:type="spellEnd"/>
@@ -21801,7 +21728,7 @@
       </w:pPr>
     </w:p>
     <w:sectPr>
-      <w:footerReference w:type="default" r:id="rId13"/>
+      <w:footerReference w:type="default" r:id="rId12"/>
       <w:pgSz w:w="11906" w:h="16838"/>
       <w:pgMar w:top="1417" w:right="1417" w:bottom="1134" w:left="1417" w:header="708" w:footer="708" w:gutter="0"/>
       <w:cols w:space="708"/>
@@ -21812,7 +21739,7 @@
 </file>
 
 <file path=word/endnotes.xml><?xml version="1.0" encoding="utf-8"?>
-<w:endnotes xmlns:wpc="http://schemas.microsoft.com/office/word/2010/wordprocessingCanvas" xmlns:mc="http://schemas.openxmlformats.org/markup-compatibility/2006" xmlns:o="urn:schemas-microsoft-com:office:office" xmlns:r="http://schemas.openxmlformats.org/officeDocument/2006/relationships" xmlns:m="http://schemas.openxmlformats.org/officeDocument/2006/math" xmlns:v="urn:schemas-microsoft-com:vml" xmlns:wp14="http://schemas.microsoft.com/office/word/2010/wordprocessingDrawing" xmlns:wp="http://schemas.openxmlformats.org/drawingml/2006/wordprocessingDrawing" xmlns:w10="urn:schemas-microsoft-com:office:word" xmlns:w="http://schemas.openxmlformats.org/wordprocessingml/2006/main" xmlns:w14="http://schemas.microsoft.com/office/word/2010/wordml" xmlns:wpg="http://schemas.microsoft.com/office/word/2010/wordprocessingGroup" xmlns:wpi="http://schemas.microsoft.com/office/word/2010/wordprocessingInk" xmlns:wne="http://schemas.microsoft.com/office/word/2006/wordml" xmlns:wps="http://schemas.microsoft.com/office/word/2010/wordprocessingShape" mc:Ignorable="w14 wp14">
+<w:endnotes xmlns:ve="http://schemas.openxmlformats.org/markup-compatibility/2006" xmlns:o="urn:schemas-microsoft-com:office:office" xmlns:r="http://schemas.openxmlformats.org/officeDocument/2006/relationships" xmlns:m="http://schemas.openxmlformats.org/officeDocument/2006/math" xmlns:v="urn:schemas-microsoft-com:vml" xmlns:wp="http://schemas.openxmlformats.org/drawingml/2006/wordprocessingDrawing" xmlns:w10="urn:schemas-microsoft-com:office:word" xmlns:w="http://schemas.openxmlformats.org/wordprocessingml/2006/main" xmlns:wne="http://schemas.microsoft.com/office/word/2006/wordml">
   <w:endnote w:type="separator" w:id="-1">
     <w:p>
       <w:r>
@@ -21831,20 +21758,28 @@
 </file>
 
 <file path=word/footer1.xml><?xml version="1.0" encoding="utf-8"?>
-<w:ftr xmlns:wpc="http://schemas.microsoft.com/office/word/2010/wordprocessingCanvas" xmlns:mc="http://schemas.openxmlformats.org/markup-compatibility/2006" xmlns:o="urn:schemas-microsoft-com:office:office" xmlns:r="http://schemas.openxmlformats.org/officeDocument/2006/relationships" xmlns:m="http://schemas.openxmlformats.org/officeDocument/2006/math" xmlns:v="urn:schemas-microsoft-com:vml" xmlns:wp14="http://schemas.microsoft.com/office/word/2010/wordprocessingDrawing" xmlns:wp="http://schemas.openxmlformats.org/drawingml/2006/wordprocessingDrawing" xmlns:w10="urn:schemas-microsoft-com:office:word" xmlns:w="http://schemas.openxmlformats.org/wordprocessingml/2006/main" xmlns:w14="http://schemas.microsoft.com/office/word/2010/wordml" xmlns:wpg="http://schemas.microsoft.com/office/word/2010/wordprocessingGroup" xmlns:wpi="http://schemas.microsoft.com/office/word/2010/wordprocessingInk" xmlns:wne="http://schemas.microsoft.com/office/word/2006/wordml" xmlns:wps="http://schemas.microsoft.com/office/word/2010/wordprocessingShape" mc:Ignorable="w14 wp14">
+<w:ftr xmlns:ve="http://schemas.openxmlformats.org/markup-compatibility/2006" xmlns:o="urn:schemas-microsoft-com:office:office" xmlns:r="http://schemas.openxmlformats.org/officeDocument/2006/relationships" xmlns:m="http://schemas.openxmlformats.org/officeDocument/2006/math" xmlns:v="urn:schemas-microsoft-com:vml" xmlns:wp="http://schemas.openxmlformats.org/drawingml/2006/wordprocessingDrawing" xmlns:w10="urn:schemas-microsoft-com:office:word" xmlns:w="http://schemas.openxmlformats.org/wordprocessingml/2006/main" xmlns:wne="http://schemas.microsoft.com/office/word/2006/wordml">
   <w:p>
     <w:pPr>
-      <w:pStyle w:val="Fuzeile"/>
+      <w:pStyle w:val="Footer"/>
       <w:jc w:val="center"/>
     </w:pPr>
   </w:p>
   <w:p>
     <w:pPr>
-      <w:pStyle w:val="Fuzeile"/>
+      <w:pStyle w:val="Footer"/>
       <w:jc w:val="center"/>
     </w:pPr>
     <w:r>
-      <w:t xml:space="preserve">SPASS-meter </w:t>
+      <w:t>SPASS-</w:t>
+    </w:r>
+    <w:proofErr w:type="spellStart"/>
+    <w:r>
+      <w:t>meter</w:t>
+    </w:r>
+    <w:proofErr w:type="spellEnd"/>
+    <w:r>
+      <w:t xml:space="preserve"> </w:t>
     </w:r>
     <w:proofErr w:type="spellStart"/>
     <w:r>
@@ -21870,7 +21805,6 @@
           <w:docPartUnique/>
         </w:docPartObj>
       </w:sdtPr>
-      <w:sdtEndPr/>
       <w:sdtContent>
         <w:r>
           <w:fldChar w:fldCharType="begin"/>
@@ -21885,7 +21819,7 @@
           <w:rPr>
             <w:noProof/>
           </w:rPr>
-          <w:t>15</w:t>
+          <w:t>6</w:t>
         </w:r>
         <w:r>
           <w:rPr>
@@ -21898,14 +21832,14 @@
   </w:p>
   <w:p>
     <w:pPr>
-      <w:pStyle w:val="Fuzeile"/>
+      <w:pStyle w:val="Footer"/>
     </w:pPr>
   </w:p>
 </w:ftr>
 </file>
 
 <file path=word/footnotes.xml><?xml version="1.0" encoding="utf-8"?>
-<w:footnotes xmlns:wpc="http://schemas.microsoft.com/office/word/2010/wordprocessingCanvas" xmlns:mc="http://schemas.openxmlformats.org/markup-compatibility/2006" xmlns:o="urn:schemas-microsoft-com:office:office" xmlns:r="http://schemas.openxmlformats.org/officeDocument/2006/relationships" xmlns:m="http://schemas.openxmlformats.org/officeDocument/2006/math" xmlns:v="urn:schemas-microsoft-com:vml" xmlns:wp14="http://schemas.microsoft.com/office/word/2010/wordprocessingDrawing" xmlns:wp="http://schemas.openxmlformats.org/drawingml/2006/wordprocessingDrawing" xmlns:w10="urn:schemas-microsoft-com:office:word" xmlns:w="http://schemas.openxmlformats.org/wordprocessingml/2006/main" xmlns:w14="http://schemas.microsoft.com/office/word/2010/wordml" xmlns:wpg="http://schemas.microsoft.com/office/word/2010/wordprocessingGroup" xmlns:wpi="http://schemas.microsoft.com/office/word/2010/wordprocessingInk" xmlns:wne="http://schemas.microsoft.com/office/word/2006/wordml" xmlns:wps="http://schemas.microsoft.com/office/word/2010/wordprocessingShape" mc:Ignorable="w14 wp14">
+<w:footnotes xmlns:ve="http://schemas.openxmlformats.org/markup-compatibility/2006" xmlns:o="urn:schemas-microsoft-com:office:office" xmlns:r="http://schemas.openxmlformats.org/officeDocument/2006/relationships" xmlns:m="http://schemas.openxmlformats.org/officeDocument/2006/math" xmlns:v="urn:schemas-microsoft-com:vml" xmlns:wp="http://schemas.openxmlformats.org/drawingml/2006/wordprocessingDrawing" xmlns:w10="urn:schemas-microsoft-com:office:word" xmlns:w="http://schemas.openxmlformats.org/wordprocessingml/2006/main" xmlns:wne="http://schemas.microsoft.com/office/word/2006/wordml">
   <w:footnote w:type="separator" w:id="-1">
     <w:p>
       <w:r>
@@ -21923,14 +21857,14 @@
   <w:footnote w:id="1">
     <w:p>
       <w:pPr>
-        <w:pStyle w:val="Funotentext"/>
-        <w:rPr>
-          <w:lang w:val="en-US"/>
-        </w:rPr>
-      </w:pPr>
-      <w:r>
-        <w:rPr>
-          <w:rStyle w:val="Funotenzeichen"/>
+        <w:pStyle w:val="FootnoteText"/>
+        <w:rPr>
+          <w:lang w:val="en-US"/>
+        </w:rPr>
+      </w:pPr>
+      <w:r>
+        <w:rPr>
+          <w:rStyle w:val="FootnoteReference"/>
         </w:rPr>
         <w:footnoteRef/>
       </w:r>
@@ -22016,14 +21950,14 @@
   <w:footnote w:id="2">
     <w:p>
       <w:pPr>
-        <w:pStyle w:val="Funotentext"/>
-        <w:rPr>
-          <w:lang w:val="en-US"/>
-        </w:rPr>
-      </w:pPr>
-      <w:r>
-        <w:rPr>
-          <w:rStyle w:val="Funotenzeichen"/>
+        <w:pStyle w:val="FootnoteText"/>
+        <w:rPr>
+          <w:lang w:val="en-US"/>
+        </w:rPr>
+      </w:pPr>
+      <w:r>
+        <w:rPr>
+          <w:rStyle w:val="FootnoteReference"/>
         </w:rPr>
         <w:footnoteRef/>
       </w:r>
@@ -22058,14 +21992,14 @@
   <w:footnote w:id="3">
     <w:p>
       <w:pPr>
-        <w:pStyle w:val="Funotentext"/>
+        <w:pStyle w:val="FootnoteText"/>
         <w:rPr>
           <w:lang w:val="en-GB"/>
         </w:rPr>
       </w:pPr>
       <w:r>
         <w:rPr>
-          <w:rStyle w:val="Funotenzeichen"/>
+          <w:rStyle w:val="FootnoteReference"/>
         </w:rPr>
         <w:footnoteRef/>
       </w:r>
@@ -22086,14 +22020,14 @@
   <w:footnote w:id="4">
     <w:p>
       <w:pPr>
-        <w:pStyle w:val="Funotentext"/>
-        <w:rPr>
-          <w:lang w:val="en-US"/>
-        </w:rPr>
-      </w:pPr>
-      <w:r>
-        <w:rPr>
-          <w:rStyle w:val="Funotenzeichen"/>
+        <w:pStyle w:val="FootnoteText"/>
+        <w:rPr>
+          <w:lang w:val="en-US"/>
+        </w:rPr>
+      </w:pPr>
+      <w:r>
+        <w:rPr>
+          <w:rStyle w:val="FootnoteReference"/>
         </w:rPr>
         <w:footnoteRef/>
       </w:r>
@@ -22166,14 +22100,14 @@
   <w:footnote w:id="5">
     <w:p>
       <w:pPr>
-        <w:pStyle w:val="Funotentext"/>
-        <w:rPr>
-          <w:lang w:val="en-US"/>
-        </w:rPr>
-      </w:pPr>
-      <w:r>
-        <w:rPr>
-          <w:rStyle w:val="Funotenzeichen"/>
+        <w:pStyle w:val="FootnoteText"/>
+        <w:rPr>
+          <w:lang w:val="en-US"/>
+        </w:rPr>
+      </w:pPr>
+      <w:r>
+        <w:rPr>
+          <w:rStyle w:val="FootnoteReference"/>
         </w:rPr>
         <w:footnoteRef/>
       </w:r>
@@ -22200,14 +22134,14 @@
   <w:footnote w:id="6">
     <w:p>
       <w:pPr>
-        <w:pStyle w:val="Funotentext"/>
-        <w:rPr>
-          <w:lang w:val="en-US"/>
-        </w:rPr>
-      </w:pPr>
-      <w:r>
-        <w:rPr>
-          <w:rStyle w:val="Funotenzeichen"/>
+        <w:pStyle w:val="FootnoteText"/>
+        <w:rPr>
+          <w:lang w:val="en-US"/>
+        </w:rPr>
+      </w:pPr>
+      <w:r>
+        <w:rPr>
+          <w:rStyle w:val="FootnoteReference"/>
         </w:rPr>
         <w:footnoteRef/>
       </w:r>
@@ -22250,14 +22184,14 @@
   <w:footnote w:id="7">
     <w:p>
       <w:pPr>
-        <w:pStyle w:val="Funotentext"/>
+        <w:pStyle w:val="FootnoteText"/>
         <w:rPr>
           <w:lang w:val="en-GB"/>
         </w:rPr>
       </w:pPr>
       <w:r>
         <w:rPr>
-          <w:rStyle w:val="Funotenzeichen"/>
+          <w:rStyle w:val="FootnoteReference"/>
         </w:rPr>
         <w:footnoteRef/>
       </w:r>
@@ -22278,14 +22212,14 @@
   <w:footnote w:id="8">
     <w:p>
       <w:pPr>
-        <w:pStyle w:val="Funotentext"/>
+        <w:pStyle w:val="FootnoteText"/>
         <w:rPr>
           <w:lang w:val="en-GB"/>
         </w:rPr>
       </w:pPr>
       <w:r>
         <w:rPr>
-          <w:rStyle w:val="Funotenzeichen"/>
+          <w:rStyle w:val="FootnoteReference"/>
         </w:rPr>
         <w:footnoteRef/>
       </w:r>
@@ -22301,7 +22235,7 @@
 </file>
 
 <file path=word/numbering.xml><?xml version="1.0" encoding="utf-8"?>
-<w:numbering xmlns:wpc="http://schemas.microsoft.com/office/word/2010/wordprocessingCanvas" xmlns:mc="http://schemas.openxmlformats.org/markup-compatibility/2006" xmlns:o="urn:schemas-microsoft-com:office:office" xmlns:r="http://schemas.openxmlformats.org/officeDocument/2006/relationships" xmlns:m="http://schemas.openxmlformats.org/officeDocument/2006/math" xmlns:v="urn:schemas-microsoft-com:vml" xmlns:wp14="http://schemas.microsoft.com/office/word/2010/wordprocessingDrawing" xmlns:wp="http://schemas.openxmlformats.org/drawingml/2006/wordprocessingDrawing" xmlns:w10="urn:schemas-microsoft-com:office:word" xmlns:w="http://schemas.openxmlformats.org/wordprocessingml/2006/main" xmlns:w14="http://schemas.microsoft.com/office/word/2010/wordml" xmlns:wpg="http://schemas.microsoft.com/office/word/2010/wordprocessingGroup" xmlns:wpi="http://schemas.microsoft.com/office/word/2010/wordprocessingInk" xmlns:wne="http://schemas.microsoft.com/office/word/2006/wordml" xmlns:wps="http://schemas.microsoft.com/office/word/2010/wordprocessingShape" mc:Ignorable="w14 wp14">
+<w:numbering xmlns:ve="http://schemas.openxmlformats.org/markup-compatibility/2006" xmlns:o="urn:schemas-microsoft-com:office:office" xmlns:r="http://schemas.openxmlformats.org/officeDocument/2006/relationships" xmlns:m="http://schemas.openxmlformats.org/officeDocument/2006/math" xmlns:v="urn:schemas-microsoft-com:vml" xmlns:wp="http://schemas.openxmlformats.org/drawingml/2006/wordprocessingDrawing" xmlns:w10="urn:schemas-microsoft-com:office:word" xmlns:w="http://schemas.openxmlformats.org/wordprocessingml/2006/main" xmlns:wne="http://schemas.microsoft.com/office/word/2006/wordml">
   <w:abstractNum w:abstractNumId="0">
     <w:nsid w:val="04B37D49"/>
     <w:multiLevelType w:val="hybridMultilevel"/>
@@ -22987,7 +22921,7 @@
     <w:lvl w:ilvl="0">
       <w:start w:val="1"/>
       <w:numFmt w:val="decimal"/>
-      <w:pStyle w:val="berschrift1"/>
+      <w:pStyle w:val="Heading1"/>
       <w:lvlText w:val="%1."/>
       <w:lvlJc w:val="left"/>
       <w:pPr>
@@ -23000,7 +22934,7 @@
     <w:lvl w:ilvl="1">
       <w:start w:val="1"/>
       <w:numFmt w:val="decimal"/>
-      <w:pStyle w:val="berschrift2"/>
+      <w:pStyle w:val="Heading2"/>
       <w:lvlText w:val="%1.%2."/>
       <w:lvlJc w:val="left"/>
       <w:pPr>
@@ -23013,7 +22947,7 @@
     <w:lvl w:ilvl="2">
       <w:start w:val="1"/>
       <w:numFmt w:val="decimal"/>
-      <w:pStyle w:val="berschrift3"/>
+      <w:pStyle w:val="Heading3"/>
       <w:lvlText w:val="%1.%2.%3."/>
       <w:lvlJc w:val="left"/>
       <w:pPr>
@@ -24049,7 +23983,7 @@
 </file>
 
 <file path=word/styles.xml><?xml version="1.0" encoding="utf-8"?>
-<w:styles xmlns:mc="http://schemas.openxmlformats.org/markup-compatibility/2006" xmlns:r="http://schemas.openxmlformats.org/officeDocument/2006/relationships" xmlns:w="http://schemas.openxmlformats.org/wordprocessingml/2006/main" xmlns:w14="http://schemas.microsoft.com/office/word/2010/wordml" mc:Ignorable="w14">
+<w:styles xmlns:r="http://schemas.openxmlformats.org/officeDocument/2006/relationships" xmlns:w="http://schemas.openxmlformats.org/wordprocessingml/2006/main">
   <w:docDefaults>
     <w:rPrDefault>
       <w:rPr>
@@ -24200,16 +24134,16 @@
     <w:lsdException w:name="Bibliography" w:uiPriority="37"/>
     <w:lsdException w:name="TOC Heading" w:uiPriority="39" w:qFormat="1"/>
   </w:latentStyles>
-  <w:style w:type="paragraph" w:default="1" w:styleId="Standard">
+  <w:style w:type="paragraph" w:default="1" w:styleId="Normal">
     <w:name w:val="Normal"/>
     <w:qFormat/>
     <w:rsid w:val="003E17F8"/>
   </w:style>
-  <w:style w:type="paragraph" w:styleId="berschrift1">
+  <w:style w:type="paragraph" w:styleId="Heading1">
     <w:name w:val="heading 1"/>
-    <w:basedOn w:val="Standard"/>
-    <w:next w:val="Standard"/>
-    <w:link w:val="berschrift1Zchn"/>
+    <w:basedOn w:val="Normal"/>
+    <w:next w:val="Normal"/>
+    <w:link w:val="Heading1Char"/>
     <w:uiPriority w:val="9"/>
     <w:qFormat/>
     <w:rsid w:val="00B535E7"/>
@@ -24231,11 +24165,11 @@
       <w:szCs w:val="28"/>
     </w:rPr>
   </w:style>
-  <w:style w:type="paragraph" w:styleId="berschrift2">
+  <w:style w:type="paragraph" w:styleId="Heading2">
     <w:name w:val="heading 2"/>
-    <w:basedOn w:val="berschrift1"/>
-    <w:next w:val="Standard"/>
-    <w:link w:val="berschrift2Zchn"/>
+    <w:basedOn w:val="Heading1"/>
+    <w:next w:val="Normal"/>
+    <w:link w:val="Heading2Char"/>
     <w:uiPriority w:val="9"/>
     <w:unhideWhenUsed/>
     <w:qFormat/>
@@ -24253,11 +24187,11 @@
       <w:szCs w:val="26"/>
     </w:rPr>
   </w:style>
-  <w:style w:type="paragraph" w:styleId="berschrift3">
+  <w:style w:type="paragraph" w:styleId="Heading3">
     <w:name w:val="heading 3"/>
-    <w:basedOn w:val="berschrift2"/>
-    <w:next w:val="Standard"/>
-    <w:link w:val="berschrift3Zchn"/>
+    <w:basedOn w:val="Heading2"/>
+    <w:next w:val="Normal"/>
+    <w:link w:val="Heading3Char"/>
     <w:uiPriority w:val="9"/>
     <w:unhideWhenUsed/>
     <w:qFormat/>
@@ -24273,17 +24207,18 @@
       <w:bCs w:val="0"/>
     </w:rPr>
   </w:style>
-  <w:style w:type="character" w:default="1" w:styleId="Absatz-Standardschriftart">
+  <w:style w:type="character" w:default="1" w:styleId="DefaultParagraphFont">
     <w:name w:val="Default Paragraph Font"/>
     <w:uiPriority w:val="1"/>
     <w:semiHidden/>
     <w:unhideWhenUsed/>
   </w:style>
-  <w:style w:type="table" w:default="1" w:styleId="NormaleTabelle">
+  <w:style w:type="table" w:default="1" w:styleId="TableNormal">
     <w:name w:val="Normal Table"/>
     <w:uiPriority w:val="99"/>
     <w:semiHidden/>
     <w:unhideWhenUsed/>
+    <w:qFormat/>
     <w:tblPr>
       <w:tblInd w:w="0" w:type="dxa"/>
       <w:tblCellMar>
@@ -24294,16 +24229,16 @@
       </w:tblCellMar>
     </w:tblPr>
   </w:style>
-  <w:style w:type="numbering" w:default="1" w:styleId="KeineListe">
+  <w:style w:type="numbering" w:default="1" w:styleId="NoList">
     <w:name w:val="No List"/>
     <w:uiPriority w:val="99"/>
     <w:semiHidden/>
     <w:unhideWhenUsed/>
   </w:style>
-  <w:style w:type="character" w:customStyle="1" w:styleId="berschrift1Zchn">
-    <w:name w:val="Überschrift 1 Zchn"/>
-    <w:basedOn w:val="Absatz-Standardschriftart"/>
-    <w:link w:val="berschrift1"/>
+  <w:style w:type="character" w:customStyle="1" w:styleId="Heading1Char">
+    <w:name w:val="Heading 1 Char"/>
+    <w:basedOn w:val="DefaultParagraphFont"/>
+    <w:link w:val="Heading1"/>
     <w:uiPriority w:val="9"/>
     <w:rsid w:val="00B535E7"/>
     <w:rPr>
@@ -24315,10 +24250,10 @@
       <w:szCs w:val="28"/>
     </w:rPr>
   </w:style>
-  <w:style w:type="paragraph" w:styleId="Dokumentstruktur">
+  <w:style w:type="paragraph" w:styleId="DocumentMap">
     <w:name w:val="Document Map"/>
-    <w:basedOn w:val="Standard"/>
-    <w:link w:val="DokumentstrukturZchn"/>
+    <w:basedOn w:val="Normal"/>
+    <w:link w:val="DocumentMapChar"/>
     <w:uiPriority w:val="99"/>
     <w:semiHidden/>
     <w:unhideWhenUsed/>
@@ -24329,10 +24264,10 @@
       <w:szCs w:val="16"/>
     </w:rPr>
   </w:style>
-  <w:style w:type="character" w:customStyle="1" w:styleId="DokumentstrukturZchn">
-    <w:name w:val="Dokumentstruktur Zchn"/>
-    <w:basedOn w:val="Absatz-Standardschriftart"/>
-    <w:link w:val="Dokumentstruktur"/>
+  <w:style w:type="character" w:customStyle="1" w:styleId="DocumentMapChar">
+    <w:name w:val="Document Map Char"/>
+    <w:basedOn w:val="DefaultParagraphFont"/>
+    <w:link w:val="DocumentMap"/>
     <w:uiPriority w:val="99"/>
     <w:semiHidden/>
     <w:rsid w:val="00B535E7"/>
@@ -24342,9 +24277,9 @@
       <w:szCs w:val="16"/>
     </w:rPr>
   </w:style>
-  <w:style w:type="paragraph" w:styleId="Listenabsatz">
+  <w:style w:type="paragraph" w:styleId="ListParagraph">
     <w:name w:val="List Paragraph"/>
-    <w:basedOn w:val="Standard"/>
+    <w:basedOn w:val="Normal"/>
     <w:uiPriority w:val="34"/>
     <w:qFormat/>
     <w:rsid w:val="00173354"/>
@@ -24353,10 +24288,10 @@
       <w:contextualSpacing/>
     </w:pPr>
   </w:style>
-  <w:style w:type="paragraph" w:styleId="Funotentext">
+  <w:style w:type="paragraph" w:styleId="FootnoteText">
     <w:name w:val="footnote text"/>
-    <w:basedOn w:val="Standard"/>
-    <w:link w:val="FunotentextZchn"/>
+    <w:basedOn w:val="Normal"/>
+    <w:link w:val="FootnoteTextChar"/>
     <w:uiPriority w:val="99"/>
     <w:semiHidden/>
     <w:unhideWhenUsed/>
@@ -24366,10 +24301,10 @@
       <w:szCs w:val="20"/>
     </w:rPr>
   </w:style>
-  <w:style w:type="character" w:customStyle="1" w:styleId="FunotentextZchn">
-    <w:name w:val="Fußnotentext Zchn"/>
-    <w:basedOn w:val="Absatz-Standardschriftart"/>
-    <w:link w:val="Funotentext"/>
+  <w:style w:type="character" w:customStyle="1" w:styleId="FootnoteTextChar">
+    <w:name w:val="Footnote Text Char"/>
+    <w:basedOn w:val="DefaultParagraphFont"/>
+    <w:link w:val="FootnoteText"/>
     <w:uiPriority w:val="99"/>
     <w:semiHidden/>
     <w:rsid w:val="005B55CE"/>
@@ -24378,9 +24313,9 @@
       <w:szCs w:val="20"/>
     </w:rPr>
   </w:style>
-  <w:style w:type="character" w:styleId="Funotenzeichen">
+  <w:style w:type="character" w:styleId="FootnoteReference">
     <w:name w:val="footnote reference"/>
-    <w:basedOn w:val="Absatz-Standardschriftart"/>
+    <w:basedOn w:val="DefaultParagraphFont"/>
     <w:uiPriority w:val="99"/>
     <w:semiHidden/>
     <w:unhideWhenUsed/>
@@ -24389,10 +24324,10 @@
       <w:vertAlign w:val="superscript"/>
     </w:rPr>
   </w:style>
-  <w:style w:type="character" w:customStyle="1" w:styleId="berschrift2Zchn">
-    <w:name w:val="Überschrift 2 Zchn"/>
-    <w:basedOn w:val="Absatz-Standardschriftart"/>
-    <w:link w:val="berschrift2"/>
+  <w:style w:type="character" w:customStyle="1" w:styleId="Heading2Char">
+    <w:name w:val="Heading 2 Char"/>
+    <w:basedOn w:val="DefaultParagraphFont"/>
+    <w:link w:val="Heading2"/>
     <w:uiPriority w:val="9"/>
     <w:rsid w:val="00296970"/>
     <w:rPr>
@@ -24404,10 +24339,10 @@
       <w:szCs w:val="26"/>
     </w:rPr>
   </w:style>
-  <w:style w:type="character" w:customStyle="1" w:styleId="berschrift3Zchn">
-    <w:name w:val="Überschrift 3 Zchn"/>
-    <w:basedOn w:val="Absatz-Standardschriftart"/>
-    <w:link w:val="berschrift3"/>
+  <w:style w:type="character" w:customStyle="1" w:styleId="Heading3Char">
+    <w:name w:val="Heading 3 Char"/>
+    <w:basedOn w:val="DefaultParagraphFont"/>
+    <w:link w:val="Heading3"/>
     <w:uiPriority w:val="9"/>
     <w:rsid w:val="00296970"/>
     <w:rPr>
@@ -24417,12 +24352,13 @@
       <w:szCs w:val="26"/>
     </w:rPr>
   </w:style>
-  <w:style w:type="table" w:styleId="Tabellenraster">
+  <w:style w:type="table" w:styleId="TableGrid">
     <w:name w:val="Table Grid"/>
-    <w:basedOn w:val="NormaleTabelle"/>
+    <w:basedOn w:val="TableNormal"/>
     <w:uiPriority w:val="59"/>
     <w:rsid w:val="00E45071"/>
     <w:tblPr>
+      <w:tblInd w:w="0" w:type="dxa"/>
       <w:tblBorders>
         <w:top w:val="single" w:sz="4" w:space="0" w:color="auto"/>
         <w:left w:val="single" w:sz="4" w:space="0" w:color="auto"/>
@@ -24431,12 +24367,18 @@
         <w:insideH w:val="single" w:sz="4" w:space="0" w:color="auto"/>
         <w:insideV w:val="single" w:sz="4" w:space="0" w:color="auto"/>
       </w:tblBorders>
+      <w:tblCellMar>
+        <w:top w:w="0" w:type="dxa"/>
+        <w:left w:w="108" w:type="dxa"/>
+        <w:bottom w:w="0" w:type="dxa"/>
+        <w:right w:w="108" w:type="dxa"/>
+      </w:tblCellMar>
     </w:tblPr>
   </w:style>
-  <w:style w:type="paragraph" w:styleId="Sprechblasentext">
+  <w:style w:type="paragraph" w:styleId="BalloonText">
     <w:name w:val="Balloon Text"/>
-    <w:basedOn w:val="Standard"/>
-    <w:link w:val="SprechblasentextZchn"/>
+    <w:basedOn w:val="Normal"/>
+    <w:link w:val="BalloonTextChar"/>
     <w:uiPriority w:val="99"/>
     <w:semiHidden/>
     <w:unhideWhenUsed/>
@@ -24447,10 +24389,10 @@
       <w:szCs w:val="16"/>
     </w:rPr>
   </w:style>
-  <w:style w:type="character" w:customStyle="1" w:styleId="SprechblasentextZchn">
-    <w:name w:val="Sprechblasentext Zchn"/>
-    <w:basedOn w:val="Absatz-Standardschriftart"/>
-    <w:link w:val="Sprechblasentext"/>
+  <w:style w:type="character" w:customStyle="1" w:styleId="BalloonTextChar">
+    <w:name w:val="Balloon Text Char"/>
+    <w:basedOn w:val="DefaultParagraphFont"/>
+    <w:link w:val="BalloonText"/>
     <w:uiPriority w:val="99"/>
     <w:semiHidden/>
     <w:rsid w:val="00AB6857"/>
@@ -24460,10 +24402,10 @@
       <w:szCs w:val="16"/>
     </w:rPr>
   </w:style>
-  <w:style w:type="paragraph" w:styleId="Beschriftung">
+  <w:style w:type="paragraph" w:styleId="Caption">
     <w:name w:val="caption"/>
-    <w:basedOn w:val="Standard"/>
-    <w:next w:val="Standard"/>
+    <w:basedOn w:val="Normal"/>
+    <w:next w:val="Normal"/>
     <w:uiPriority w:val="35"/>
     <w:semiHidden/>
     <w:unhideWhenUsed/>
@@ -24480,10 +24422,10 @@
       <w:szCs w:val="18"/>
     </w:rPr>
   </w:style>
-  <w:style w:type="paragraph" w:styleId="Kopfzeile">
+  <w:style w:type="paragraph" w:styleId="Header">
     <w:name w:val="header"/>
-    <w:basedOn w:val="Standard"/>
-    <w:link w:val="KopfzeileZchn"/>
+    <w:basedOn w:val="Normal"/>
+    <w:link w:val="HeaderChar"/>
     <w:uiPriority w:val="99"/>
     <w:semiHidden/>
     <w:unhideWhenUsed/>
@@ -24495,18 +24437,18 @@
       </w:tabs>
     </w:pPr>
   </w:style>
-  <w:style w:type="character" w:customStyle="1" w:styleId="KopfzeileZchn">
-    <w:name w:val="Kopfzeile Zchn"/>
-    <w:basedOn w:val="Absatz-Standardschriftart"/>
-    <w:link w:val="Kopfzeile"/>
+  <w:style w:type="character" w:customStyle="1" w:styleId="HeaderChar">
+    <w:name w:val="Header Char"/>
+    <w:basedOn w:val="DefaultParagraphFont"/>
+    <w:link w:val="Header"/>
     <w:uiPriority w:val="99"/>
     <w:semiHidden/>
     <w:rsid w:val="003747D7"/>
   </w:style>
-  <w:style w:type="paragraph" w:styleId="Fuzeile">
+  <w:style w:type="paragraph" w:styleId="Footer">
     <w:name w:val="footer"/>
-    <w:basedOn w:val="Standard"/>
-    <w:link w:val="FuzeileZchn"/>
+    <w:basedOn w:val="Normal"/>
+    <w:link w:val="FooterChar"/>
     <w:uiPriority w:val="99"/>
     <w:unhideWhenUsed/>
     <w:rsid w:val="003747D7"/>
@@ -24517,17 +24459,17 @@
       </w:tabs>
     </w:pPr>
   </w:style>
-  <w:style w:type="character" w:customStyle="1" w:styleId="FuzeileZchn">
-    <w:name w:val="Fußzeile Zchn"/>
-    <w:basedOn w:val="Absatz-Standardschriftart"/>
-    <w:link w:val="Fuzeile"/>
+  <w:style w:type="character" w:customStyle="1" w:styleId="FooterChar">
+    <w:name w:val="Footer Char"/>
+    <w:basedOn w:val="DefaultParagraphFont"/>
+    <w:link w:val="Footer"/>
     <w:uiPriority w:val="99"/>
     <w:rsid w:val="003747D7"/>
   </w:style>
-  <w:style w:type="paragraph" w:styleId="Inhaltsverzeichnisberschrift">
+  <w:style w:type="paragraph" w:styleId="TOCHeading">
     <w:name w:val="TOC Heading"/>
-    <w:basedOn w:val="berschrift1"/>
-    <w:next w:val="Standard"/>
+    <w:basedOn w:val="Heading1"/>
+    <w:next w:val="Normal"/>
     <w:uiPriority w:val="39"/>
     <w:semiHidden/>
     <w:unhideWhenUsed/>
@@ -24544,10 +24486,10 @@
       <w:lang w:val="en-US"/>
     </w:rPr>
   </w:style>
-  <w:style w:type="paragraph" w:styleId="Verzeichnis3">
+  <w:style w:type="paragraph" w:styleId="TOC3">
     <w:name w:val="toc 3"/>
-    <w:basedOn w:val="Standard"/>
-    <w:next w:val="Standard"/>
+    <w:basedOn w:val="Normal"/>
+    <w:next w:val="Normal"/>
     <w:autoRedefine/>
     <w:uiPriority w:val="39"/>
     <w:unhideWhenUsed/>
@@ -24557,10 +24499,10 @@
       <w:ind w:left="440"/>
     </w:pPr>
   </w:style>
-  <w:style w:type="paragraph" w:styleId="Verzeichnis1">
+  <w:style w:type="paragraph" w:styleId="TOC1">
     <w:name w:val="toc 1"/>
-    <w:basedOn w:val="Standard"/>
-    <w:next w:val="Standard"/>
+    <w:basedOn w:val="Normal"/>
+    <w:next w:val="Normal"/>
     <w:autoRedefine/>
     <w:uiPriority w:val="39"/>
     <w:unhideWhenUsed/>
@@ -24569,10 +24511,10 @@
       <w:spacing w:after="100"/>
     </w:pPr>
   </w:style>
-  <w:style w:type="paragraph" w:styleId="Verzeichnis2">
+  <w:style w:type="paragraph" w:styleId="TOC2">
     <w:name w:val="toc 2"/>
-    <w:basedOn w:val="Standard"/>
-    <w:next w:val="Standard"/>
+    <w:basedOn w:val="Normal"/>
+    <w:next w:val="Normal"/>
     <w:autoRedefine/>
     <w:uiPriority w:val="39"/>
     <w:unhideWhenUsed/>
@@ -24584,7 +24526,7 @@
   </w:style>
   <w:style w:type="character" w:styleId="Hyperlink">
     <w:name w:val="Hyperlink"/>
-    <w:basedOn w:val="Absatz-Standardschriftart"/>
+    <w:basedOn w:val="DefaultParagraphFont"/>
     <w:uiPriority w:val="99"/>
     <w:unhideWhenUsed/>
     <w:rsid w:val="00583AD5"/>
@@ -25074,7 +25016,7 @@
 </file>
 
 <file path=customXml/itemProps1.xml><?xml version="1.0" encoding="utf-8"?>
-<ds:datastoreItem xmlns:ds="http://schemas.openxmlformats.org/officeDocument/2006/customXml" ds:itemID="{D053213C-A7EA-41BE-A3D2-FF6AA8CC8A10}">
+<ds:datastoreItem xmlns:ds="http://schemas.openxmlformats.org/officeDocument/2006/customXml" ds:itemID="{9088FA1B-D137-4BEC-825C-3EB92419A73C}">
   <ds:schemaRefs>
     <ds:schemaRef ds:uri="http://schemas.openxmlformats.org/officeDocument/2006/bibliography"/>
   </ds:schemaRefs>

</xml_diff>

<commit_message>
Fixed typos in specification of the XML configuration file
</commit_message>
<xml_diff>
--- a/Instrumentation.ex/resources/manual.docx
+++ b/Instrumentation.ex/resources/manual.docx
@@ -125,8 +125,6 @@
         </w:rPr>
         <w:t>31141</w:t>
       </w:r>
-      <w:bookmarkStart w:id="0" w:name="_GoBack"/>
-      <w:bookmarkEnd w:id="0"/>
       <w:r>
         <w:rPr>
           <w:lang w:val="en-US"/>
@@ -2405,7 +2403,7 @@
           <w:lang w:val="en-US"/>
         </w:rPr>
       </w:pPr>
-      <w:bookmarkStart w:id="1" w:name="_Toc357703103"/>
+      <w:bookmarkStart w:id="0" w:name="_Toc357703103"/>
       <w:r>
         <w:rPr>
           <w:lang w:val="en-US"/>
@@ -2413,6 +2411,461 @@
         <w:lastRenderedPageBreak/>
         <w:t>Introduction</w:t>
       </w:r>
+      <w:bookmarkEnd w:id="0"/>
+    </w:p>
+    <w:p>
+      <w:pPr>
+        <w:jc w:val="both"/>
+        <w:rPr>
+          <w:lang w:val="en-US"/>
+        </w:rPr>
+      </w:pPr>
+      <w:r>
+        <w:rPr>
+          <w:lang w:val="en-US"/>
+        </w:rPr>
+        <w:t>SPASS</w:t>
+      </w:r>
+      <w:r>
+        <w:rPr>
+          <w:rStyle w:val="Funotenzeichen"/>
+          <w:lang w:val="en-US"/>
+        </w:rPr>
+        <w:footnoteReference w:id="1"/>
+      </w:r>
+      <w:r>
+        <w:rPr>
+          <w:lang w:val="en-US"/>
+        </w:rPr>
+        <w:t>-</w:t>
+      </w:r>
+      <w:r>
+        <w:rPr>
+          <w:lang w:val="en-US"/>
+        </w:rPr>
+        <w:t>m</w:t>
+      </w:r>
+      <w:r>
+        <w:rPr>
+          <w:lang w:val="en-US"/>
+        </w:rPr>
+        <w:t>onitor is a resource monitoring framework</w:t>
+      </w:r>
+      <w:r>
+        <w:rPr>
+          <w:lang w:val="en-US"/>
+        </w:rPr>
+        <w:t xml:space="preserve"> which is primarily intended</w:t>
+      </w:r>
+      <w:r>
+        <w:rPr>
+          <w:lang w:val="en-US"/>
+        </w:rPr>
+        <w:t xml:space="preserve"> for Java programs</w:t>
+      </w:r>
+      <w:r>
+        <w:rPr>
+          <w:lang w:val="en-US"/>
+        </w:rPr>
+        <w:t>, but, due to its architecture, will be applicable to other program types as well</w:t>
+      </w:r>
+      <w:r>
+        <w:rPr>
+          <w:lang w:val="en-US"/>
+        </w:rPr>
+        <w:t xml:space="preserve">. It is intended to be small in footprint, simple in architecture, flexible in </w:t>
+      </w:r>
+      <w:r>
+        <w:rPr>
+          <w:lang w:val="en-US"/>
+        </w:rPr>
+        <w:t>configuration</w:t>
+      </w:r>
+      <w:r>
+        <w:rPr>
+          <w:lang w:val="en-US"/>
+        </w:rPr>
+        <w:t>.</w:t>
+      </w:r>
+    </w:p>
+    <w:p>
+      <w:pPr>
+        <w:jc w:val="both"/>
+        <w:rPr>
+          <w:lang w:val="en-US"/>
+        </w:rPr>
+      </w:pPr>
+      <w:r>
+        <w:rPr>
+          <w:lang w:val="en-US"/>
+        </w:rPr>
+        <w:t xml:space="preserve">The core concept of SPASS-monitor is the </w:t>
+      </w:r>
+      <w:r>
+        <w:rPr>
+          <w:b/>
+          <w:lang w:val="en-US"/>
+        </w:rPr>
+        <w:t>monitoring group</w:t>
+      </w:r>
+      <w:r>
+        <w:rPr>
+          <w:lang w:val="en-US"/>
+        </w:rPr>
+        <w:t xml:space="preserve">, a logical </w:t>
+      </w:r>
+      <w:r>
+        <w:rPr>
+          <w:lang w:val="en-US"/>
+        </w:rPr>
+        <w:t xml:space="preserve">grouping of program units such as </w:t>
+      </w:r>
+      <w:r>
+        <w:rPr>
+          <w:lang w:val="en-US"/>
+        </w:rPr>
+        <w:t>classes or methods being treated as one unit when accounting resource consumption</w:t>
+      </w:r>
+      <w:r>
+        <w:rPr>
+          <w:lang w:val="en-US"/>
+        </w:rPr>
+        <w:t xml:space="preserve"> (memory </w:t>
+      </w:r>
+      <w:r>
+        <w:rPr>
+          <w:lang w:val="en-US"/>
+        </w:rPr>
+        <w:t>usage</w:t>
+      </w:r>
+      <w:r>
+        <w:rPr>
+          <w:lang w:val="en-US"/>
+        </w:rPr>
+        <w:t xml:space="preserve">, process time consumption, </w:t>
+      </w:r>
+      <w:r>
+        <w:rPr>
+          <w:lang w:val="en-US"/>
+        </w:rPr>
+        <w:t xml:space="preserve">CPU </w:t>
+      </w:r>
+      <w:r>
+        <w:rPr>
+          <w:lang w:val="en-US"/>
+        </w:rPr>
+        <w:t>load, file I/O, network I/O)</w:t>
+      </w:r>
+      <w:r>
+        <w:rPr>
+          <w:lang w:val="en-US"/>
+        </w:rPr>
+        <w:t xml:space="preserve">. </w:t>
+      </w:r>
+      <w:r>
+        <w:rPr>
+          <w:lang w:val="en-US"/>
+        </w:rPr>
+        <w:t xml:space="preserve">All consumed resources </w:t>
+      </w:r>
+      <w:r>
+        <w:rPr>
+          <w:lang w:val="en-US"/>
+        </w:rPr>
+        <w:t xml:space="preserve">the members of a </w:t>
+      </w:r>
+      <w:r>
+        <w:rPr>
+          <w:lang w:val="en-US"/>
+        </w:rPr>
+        <w:t xml:space="preserve">monitoring group are accounted </w:t>
+      </w:r>
+      <w:r>
+        <w:rPr>
+          <w:lang w:val="en-US"/>
+        </w:rPr>
+        <w:t>for</w:t>
+      </w:r>
+      <w:r>
+        <w:rPr>
+          <w:lang w:val="en-US"/>
+        </w:rPr>
+        <w:t xml:space="preserve"> that group. In the simplest case, a monitoring group consists of exactly one element (class or method) and represents the resource allocation of that element. In more complex cases, e.g.</w:t>
+      </w:r>
+      <w:r>
+        <w:rPr>
+          <w:lang w:val="en-US"/>
+        </w:rPr>
+        <w:t>,</w:t>
+      </w:r>
+      <w:r>
+        <w:rPr>
+          <w:lang w:val="en-US"/>
+        </w:rPr>
+        <w:t xml:space="preserve"> a component interface which is </w:t>
+      </w:r>
+      <w:r>
+        <w:rPr>
+          <w:lang w:val="en-US"/>
+        </w:rPr>
+        <w:t xml:space="preserve">specified by several interfaces and realized </w:t>
+      </w:r>
+      <w:r>
+        <w:rPr>
+          <w:lang w:val="en-US"/>
+        </w:rPr>
+        <w:t xml:space="preserve">by </w:t>
+      </w:r>
+      <w:r>
+        <w:rPr>
+          <w:lang w:val="en-US"/>
+        </w:rPr>
+        <w:t xml:space="preserve">multiple </w:t>
+      </w:r>
+      <w:r>
+        <w:rPr>
+          <w:lang w:val="en-US"/>
+        </w:rPr>
+        <w:t>classes, a monitoring group may consist of multiple elements.</w:t>
+      </w:r>
+    </w:p>
+    <w:p>
+      <w:pPr>
+        <w:jc w:val="both"/>
+        <w:rPr>
+          <w:lang w:val="en-US"/>
+        </w:rPr>
+      </w:pPr>
+      <w:r>
+        <w:rPr>
+          <w:lang w:val="en-US"/>
+        </w:rPr>
+        <w:t xml:space="preserve">A monitoring group is user defined </w:t>
+      </w:r>
+      <w:r>
+        <w:rPr>
+          <w:lang w:val="en-US"/>
+        </w:rPr>
+        <w:t xml:space="preserve">and specifies the </w:t>
+      </w:r>
+      <w:r>
+        <w:rPr>
+          <w:b/>
+          <w:lang w:val="en-US"/>
+        </w:rPr>
+        <w:t>monitoring semantics</w:t>
+      </w:r>
+      <w:r>
+        <w:rPr>
+          <w:lang w:val="en-US"/>
+        </w:rPr>
+        <w:t xml:space="preserve"> for its members, i.e., which resources to monitor and whether the resources shall be monitored directly (just for the members themselves) or indirectly (also for dependent classes). This enables the user to focus on relevant information </w:t>
+      </w:r>
+      <w:r>
+        <w:rPr>
+          <w:lang w:val="en-US"/>
+        </w:rPr>
+        <w:t xml:space="preserve">and to gain </w:t>
+      </w:r>
+      <w:r>
+        <w:rPr>
+          <w:lang w:val="en-US"/>
+        </w:rPr>
+        <w:t>control over the monitoring overhead, i.e., the additional resource usage incurred by the monitoring activities.</w:t>
+      </w:r>
+      <w:r>
+        <w:rPr>
+          <w:lang w:val="en-US"/>
+        </w:rPr>
+        <w:t xml:space="preserve"> The </w:t>
+      </w:r>
+      <w:r>
+        <w:rPr>
+          <w:b/>
+          <w:lang w:val="en-US"/>
+        </w:rPr>
+        <w:t>monitoring scope</w:t>
+      </w:r>
+      <w:r>
+        <w:rPr>
+          <w:lang w:val="en-US"/>
+        </w:rPr>
+        <w:t xml:space="preserve">, consisting of the monitoring group definitions and their individual monitoring semantics </w:t>
+      </w:r>
+      <w:r>
+        <w:rPr>
+          <w:lang w:val="en-US"/>
+        </w:rPr>
+        <w:t xml:space="preserve">can be configured </w:t>
+      </w:r>
+      <w:r>
+        <w:rPr>
+          <w:lang w:val="en-US"/>
+        </w:rPr>
+        <w:t xml:space="preserve">as part of the </w:t>
+      </w:r>
+      <w:r>
+        <w:rPr>
+          <w:lang w:val="en-US"/>
+        </w:rPr>
+        <w:t xml:space="preserve">source code or </w:t>
+      </w:r>
+      <w:r>
+        <w:rPr>
+          <w:lang w:val="en-US"/>
+        </w:rPr>
+        <w:t>in an</w:t>
+      </w:r>
+      <w:r>
+        <w:rPr>
+          <w:lang w:val="en-US"/>
+        </w:rPr>
+        <w:t xml:space="preserve"> external configuration file</w:t>
+      </w:r>
+      <w:r>
+        <w:rPr>
+          <w:lang w:val="en-US"/>
+        </w:rPr>
+        <w:t>.</w:t>
+      </w:r>
+      <w:r>
+        <w:rPr>
+          <w:lang w:val="en-US"/>
+        </w:rPr>
+        <w:t xml:space="preserve"> </w:t>
+      </w:r>
+      <w:r>
+        <w:rPr>
+          <w:lang w:val="en-US"/>
+        </w:rPr>
+        <w:t xml:space="preserve">Furthermore, SPASS-monitor </w:t>
+      </w:r>
+      <w:r>
+        <w:rPr>
+          <w:lang w:val="en-US"/>
+        </w:rPr>
+        <w:t>provides</w:t>
+      </w:r>
+      <w:r>
+        <w:rPr>
+          <w:lang w:val="en-US"/>
+        </w:rPr>
+        <w:t xml:space="preserve"> </w:t>
+      </w:r>
+      <w:r>
+        <w:rPr>
+          <w:b/>
+          <w:lang w:val="en-US"/>
+        </w:rPr>
+        <w:t>different views</w:t>
+      </w:r>
+      <w:r>
+        <w:rPr>
+          <w:lang w:val="en-US"/>
+        </w:rPr>
+        <w:t xml:space="preserve"> on the accounted monitoring group, i.e. the absolute values accounted </w:t>
+      </w:r>
+      <w:r>
+        <w:rPr>
+          <w:lang w:val="en-US"/>
+        </w:rPr>
+        <w:t xml:space="preserve">for the monitoring group as well as </w:t>
+      </w:r>
+      <w:r>
+        <w:rPr>
+          <w:lang w:val="en-US"/>
+        </w:rPr>
+        <w:t>related</w:t>
+      </w:r>
+      <w:r>
+        <w:rPr>
+          <w:lang w:val="en-US"/>
+        </w:rPr>
+        <w:t xml:space="preserve"> relative values (fractions, percentages) </w:t>
+      </w:r>
+      <w:r>
+        <w:rPr>
+          <w:lang w:val="en-US"/>
+        </w:rPr>
+        <w:t xml:space="preserve">calculated </w:t>
+      </w:r>
+      <w:r>
+        <w:rPr>
+          <w:lang w:val="en-US"/>
+        </w:rPr>
+        <w:t xml:space="preserve">with respect to the entire program, the </w:t>
+      </w:r>
+      <w:r>
+        <w:rPr>
+          <w:lang w:val="en-US"/>
+        </w:rPr>
+        <w:t xml:space="preserve">virtual machine (based on internal resource consumption of the machine as well as external statistics provided by the operating system for the process) </w:t>
+      </w:r>
+      <w:r>
+        <w:rPr>
+          <w:lang w:val="en-US"/>
+        </w:rPr>
+        <w:t>or</w:t>
+      </w:r>
+      <w:r>
+        <w:rPr>
+          <w:lang w:val="en-US"/>
+        </w:rPr>
+        <w:t xml:space="preserve"> the entire device.</w:t>
+      </w:r>
+    </w:p>
+    <w:p>
+      <w:pPr>
+        <w:jc w:val="both"/>
+        <w:rPr>
+          <w:lang w:val="en-US"/>
+        </w:rPr>
+      </w:pPr>
+      <w:r>
+        <w:rPr>
+          <w:lang w:val="en-US"/>
+        </w:rPr>
+        <w:t xml:space="preserve">This document describes the application of SPASS-monitor, particularly </w:t>
+      </w:r>
+      <w:r>
+        <w:rPr>
+          <w:lang w:val="en-US"/>
+        </w:rPr>
+        <w:t xml:space="preserve">its installation, </w:t>
+      </w:r>
+      <w:r>
+        <w:rPr>
+          <w:lang w:val="en-US"/>
+        </w:rPr>
+        <w:t>its configuration</w:t>
+      </w:r>
+      <w:r>
+        <w:rPr>
+          <w:lang w:val="en-US"/>
+        </w:rPr>
+        <w:t>, additional monitoring modes and its extensions such as the integration into Java Management Extensions (JMX) or the use with Android Apps</w:t>
+      </w:r>
+      <w:r>
+        <w:rPr>
+          <w:lang w:val="en-US"/>
+        </w:rPr>
+        <w:t>.</w:t>
+      </w:r>
+    </w:p>
+    <w:p>
+      <w:pPr>
+        <w:pStyle w:val="berschrift1"/>
+        <w:rPr>
+          <w:lang w:val="en-US"/>
+        </w:rPr>
+      </w:pPr>
+      <w:bookmarkStart w:id="1" w:name="_Toc357703104"/>
+      <w:r>
+        <w:rPr>
+          <w:lang w:val="en-US"/>
+        </w:rPr>
+        <w:t>Terminology</w:t>
+      </w:r>
       <w:bookmarkEnd w:id="1"/>
     </w:p>
     <w:p>
@@ -2426,309 +2879,167 @@
         <w:rPr>
           <w:lang w:val="en-US"/>
         </w:rPr>
-        <w:t>SPASS</w:t>
-      </w:r>
-      <w:r>
-        <w:rPr>
-          <w:rStyle w:val="Funotenzeichen"/>
-          <w:lang w:val="en-US"/>
-        </w:rPr>
-        <w:footnoteReference w:id="1"/>
-      </w:r>
-      <w:r>
-        <w:rPr>
-          <w:lang w:val="en-US"/>
-        </w:rPr>
-        <w:t>-</w:t>
-      </w:r>
-      <w:r>
-        <w:rPr>
-          <w:lang w:val="en-US"/>
-        </w:rPr>
-        <w:t>m</w:t>
-      </w:r>
-      <w:r>
-        <w:rPr>
-          <w:lang w:val="en-US"/>
-        </w:rPr>
-        <w:t>onitor is a resource monitoring framework</w:t>
-      </w:r>
-      <w:r>
-        <w:rPr>
-          <w:lang w:val="en-US"/>
-        </w:rPr>
-        <w:t xml:space="preserve"> which is primarily intended</w:t>
-      </w:r>
-      <w:r>
-        <w:rPr>
-          <w:lang w:val="en-US"/>
-        </w:rPr>
-        <w:t xml:space="preserve"> for Java programs</w:t>
-      </w:r>
-      <w:r>
-        <w:rPr>
-          <w:lang w:val="en-US"/>
-        </w:rPr>
-        <w:t>, but, due to its architecture, will be applicable to other program types as well</w:t>
-      </w:r>
-      <w:r>
-        <w:rPr>
-          <w:lang w:val="en-US"/>
-        </w:rPr>
-        <w:t xml:space="preserve">. It is intended to be small in footprint, simple in architecture, flexible in </w:t>
-      </w:r>
-      <w:r>
-        <w:rPr>
-          <w:lang w:val="en-US"/>
-        </w:rPr>
-        <w:t>configuration</w:t>
-      </w:r>
-      <w:r>
-        <w:rPr>
-          <w:lang w:val="en-US"/>
-        </w:rPr>
-        <w:t>.</w:t>
-      </w:r>
-    </w:p>
-    <w:p>
-      <w:pPr>
-        <w:jc w:val="both"/>
-        <w:rPr>
-          <w:lang w:val="en-US"/>
-        </w:rPr>
-      </w:pPr>
-      <w:r>
-        <w:rPr>
-          <w:lang w:val="en-US"/>
-        </w:rPr>
-        <w:t xml:space="preserve">The core concept of SPASS-monitor is the </w:t>
+        <w:t xml:space="preserve">We </w:t>
+      </w:r>
+      <w:r>
+        <w:rPr>
+          <w:lang w:val="en-US"/>
+        </w:rPr>
+        <w:t xml:space="preserve">will </w:t>
+      </w:r>
+      <w:r>
+        <w:rPr>
+          <w:lang w:val="en-US"/>
+        </w:rPr>
+        <w:t xml:space="preserve">call the program observed by the monitoring framework the </w:t>
       </w:r>
       <w:r>
         <w:rPr>
           <w:b/>
           <w:lang w:val="en-US"/>
         </w:rPr>
-        <w:t>monitoring group</w:t>
-      </w:r>
-      <w:r>
-        <w:rPr>
-          <w:lang w:val="en-US"/>
-        </w:rPr>
-        <w:t xml:space="preserve">, a logical </w:t>
-      </w:r>
-      <w:r>
-        <w:rPr>
-          <w:lang w:val="en-US"/>
-        </w:rPr>
-        <w:t xml:space="preserve">grouping of program units such as </w:t>
-      </w:r>
-      <w:r>
-        <w:rPr>
-          <w:lang w:val="en-US"/>
-        </w:rPr>
-        <w:t>classes or methods being treated as one unit when accounting resource consumption</w:t>
-      </w:r>
-      <w:r>
-        <w:rPr>
-          <w:lang w:val="en-US"/>
-        </w:rPr>
-        <w:t xml:space="preserve"> (memory </w:t>
-      </w:r>
-      <w:r>
-        <w:rPr>
-          <w:lang w:val="en-US"/>
-        </w:rPr>
-        <w:t>usage</w:t>
-      </w:r>
-      <w:r>
-        <w:rPr>
-          <w:lang w:val="en-US"/>
-        </w:rPr>
-        <w:t xml:space="preserve">, process time consumption, </w:t>
-      </w:r>
-      <w:r>
-        <w:rPr>
-          <w:lang w:val="en-US"/>
-        </w:rPr>
-        <w:t xml:space="preserve">CPU </w:t>
-      </w:r>
-      <w:r>
-        <w:rPr>
-          <w:lang w:val="en-US"/>
-        </w:rPr>
-        <w:t>load, file I/O, network I/O)</w:t>
-      </w:r>
-      <w:r>
-        <w:rPr>
-          <w:lang w:val="en-US"/>
-        </w:rPr>
-        <w:t xml:space="preserve">. </w:t>
-      </w:r>
-      <w:r>
-        <w:rPr>
-          <w:lang w:val="en-US"/>
-        </w:rPr>
-        <w:t xml:space="preserve">All consumed resources </w:t>
-      </w:r>
-      <w:r>
-        <w:rPr>
-          <w:lang w:val="en-US"/>
-        </w:rPr>
-        <w:t xml:space="preserve">the members of a </w:t>
-      </w:r>
-      <w:r>
-        <w:rPr>
-          <w:lang w:val="en-US"/>
-        </w:rPr>
-        <w:t xml:space="preserve">monitoring group are accounted </w:t>
-      </w:r>
-      <w:r>
-        <w:rPr>
-          <w:lang w:val="en-US"/>
-        </w:rPr>
-        <w:t>for</w:t>
-      </w:r>
-      <w:r>
-        <w:rPr>
-          <w:lang w:val="en-US"/>
-        </w:rPr>
-        <w:t xml:space="preserve"> that group. In the simplest case, a monitoring group consists of exactly one element (class or method) and represents the resource allocation of that element. In more complex cases, e.g.</w:t>
-      </w:r>
-      <w:r>
-        <w:rPr>
-          <w:lang w:val="en-US"/>
-        </w:rPr>
-        <w:t>,</w:t>
-      </w:r>
-      <w:r>
-        <w:rPr>
-          <w:lang w:val="en-US"/>
-        </w:rPr>
-        <w:t xml:space="preserve"> a component interface which is </w:t>
-      </w:r>
-      <w:r>
-        <w:rPr>
-          <w:lang w:val="en-US"/>
-        </w:rPr>
-        <w:t xml:space="preserve">specified by several interfaces and realized </w:t>
-      </w:r>
-      <w:r>
-        <w:rPr>
-          <w:lang w:val="en-US"/>
-        </w:rPr>
-        <w:t xml:space="preserve">by </w:t>
-      </w:r>
-      <w:r>
-        <w:rPr>
-          <w:lang w:val="en-US"/>
-        </w:rPr>
-        <w:t xml:space="preserve">multiple </w:t>
-      </w:r>
-      <w:r>
-        <w:rPr>
-          <w:lang w:val="en-US"/>
-        </w:rPr>
-        <w:t>classes, a monitoring group may consist of multiple elements.</w:t>
-      </w:r>
-    </w:p>
-    <w:p>
-      <w:pPr>
-        <w:jc w:val="both"/>
-        <w:rPr>
-          <w:lang w:val="en-US"/>
-        </w:rPr>
-      </w:pPr>
-      <w:r>
-        <w:rPr>
-          <w:lang w:val="en-US"/>
-        </w:rPr>
-        <w:t xml:space="preserve">A monitoring group is user defined </w:t>
-      </w:r>
-      <w:r>
-        <w:rPr>
-          <w:lang w:val="en-US"/>
-        </w:rPr>
-        <w:t xml:space="preserve">and specifies the </w:t>
+        <w:t>system under monitoring</w:t>
+      </w:r>
+      <w:r>
+        <w:rPr>
+          <w:lang w:val="en-US"/>
+        </w:rPr>
+        <w:t xml:space="preserve"> (SUM).</w:t>
+      </w:r>
+      <w:r>
+        <w:rPr>
+          <w:lang w:val="en-US"/>
+        </w:rPr>
+        <w:t xml:space="preserve"> A </w:t>
       </w:r>
       <w:r>
         <w:rPr>
           <w:b/>
           <w:lang w:val="en-US"/>
         </w:rPr>
-        <w:t>monitoring semantics</w:t>
-      </w:r>
-      <w:r>
-        <w:rPr>
-          <w:lang w:val="en-US"/>
-        </w:rPr>
-        <w:t xml:space="preserve"> for its members, i.e., which resources to monitor and whether the resources shall be monitored directly (just for the members themselves) or indirectly (also for dependent classes). This enables the user to focus on relevant information </w:t>
-      </w:r>
-      <w:r>
-        <w:rPr>
-          <w:lang w:val="en-US"/>
-        </w:rPr>
-        <w:t xml:space="preserve">and to gain </w:t>
-      </w:r>
-      <w:r>
-        <w:rPr>
-          <w:lang w:val="en-US"/>
-        </w:rPr>
-        <w:t>control over the monitoring overhead, i.e., the additional resource usage incurred by the monitoring activities.</w:t>
-      </w:r>
-      <w:r>
-        <w:rPr>
-          <w:lang w:val="en-US"/>
-        </w:rPr>
-        <w:t xml:space="preserve"> The </w:t>
+        <w:t>source code annotation</w:t>
+      </w:r>
+      <w:r>
+        <w:rPr>
+          <w:lang w:val="en-US"/>
+        </w:rPr>
+        <w:t xml:space="preserve"> is syntactical metadata placed in the source code</w:t>
+      </w:r>
+      <w:r>
+        <w:rPr>
+          <w:lang w:val="en-US"/>
+        </w:rPr>
+        <w:t>, typically</w:t>
+      </w:r>
+      <w:r>
+        <w:rPr>
+          <w:lang w:val="en-US"/>
+        </w:rPr>
+        <w:t xml:space="preserve"> without influence on the behavior of </w:t>
+      </w:r>
+      <w:r>
+        <w:rPr>
+          <w:lang w:val="en-US"/>
+        </w:rPr>
+        <w:t xml:space="preserve">a </w:t>
+      </w:r>
+      <w:r>
+        <w:rPr>
+          <w:lang w:val="en-US"/>
+        </w:rPr>
+        <w:t>program.</w:t>
+      </w:r>
+      <w:r>
+        <w:rPr>
+          <w:lang w:val="en-US"/>
+        </w:rPr>
+        <w:t xml:space="preserve"> A Java </w:t>
       </w:r>
       <w:r>
         <w:rPr>
           <w:b/>
           <w:lang w:val="en-US"/>
         </w:rPr>
-        <w:t>monitoring scope</w:t>
-      </w:r>
-      <w:r>
-        <w:rPr>
-          <w:lang w:val="en-US"/>
-        </w:rPr>
-        <w:t xml:space="preserve">, consisting of the monitoring group definitions and their individual monitoring semantics </w:t>
-      </w:r>
-      <w:r>
-        <w:rPr>
-          <w:lang w:val="en-US"/>
-        </w:rPr>
-        <w:t xml:space="preserve">can be configured </w:t>
-      </w:r>
-      <w:r>
-        <w:rPr>
-          <w:lang w:val="en-US"/>
-        </w:rPr>
-        <w:t xml:space="preserve">as part of the </w:t>
-      </w:r>
-      <w:r>
-        <w:rPr>
-          <w:lang w:val="en-US"/>
-        </w:rPr>
-        <w:t xml:space="preserve">source code or </w:t>
-      </w:r>
-      <w:r>
-        <w:rPr>
-          <w:lang w:val="en-US"/>
-        </w:rPr>
-        <w:t>in an</w:t>
-      </w:r>
-      <w:r>
-        <w:rPr>
-          <w:lang w:val="en-US"/>
-        </w:rPr>
-        <w:t xml:space="preserve"> external configuration file</w:t>
-      </w:r>
-      <w:r>
-        <w:rPr>
-          <w:lang w:val="en-US"/>
-        </w:rPr>
-        <w:t>.</w:t>
+        <w:t>instrumentation agent</w:t>
+      </w:r>
+      <w:r>
+        <w:rPr>
+          <w:lang w:val="en-US"/>
+        </w:rPr>
+        <w:t xml:space="preserve"> is a program called by the virtual machine for each </w:t>
+      </w:r>
+      <w:r>
+        <w:rPr>
+          <w:lang w:val="en-US"/>
+        </w:rPr>
+        <w:t xml:space="preserve">individual </w:t>
+      </w:r>
+      <w:r>
+        <w:rPr>
+          <w:lang w:val="en-US"/>
+        </w:rPr>
+        <w:t xml:space="preserve">class loaded into the virtual machine </w:t>
+      </w:r>
+      <w:r>
+        <w:rPr>
+          <w:lang w:val="en-US"/>
+        </w:rPr>
+        <w:t xml:space="preserve">in order to enable </w:t>
+      </w:r>
+      <w:r>
+        <w:rPr>
+          <w:lang w:val="en-US"/>
+        </w:rPr>
+        <w:t>possible modification</w:t>
+      </w:r>
+      <w:r>
+        <w:rPr>
+          <w:lang w:val="en-US"/>
+        </w:rPr>
+        <w:t>s</w:t>
+      </w:r>
+      <w:r>
+        <w:rPr>
+          <w:lang w:val="en-US"/>
+        </w:rPr>
+        <w:t xml:space="preserve"> of </w:t>
+      </w:r>
+      <w:r>
+        <w:rPr>
+          <w:lang w:val="en-US"/>
+        </w:rPr>
+        <w:t xml:space="preserve">the </w:t>
+      </w:r>
+      <w:r>
+        <w:rPr>
+          <w:lang w:val="en-US"/>
+        </w:rPr>
+        <w:t xml:space="preserve">byte code </w:t>
+      </w:r>
+      <w:r>
+        <w:rPr>
+          <w:lang w:val="en-US"/>
+        </w:rPr>
+        <w:t xml:space="preserve">of the class </w:t>
+      </w:r>
+      <w:r>
+        <w:rPr>
+          <w:lang w:val="en-US"/>
+        </w:rPr>
+        <w:t>(</w:t>
+      </w:r>
+      <w:r>
+        <w:rPr>
+          <w:b/>
+          <w:lang w:val="en-US"/>
+        </w:rPr>
+        <w:t>instrumentation</w:t>
+      </w:r>
+      <w:r>
+        <w:rPr>
+          <w:lang w:val="en-US"/>
+        </w:rPr>
+        <w:t>).</w:t>
       </w:r>
       <w:r>
         <w:rPr>
@@ -2738,15 +3049,46 @@
       </w:r>
       <w:r>
         <w:rPr>
-          <w:lang w:val="en-US"/>
-        </w:rPr>
-        <w:t xml:space="preserve">Furthermore, SPASS-monitor </w:t>
-      </w:r>
-      <w:r>
-        <w:rPr>
-          <w:lang w:val="en-US"/>
-        </w:rPr>
-        <w:t>provides</w:t>
+          <w:b/>
+          <w:lang w:val="en-US"/>
+        </w:rPr>
+        <w:t>Dynamic instrumentation</w:t>
+      </w:r>
+      <w:r>
+        <w:rPr>
+          <w:lang w:val="en-US"/>
+        </w:rPr>
+        <w:t xml:space="preserve"> is </w:t>
+      </w:r>
+      <w:r>
+        <w:rPr>
+          <w:lang w:val="en-US"/>
+        </w:rPr>
+        <w:t>performed</w:t>
+      </w:r>
+      <w:r>
+        <w:rPr>
+          <w:lang w:val="en-US"/>
+        </w:rPr>
+        <w:t xml:space="preserve"> at load time of classes and may be present at startup time of the JVM or started later.</w:t>
+      </w:r>
+      <w:r>
+        <w:rPr>
+          <w:lang w:val="en-US"/>
+        </w:rPr>
+        <w:t xml:space="preserve"> Dynamic instrumentation may even happen after load time by modifying a given class (</w:t>
+      </w:r>
+      <w:r>
+        <w:rPr>
+          <w:lang w:val="en-US"/>
+        </w:rPr>
+        <w:t>structural restrictions apply as the known interfaces must not change</w:t>
+      </w:r>
+      <w:r>
+        <w:rPr>
+          <w:lang w:val="en-US"/>
+        </w:rPr>
+        <w:t>) and replacing it dynamically.</w:t>
       </w:r>
       <w:r>
         <w:rPr>
@@ -2759,99 +3101,25 @@
           <w:b/>
           <w:lang w:val="en-US"/>
         </w:rPr>
-        <w:t>different views</w:t>
-      </w:r>
-      <w:r>
-        <w:rPr>
-          <w:lang w:val="en-US"/>
-        </w:rPr>
-        <w:t xml:space="preserve"> on the accounted monitoring group, i.e. the absolute values accounted </w:t>
-      </w:r>
-      <w:r>
-        <w:rPr>
-          <w:lang w:val="en-US"/>
-        </w:rPr>
-        <w:t xml:space="preserve">for the monitoring group as well as </w:t>
-      </w:r>
-      <w:r>
-        <w:rPr>
-          <w:lang w:val="en-US"/>
-        </w:rPr>
-        <w:t>related</w:t>
-      </w:r>
-      <w:r>
-        <w:rPr>
-          <w:lang w:val="en-US"/>
-        </w:rPr>
-        <w:t xml:space="preserve"> relative values (fractions, percentages) </w:t>
-      </w:r>
-      <w:r>
-        <w:rPr>
-          <w:lang w:val="en-US"/>
-        </w:rPr>
-        <w:t xml:space="preserve">calculated </w:t>
-      </w:r>
-      <w:r>
-        <w:rPr>
-          <w:lang w:val="en-US"/>
-        </w:rPr>
-        <w:t xml:space="preserve">with respect to the entire program, the </w:t>
-      </w:r>
-      <w:r>
-        <w:rPr>
-          <w:lang w:val="en-US"/>
-        </w:rPr>
-        <w:t xml:space="preserve">virtual machine (based on internal resource consumption of the machine as well as external statistics provided by the operating system for the process) </w:t>
-      </w:r>
-      <w:r>
-        <w:rPr>
-          <w:lang w:val="en-US"/>
-        </w:rPr>
-        <w:t>or</w:t>
-      </w:r>
-      <w:r>
-        <w:rPr>
-          <w:lang w:val="en-US"/>
-        </w:rPr>
-        <w:t xml:space="preserve"> the entire device.</w:t>
-      </w:r>
-    </w:p>
-    <w:p>
-      <w:pPr>
-        <w:jc w:val="both"/>
-        <w:rPr>
-          <w:lang w:val="en-US"/>
-        </w:rPr>
-      </w:pPr>
-      <w:r>
-        <w:rPr>
-          <w:lang w:val="en-US"/>
-        </w:rPr>
-        <w:t xml:space="preserve">This document describes the application of SPASS-monitor, particularly </w:t>
-      </w:r>
-      <w:r>
-        <w:rPr>
-          <w:lang w:val="en-US"/>
-        </w:rPr>
-        <w:t xml:space="preserve">its installation, </w:t>
-      </w:r>
-      <w:r>
-        <w:rPr>
-          <w:lang w:val="en-US"/>
-        </w:rPr>
-        <w:t>its configuration</w:t>
-      </w:r>
-      <w:r>
-        <w:rPr>
-          <w:lang w:val="en-US"/>
-        </w:rPr>
-        <w:t>, additional monitoring modes and its extensions such as the integration into Java Management Extensions (JMX) or the use with Android Apps</w:t>
-      </w:r>
-      <w:r>
-        <w:rPr>
-          <w:lang w:val="en-US"/>
-        </w:rPr>
-        <w:t>.</w:t>
+        <w:t>Static instrumentation</w:t>
+      </w:r>
+      <w:r>
+        <w:rPr>
+          <w:lang w:val="en-US"/>
+        </w:rPr>
+        <w:t xml:space="preserve"> is done </w:t>
+      </w:r>
+      <w:r>
+        <w:rPr>
+          <w:lang w:val="en-US"/>
+        </w:rPr>
+        <w:t xml:space="preserve">as part of the development process </w:t>
+      </w:r>
+      <w:r>
+        <w:rPr>
+          <w:lang w:val="en-US"/>
+        </w:rPr>
+        <w:t>after compiling the classes and before starting the instrumented program.</w:t>
       </w:r>
     </w:p>
     <w:p>
@@ -2861,284 +3129,14 @@
           <w:lang w:val="en-US"/>
         </w:rPr>
       </w:pPr>
-      <w:bookmarkStart w:id="2" w:name="_Toc357703104"/>
-      <w:r>
-        <w:rPr>
-          <w:lang w:val="en-US"/>
-        </w:rPr>
-        <w:t>Terminology</w:t>
+      <w:bookmarkStart w:id="2" w:name="_Toc357703105"/>
+      <w:r>
+        <w:rPr>
+          <w:lang w:val="en-US"/>
+        </w:rPr>
+        <w:t>Monitoring Process</w:t>
       </w:r>
       <w:bookmarkEnd w:id="2"/>
-    </w:p>
-    <w:p>
-      <w:pPr>
-        <w:jc w:val="both"/>
-        <w:rPr>
-          <w:lang w:val="en-US"/>
-        </w:rPr>
-      </w:pPr>
-      <w:r>
-        <w:rPr>
-          <w:lang w:val="en-US"/>
-        </w:rPr>
-        <w:t xml:space="preserve">We </w:t>
-      </w:r>
-      <w:r>
-        <w:rPr>
-          <w:lang w:val="en-US"/>
-        </w:rPr>
-        <w:t xml:space="preserve">will </w:t>
-      </w:r>
-      <w:r>
-        <w:rPr>
-          <w:lang w:val="en-US"/>
-        </w:rPr>
-        <w:t xml:space="preserve">call the program observed by the monitoring framework the </w:t>
-      </w:r>
-      <w:r>
-        <w:rPr>
-          <w:b/>
-          <w:lang w:val="en-US"/>
-        </w:rPr>
-        <w:t>system under monitoring</w:t>
-      </w:r>
-      <w:r>
-        <w:rPr>
-          <w:lang w:val="en-US"/>
-        </w:rPr>
-        <w:t xml:space="preserve"> (SUM).</w:t>
-      </w:r>
-      <w:r>
-        <w:rPr>
-          <w:lang w:val="en-US"/>
-        </w:rPr>
-        <w:t xml:space="preserve"> A </w:t>
-      </w:r>
-      <w:r>
-        <w:rPr>
-          <w:b/>
-          <w:lang w:val="en-US"/>
-        </w:rPr>
-        <w:t>source code annotation</w:t>
-      </w:r>
-      <w:r>
-        <w:rPr>
-          <w:lang w:val="en-US"/>
-        </w:rPr>
-        <w:t xml:space="preserve"> is syntactical metadata placed in the source code</w:t>
-      </w:r>
-      <w:r>
-        <w:rPr>
-          <w:lang w:val="en-US"/>
-        </w:rPr>
-        <w:t>, typically</w:t>
-      </w:r>
-      <w:r>
-        <w:rPr>
-          <w:lang w:val="en-US"/>
-        </w:rPr>
-        <w:t xml:space="preserve"> without influence on the behavior of </w:t>
-      </w:r>
-      <w:r>
-        <w:rPr>
-          <w:lang w:val="en-US"/>
-        </w:rPr>
-        <w:t xml:space="preserve">a </w:t>
-      </w:r>
-      <w:r>
-        <w:rPr>
-          <w:lang w:val="en-US"/>
-        </w:rPr>
-        <w:t>program.</w:t>
-      </w:r>
-      <w:r>
-        <w:rPr>
-          <w:lang w:val="en-US"/>
-        </w:rPr>
-        <w:t xml:space="preserve"> A Java </w:t>
-      </w:r>
-      <w:r>
-        <w:rPr>
-          <w:b/>
-          <w:lang w:val="en-US"/>
-        </w:rPr>
-        <w:t>instrumentation agent</w:t>
-      </w:r>
-      <w:r>
-        <w:rPr>
-          <w:lang w:val="en-US"/>
-        </w:rPr>
-        <w:t xml:space="preserve"> is a program called by the virtual machine for each </w:t>
-      </w:r>
-      <w:r>
-        <w:rPr>
-          <w:lang w:val="en-US"/>
-        </w:rPr>
-        <w:t xml:space="preserve">individual </w:t>
-      </w:r>
-      <w:r>
-        <w:rPr>
-          <w:lang w:val="en-US"/>
-        </w:rPr>
-        <w:t xml:space="preserve">class loaded into the virtual machine </w:t>
-      </w:r>
-      <w:r>
-        <w:rPr>
-          <w:lang w:val="en-US"/>
-        </w:rPr>
-        <w:t xml:space="preserve">in order to enable </w:t>
-      </w:r>
-      <w:r>
-        <w:rPr>
-          <w:lang w:val="en-US"/>
-        </w:rPr>
-        <w:t>possible modification</w:t>
-      </w:r>
-      <w:r>
-        <w:rPr>
-          <w:lang w:val="en-US"/>
-        </w:rPr>
-        <w:t>s</w:t>
-      </w:r>
-      <w:r>
-        <w:rPr>
-          <w:lang w:val="en-US"/>
-        </w:rPr>
-        <w:t xml:space="preserve"> of </w:t>
-      </w:r>
-      <w:r>
-        <w:rPr>
-          <w:lang w:val="en-US"/>
-        </w:rPr>
-        <w:t xml:space="preserve">the </w:t>
-      </w:r>
-      <w:r>
-        <w:rPr>
-          <w:lang w:val="en-US"/>
-        </w:rPr>
-        <w:t xml:space="preserve">byte code </w:t>
-      </w:r>
-      <w:r>
-        <w:rPr>
-          <w:lang w:val="en-US"/>
-        </w:rPr>
-        <w:t xml:space="preserve">of the class </w:t>
-      </w:r>
-      <w:r>
-        <w:rPr>
-          <w:lang w:val="en-US"/>
-        </w:rPr>
-        <w:t>(</w:t>
-      </w:r>
-      <w:r>
-        <w:rPr>
-          <w:b/>
-          <w:lang w:val="en-US"/>
-        </w:rPr>
-        <w:t>instrumentation</w:t>
-      </w:r>
-      <w:r>
-        <w:rPr>
-          <w:lang w:val="en-US"/>
-        </w:rPr>
-        <w:t>).</w:t>
-      </w:r>
-      <w:r>
-        <w:rPr>
-          <w:lang w:val="en-US"/>
-        </w:rPr>
-        <w:t xml:space="preserve"> </w:t>
-      </w:r>
-      <w:r>
-        <w:rPr>
-          <w:b/>
-          <w:lang w:val="en-US"/>
-        </w:rPr>
-        <w:t>Dynamic instrumentation</w:t>
-      </w:r>
-      <w:r>
-        <w:rPr>
-          <w:lang w:val="en-US"/>
-        </w:rPr>
-        <w:t xml:space="preserve"> is </w:t>
-      </w:r>
-      <w:r>
-        <w:rPr>
-          <w:lang w:val="en-US"/>
-        </w:rPr>
-        <w:t>performed</w:t>
-      </w:r>
-      <w:r>
-        <w:rPr>
-          <w:lang w:val="en-US"/>
-        </w:rPr>
-        <w:t xml:space="preserve"> at load time of classes and may be present at startup time of the JVM or started later.</w:t>
-      </w:r>
-      <w:r>
-        <w:rPr>
-          <w:lang w:val="en-US"/>
-        </w:rPr>
-        <w:t xml:space="preserve"> Dynamic instrumentation may even happen after load time by modifying a given class (</w:t>
-      </w:r>
-      <w:r>
-        <w:rPr>
-          <w:lang w:val="en-US"/>
-        </w:rPr>
-        <w:t>structural restrictions apply as the known interfaces must not change</w:t>
-      </w:r>
-      <w:r>
-        <w:rPr>
-          <w:lang w:val="en-US"/>
-        </w:rPr>
-        <w:t>) and replacing it dynamically.</w:t>
-      </w:r>
-      <w:r>
-        <w:rPr>
-          <w:lang w:val="en-US"/>
-        </w:rPr>
-        <w:t xml:space="preserve"> </w:t>
-      </w:r>
-      <w:r>
-        <w:rPr>
-          <w:b/>
-          <w:lang w:val="en-US"/>
-        </w:rPr>
-        <w:t>Static instrumentation</w:t>
-      </w:r>
-      <w:r>
-        <w:rPr>
-          <w:lang w:val="en-US"/>
-        </w:rPr>
-        <w:t xml:space="preserve"> is done </w:t>
-      </w:r>
-      <w:r>
-        <w:rPr>
-          <w:lang w:val="en-US"/>
-        </w:rPr>
-        <w:t xml:space="preserve">as part of the development process </w:t>
-      </w:r>
-      <w:r>
-        <w:rPr>
-          <w:lang w:val="en-US"/>
-        </w:rPr>
-        <w:t>after compiling the classes and before starting the instrumented program.</w:t>
-      </w:r>
-    </w:p>
-    <w:p>
-      <w:pPr>
-        <w:pStyle w:val="berschrift1"/>
-        <w:rPr>
-          <w:lang w:val="en-US"/>
-        </w:rPr>
-      </w:pPr>
-      <w:bookmarkStart w:id="3" w:name="_Toc357703105"/>
-      <w:r>
-        <w:rPr>
-          <w:lang w:val="en-US"/>
-        </w:rPr>
-        <w:t>Monitoring Process</w:t>
-      </w:r>
-      <w:bookmarkEnd w:id="3"/>
     </w:p>
     <w:p>
       <w:pPr>
@@ -3350,32 +3348,19 @@
                     <w:pStyle w:val="Beschriftung"/>
                     <w:jc w:val="center"/>
                   </w:pPr>
-                  <w:bookmarkStart w:id="4" w:name="_Ref348595669"/>
+                  <w:bookmarkStart w:id="3" w:name="_Ref348595669"/>
                   <w:r>
                     <w:t xml:space="preserve">Figure </w:t>
                   </w:r>
-                  <w:r>
-                    <w:fldChar w:fldCharType="begin"/>
-                  </w:r>
-                  <w:r>
-                    <w:instrText xml:space="preserve"> SEQ Figure \* ARABIC </w:instrText>
-                  </w:r>
-                  <w:r>
-                    <w:fldChar w:fldCharType="separate"/>
-                  </w:r>
-                  <w:r>
-                    <w:rPr>
-                      <w:noProof/>
-                    </w:rPr>
-                    <w:t>1</w:t>
-                  </w:r>
-                  <w:r>
-                    <w:rPr>
-                      <w:noProof/>
-                    </w:rPr>
-                    <w:fldChar w:fldCharType="end"/>
-                  </w:r>
-                  <w:bookmarkEnd w:id="4"/>
+                  <w:fldSimple w:instr=" SEQ Figure \* ARABIC ">
+                    <w:r>
+                      <w:rPr>
+                        <w:noProof/>
+                      </w:rPr>
+                      <w:t>1</w:t>
+                    </w:r>
+                  </w:fldSimple>
+                  <w:bookmarkEnd w:id="3"/>
                   <w:r>
                     <w:t>: Spass-meter monitoring process</w:t>
                   </w:r>
@@ -3386,75 +3371,317 @@
           </v:shape>
         </w:pict>
       </w:r>
-      <w:bookmarkStart w:id="5" w:name="_Toc357703106"/>
+      <w:bookmarkStart w:id="4" w:name="_Toc357703106"/>
       <w:r>
         <w:rPr>
           <w:lang w:val="en-US"/>
         </w:rPr>
         <w:t>Installation</w:t>
       </w:r>
+      <w:bookmarkEnd w:id="4"/>
+    </w:p>
+    <w:p>
+      <w:pPr>
+        <w:jc w:val="both"/>
+        <w:rPr>
+          <w:lang w:val="en-US"/>
+        </w:rPr>
+      </w:pPr>
+      <w:r>
+        <w:rPr>
+          <w:lang w:val="en-US"/>
+        </w:rPr>
+        <w:t xml:space="preserve">SPASS-monitor is </w:t>
+      </w:r>
+      <w:r>
+        <w:rPr>
+          <w:lang w:val="en-US"/>
+        </w:rPr>
+        <w:t xml:space="preserve">provided </w:t>
+      </w:r>
+      <w:r>
+        <w:rPr>
+          <w:lang w:val="en-US"/>
+        </w:rPr>
+        <w:t xml:space="preserve">in </w:t>
+      </w:r>
+      <w:r>
+        <w:rPr>
+          <w:lang w:val="en-US"/>
+        </w:rPr>
+        <w:t xml:space="preserve">several </w:t>
+      </w:r>
+      <w:r>
+        <w:rPr>
+          <w:lang w:val="en-US"/>
+        </w:rPr>
+        <w:t xml:space="preserve">main </w:t>
+      </w:r>
+      <w:r>
+        <w:rPr>
+          <w:lang w:val="en-US"/>
+        </w:rPr>
+        <w:t>JAR</w:t>
+      </w:r>
+      <w:r>
+        <w:rPr>
+          <w:lang w:val="en-US"/>
+        </w:rPr>
+        <w:t xml:space="preserve"> files</w:t>
+      </w:r>
+      <w:r>
+        <w:rPr>
+          <w:lang w:val="en-US"/>
+        </w:rPr>
+        <w:t xml:space="preserve"> due to technical reasons</w:t>
+      </w:r>
+      <w:r>
+        <w:rPr>
+          <w:lang w:val="en-US"/>
+        </w:rPr>
+        <w:t>.</w:t>
+      </w:r>
+      <w:r>
+        <w:rPr>
+          <w:lang w:val="en-US"/>
+        </w:rPr>
+        <w:t xml:space="preserve"> </w:t>
+      </w:r>
+      <w:r>
+        <w:rPr>
+          <w:lang w:val="en-US"/>
+        </w:rPr>
+        <w:t>In this Section, w</w:t>
+      </w:r>
+      <w:r>
+        <w:rPr>
+          <w:lang w:val="en-US"/>
+        </w:rPr>
+        <w:t>e will describe the individual parts in terms of their use during the software lifecycle.</w:t>
+      </w:r>
+      <w:r>
+        <w:rPr>
+          <w:lang w:val="en-US"/>
+        </w:rPr>
+        <w:t xml:space="preserve"> </w:t>
+      </w:r>
+    </w:p>
+    <w:p>
+      <w:pPr>
+        <w:jc w:val="both"/>
+        <w:rPr>
+          <w:lang w:val="en-US"/>
+        </w:rPr>
+      </w:pPr>
+      <w:r>
+        <w:rPr>
+          <w:lang w:val="en-US"/>
+        </w:rPr>
+        <w:t>SPASS-meter is prepackaged for three specific purposes. E</w:t>
+      </w:r>
+      <w:r>
+        <w:rPr>
+          <w:lang w:val="en-US"/>
+        </w:rPr>
+        <w:t xml:space="preserve">ach SPASS-meter </w:t>
+      </w:r>
+      <w:r>
+        <w:rPr>
+          <w:lang w:val="en-US"/>
+        </w:rPr>
+        <w:t xml:space="preserve">distribution </w:t>
+      </w:r>
+      <w:r>
+        <w:rPr>
+          <w:lang w:val="en-US"/>
+        </w:rPr>
+        <w:t xml:space="preserve">package </w:t>
+      </w:r>
+      <w:r>
+        <w:rPr>
+          <w:lang w:val="en-US"/>
+        </w:rPr>
+        <w:t xml:space="preserve">contains specific libraries </w:t>
+      </w:r>
+      <w:r>
+        <w:rPr>
+          <w:lang w:val="en-US"/>
+        </w:rPr>
+        <w:t xml:space="preserve">such as </w:t>
+      </w:r>
+      <w:r>
+        <w:rPr>
+          <w:lang w:val="en-US"/>
+        </w:rPr>
+        <w:t>for Windows (XP and later including 64bit)</w:t>
+      </w:r>
+      <w:r>
+        <w:rPr>
+          <w:lang w:val="en-US"/>
+        </w:rPr>
+        <w:t>,</w:t>
+      </w:r>
+      <w:r>
+        <w:rPr>
+          <w:lang w:val="en-US"/>
+        </w:rPr>
+        <w:t xml:space="preserve"> Linux (32 and 64bit)</w:t>
+      </w:r>
+      <w:r>
+        <w:rPr>
+          <w:lang w:val="en-US"/>
+        </w:rPr>
+        <w:t xml:space="preserve"> or Android</w:t>
+      </w:r>
+      <w:r>
+        <w:rPr>
+          <w:lang w:val="en-US"/>
+        </w:rPr>
+        <w:t xml:space="preserve">. </w:t>
+      </w:r>
+      <w:r>
+        <w:rPr>
+          <w:lang w:val="en-US"/>
+        </w:rPr>
+        <w:t xml:space="preserve">Please note that for Linux </w:t>
+      </w:r>
+      <w:r>
+        <w:rPr>
+          <w:lang w:val="en-US"/>
+        </w:rPr>
+        <w:t>at least GLIBC</w:t>
+      </w:r>
+      <w:r>
+        <w:rPr>
+          <w:lang w:val="en-US"/>
+        </w:rPr>
+        <w:t xml:space="preserve"> </w:t>
+      </w:r>
+      <w:r>
+        <w:rPr>
+          <w:lang w:val="en-US"/>
+        </w:rPr>
+        <w:t>2.7 is required</w:t>
+      </w:r>
+      <w:r>
+        <w:rPr>
+          <w:lang w:val="en-US"/>
+        </w:rPr>
+        <w:t>.</w:t>
+      </w:r>
+    </w:p>
+    <w:p>
+      <w:pPr>
+        <w:jc w:val="both"/>
+        <w:rPr>
+          <w:lang w:val="en-US"/>
+        </w:rPr>
+      </w:pPr>
+      <w:r>
+        <w:rPr>
+          <w:lang w:val="en-US"/>
+        </w:rPr>
+        <w:t>Currently, we provide three prepackaged distributions, one plain distribution which provides a post-mortem summary</w:t>
+      </w:r>
+      <w:r>
+        <w:rPr>
+          <w:lang w:val="en-US"/>
+        </w:rPr>
+        <w:t xml:space="preserve"> (Windows and Linux)</w:t>
+      </w:r>
+      <w:r>
+        <w:rPr>
+          <w:lang w:val="en-US"/>
+        </w:rPr>
+        <w:t xml:space="preserve">, a JMX enabled distribution with specific extensions for the JMX console </w:t>
+      </w:r>
+      <w:r>
+        <w:rPr>
+          <w:lang w:val="en-US"/>
+        </w:rPr>
+        <w:t xml:space="preserve">(Windows and Linux) </w:t>
+      </w:r>
+      <w:r>
+        <w:rPr>
+          <w:lang w:val="en-US"/>
+        </w:rPr>
+        <w:t>and one distribution for static instrumentation for Android Apps</w:t>
+      </w:r>
+      <w:r>
+        <w:rPr>
+          <w:lang w:val="en-US"/>
+        </w:rPr>
+        <w:t xml:space="preserve"> (no dynamic instrumentation and no JMX functionality as this is currently not supported by Android)</w:t>
+      </w:r>
+      <w:r>
+        <w:rPr>
+          <w:lang w:val="en-US"/>
+        </w:rPr>
+        <w:t>.</w:t>
+      </w:r>
+      <w:r>
+        <w:rPr>
+          <w:lang w:val="en-US"/>
+        </w:rPr>
+        <w:t xml:space="preserve"> Basically, each distribution package is a ZIP archive and can simply be extracted and used, i.e., no specific installation is needed but some considerations as described regarding the specific application must be made.</w:t>
+      </w:r>
+    </w:p>
+    <w:p>
+      <w:pPr>
+        <w:pStyle w:val="berschrift2"/>
+        <w:rPr>
+          <w:lang w:val="en-US"/>
+        </w:rPr>
+      </w:pPr>
+      <w:bookmarkStart w:id="5" w:name="_Toc357703107"/>
+      <w:r>
+        <w:rPr>
+          <w:lang w:val="en-US"/>
+        </w:rPr>
+        <w:t>Development time</w:t>
+      </w:r>
       <w:bookmarkEnd w:id="5"/>
     </w:p>
     <w:p>
       <w:pPr>
         <w:jc w:val="both"/>
         <w:rPr>
-          <w:lang w:val="en-US"/>
-        </w:rPr>
-      </w:pPr>
-      <w:r>
-        <w:rPr>
-          <w:lang w:val="en-US"/>
-        </w:rPr>
-        <w:t xml:space="preserve">SPASS-monitor is </w:t>
-      </w:r>
-      <w:r>
-        <w:rPr>
-          <w:lang w:val="en-US"/>
-        </w:rPr>
-        <w:t xml:space="preserve">provided </w:t>
-      </w:r>
-      <w:r>
-        <w:rPr>
-          <w:lang w:val="en-US"/>
-        </w:rPr>
-        <w:t xml:space="preserve">in </w:t>
-      </w:r>
-      <w:r>
-        <w:rPr>
-          <w:lang w:val="en-US"/>
-        </w:rPr>
-        <w:t xml:space="preserve">several </w:t>
-      </w:r>
-      <w:r>
-        <w:rPr>
-          <w:lang w:val="en-US"/>
-        </w:rPr>
-        <w:t xml:space="preserve">main </w:t>
-      </w:r>
-      <w:r>
-        <w:rPr>
-          <w:lang w:val="en-US"/>
-        </w:rPr>
-        <w:t>JAR</w:t>
-      </w:r>
-      <w:r>
-        <w:rPr>
-          <w:lang w:val="en-US"/>
-        </w:rPr>
-        <w:t xml:space="preserve"> files</w:t>
-      </w:r>
-      <w:r>
-        <w:rPr>
-          <w:lang w:val="en-US"/>
-        </w:rPr>
-        <w:t xml:space="preserve"> due to technical reasons</w:t>
-      </w:r>
-      <w:r>
-        <w:rPr>
-          <w:lang w:val="en-US"/>
-        </w:rPr>
-        <w:t>.</w:t>
+          <w:rFonts w:cs="Courier New"/>
+          <w:lang w:val="en-US"/>
+        </w:rPr>
+      </w:pPr>
+      <w:r>
+        <w:rPr>
+          <w:lang w:val="en-US"/>
+        </w:rPr>
+        <w:t xml:space="preserve">If source code annotations shall be used to configure the monitoring scope, the </w:t>
+      </w:r>
+      <w:r>
+        <w:rPr>
+          <w:rFonts w:ascii="Courier New" w:hAnsi="Courier New" w:cs="Courier New"/>
+          <w:lang w:val="en-US"/>
+        </w:rPr>
+        <w:t>SPASS-meter-annotations.jar</w:t>
+      </w:r>
+      <w:r>
+        <w:rPr>
+          <w:lang w:val="en-US"/>
+        </w:rPr>
+        <w:t xml:space="preserve"> file must be included into the classpath of the SUM. At runtime, the contained classes are provided by the library classes described below.</w:t>
+      </w:r>
+      <w:r>
+        <w:rPr>
+          <w:rFonts w:cs="Courier New"/>
+          <w:lang w:val="en-US"/>
+        </w:rPr>
+        <w:t xml:space="preserve"> Further, </w:t>
+      </w:r>
+      <w:r>
+        <w:rPr>
+          <w:rFonts w:ascii="Courier New" w:hAnsi="Courier New" w:cs="Courier New"/>
+          <w:lang w:val="en-US"/>
+        </w:rPr>
+        <w:t>SPASS-meter-ant.jar</w:t>
       </w:r>
       <w:r>
         <w:rPr>
@@ -3466,13 +3693,7 @@
         <w:rPr>
           <w:lang w:val="en-US"/>
         </w:rPr>
-        <w:t>In this Section, w</w:t>
-      </w:r>
-      <w:r>
-        <w:rPr>
-          <w:lang w:val="en-US"/>
-        </w:rPr>
-        <w:t>e will describe the individual parts in terms of their use during the software lifecycle.</w:t>
+        <w:t>realizes</w:t>
       </w:r>
       <w:r>
         <w:rPr>
@@ -3480,165 +3701,41 @@
         </w:rPr>
         <w:t xml:space="preserve"> </w:t>
       </w:r>
-    </w:p>
-    <w:p>
-      <w:pPr>
-        <w:jc w:val="both"/>
-        <w:rPr>
-          <w:lang w:val="en-US"/>
-        </w:rPr>
-      </w:pPr>
-      <w:r>
-        <w:rPr>
-          <w:lang w:val="en-US"/>
-        </w:rPr>
-        <w:t>SPASS-meter is prepackaged for three specific purposes. E</w:t>
-      </w:r>
-      <w:r>
-        <w:rPr>
-          <w:lang w:val="en-US"/>
-        </w:rPr>
-        <w:t xml:space="preserve">ach SPASS-meter </w:t>
-      </w:r>
-      <w:r>
-        <w:rPr>
-          <w:lang w:val="en-US"/>
-        </w:rPr>
-        <w:t xml:space="preserve">distribution </w:t>
-      </w:r>
-      <w:r>
-        <w:rPr>
-          <w:lang w:val="en-US"/>
-        </w:rPr>
-        <w:t xml:space="preserve">package </w:t>
-      </w:r>
-      <w:r>
-        <w:rPr>
-          <w:lang w:val="en-US"/>
-        </w:rPr>
-        <w:t xml:space="preserve">contains specific libraries </w:t>
-      </w:r>
-      <w:r>
-        <w:rPr>
-          <w:lang w:val="en-US"/>
-        </w:rPr>
-        <w:t xml:space="preserve">such as </w:t>
-      </w:r>
-      <w:r>
-        <w:rPr>
-          <w:lang w:val="en-US"/>
-        </w:rPr>
-        <w:t>for Windows (XP and later including 64bit)</w:t>
-      </w:r>
-      <w:r>
-        <w:rPr>
-          <w:lang w:val="en-US"/>
-        </w:rPr>
-        <w:t>,</w:t>
-      </w:r>
-      <w:r>
-        <w:rPr>
-          <w:lang w:val="en-US"/>
-        </w:rPr>
-        <w:t xml:space="preserve"> Linux (32 and 64bit)</w:t>
-      </w:r>
-      <w:r>
-        <w:rPr>
-          <w:lang w:val="en-US"/>
-        </w:rPr>
-        <w:t xml:space="preserve"> or Android</w:t>
-      </w:r>
-      <w:r>
-        <w:rPr>
-          <w:lang w:val="en-US"/>
-        </w:rPr>
-        <w:t xml:space="preserve">. </w:t>
-      </w:r>
-      <w:r>
-        <w:rPr>
-          <w:lang w:val="en-US"/>
-        </w:rPr>
-        <w:t xml:space="preserve">Please note that for Linux </w:t>
-      </w:r>
-      <w:r>
-        <w:rPr>
-          <w:lang w:val="en-US"/>
-        </w:rPr>
-        <w:t>at least GLIBC</w:t>
-      </w:r>
-      <w:r>
-        <w:rPr>
-          <w:lang w:val="en-US"/>
-        </w:rPr>
-        <w:t xml:space="preserve"> </w:t>
-      </w:r>
-      <w:r>
-        <w:rPr>
-          <w:lang w:val="en-US"/>
-        </w:rPr>
-        <w:t>2.7 is required</w:t>
-      </w:r>
-      <w:r>
-        <w:rPr>
-          <w:lang w:val="en-US"/>
-        </w:rPr>
-        <w:t>.</w:t>
-      </w:r>
-    </w:p>
-    <w:p>
-      <w:pPr>
-        <w:jc w:val="both"/>
-        <w:rPr>
-          <w:lang w:val="en-US"/>
-        </w:rPr>
-      </w:pPr>
-      <w:r>
-        <w:rPr>
-          <w:lang w:val="en-US"/>
-        </w:rPr>
-        <w:t>Currently, we provide three prepackaged distributions, one plain distribution which provides a post-mortem summary</w:t>
-      </w:r>
-      <w:r>
-        <w:rPr>
-          <w:lang w:val="en-US"/>
-        </w:rPr>
-        <w:t xml:space="preserve"> (Windows and Linux)</w:t>
-      </w:r>
-      <w:r>
-        <w:rPr>
-          <w:lang w:val="en-US"/>
-        </w:rPr>
-        <w:t xml:space="preserve">, a JMX enabled distribution with specific extensions for the JMX console </w:t>
-      </w:r>
-      <w:r>
-        <w:rPr>
-          <w:lang w:val="en-US"/>
-        </w:rPr>
-        <w:t xml:space="preserve">(Windows and Linux) </w:t>
-      </w:r>
-      <w:r>
-        <w:rPr>
-          <w:lang w:val="en-US"/>
-        </w:rPr>
-        <w:t>and one distribution for static instrumentation for Android Apps</w:t>
-      </w:r>
-      <w:r>
-        <w:rPr>
-          <w:lang w:val="en-US"/>
-        </w:rPr>
-        <w:t xml:space="preserve"> (no dynamic instrumentation and no JMX functionality as this is currently not supported by Android)</w:t>
-      </w:r>
-      <w:r>
-        <w:rPr>
-          <w:lang w:val="en-US"/>
-        </w:rPr>
-        <w:t>.</w:t>
-      </w:r>
-      <w:r>
-        <w:rPr>
-          <w:lang w:val="en-US"/>
-        </w:rPr>
-        <w:t xml:space="preserve"> Basically, each distribution package is a ZIP archive and can simply be extracted and used, i.e., no specific installation is needed but some considerations as described regarding the specific application must be made.</w:t>
+      <w:r>
+        <w:rPr>
+          <w:lang w:val="en-US"/>
+        </w:rPr>
+        <w:t>the</w:t>
+      </w:r>
+      <w:r>
+        <w:rPr>
+          <w:lang w:val="en-US"/>
+        </w:rPr>
+        <w:t xml:space="preserve"> integration with Apache ANT, </w:t>
+      </w:r>
+      <w:r>
+        <w:rPr>
+          <w:lang w:val="en-US"/>
+        </w:rPr>
+        <w:t xml:space="preserve">which is </w:t>
+      </w:r>
+      <w:r>
+        <w:rPr>
+          <w:lang w:val="en-US"/>
+        </w:rPr>
+        <w:t xml:space="preserve">in particular </w:t>
+      </w:r>
+      <w:r>
+        <w:rPr>
+          <w:lang w:val="en-US"/>
+        </w:rPr>
+        <w:t xml:space="preserve">useful </w:t>
+      </w:r>
+      <w:r>
+        <w:rPr>
+          <w:lang w:val="en-US"/>
+        </w:rPr>
+        <w:t>for static instrumentation.</w:t>
       </w:r>
     </w:p>
     <w:p>
@@ -3648,128 +3745,16 @@
           <w:lang w:val="en-US"/>
         </w:rPr>
       </w:pPr>
-      <w:bookmarkStart w:id="6" w:name="_Toc357703107"/>
-      <w:r>
-        <w:rPr>
-          <w:lang w:val="en-US"/>
-        </w:rPr>
-        <w:t>Development time</w:t>
+      <w:bookmarkStart w:id="6" w:name="_Ref348596837"/>
+      <w:bookmarkStart w:id="7" w:name="_Toc357703108"/>
+      <w:r>
+        <w:rPr>
+          <w:lang w:val="en-US"/>
+        </w:rPr>
+        <w:t>Dynamic instrumentation</w:t>
       </w:r>
       <w:bookmarkEnd w:id="6"/>
-    </w:p>
-    <w:p>
-      <w:pPr>
-        <w:jc w:val="both"/>
-        <w:rPr>
-          <w:rFonts w:cs="Courier New"/>
-          <w:lang w:val="en-US"/>
-        </w:rPr>
-      </w:pPr>
-      <w:r>
-        <w:rPr>
-          <w:lang w:val="en-US"/>
-        </w:rPr>
-        <w:t xml:space="preserve">If source code annotations shall be used to configure the monitoring scope, the </w:t>
-      </w:r>
-      <w:r>
-        <w:rPr>
-          <w:rFonts w:ascii="Courier New" w:hAnsi="Courier New" w:cs="Courier New"/>
-          <w:lang w:val="en-US"/>
-        </w:rPr>
-        <w:t>SPASS-meter-annotations.jar</w:t>
-      </w:r>
-      <w:r>
-        <w:rPr>
-          <w:lang w:val="en-US"/>
-        </w:rPr>
-        <w:t xml:space="preserve"> file must be included into the classpath of the SUM. At runtime, the contained classes are provided by the library classes described below.</w:t>
-      </w:r>
-      <w:r>
-        <w:rPr>
-          <w:rFonts w:cs="Courier New"/>
-          <w:lang w:val="en-US"/>
-        </w:rPr>
-        <w:t xml:space="preserve"> Further, </w:t>
-      </w:r>
-      <w:r>
-        <w:rPr>
-          <w:rFonts w:ascii="Courier New" w:hAnsi="Courier New" w:cs="Courier New"/>
-          <w:lang w:val="en-US"/>
-        </w:rPr>
-        <w:t>SPASS-meter-ant.jar</w:t>
-      </w:r>
-      <w:r>
-        <w:rPr>
-          <w:lang w:val="en-US"/>
-        </w:rPr>
-        <w:t xml:space="preserve"> </w:t>
-      </w:r>
-      <w:r>
-        <w:rPr>
-          <w:lang w:val="en-US"/>
-        </w:rPr>
-        <w:t>realizes</w:t>
-      </w:r>
-      <w:r>
-        <w:rPr>
-          <w:lang w:val="en-US"/>
-        </w:rPr>
-        <w:t xml:space="preserve"> </w:t>
-      </w:r>
-      <w:r>
-        <w:rPr>
-          <w:lang w:val="en-US"/>
-        </w:rPr>
-        <w:t>the</w:t>
-      </w:r>
-      <w:r>
-        <w:rPr>
-          <w:lang w:val="en-US"/>
-        </w:rPr>
-        <w:t xml:space="preserve"> integration with Apache ANT, </w:t>
-      </w:r>
-      <w:r>
-        <w:rPr>
-          <w:lang w:val="en-US"/>
-        </w:rPr>
-        <w:t xml:space="preserve">which is </w:t>
-      </w:r>
-      <w:r>
-        <w:rPr>
-          <w:lang w:val="en-US"/>
-        </w:rPr>
-        <w:t xml:space="preserve">in particular </w:t>
-      </w:r>
-      <w:r>
-        <w:rPr>
-          <w:lang w:val="en-US"/>
-        </w:rPr>
-        <w:t xml:space="preserve">useful </w:t>
-      </w:r>
-      <w:r>
-        <w:rPr>
-          <w:lang w:val="en-US"/>
-        </w:rPr>
-        <w:t>for static instrumentation.</w:t>
-      </w:r>
-    </w:p>
-    <w:p>
-      <w:pPr>
-        <w:pStyle w:val="berschrift2"/>
-        <w:rPr>
-          <w:lang w:val="en-US"/>
-        </w:rPr>
-      </w:pPr>
-      <w:bookmarkStart w:id="7" w:name="_Ref348596837"/>
-      <w:bookmarkStart w:id="8" w:name="_Toc357703108"/>
-      <w:r>
-        <w:rPr>
-          <w:lang w:val="en-US"/>
-        </w:rPr>
-        <w:t>Dynamic instrumentation</w:t>
-      </w:r>
       <w:bookmarkEnd w:id="7"/>
-      <w:bookmarkEnd w:id="8"/>
     </w:p>
     <w:p>
       <w:pPr>
@@ -4061,14 +4046,14 @@
           <w:lang w:val="en-US"/>
         </w:rPr>
       </w:pPr>
-      <w:bookmarkStart w:id="9" w:name="_Toc357703109"/>
+      <w:bookmarkStart w:id="8" w:name="_Toc357703109"/>
       <w:r>
         <w:rPr>
           <w:lang w:val="en-US"/>
         </w:rPr>
         <w:t>Static instrumentation</w:t>
       </w:r>
-      <w:bookmarkEnd w:id="9"/>
+      <w:bookmarkEnd w:id="8"/>
     </w:p>
     <w:p>
       <w:pPr>
@@ -4253,363 +4238,363 @@
           <w:lang w:val="en-US"/>
         </w:rPr>
       </w:pPr>
-      <w:bookmarkStart w:id="10" w:name="_Toc357703110"/>
+      <w:bookmarkStart w:id="9" w:name="_Toc357703110"/>
       <w:r>
         <w:rPr>
           <w:lang w:val="en-US"/>
         </w:rPr>
         <w:t>Configuration</w:t>
       </w:r>
+      <w:bookmarkEnd w:id="9"/>
+    </w:p>
+    <w:p>
+      <w:pPr>
+        <w:jc w:val="both"/>
+        <w:rPr>
+          <w:lang w:val="en-US"/>
+        </w:rPr>
+      </w:pPr>
+      <w:r>
+        <w:rPr>
+          <w:lang w:val="en-US"/>
+        </w:rPr>
+        <w:t xml:space="preserve">Before applying SPASS-monitor to a SUM, </w:t>
+      </w:r>
+      <w:r>
+        <w:rPr>
+          <w:lang w:val="en-US"/>
+        </w:rPr>
+        <w:t xml:space="preserve">the framework </w:t>
+      </w:r>
+      <w:r>
+        <w:rPr>
+          <w:lang w:val="en-US"/>
+        </w:rPr>
+        <w:t xml:space="preserve">needs to be </w:t>
+      </w:r>
+      <w:r>
+        <w:rPr>
+          <w:lang w:val="en-US"/>
+        </w:rPr>
+        <w:t>configured</w:t>
+      </w:r>
+      <w:r>
+        <w:rPr>
+          <w:lang w:val="en-US"/>
+        </w:rPr>
+        <w:t xml:space="preserve">, </w:t>
+      </w:r>
+      <w:r>
+        <w:rPr>
+          <w:lang w:val="en-US"/>
+        </w:rPr>
+        <w:t xml:space="preserve">in particular </w:t>
+      </w:r>
+      <w:r>
+        <w:rPr>
+          <w:lang w:val="en-US"/>
+        </w:rPr>
+        <w:t xml:space="preserve">to define the </w:t>
+      </w:r>
+      <w:r>
+        <w:rPr>
+          <w:lang w:val="en-US"/>
+        </w:rPr>
+        <w:t>monitoring scope</w:t>
+      </w:r>
+      <w:r>
+        <w:rPr>
+          <w:lang w:val="en-US"/>
+        </w:rPr>
+        <w:t xml:space="preserve">. </w:t>
+      </w:r>
+      <w:r>
+        <w:rPr>
+          <w:lang w:val="en-US"/>
+        </w:rPr>
+        <w:t>Furthermore, t</w:t>
+      </w:r>
+      <w:r>
+        <w:rPr>
+          <w:lang w:val="en-US"/>
+        </w:rPr>
+        <w:t xml:space="preserve">he </w:t>
+      </w:r>
+      <w:r>
+        <w:rPr>
+          <w:lang w:val="en-US"/>
+        </w:rPr>
+        <w:t xml:space="preserve">user </w:t>
+      </w:r>
+      <w:r>
+        <w:rPr>
+          <w:lang w:val="en-US"/>
+        </w:rPr>
+        <w:t>may specify</w:t>
+      </w:r>
+      <w:r>
+        <w:rPr>
+          <w:lang w:val="en-US"/>
+        </w:rPr>
+        <w:t xml:space="preserve"> </w:t>
+      </w:r>
+      <w:r>
+        <w:rPr>
+          <w:lang w:val="en-US"/>
+        </w:rPr>
+        <w:t>general options</w:t>
+      </w:r>
+      <w:r>
+        <w:rPr>
+          <w:lang w:val="en-US"/>
+        </w:rPr>
+        <w:t>,</w:t>
+      </w:r>
+      <w:r>
+        <w:rPr>
+          <w:lang w:val="en-US"/>
+        </w:rPr>
+        <w:t xml:space="preserve"> e.g.</w:t>
+      </w:r>
+      <w:r>
+        <w:rPr>
+          <w:lang w:val="en-US"/>
+        </w:rPr>
+        <w:t>,</w:t>
+      </w:r>
+      <w:r>
+        <w:rPr>
+          <w:lang w:val="en-US"/>
+        </w:rPr>
+        <w:t xml:space="preserve"> where to </w:t>
+      </w:r>
+      <w:r>
+        <w:rPr>
+          <w:lang w:val="en-US"/>
+        </w:rPr>
+        <w:t>store the post-mortem summary</w:t>
+      </w:r>
+      <w:r>
+        <w:rPr>
+          <w:lang w:val="en-US"/>
+        </w:rPr>
+        <w:t>.</w:t>
+      </w:r>
+      <w:r>
+        <w:rPr>
+          <w:lang w:val="en-US"/>
+        </w:rPr>
+        <w:t xml:space="preserve"> </w:t>
+      </w:r>
+      <w:r>
+        <w:rPr>
+          <w:lang w:val="en-US"/>
+        </w:rPr>
+        <w:t xml:space="preserve">General options </w:t>
+      </w:r>
+      <w:r>
+        <w:rPr>
+          <w:lang w:val="en-US"/>
+        </w:rPr>
+        <w:t>can be</w:t>
+      </w:r>
+      <w:r>
+        <w:rPr>
+          <w:lang w:val="en-US"/>
+        </w:rPr>
+        <w:t xml:space="preserve"> specified using the command line of the SPASS-</w:t>
+      </w:r>
+      <w:r>
+        <w:rPr>
+          <w:lang w:val="en-US"/>
+        </w:rPr>
+        <w:t>meter</w:t>
+      </w:r>
+      <w:r>
+        <w:rPr>
+          <w:lang w:val="en-US"/>
+        </w:rPr>
+        <w:t xml:space="preserve"> instrumentation agent</w:t>
+      </w:r>
+      <w:r>
+        <w:rPr>
+          <w:lang w:val="en-US"/>
+        </w:rPr>
+        <w:t xml:space="preserve"> (Section </w:t>
+      </w:r>
+      <w:r>
+        <w:fldChar w:fldCharType="begin"/>
+      </w:r>
+      <w:r>
+        <w:rPr>
+          <w:lang w:val="en-US"/>
+        </w:rPr>
+        <w:instrText xml:space="preserve"> REF _Ref297790090 \r \h  \* MERGEFORMAT </w:instrText>
+      </w:r>
+      <w:r>
+        <w:fldChar w:fldCharType="separate"/>
+      </w:r>
+      <w:r>
+        <w:rPr>
+          <w:lang w:val="en-US"/>
+        </w:rPr>
+        <w:t>5.1</w:t>
+      </w:r>
+      <w:r>
+        <w:fldChar w:fldCharType="end"/>
+      </w:r>
+      <w:r>
+        <w:rPr>
+          <w:lang w:val="en-US"/>
+        </w:rPr>
+        <w:t>)</w:t>
+      </w:r>
+      <w:r>
+        <w:rPr>
+          <w:lang w:val="en-US"/>
+        </w:rPr>
+        <w:t>.</w:t>
+      </w:r>
+      <w:r>
+        <w:rPr>
+          <w:lang w:val="en-US"/>
+        </w:rPr>
+        <w:t xml:space="preserve"> The SUM specific configuration can be given in terms of source code annotations (Section </w:t>
+      </w:r>
+      <w:r>
+        <w:fldChar w:fldCharType="begin"/>
+      </w:r>
+      <w:r>
+        <w:rPr>
+          <w:lang w:val="en-US"/>
+        </w:rPr>
+        <w:instrText xml:space="preserve"> REF _Ref297790069 \r \h  \* MERGEFORMAT </w:instrText>
+      </w:r>
+      <w:r>
+        <w:fldChar w:fldCharType="separate"/>
+      </w:r>
+      <w:r>
+        <w:rPr>
+          <w:lang w:val="en-US"/>
+        </w:rPr>
+        <w:t>5.2</w:t>
+      </w:r>
+      <w:r>
+        <w:fldChar w:fldCharType="end"/>
+      </w:r>
+      <w:r>
+        <w:rPr>
+          <w:lang w:val="en-US"/>
+        </w:rPr>
+        <w:t>) or as external configuration in an XML file (Section</w:t>
+      </w:r>
+      <w:r>
+        <w:rPr>
+          <w:lang w:val="en-GB"/>
+        </w:rPr>
+        <w:t xml:space="preserve"> </w:t>
+      </w:r>
+      <w:r>
+        <w:rPr>
+          <w:lang w:val="en-GB"/>
+        </w:rPr>
+        <w:fldChar w:fldCharType="begin"/>
+      </w:r>
+      <w:r>
+        <w:rPr>
+          <w:lang w:val="en-GB"/>
+        </w:rPr>
+        <w:instrText xml:space="preserve"> REF _Ref348597316 \r \h </w:instrText>
+      </w:r>
+      <w:r>
+        <w:rPr>
+          <w:lang w:val="en-GB"/>
+        </w:rPr>
+      </w:r>
+      <w:r>
+        <w:rPr>
+          <w:lang w:val="en-GB"/>
+        </w:rPr>
+        <w:fldChar w:fldCharType="separate"/>
+      </w:r>
+      <w:r>
+        <w:rPr>
+          <w:lang w:val="en-GB"/>
+        </w:rPr>
+        <w:t>5.3</w:t>
+      </w:r>
+      <w:r>
+        <w:rPr>
+          <w:lang w:val="en-GB"/>
+        </w:rPr>
+        <w:fldChar w:fldCharType="end"/>
+      </w:r>
+      <w:r>
+        <w:rPr>
+          <w:lang w:val="en-US"/>
+        </w:rPr>
+        <w:t xml:space="preserve">). </w:t>
+      </w:r>
+      <w:r>
+        <w:rPr>
+          <w:lang w:val="en-US"/>
+        </w:rPr>
+        <w:t>In an XML file</w:t>
+      </w:r>
+      <w:r>
+        <w:rPr>
+          <w:lang w:val="en-US"/>
+        </w:rPr>
+        <w:t>,</w:t>
+      </w:r>
+      <w:r>
+        <w:rPr>
+          <w:lang w:val="en-US"/>
+        </w:rPr>
+        <w:t xml:space="preserve"> also some general options specific </w:t>
+      </w:r>
+      <w:r>
+        <w:rPr>
+          <w:lang w:val="en-US"/>
+        </w:rPr>
+        <w:t xml:space="preserve">regarding </w:t>
+      </w:r>
+      <w:r>
+        <w:rPr>
+          <w:lang w:val="en-US"/>
+        </w:rPr>
+        <w:t xml:space="preserve">the measurement of the configured SUM can be </w:t>
+      </w:r>
+      <w:r>
+        <w:rPr>
+          <w:lang w:val="en-US"/>
+        </w:rPr>
+        <w:t>stated</w:t>
+      </w:r>
+      <w:r>
+        <w:rPr>
+          <w:lang w:val="en-US"/>
+        </w:rPr>
+        <w:t>.</w:t>
+      </w:r>
+    </w:p>
+    <w:p>
+      <w:pPr>
+        <w:pStyle w:val="berschrift2"/>
+        <w:rPr>
+          <w:lang w:val="en-US"/>
+        </w:rPr>
+      </w:pPr>
+      <w:bookmarkStart w:id="10" w:name="_Ref297790090"/>
+      <w:bookmarkStart w:id="11" w:name="_Toc357703111"/>
+      <w:r>
+        <w:rPr>
+          <w:lang w:val="en-US"/>
+        </w:rPr>
+        <w:t>General configuration</w:t>
+      </w:r>
       <w:bookmarkEnd w:id="10"/>
-    </w:p>
-    <w:p>
-      <w:pPr>
-        <w:jc w:val="both"/>
-        <w:rPr>
-          <w:lang w:val="en-US"/>
-        </w:rPr>
-      </w:pPr>
-      <w:r>
-        <w:rPr>
-          <w:lang w:val="en-US"/>
-        </w:rPr>
-        <w:t xml:space="preserve">Before applying SPASS-monitor to a SUM, </w:t>
-      </w:r>
-      <w:r>
-        <w:rPr>
-          <w:lang w:val="en-US"/>
-        </w:rPr>
-        <w:t xml:space="preserve">the framework </w:t>
-      </w:r>
-      <w:r>
-        <w:rPr>
-          <w:lang w:val="en-US"/>
-        </w:rPr>
-        <w:t xml:space="preserve">needs to be </w:t>
-      </w:r>
-      <w:r>
-        <w:rPr>
-          <w:lang w:val="en-US"/>
-        </w:rPr>
-        <w:t>configured</w:t>
-      </w:r>
-      <w:r>
-        <w:rPr>
-          <w:lang w:val="en-US"/>
-        </w:rPr>
-        <w:t xml:space="preserve">, </w:t>
-      </w:r>
-      <w:r>
-        <w:rPr>
-          <w:lang w:val="en-US"/>
-        </w:rPr>
-        <w:t xml:space="preserve">in particular </w:t>
-      </w:r>
-      <w:r>
-        <w:rPr>
-          <w:lang w:val="en-US"/>
-        </w:rPr>
-        <w:t xml:space="preserve">to define the </w:t>
-      </w:r>
-      <w:r>
-        <w:rPr>
-          <w:lang w:val="en-US"/>
-        </w:rPr>
-        <w:t>monitoring scope</w:t>
-      </w:r>
-      <w:r>
-        <w:rPr>
-          <w:lang w:val="en-US"/>
-        </w:rPr>
-        <w:t xml:space="preserve">. </w:t>
-      </w:r>
-      <w:r>
-        <w:rPr>
-          <w:lang w:val="en-US"/>
-        </w:rPr>
-        <w:t>Furthermore, t</w:t>
-      </w:r>
-      <w:r>
-        <w:rPr>
-          <w:lang w:val="en-US"/>
-        </w:rPr>
-        <w:t xml:space="preserve">he </w:t>
-      </w:r>
-      <w:r>
-        <w:rPr>
-          <w:lang w:val="en-US"/>
-        </w:rPr>
-        <w:t xml:space="preserve">user </w:t>
-      </w:r>
-      <w:r>
-        <w:rPr>
-          <w:lang w:val="en-US"/>
-        </w:rPr>
-        <w:t>may specify</w:t>
-      </w:r>
-      <w:r>
-        <w:rPr>
-          <w:lang w:val="en-US"/>
-        </w:rPr>
-        <w:t xml:space="preserve"> </w:t>
-      </w:r>
-      <w:r>
-        <w:rPr>
-          <w:lang w:val="en-US"/>
-        </w:rPr>
-        <w:t>general options</w:t>
-      </w:r>
-      <w:r>
-        <w:rPr>
-          <w:lang w:val="en-US"/>
-        </w:rPr>
-        <w:t>,</w:t>
-      </w:r>
-      <w:r>
-        <w:rPr>
-          <w:lang w:val="en-US"/>
-        </w:rPr>
-        <w:t xml:space="preserve"> e.g.</w:t>
-      </w:r>
-      <w:r>
-        <w:rPr>
-          <w:lang w:val="en-US"/>
-        </w:rPr>
-        <w:t>,</w:t>
-      </w:r>
-      <w:r>
-        <w:rPr>
-          <w:lang w:val="en-US"/>
-        </w:rPr>
-        <w:t xml:space="preserve"> where to </w:t>
-      </w:r>
-      <w:r>
-        <w:rPr>
-          <w:lang w:val="en-US"/>
-        </w:rPr>
-        <w:t>store the post-mortem summary</w:t>
-      </w:r>
-      <w:r>
-        <w:rPr>
-          <w:lang w:val="en-US"/>
-        </w:rPr>
-        <w:t>.</w:t>
-      </w:r>
-      <w:r>
-        <w:rPr>
-          <w:lang w:val="en-US"/>
-        </w:rPr>
-        <w:t xml:space="preserve"> </w:t>
-      </w:r>
-      <w:r>
-        <w:rPr>
-          <w:lang w:val="en-US"/>
-        </w:rPr>
-        <w:t xml:space="preserve">General options </w:t>
-      </w:r>
-      <w:r>
-        <w:rPr>
-          <w:lang w:val="en-US"/>
-        </w:rPr>
-        <w:t>can be</w:t>
-      </w:r>
-      <w:r>
-        <w:rPr>
-          <w:lang w:val="en-US"/>
-        </w:rPr>
-        <w:t xml:space="preserve"> specified using the command line of the SPASS-</w:t>
-      </w:r>
-      <w:r>
-        <w:rPr>
-          <w:lang w:val="en-US"/>
-        </w:rPr>
-        <w:t>meter</w:t>
-      </w:r>
-      <w:r>
-        <w:rPr>
-          <w:lang w:val="en-US"/>
-        </w:rPr>
-        <w:t xml:space="preserve"> instrumentation agent</w:t>
-      </w:r>
-      <w:r>
-        <w:rPr>
-          <w:lang w:val="en-US"/>
-        </w:rPr>
-        <w:t xml:space="preserve"> (Section </w:t>
-      </w:r>
-      <w:r>
-        <w:fldChar w:fldCharType="begin"/>
-      </w:r>
-      <w:r>
-        <w:rPr>
-          <w:lang w:val="en-US"/>
-        </w:rPr>
-        <w:instrText xml:space="preserve"> REF _Ref297790090 \r \h  \* MERGEFORMAT </w:instrText>
-      </w:r>
-      <w:r>
-        <w:fldChar w:fldCharType="separate"/>
-      </w:r>
-      <w:r>
-        <w:rPr>
-          <w:lang w:val="en-US"/>
-        </w:rPr>
-        <w:t>5.1</w:t>
-      </w:r>
-      <w:r>
-        <w:fldChar w:fldCharType="end"/>
-      </w:r>
-      <w:r>
-        <w:rPr>
-          <w:lang w:val="en-US"/>
-        </w:rPr>
-        <w:t>)</w:t>
-      </w:r>
-      <w:r>
-        <w:rPr>
-          <w:lang w:val="en-US"/>
-        </w:rPr>
-        <w:t>.</w:t>
-      </w:r>
-      <w:r>
-        <w:rPr>
-          <w:lang w:val="en-US"/>
-        </w:rPr>
-        <w:t xml:space="preserve"> The SUM specific configuration can be given in terms of source code annotations (Section </w:t>
-      </w:r>
-      <w:r>
-        <w:fldChar w:fldCharType="begin"/>
-      </w:r>
-      <w:r>
-        <w:rPr>
-          <w:lang w:val="en-US"/>
-        </w:rPr>
-        <w:instrText xml:space="preserve"> REF _Ref297790069 \r \h  \* MERGEFORMAT </w:instrText>
-      </w:r>
-      <w:r>
-        <w:fldChar w:fldCharType="separate"/>
-      </w:r>
-      <w:r>
-        <w:rPr>
-          <w:lang w:val="en-US"/>
-        </w:rPr>
-        <w:t>5.2</w:t>
-      </w:r>
-      <w:r>
-        <w:fldChar w:fldCharType="end"/>
-      </w:r>
-      <w:r>
-        <w:rPr>
-          <w:lang w:val="en-US"/>
-        </w:rPr>
-        <w:t>) or as external configuration in an XML file (Section</w:t>
-      </w:r>
-      <w:r>
-        <w:rPr>
-          <w:lang w:val="en-GB"/>
-        </w:rPr>
-        <w:t xml:space="preserve"> </w:t>
-      </w:r>
-      <w:r>
-        <w:rPr>
-          <w:lang w:val="en-GB"/>
-        </w:rPr>
-        <w:fldChar w:fldCharType="begin"/>
-      </w:r>
-      <w:r>
-        <w:rPr>
-          <w:lang w:val="en-GB"/>
-        </w:rPr>
-        <w:instrText xml:space="preserve"> REF _Ref348597316 \r \h </w:instrText>
-      </w:r>
-      <w:r>
-        <w:rPr>
-          <w:lang w:val="en-GB"/>
-        </w:rPr>
-      </w:r>
-      <w:r>
-        <w:rPr>
-          <w:lang w:val="en-GB"/>
-        </w:rPr>
-        <w:fldChar w:fldCharType="separate"/>
-      </w:r>
-      <w:r>
-        <w:rPr>
-          <w:lang w:val="en-GB"/>
-        </w:rPr>
-        <w:t>5.3</w:t>
-      </w:r>
-      <w:r>
-        <w:rPr>
-          <w:lang w:val="en-GB"/>
-        </w:rPr>
-        <w:fldChar w:fldCharType="end"/>
-      </w:r>
-      <w:r>
-        <w:rPr>
-          <w:lang w:val="en-US"/>
-        </w:rPr>
-        <w:t xml:space="preserve">). </w:t>
-      </w:r>
-      <w:r>
-        <w:rPr>
-          <w:lang w:val="en-US"/>
-        </w:rPr>
-        <w:t>In an XML file</w:t>
-      </w:r>
-      <w:r>
-        <w:rPr>
-          <w:lang w:val="en-US"/>
-        </w:rPr>
-        <w:t>,</w:t>
-      </w:r>
-      <w:r>
-        <w:rPr>
-          <w:lang w:val="en-US"/>
-        </w:rPr>
-        <w:t xml:space="preserve"> also some general options specific </w:t>
-      </w:r>
-      <w:r>
-        <w:rPr>
-          <w:lang w:val="en-US"/>
-        </w:rPr>
-        <w:t xml:space="preserve">regarding </w:t>
-      </w:r>
-      <w:r>
-        <w:rPr>
-          <w:lang w:val="en-US"/>
-        </w:rPr>
-        <w:t xml:space="preserve">the measurement of the configured SUM can be </w:t>
-      </w:r>
-      <w:r>
-        <w:rPr>
-          <w:lang w:val="en-US"/>
-        </w:rPr>
-        <w:t>stated</w:t>
-      </w:r>
-      <w:r>
-        <w:rPr>
-          <w:lang w:val="en-US"/>
-        </w:rPr>
-        <w:t>.</w:t>
-      </w:r>
-    </w:p>
-    <w:p>
-      <w:pPr>
-        <w:pStyle w:val="berschrift2"/>
-        <w:rPr>
-          <w:lang w:val="en-US"/>
-        </w:rPr>
-      </w:pPr>
-      <w:bookmarkStart w:id="11" w:name="_Ref297790090"/>
-      <w:bookmarkStart w:id="12" w:name="_Toc357703111"/>
-      <w:r>
-        <w:rPr>
-          <w:lang w:val="en-US"/>
-        </w:rPr>
-        <w:t>General configuration</w:t>
-      </w:r>
       <w:bookmarkEnd w:id="11"/>
-      <w:bookmarkEnd w:id="12"/>
     </w:p>
     <w:p>
       <w:pPr>
@@ -6092,7 +6077,7 @@
               <w:rPr>
                 <w:lang w:val="en-US"/>
               </w:rPr>
-              <w:t xml:space="preserve"> , e.g., thread information may be missing!</w:t>
+              <w:t>, e.g., thread information may be missing!</w:t>
             </w:r>
           </w:p>
         </w:tc>
@@ -6160,7 +6145,13 @@
               <w:rPr>
                 <w:lang w:val="en-US"/>
               </w:rPr>
-              <w:t>How shall consumptions of individual instances within a thread be recorder</w:t>
+              <w:t>How shall consumptions of individual instances within a thread be recorde</w:t>
+            </w:r>
+            <w:r>
+              <w:rPr>
+                <w:lang w:val="en-US"/>
+              </w:rPr>
+              <w:t>d</w:t>
             </w:r>
             <w:r>
               <w:rPr>
@@ -6194,7 +6185,16 @@
                 <w:rFonts w:ascii="Courier New" w:hAnsi="Courier New" w:cs="Courier New"/>
                 <w:lang w:val="en-US"/>
               </w:rPr>
-              <w:t>, THREAD_ID, INDENTITY_HASHCODE</w:t>
+              <w:t>, THREAD_ID, I</w:t>
+            </w:r>
+            <w:bookmarkStart w:id="12" w:name="_GoBack"/>
+            <w:bookmarkEnd w:id="12"/>
+            <w:r>
+              <w:rPr>
+                <w:rFonts w:ascii="Courier New" w:hAnsi="Courier New" w:cs="Courier New"/>
+                <w:lang w:val="en-US"/>
+              </w:rPr>
+              <w:t>DENTITY_HASHCODE</w:t>
             </w:r>
           </w:p>
         </w:tc>
@@ -9394,13 +9394,7 @@
         <w:rPr>
           <w:lang w:val="en-US"/>
         </w:rPr>
-        <w:instrText xml:space="preserve"> REF _Ref29</w:instrText>
-      </w:r>
-      <w:r>
-        <w:rPr>
-          <w:lang w:val="en-US"/>
-        </w:rPr>
-        <w:instrText xml:space="preserve">7790069 \r \h  \* MERGEFORMAT </w:instrText>
+        <w:instrText xml:space="preserve"> REF _Ref297790069 \r \h  \* MERGEFORMAT </w:instrText>
       </w:r>
       <w:r>
         <w:fldChar w:fldCharType="separate"/>
@@ -14018,13 +14012,7 @@
         <w:rPr>
           <w:lang w:val="en-US"/>
         </w:rPr>
-        <w:instrText xml:space="preserve"> REF _Ref350247597 \r \h  \* MERGEFORM</w:instrText>
-      </w:r>
-      <w:r>
-        <w:rPr>
-          <w:lang w:val="en-US"/>
-        </w:rPr>
-        <w:instrText xml:space="preserve">AT </w:instrText>
+        <w:instrText xml:space="preserve"> REF _Ref350247597 \r \h  \* MERGEFORMAT </w:instrText>
       </w:r>
       <w:r>
         <w:fldChar w:fldCharType="separate"/>
@@ -19376,7 +19364,7 @@
           <w:rPr>
             <w:noProof/>
           </w:rPr>
-          <w:t>1</w:t>
+          <w:t>6</w:t>
         </w:r>
         <w:r>
           <w:rPr>
@@ -22495,7 +22483,7 @@
 </file>
 
 <file path=customXml/itemProps1.xml><?xml version="1.0" encoding="utf-8"?>
-<ds:datastoreItem xmlns:ds="http://schemas.openxmlformats.org/officeDocument/2006/customXml" ds:itemID="{C6F1E3E1-6A24-49C0-A44C-493F868B3556}">
+<ds:datastoreItem xmlns:ds="http://schemas.openxmlformats.org/officeDocument/2006/customXml" ds:itemID="{D72B796D-760B-4897-9CF6-75A97D98819D}">
   <ds:schemaRefs>
     <ds:schemaRef ds:uri="http://schemas.openxmlformats.org/officeDocument/2006/bibliography"/>
   </ds:schemaRefs>

</xml_diff>

<commit_message>
tcp connection option also as part of XML monitoring scope
</commit_message>
<xml_diff>
--- a/Instrumentation.ex/resources/manual.docx
+++ b/Instrumentation.ex/resources/manual.docx
@@ -89,7 +89,7 @@
         <w:rPr>
           <w:lang w:val="en-US"/>
         </w:rPr>
-        <w:t>20</w:t>
+        <w:t>21</w:t>
       </w:r>
     </w:p>
     <w:p>
@@ -5491,6 +5491,12 @@
               </w:rPr>
               <w:t>If enabled, the Java library is instrumented in order to gain information (default). If disabled, only the program is instrumented with impact on the collected data, e.g. memory cannot be accounted in all cases (needed for static instrumentation)</w:t>
             </w:r>
+            <w:r>
+              <w:rPr>
+                <w:lang w:val="en-US"/>
+              </w:rPr>
+              <w:t>.</w:t>
+            </w:r>
           </w:p>
         </w:tc>
         <w:tc>
@@ -13026,7 +13032,13 @@
         <w:rPr>
           <w:lang w:val="en-US"/>
         </w:rPr>
-        <w:t xml:space="preserve"> As the global </w:t>
+        <w:t xml:space="preserve"> </w:t>
+      </w:r>
+      <w:r>
+        <w:rPr>
+          <w:lang w:val="en-US"/>
+        </w:rPr>
+        <w:t xml:space="preserve">The </w:t>
       </w:r>
       <w:proofErr w:type="spellStart"/>
       <w:r>
@@ -13041,7 +13053,47 @@
         <w:rPr>
           <w:lang w:val="en-US"/>
         </w:rPr>
-        <w:t xml:space="preserve"> option is additional, all other parameter described in Section </w:t>
+        <w:t xml:space="preserve"> option can alternatively be given as part of the XML monitoring scope. </w:t>
+      </w:r>
+      <w:r>
+        <w:rPr>
+          <w:lang w:val="en-US"/>
+        </w:rPr>
+        <w:t xml:space="preserve">As the global </w:t>
+      </w:r>
+      <w:proofErr w:type="spellStart"/>
+      <w:r>
+        <w:rPr>
+          <w:rFonts w:ascii="Courier New" w:hAnsi="Courier New" w:cs="Courier New"/>
+          <w:lang w:val="en-US"/>
+        </w:rPr>
+        <w:t>tcp</w:t>
+      </w:r>
+      <w:proofErr w:type="spellEnd"/>
+      <w:r>
+        <w:rPr>
+          <w:lang w:val="en-US"/>
+        </w:rPr>
+        <w:t xml:space="preserve"> option </w:t>
+      </w:r>
+      <w:r>
+        <w:rPr>
+          <w:lang w:val="en-US"/>
+        </w:rPr>
+        <w:lastRenderedPageBreak/>
+        <w:t xml:space="preserve">is </w:t>
+      </w:r>
+      <w:r>
+        <w:rPr>
+          <w:lang w:val="en-US"/>
+        </w:rPr>
+        <w:t>optional</w:t>
+      </w:r>
+      <w:r>
+        <w:rPr>
+          <w:lang w:val="en-US"/>
+        </w:rPr>
+        <w:t xml:space="preserve">, all other parameter described in Section </w:t>
       </w:r>
       <w:r>
         <w:rPr>
@@ -13094,7 +13146,6 @@
         <w:rPr>
           <w:lang w:val="en-US"/>
         </w:rPr>
-        <w:lastRenderedPageBreak/>
         <w:t xml:space="preserve">(except </w:t>
       </w:r>
       <w:r>
@@ -14358,6 +14409,7 @@
           <w:rFonts w:ascii="Courier New" w:hAnsi="Courier New" w:cs="Courier New"/>
           <w:lang w:val="en-US"/>
         </w:rPr>
+        <w:lastRenderedPageBreak/>
         <w:t>&lt;</w:t>
       </w:r>
       <w:proofErr w:type="spellStart"/>
@@ -14422,7 +14474,6 @@
           <w:rFonts w:ascii="Courier New" w:hAnsi="Courier New" w:cs="Courier New"/>
           <w:lang w:val="en-US"/>
         </w:rPr>
-        <w:lastRenderedPageBreak/>
         <w:tab/>
         <w:t>&lt;</w:t>
       </w:r>
@@ -15711,7 +15762,6 @@
           <w:rFonts w:ascii="Courier New" w:hAnsi="Courier New" w:cs="Courier New"/>
           <w:lang w:val="en-US"/>
         </w:rPr>
-        <w:lastRenderedPageBreak/>
         <w:t>j</w:t>
       </w:r>
       <w:r>
@@ -16161,7 +16211,6 @@
           <w:b/>
           <w:lang w:val="en-US"/>
         </w:rPr>
-        <w:lastRenderedPageBreak/>
         <w:t>Plugin</w:t>
       </w:r>
       <w:proofErr w:type="spellEnd"/>
@@ -17880,6 +17929,7 @@
         <w:rPr>
           <w:lang w:val="en-US"/>
         </w:rPr>
+        <w:lastRenderedPageBreak/>
         <w:t xml:space="preserve">The root element is </w:t>
       </w:r>
       <w:r>
@@ -17920,7 +17970,6 @@
           <w:rFonts w:ascii="Courier New" w:hAnsi="Courier New" w:cs="Courier New"/>
           <w:lang w:val="en-US"/>
         </w:rPr>
-        <w:lastRenderedPageBreak/>
         <w:t>functions</w:t>
       </w:r>
       <w:proofErr w:type="gramEnd"/>
@@ -21965,27 +22014,14 @@
         </w:docPartObj>
       </w:sdtPr>
       <w:sdtContent>
-        <w:r>
-          <w:fldChar w:fldCharType="begin"/>
-        </w:r>
-        <w:r>
-          <w:instrText xml:space="preserve"> PAGE   \* MERGEFORMAT </w:instrText>
-        </w:r>
-        <w:r>
-          <w:fldChar w:fldCharType="separate"/>
-        </w:r>
-        <w:r>
-          <w:rPr>
-            <w:noProof/>
-          </w:rPr>
-          <w:t>10</w:t>
-        </w:r>
-        <w:r>
-          <w:rPr>
-            <w:noProof/>
-          </w:rPr>
-          <w:fldChar w:fldCharType="end"/>
-        </w:r>
+        <w:fldSimple w:instr=" PAGE   \* MERGEFORMAT ">
+          <w:r>
+            <w:rPr>
+              <w:noProof/>
+            </w:rPr>
+            <w:t>5</w:t>
+          </w:r>
+        </w:fldSimple>
       </w:sdtContent>
     </w:sdt>
   </w:p>
@@ -25175,7 +25211,7 @@
 </file>
 
 <file path=customXml/itemProps1.xml><?xml version="1.0" encoding="utf-8"?>
-<ds:datastoreItem xmlns:ds="http://schemas.openxmlformats.org/officeDocument/2006/customXml" ds:itemID="{CF1788B0-C82D-49CE-AA43-B8422F3159D9}">
+<ds:datastoreItem xmlns:ds="http://schemas.openxmlformats.org/officeDocument/2006/customXml" ds:itemID="{153F5F18-2E68-4AD9-88C8-F03F7EFEDB33}">
   <ds:schemaRefs>
     <ds:schemaRef ds:uri="http://schemas.openxmlformats.org/officeDocument/2006/bibliography"/>
   </ds:schemaRefs>

</xml_diff>

<commit_message>
static instrumentation (M. Keuneke)
- support file path patterns also for direct call of Preprocess
</commit_message>
<xml_diff>
--- a/Instrumentation.ex/resources/manual.docx
+++ b/Instrumentation.ex/resources/manual.docx
@@ -14080,7 +14080,25 @@
           <w:i/>
           <w:lang w:val="en-US"/>
         </w:rPr>
-        <w:t>&lt;input jars&gt;</w:t>
+        <w:t>&lt;</w:t>
+      </w:r>
+      <w:proofErr w:type="gramStart"/>
+      <w:r>
+        <w:rPr>
+          <w:rFonts w:ascii="Courier New" w:hAnsi="Courier New" w:cs="Courier New"/>
+          <w:i/>
+          <w:lang w:val="en-US"/>
+        </w:rPr>
+        <w:t>input</w:t>
+      </w:r>
+      <w:proofErr w:type="gramEnd"/>
+      <w:r>
+        <w:rPr>
+          <w:rFonts w:ascii="Courier New" w:hAnsi="Courier New" w:cs="Courier New"/>
+          <w:i/>
+          <w:lang w:val="en-US"/>
+        </w:rPr>
+        <w:t xml:space="preserve"> jars&gt;</w:t>
       </w:r>
       <w:r>
         <w:rPr>
@@ -14109,6 +14127,28 @@
           <w:lang w:val="en-US"/>
         </w:rPr>
         <w:t>f spaces are used in the file paths)</w:t>
+      </w:r>
+      <w:r>
+        <w:rPr>
+          <w:rFonts w:cstheme="minorHAnsi"/>
+          <w:lang w:val="en-US"/>
+        </w:rPr>
+        <w:t>. ANT file path patterns</w:t>
+      </w:r>
+      <w:r>
+        <w:rPr>
+          <w:rStyle w:val="FootnoteReference"/>
+          <w:rFonts w:cstheme="minorHAnsi"/>
+          <w:lang w:val="en-US"/>
+        </w:rPr>
+        <w:footnoteReference w:id="6"/>
+      </w:r>
+      <w:r>
+        <w:rPr>
+          <w:rFonts w:cstheme="minorHAnsi"/>
+          <w:lang w:val="en-US"/>
+        </w:rPr>
+        <w:t xml:space="preserve"> may be used to denote multiple files.</w:t>
       </w:r>
     </w:p>
     <w:p>
@@ -14354,6 +14394,14 @@
           <w:lang w:val="en-US"/>
         </w:rPr>
       </w:pPr>
+      <w:r>
+        <w:rPr>
+          <w:rFonts w:cstheme="minorHAnsi"/>
+          <w:lang w:val="en-US"/>
+        </w:rPr>
+        <w:lastRenderedPageBreak/>
+        <w:t>Files are considered for instrumentation only if the respective target file does not exist or the input file is newer than an existing output file.</w:t>
+      </w:r>
     </w:p>
     <w:p>
       <w:pPr>
@@ -14368,7 +14416,6 @@
           <w:rFonts w:cstheme="minorHAnsi"/>
           <w:lang w:val="en-US"/>
         </w:rPr>
-        <w:lastRenderedPageBreak/>
         <w:t xml:space="preserve">Alternatively, the static </w:t>
       </w:r>
       <w:proofErr w:type="spellStart"/>
@@ -14654,7 +14701,7 @@
           <w:rFonts w:cstheme="minorHAnsi"/>
           <w:lang w:val="en-US"/>
         </w:rPr>
-        <w:footnoteReference w:id="6"/>
+        <w:footnoteReference w:id="7"/>
       </w:r>
     </w:p>
     <w:p>
@@ -15656,7 +15703,14 @@
         <w:rPr>
           <w:lang w:val="en-US"/>
         </w:rPr>
-        <w:t xml:space="preserve">Dependent on the actual configuration, SPASS-meter provides its results on different levels of granularity. In this Section, we will focus on the default post-mortem summary, i.e., a specific summary after the SUM is terminated. This mechanism can be customized using an internal </w:t>
+        <w:t xml:space="preserve">Dependent on the actual configuration, SPASS-meter provides its results on different levels of granularity. In this Section, we will focus on the default post-mortem summary, i.e., a specific </w:t>
+      </w:r>
+      <w:r>
+        <w:rPr>
+          <w:lang w:val="en-US"/>
+        </w:rPr>
+        <w:lastRenderedPageBreak/>
+        <w:t xml:space="preserve">summary after the SUM is terminated. This mechanism can be customized using an internal </w:t>
       </w:r>
       <w:proofErr w:type="spellStart"/>
       <w:r>
@@ -15670,14 +15724,7 @@
         <w:rPr>
           <w:lang w:val="en-US"/>
         </w:rPr>
-        <w:t>-</w:t>
-      </w:r>
-      <w:r>
-        <w:rPr>
-          <w:lang w:val="en-US"/>
-        </w:rPr>
-        <w:lastRenderedPageBreak/>
-        <w:t xml:space="preserve">interface so that more specific data can be emitted. Further interfaces allow obtaining specific data at runtime (a JMX-based and a </w:t>
+        <w:t xml:space="preserve">-interface so that more specific data can be emitted. Further interfaces allow obtaining specific data at runtime (a JMX-based and a </w:t>
       </w:r>
       <w:proofErr w:type="spellStart"/>
       <w:r>
@@ -16043,7 +16090,7 @@
           <w:rStyle w:val="FootnoteReference"/>
           <w:lang w:val="en-US"/>
         </w:rPr>
-        <w:footnoteReference w:id="7"/>
+        <w:footnoteReference w:id="8"/>
       </w:r>
       <w:r>
         <w:rPr>
@@ -16134,7 +16181,14 @@
         <w:rPr>
           <w:lang w:val="en-US"/>
         </w:rPr>
-        <w:t xml:space="preserve"> The next three lines indicate similar values for the resource usage of the JVM process from outside. Then the JVM, the SUM (called *recorder* here and the monitoring groups are broken down with respect to their factional resource consumption compared with the System and the JVM.</w:t>
+        <w:t xml:space="preserve"> The next three lines indicate similar values for the resource usage of the JVM process from outside. Then the JVM, the </w:t>
+      </w:r>
+      <w:r>
+        <w:rPr>
+          <w:lang w:val="en-US"/>
+        </w:rPr>
+        <w:lastRenderedPageBreak/>
+        <w:t>SUM (called *recorder* here and the monitoring groups are broken down with respect to their factional resource consumption compared with the System and the JVM.</w:t>
       </w:r>
     </w:p>
     <w:p>
@@ -16150,7 +16204,6 @@
         <w:rPr>
           <w:lang w:val="en-US"/>
         </w:rPr>
-        <w:lastRenderedPageBreak/>
         <w:t xml:space="preserve">SPASS-meter </w:t>
       </w:r>
       <w:r>
@@ -17832,6 +17885,7 @@
           <w:b/>
           <w:lang w:val="en-US"/>
         </w:rPr>
+        <w:lastRenderedPageBreak/>
         <w:t xml:space="preserve">      &lt;/attribute&gt;</w:t>
       </w:r>
     </w:p>
@@ -17916,7 +17970,6 @@
           <w:b/>
           <w:lang w:val="en-US"/>
         </w:rPr>
-        <w:lastRenderedPageBreak/>
         <w:t xml:space="preserve">  &lt;/classes&gt;</w:t>
       </w:r>
     </w:p>
@@ -18934,6 +18987,7 @@
           <w:rFonts w:ascii="Courier New" w:hAnsi="Courier New" w:cs="Courier New"/>
           <w:lang w:val="en-US"/>
         </w:rPr>
+        <w:lastRenderedPageBreak/>
         <w:t xml:space="preserve">       </w:t>
       </w:r>
       <w:r>
@@ -19047,7 +19101,6 @@
           <w:rFonts w:ascii="Courier New" w:hAnsi="Courier New" w:cs="Courier New"/>
           <w:lang w:val="en-US"/>
         </w:rPr>
-        <w:lastRenderedPageBreak/>
         <w:t xml:space="preserve">  </w:t>
       </w:r>
       <w:r>
@@ -19498,6 +19551,7 @@
         <w:rPr>
           <w:lang w:val="en-US"/>
         </w:rPr>
+        <w:lastRenderedPageBreak/>
         <w:t>WildCat</w:t>
       </w:r>
       <w:proofErr w:type="spellEnd"/>
@@ -19530,7 +19584,6 @@
         <w:rPr>
           <w:lang w:val="en-US"/>
         </w:rPr>
-        <w:lastRenderedPageBreak/>
         <w:t>WildCAT</w:t>
       </w:r>
       <w:proofErr w:type="spellEnd"/>
@@ -19539,7 +19592,7 @@
           <w:rStyle w:val="FootnoteReference"/>
           <w:lang w:val="en-US"/>
         </w:rPr>
-        <w:footnoteReference w:id="8"/>
+        <w:footnoteReference w:id="9"/>
       </w:r>
       <w:r>
         <w:rPr>
@@ -20295,7 +20348,6 @@
         <w:rPr>
           <w:lang w:val="en-GB"/>
         </w:rPr>
-        <w:lastRenderedPageBreak/>
         <w:t>This work is partially supported by the INDENICA project, funded by the European</w:t>
       </w:r>
       <w:r>
@@ -21195,27 +21247,28 @@
                 <w:rFonts w:ascii="Courier New" w:hAnsi="Courier New" w:cs="Courier New"/>
                 <w:lang w:val="en-US"/>
               </w:rPr>
-              <w:t>CREATION_NATIVEUNALLOCATION_ARRAYS</w:t>
+              <w:t>CREATION_NATIVEUNALLOCATIO</w:t>
             </w:r>
             <w:r>
               <w:rPr>
                 <w:rFonts w:ascii="Courier New" w:hAnsi="Courier New" w:cs="Courier New"/>
                 <w:lang w:val="en-US"/>
               </w:rPr>
+              <w:lastRenderedPageBreak/>
+              <w:t>N_ARRAYS</w:t>
+            </w:r>
+            <w:r>
+              <w:rPr>
+                <w:rFonts w:ascii="Courier New" w:hAnsi="Courier New" w:cs="Courier New"/>
+                <w:lang w:val="en-US"/>
+              </w:rPr>
               <w:t xml:space="preserve"> </w:t>
             </w:r>
             <w:r>
               <w:rPr>
                 <w:lang w:val="en-US"/>
               </w:rPr>
-              <w:t xml:space="preserve">(objects and arrays at </w:t>
-            </w:r>
-            <w:r>
-              <w:rPr>
-                <w:lang w:val="en-US"/>
-              </w:rPr>
-              <w:lastRenderedPageBreak/>
-              <w:t>new, native unallocation)</w:t>
+              <w:t>(objects and arrays at new, native unallocation)</w:t>
             </w:r>
           </w:p>
           <w:p>
@@ -22448,35 +22501,34 @@
         <w:rPr>
           <w:lang w:val="en-US"/>
         </w:rPr>
-        <w:t xml:space="preserve"> Currently no </w:t>
-      </w:r>
-      <w:proofErr w:type="spellStart"/>
-      <w:r>
-        <w:rPr>
-          <w:lang w:val="en-US"/>
-        </w:rPr>
-        <w:t>dirsets</w:t>
-      </w:r>
-      <w:proofErr w:type="spellEnd"/>
-      <w:r>
-        <w:rPr>
-          <w:lang w:val="en-US"/>
-        </w:rPr>
-        <w:t xml:space="preserve"> or </w:t>
-      </w:r>
-      <w:proofErr w:type="spellStart"/>
-      <w:r>
-        <w:rPr>
-          <w:lang w:val="en-US"/>
-        </w:rPr>
-        <w:t>filesets</w:t>
-      </w:r>
-      <w:proofErr w:type="spellEnd"/>
-      <w:r>
-        <w:rPr>
-          <w:lang w:val="en-US"/>
-        </w:rPr>
-        <w:t xml:space="preserve"> are considered.</w:t>
+        <w:t xml:space="preserve"> </w:t>
+      </w:r>
+      <w:r>
+        <w:rPr>
+          <w:lang w:val="en-US"/>
+        </w:rPr>
+        <w:t xml:space="preserve">See </w:t>
+      </w:r>
+      <w:hyperlink r:id="rId1" w:history="1">
+        <w:r>
+          <w:rPr>
+            <w:rStyle w:val="Hyperlink"/>
+            <w:lang w:val="en-US"/>
+          </w:rPr>
+          <w:t>https://ant.apache.org/manual/dirtasks.html</w:t>
+        </w:r>
+      </w:hyperlink>
+      <w:r>
+        <w:rPr>
+          <w:lang w:val="en-US"/>
+        </w:rPr>
+        <w:t xml:space="preserve"> for the definition of ANT file path </w:t>
+      </w:r>
+      <w:r>
+        <w:rPr>
+          <w:lang w:val="en-US"/>
+        </w:rPr>
+        <w:t>patterns.</w:t>
       </w:r>
     </w:p>
   </w:footnote>
@@ -22485,7 +22537,7 @@
       <w:pPr>
         <w:pStyle w:val="FootnoteText"/>
         <w:rPr>
-          <w:lang w:val="en-GB"/>
+          <w:lang w:val="en-US"/>
         </w:rPr>
       </w:pPr>
       <w:r>
@@ -22496,19 +22548,69 @@
       </w:r>
       <w:r>
         <w:rPr>
-          <w:lang w:val="en-GB"/>
-        </w:rPr>
-        <w:t xml:space="preserve"> In a</w:t>
-      </w:r>
-      <w:r>
-        <w:rPr>
-          <w:lang w:val="en-GB"/>
-        </w:rPr>
-        <w:t xml:space="preserve"> real summary file this would be the qualified name of the class but we omitted this in the table due to formatting reasons.</w:t>
+          <w:lang w:val="en-US"/>
+        </w:rPr>
+        <w:t xml:space="preserve"> Currently no </w:t>
+      </w:r>
+      <w:proofErr w:type="spellStart"/>
+      <w:r>
+        <w:rPr>
+          <w:lang w:val="en-US"/>
+        </w:rPr>
+        <w:t>dirsets</w:t>
+      </w:r>
+      <w:proofErr w:type="spellEnd"/>
+      <w:r>
+        <w:rPr>
+          <w:lang w:val="en-US"/>
+        </w:rPr>
+        <w:t xml:space="preserve"> or </w:t>
+      </w:r>
+      <w:proofErr w:type="spellStart"/>
+      <w:r>
+        <w:rPr>
+          <w:lang w:val="en-US"/>
+        </w:rPr>
+        <w:t>filesets</w:t>
+      </w:r>
+      <w:proofErr w:type="spellEnd"/>
+      <w:r>
+        <w:rPr>
+          <w:lang w:val="en-US"/>
+        </w:rPr>
+        <w:t xml:space="preserve"> are considered.</w:t>
       </w:r>
     </w:p>
   </w:footnote>
   <w:footnote w:id="8">
+    <w:p>
+      <w:pPr>
+        <w:pStyle w:val="FootnoteText"/>
+        <w:rPr>
+          <w:lang w:val="en-GB"/>
+        </w:rPr>
+      </w:pPr>
+      <w:r>
+        <w:rPr>
+          <w:rStyle w:val="FootnoteReference"/>
+        </w:rPr>
+        <w:footnoteRef/>
+      </w:r>
+      <w:r>
+        <w:rPr>
+          <w:lang w:val="en-GB"/>
+        </w:rPr>
+        <w:t xml:space="preserve"> In a</w:t>
+      </w:r>
+      <w:r>
+        <w:rPr>
+          <w:lang w:val="en-GB"/>
+        </w:rPr>
+        <w:t xml:space="preserve"> real summary file this would be the qualified name of the class but we omitted this in the table due to formatting reasons.</w:t>
+      </w:r>
+    </w:p>
+  </w:footnote>
+  <w:footnote w:id="9">
     <w:p>
       <w:pPr>
         <w:pStyle w:val="FootnoteText"/>
@@ -25315,7 +25417,7 @@
 </file>
 
 <file path=customXml/itemProps1.xml><?xml version="1.0" encoding="utf-8"?>
-<ds:datastoreItem xmlns:ds="http://schemas.openxmlformats.org/officeDocument/2006/customXml" ds:itemID="{66D3619E-5A75-4553-9466-C06D452E20A4}">
+<ds:datastoreItem xmlns:ds="http://schemas.openxmlformats.org/officeDocument/2006/customXml" ds:itemID="{A4F4FEAD-3272-4BC5-97DB-AE47A41313B2}">
   <ds:schemaRefs>
     <ds:schemaRef ds:uri="http://schemas.openxmlformats.org/officeDocument/2006/bibliography"/>
   </ds:schemaRefs>

</xml_diff>

<commit_message>
documentation: some more context on extending SPASS-meter (A. Krafczyk)
</commit_message>
<xml_diff>
--- a/Instrumentation.ex/resources/manual.docx
+++ b/Instrumentation.ex/resources/manual.docx
@@ -196,7 +196,7 @@
           <w:r>
             <w:fldChar w:fldCharType="separate"/>
           </w:r>
-          <w:hyperlink w:anchor="_Toc357703103" w:history="1">
+          <w:hyperlink w:anchor="_Toc498526363" w:history="1">
             <w:r>
               <w:rPr>
                 <w:rStyle w:val="Hyperlink"/>
@@ -240,7 +240,7 @@
                 <w:noProof/>
                 <w:webHidden/>
               </w:rPr>
-              <w:instrText xml:space="preserve"> PAGEREF _Toc357703103 \h </w:instrText>
+              <w:instrText xml:space="preserve"> PAGEREF _Toc498526363 \h </w:instrText>
             </w:r>
             <w:r>
               <w:rPr>
@@ -284,7 +284,7 @@
               <w:lang w:eastAsia="de-DE"/>
             </w:rPr>
           </w:pPr>
-          <w:hyperlink w:anchor="_Toc357703104" w:history="1">
+          <w:hyperlink w:anchor="_Toc498526364" w:history="1">
             <w:r>
               <w:rPr>
                 <w:rStyle w:val="Hyperlink"/>
@@ -328,7 +328,7 @@
                 <w:noProof/>
                 <w:webHidden/>
               </w:rPr>
-              <w:instrText xml:space="preserve"> PAGEREF _Toc357703104 \h </w:instrText>
+              <w:instrText xml:space="preserve"> PAGEREF _Toc498526364 \h </w:instrText>
             </w:r>
             <w:r>
               <w:rPr>
@@ -372,7 +372,7 @@
               <w:lang w:eastAsia="de-DE"/>
             </w:rPr>
           </w:pPr>
-          <w:hyperlink w:anchor="_Toc357703105" w:history="1">
+          <w:hyperlink w:anchor="_Toc498526365" w:history="1">
             <w:r>
               <w:rPr>
                 <w:rStyle w:val="Hyperlink"/>
@@ -416,7 +416,7 @@
                 <w:noProof/>
                 <w:webHidden/>
               </w:rPr>
-              <w:instrText xml:space="preserve"> PAGEREF _Toc357703105 \h </w:instrText>
+              <w:instrText xml:space="preserve"> PAGEREF _Toc498526365 \h </w:instrText>
             </w:r>
             <w:r>
               <w:rPr>
@@ -460,7 +460,7 @@
               <w:lang w:eastAsia="de-DE"/>
             </w:rPr>
           </w:pPr>
-          <w:hyperlink w:anchor="_Toc357703106" w:history="1">
+          <w:hyperlink w:anchor="_Toc498526366" w:history="1">
             <w:r>
               <w:rPr>
                 <w:rStyle w:val="Hyperlink"/>
@@ -504,7 +504,7 @@
                 <w:noProof/>
                 <w:webHidden/>
               </w:rPr>
-              <w:instrText xml:space="preserve"> PAGEREF _Toc357703106 \h </w:instrText>
+              <w:instrText xml:space="preserve"> PAGEREF _Toc498526366 \h </w:instrText>
             </w:r>
             <w:r>
               <w:rPr>
@@ -548,7 +548,7 @@
               <w:lang w:eastAsia="de-DE"/>
             </w:rPr>
           </w:pPr>
-          <w:hyperlink w:anchor="_Toc357703107" w:history="1">
+          <w:hyperlink w:anchor="_Toc498526367" w:history="1">
             <w:r>
               <w:rPr>
                 <w:rStyle w:val="Hyperlink"/>
@@ -592,7 +592,7 @@
                 <w:noProof/>
                 <w:webHidden/>
               </w:rPr>
-              <w:instrText xml:space="preserve"> PAGEREF _Toc357703107 \h </w:instrText>
+              <w:instrText xml:space="preserve"> PAGEREF _Toc498526367 \h </w:instrText>
             </w:r>
             <w:r>
               <w:rPr>
@@ -636,7 +636,7 @@
               <w:lang w:eastAsia="de-DE"/>
             </w:rPr>
           </w:pPr>
-          <w:hyperlink w:anchor="_Toc357703108" w:history="1">
+          <w:hyperlink w:anchor="_Toc498526368" w:history="1">
             <w:r>
               <w:rPr>
                 <w:rStyle w:val="Hyperlink"/>
@@ -680,7 +680,7 @@
                 <w:noProof/>
                 <w:webHidden/>
               </w:rPr>
-              <w:instrText xml:space="preserve"> PAGEREF _Toc357703108 \h </w:instrText>
+              <w:instrText xml:space="preserve"> PAGEREF _Toc498526368 \h </w:instrText>
             </w:r>
             <w:r>
               <w:rPr>
@@ -724,7 +724,7 @@
               <w:lang w:eastAsia="de-DE"/>
             </w:rPr>
           </w:pPr>
-          <w:hyperlink w:anchor="_Toc357703109" w:history="1">
+          <w:hyperlink w:anchor="_Toc498526369" w:history="1">
             <w:r>
               <w:rPr>
                 <w:rStyle w:val="Hyperlink"/>
@@ -768,7 +768,7 @@
                 <w:noProof/>
                 <w:webHidden/>
               </w:rPr>
-              <w:instrText xml:space="preserve"> PAGEREF _Toc357703109 \h </w:instrText>
+              <w:instrText xml:space="preserve"> PAGEREF _Toc498526369 \h </w:instrText>
             </w:r>
             <w:r>
               <w:rPr>
@@ -788,7 +788,7 @@
                 <w:noProof/>
                 <w:webHidden/>
               </w:rPr>
-              <w:t>4</w:t>
+              <w:t>3</w:t>
             </w:r>
             <w:r>
               <w:rPr>
@@ -812,7 +812,7 @@
               <w:lang w:eastAsia="de-DE"/>
             </w:rPr>
           </w:pPr>
-          <w:hyperlink w:anchor="_Toc357703110" w:history="1">
+          <w:hyperlink w:anchor="_Toc498526370" w:history="1">
             <w:r>
               <w:rPr>
                 <w:rStyle w:val="Hyperlink"/>
@@ -856,7 +856,7 @@
                 <w:noProof/>
                 <w:webHidden/>
               </w:rPr>
-              <w:instrText xml:space="preserve"> PAGEREF _Toc357703110 \h </w:instrText>
+              <w:instrText xml:space="preserve"> PAGEREF _Toc498526370 \h </w:instrText>
             </w:r>
             <w:r>
               <w:rPr>
@@ -900,7 +900,7 @@
               <w:lang w:eastAsia="de-DE"/>
             </w:rPr>
           </w:pPr>
-          <w:hyperlink w:anchor="_Toc357703111" w:history="1">
+          <w:hyperlink w:anchor="_Toc498526371" w:history="1">
             <w:r>
               <w:rPr>
                 <w:rStyle w:val="Hyperlink"/>
@@ -944,7 +944,7 @@
                 <w:noProof/>
                 <w:webHidden/>
               </w:rPr>
-              <w:instrText xml:space="preserve"> PAGEREF _Toc357703111 \h </w:instrText>
+              <w:instrText xml:space="preserve"> PAGEREF _Toc498526371 \h </w:instrText>
             </w:r>
             <w:r>
               <w:rPr>
@@ -988,7 +988,7 @@
               <w:lang w:eastAsia="de-DE"/>
             </w:rPr>
           </w:pPr>
-          <w:hyperlink w:anchor="_Toc357703112" w:history="1">
+          <w:hyperlink w:anchor="_Toc498526372" w:history="1">
             <w:r>
               <w:rPr>
                 <w:rStyle w:val="Hyperlink"/>
@@ -1032,7 +1032,7 @@
                 <w:noProof/>
                 <w:webHidden/>
               </w:rPr>
-              <w:instrText xml:space="preserve"> PAGEREF _Toc357703112 \h </w:instrText>
+              <w:instrText xml:space="preserve"> PAGEREF _Toc498526372 \h </w:instrText>
             </w:r>
             <w:r>
               <w:rPr>
@@ -1052,7 +1052,7 @@
                 <w:noProof/>
                 <w:webHidden/>
               </w:rPr>
-              <w:t>5</w:t>
+              <w:t>6</w:t>
             </w:r>
             <w:r>
               <w:rPr>
@@ -1076,7 +1076,7 @@
               <w:lang w:eastAsia="de-DE"/>
             </w:rPr>
           </w:pPr>
-          <w:hyperlink w:anchor="_Toc357703113" w:history="1">
+          <w:hyperlink w:anchor="_Toc498526373" w:history="1">
             <w:r>
               <w:rPr>
                 <w:rStyle w:val="Hyperlink"/>
@@ -1120,7 +1120,7 @@
                 <w:noProof/>
                 <w:webHidden/>
               </w:rPr>
-              <w:instrText xml:space="preserve"> PAGEREF _Toc357703113 \h </w:instrText>
+              <w:instrText xml:space="preserve"> PAGEREF _Toc498526373 \h </w:instrText>
             </w:r>
             <w:r>
               <w:rPr>
@@ -1164,7 +1164,7 @@
               <w:lang w:eastAsia="de-DE"/>
             </w:rPr>
           </w:pPr>
-          <w:hyperlink w:anchor="_Toc357703114" w:history="1">
+          <w:hyperlink w:anchor="_Toc498526374" w:history="1">
             <w:r>
               <w:rPr>
                 <w:rStyle w:val="Hyperlink"/>
@@ -1208,7 +1208,7 @@
                 <w:noProof/>
                 <w:webHidden/>
               </w:rPr>
-              <w:instrText xml:space="preserve"> PAGEREF _Toc357703114 \h </w:instrText>
+              <w:instrText xml:space="preserve"> PAGEREF _Toc498526374 \h </w:instrText>
             </w:r>
             <w:r>
               <w:rPr>
@@ -1252,7 +1252,7 @@
               <w:lang w:eastAsia="de-DE"/>
             </w:rPr>
           </w:pPr>
-          <w:hyperlink w:anchor="_Toc357703115" w:history="1">
+          <w:hyperlink w:anchor="_Toc498526375" w:history="1">
             <w:r>
               <w:rPr>
                 <w:rStyle w:val="Hyperlink"/>
@@ -1296,7 +1296,7 @@
                 <w:noProof/>
                 <w:webHidden/>
               </w:rPr>
-              <w:instrText xml:space="preserve"> PAGEREF _Toc357703115 \h </w:instrText>
+              <w:instrText xml:space="preserve"> PAGEREF _Toc498526375 \h </w:instrText>
             </w:r>
             <w:r>
               <w:rPr>
@@ -1316,7 +1316,7 @@
                 <w:noProof/>
                 <w:webHidden/>
               </w:rPr>
-              <w:t>10</w:t>
+              <w:t>11</w:t>
             </w:r>
             <w:r>
               <w:rPr>
@@ -1340,7 +1340,7 @@
               <w:lang w:eastAsia="de-DE"/>
             </w:rPr>
           </w:pPr>
-          <w:hyperlink w:anchor="_Toc357703116" w:history="1">
+          <w:hyperlink w:anchor="_Toc498526376" w:history="1">
             <w:r>
               <w:rPr>
                 <w:rStyle w:val="Hyperlink"/>
@@ -1384,7 +1384,7 @@
                 <w:noProof/>
                 <w:webHidden/>
               </w:rPr>
-              <w:instrText xml:space="preserve"> PAGEREF _Toc357703116 \h </w:instrText>
+              <w:instrText xml:space="preserve"> PAGEREF _Toc498526376 \h </w:instrText>
             </w:r>
             <w:r>
               <w:rPr>
@@ -1428,7 +1428,7 @@
               <w:lang w:eastAsia="de-DE"/>
             </w:rPr>
           </w:pPr>
-          <w:hyperlink w:anchor="_Toc357703117" w:history="1">
+          <w:hyperlink w:anchor="_Toc498526377" w:history="1">
             <w:r>
               <w:rPr>
                 <w:rStyle w:val="Hyperlink"/>
@@ -1472,7 +1472,7 @@
                 <w:noProof/>
                 <w:webHidden/>
               </w:rPr>
-              <w:instrText xml:space="preserve"> PAGEREF _Toc357703117 \h </w:instrText>
+              <w:instrText xml:space="preserve"> PAGEREF _Toc498526377 \h </w:instrText>
             </w:r>
             <w:r>
               <w:rPr>
@@ -1492,7 +1492,7 @@
                 <w:noProof/>
                 <w:webHidden/>
               </w:rPr>
-              <w:t>11</w:t>
+              <w:t>12</w:t>
             </w:r>
             <w:r>
               <w:rPr>
@@ -1516,7 +1516,7 @@
               <w:lang w:eastAsia="de-DE"/>
             </w:rPr>
           </w:pPr>
-          <w:hyperlink w:anchor="_Toc357703118" w:history="1">
+          <w:hyperlink w:anchor="_Toc498526378" w:history="1">
             <w:r>
               <w:rPr>
                 <w:rStyle w:val="Hyperlink"/>
@@ -1560,7 +1560,7 @@
                 <w:noProof/>
                 <w:webHidden/>
               </w:rPr>
-              <w:instrText xml:space="preserve"> PAGEREF _Toc357703118 \h </w:instrText>
+              <w:instrText xml:space="preserve"> PAGEREF _Toc498526378 \h </w:instrText>
             </w:r>
             <w:r>
               <w:rPr>
@@ -1604,7 +1604,7 @@
               <w:lang w:eastAsia="de-DE"/>
             </w:rPr>
           </w:pPr>
-          <w:hyperlink w:anchor="_Toc357703119" w:history="1">
+          <w:hyperlink w:anchor="_Toc498526379" w:history="1">
             <w:r>
               <w:rPr>
                 <w:rStyle w:val="Hyperlink"/>
@@ -1648,7 +1648,7 @@
                 <w:noProof/>
                 <w:webHidden/>
               </w:rPr>
-              <w:instrText xml:space="preserve"> PAGEREF _Toc357703119 \h </w:instrText>
+              <w:instrText xml:space="preserve"> PAGEREF _Toc498526379 \h </w:instrText>
             </w:r>
             <w:r>
               <w:rPr>
@@ -1668,7 +1668,7 @@
                 <w:noProof/>
                 <w:webHidden/>
               </w:rPr>
-              <w:t>12</w:t>
+              <w:t>13</w:t>
             </w:r>
             <w:r>
               <w:rPr>
@@ -1692,7 +1692,7 @@
               <w:lang w:eastAsia="de-DE"/>
             </w:rPr>
           </w:pPr>
-          <w:hyperlink w:anchor="_Toc357703120" w:history="1">
+          <w:hyperlink w:anchor="_Toc498526380" w:history="1">
             <w:r>
               <w:rPr>
                 <w:rStyle w:val="Hyperlink"/>
@@ -1736,7 +1736,7 @@
                 <w:noProof/>
                 <w:webHidden/>
               </w:rPr>
-              <w:instrText xml:space="preserve"> PAGEREF _Toc357703120 \h </w:instrText>
+              <w:instrText xml:space="preserve"> PAGEREF _Toc498526380 \h </w:instrText>
             </w:r>
             <w:r>
               <w:rPr>
@@ -1780,7 +1780,7 @@
               <w:lang w:eastAsia="de-DE"/>
             </w:rPr>
           </w:pPr>
-          <w:hyperlink w:anchor="_Toc357703121" w:history="1">
+          <w:hyperlink w:anchor="_Toc498526381" w:history="1">
             <w:r>
               <w:rPr>
                 <w:rStyle w:val="Hyperlink"/>
@@ -1803,7 +1803,7 @@
                 <w:noProof/>
                 <w:lang w:val="en-US"/>
               </w:rPr>
-              <w:t>SPASS-meter Extensions</w:t>
+              <w:t>Extending SPASS-meter</w:t>
             </w:r>
             <w:r>
               <w:rPr>
@@ -1824,7 +1824,7 @@
                 <w:noProof/>
                 <w:webHidden/>
               </w:rPr>
-              <w:instrText xml:space="preserve"> PAGEREF _Toc357703121 \h </w:instrText>
+              <w:instrText xml:space="preserve"> PAGEREF _Toc498526381 \h </w:instrText>
             </w:r>
             <w:r>
               <w:rPr>
@@ -1844,7 +1844,7 @@
                 <w:noProof/>
                 <w:webHidden/>
               </w:rPr>
-              <w:t>14</w:t>
+              <w:t>15</w:t>
             </w:r>
             <w:r>
               <w:rPr>
@@ -1868,7 +1868,7 @@
               <w:lang w:eastAsia="de-DE"/>
             </w:rPr>
           </w:pPr>
-          <w:hyperlink w:anchor="_Toc357703122" w:history="1">
+          <w:hyperlink w:anchor="_Toc498526382" w:history="1">
             <w:r>
               <w:rPr>
                 <w:rStyle w:val="Hyperlink"/>
@@ -1912,7 +1912,7 @@
                 <w:noProof/>
                 <w:webHidden/>
               </w:rPr>
-              <w:instrText xml:space="preserve"> PAGEREF _Toc357703122 \h </w:instrText>
+              <w:instrText xml:space="preserve"> PAGEREF _Toc498526382 \h </w:instrText>
             </w:r>
             <w:r>
               <w:rPr>
@@ -1956,7 +1956,7 @@
               <w:lang w:eastAsia="de-DE"/>
             </w:rPr>
           </w:pPr>
-          <w:hyperlink w:anchor="_Toc357703123" w:history="1">
+          <w:hyperlink w:anchor="_Toc498526383" w:history="1">
             <w:r>
               <w:rPr>
                 <w:rStyle w:val="Hyperlink"/>
@@ -2000,7 +2000,7 @@
                 <w:noProof/>
                 <w:webHidden/>
               </w:rPr>
-              <w:instrText xml:space="preserve"> PAGEREF _Toc357703123 \h </w:instrText>
+              <w:instrText xml:space="preserve"> PAGEREF _Toc498526383 \h </w:instrText>
             </w:r>
             <w:r>
               <w:rPr>
@@ -2020,7 +2020,7 @@
                 <w:noProof/>
                 <w:webHidden/>
               </w:rPr>
-              <w:t>16</w:t>
+              <w:t>17</w:t>
             </w:r>
             <w:r>
               <w:rPr>
@@ -2044,7 +2044,7 @@
               <w:lang w:eastAsia="de-DE"/>
             </w:rPr>
           </w:pPr>
-          <w:hyperlink w:anchor="_Toc357703124" w:history="1">
+          <w:hyperlink w:anchor="_Toc498526384" w:history="1">
             <w:r>
               <w:rPr>
                 <w:rStyle w:val="Hyperlink"/>
@@ -2088,7 +2088,7 @@
                 <w:noProof/>
                 <w:webHidden/>
               </w:rPr>
-              <w:instrText xml:space="preserve"> PAGEREF _Toc357703124 \h </w:instrText>
+              <w:instrText xml:space="preserve"> PAGEREF _Toc498526384 \h </w:instrText>
             </w:r>
             <w:r>
               <w:rPr>
@@ -2108,7 +2108,7 @@
                 <w:noProof/>
                 <w:webHidden/>
               </w:rPr>
-              <w:t>17</w:t>
+              <w:t>18</w:t>
             </w:r>
             <w:r>
               <w:rPr>
@@ -2132,7 +2132,7 @@
               <w:lang w:eastAsia="de-DE"/>
             </w:rPr>
           </w:pPr>
-          <w:hyperlink w:anchor="_Toc357703125" w:history="1">
+          <w:hyperlink w:anchor="_Toc498526385" w:history="1">
             <w:r>
               <w:rPr>
                 <w:rStyle w:val="Hyperlink"/>
@@ -2176,7 +2176,7 @@
                 <w:noProof/>
                 <w:webHidden/>
               </w:rPr>
-              <w:instrText xml:space="preserve"> PAGEREF _Toc357703125 \h </w:instrText>
+              <w:instrText xml:space="preserve"> PAGEREF _Toc498526385 \h </w:instrText>
             </w:r>
             <w:r>
               <w:rPr>
@@ -2196,7 +2196,7 @@
                 <w:noProof/>
                 <w:webHidden/>
               </w:rPr>
-              <w:t>18</w:t>
+              <w:t>19</w:t>
             </w:r>
             <w:r>
               <w:rPr>
@@ -2220,7 +2220,7 @@
               <w:lang w:eastAsia="de-DE"/>
             </w:rPr>
           </w:pPr>
-          <w:hyperlink w:anchor="_Toc357703126" w:history="1">
+          <w:hyperlink w:anchor="_Toc498526386" w:history="1">
             <w:r>
               <w:rPr>
                 <w:rStyle w:val="Hyperlink"/>
@@ -2264,7 +2264,7 @@
                 <w:noProof/>
                 <w:webHidden/>
               </w:rPr>
-              <w:instrText xml:space="preserve"> PAGEREF _Toc357703126 \h </w:instrText>
+              <w:instrText xml:space="preserve"> PAGEREF _Toc498526386 \h </w:instrText>
             </w:r>
             <w:r>
               <w:rPr>
@@ -2284,7 +2284,7 @@
                 <w:noProof/>
                 <w:webHidden/>
               </w:rPr>
-              <w:t>18</w:t>
+              <w:t>19</w:t>
             </w:r>
             <w:r>
               <w:rPr>
@@ -2308,7 +2308,7 @@
               <w:lang w:eastAsia="de-DE"/>
             </w:rPr>
           </w:pPr>
-          <w:hyperlink w:anchor="_Toc357703127" w:history="1">
+          <w:hyperlink w:anchor="_Toc498526387" w:history="1">
             <w:r>
               <w:rPr>
                 <w:rStyle w:val="Hyperlink"/>
@@ -2352,7 +2352,7 @@
                 <w:noProof/>
                 <w:webHidden/>
               </w:rPr>
-              <w:instrText xml:space="preserve"> PAGEREF _Toc357703127 \h </w:instrText>
+              <w:instrText xml:space="preserve"> PAGEREF _Toc498526387 \h </w:instrText>
             </w:r>
             <w:r>
               <w:rPr>
@@ -2372,7 +2372,7 @@
                 <w:noProof/>
                 <w:webHidden/>
               </w:rPr>
-              <w:t>18</w:t>
+              <w:t>19</w:t>
             </w:r>
             <w:r>
               <w:rPr>
@@ -2410,7 +2410,7 @@
           <w:lang w:val="en-US"/>
         </w:rPr>
       </w:pPr>
-      <w:bookmarkStart w:id="0" w:name="_Toc357703103"/>
+      <w:bookmarkStart w:id="0" w:name="_Toc498526363"/>
       <w:r>
         <w:rPr>
           <w:lang w:val="en-US"/>
@@ -2866,7 +2866,7 @@
           <w:lang w:val="en-US"/>
         </w:rPr>
       </w:pPr>
-      <w:bookmarkStart w:id="1" w:name="_Toc357703104"/>
+      <w:bookmarkStart w:id="1" w:name="_Toc498526364"/>
       <w:r>
         <w:rPr>
           <w:lang w:val="en-US"/>
@@ -3136,7 +3136,7 @@
           <w:lang w:val="en-US"/>
         </w:rPr>
       </w:pPr>
-      <w:bookmarkStart w:id="2" w:name="_Toc357703105"/>
+      <w:bookmarkStart w:id="2" w:name="_Toc498526365"/>
       <w:r>
         <w:rPr>
           <w:lang w:val="en-US"/>
@@ -3391,7 +3391,7 @@
           </v:shape>
         </w:pict>
       </w:r>
-      <w:bookmarkStart w:id="4" w:name="_Toc357703106"/>
+      <w:bookmarkStart w:id="4" w:name="_Toc498526366"/>
       <w:r>
         <w:rPr>
           <w:lang w:val="en-US"/>
@@ -3653,7 +3653,7 @@
           <w:lang w:val="en-US"/>
         </w:rPr>
       </w:pPr>
-      <w:bookmarkStart w:id="5" w:name="_Toc357703107"/>
+      <w:bookmarkStart w:id="5" w:name="_Toc498526367"/>
       <w:r>
         <w:rPr>
           <w:lang w:val="en-US"/>
@@ -3780,7 +3780,7 @@
         </w:rPr>
       </w:pPr>
       <w:bookmarkStart w:id="6" w:name="_Ref348596837"/>
-      <w:bookmarkStart w:id="7" w:name="_Toc357703108"/>
+      <w:bookmarkStart w:id="7" w:name="_Toc498526368"/>
       <w:r>
         <w:rPr>
           <w:lang w:val="en-US"/>
@@ -4080,7 +4080,7 @@
           <w:lang w:val="en-US"/>
         </w:rPr>
       </w:pPr>
-      <w:bookmarkStart w:id="8" w:name="_Toc357703109"/>
+      <w:bookmarkStart w:id="8" w:name="_Toc498526369"/>
       <w:r>
         <w:rPr>
           <w:lang w:val="en-US"/>
@@ -4274,7 +4274,7 @@
           <w:lang w:val="en-US"/>
         </w:rPr>
       </w:pPr>
-      <w:bookmarkStart w:id="9" w:name="_Toc357703110"/>
+      <w:bookmarkStart w:id="9" w:name="_Toc498526370"/>
       <w:r>
         <w:rPr>
           <w:lang w:val="en-US"/>
@@ -4596,7 +4596,7 @@
         </w:rPr>
       </w:pPr>
       <w:bookmarkStart w:id="10" w:name="_Ref297790090"/>
-      <w:bookmarkStart w:id="11" w:name="_Toc357703111"/>
+      <w:bookmarkStart w:id="11" w:name="_Toc498526371"/>
       <w:r>
         <w:rPr>
           <w:lang w:val="en-US"/>
@@ -6372,7 +6372,7 @@
         </w:rPr>
       </w:pPr>
       <w:bookmarkStart w:id="13" w:name="_Ref297790069"/>
-      <w:bookmarkStart w:id="14" w:name="_Toc357703112"/>
+      <w:bookmarkStart w:id="14" w:name="_Toc498526372"/>
       <w:r>
         <w:rPr>
           <w:lang w:val="en-US"/>
@@ -9541,7 +9541,7 @@
         </w:rPr>
       </w:pPr>
       <w:bookmarkStart w:id="16" w:name="_Ref348597316"/>
-      <w:bookmarkStart w:id="17" w:name="_Toc357703113"/>
+      <w:bookmarkStart w:id="17" w:name="_Toc498526373"/>
       <w:r>
         <w:rPr>
           <w:lang w:val="en-US"/>
@@ -9597,7 +9597,7 @@
           <w:lang w:val="en-US"/>
         </w:rPr>
       </w:pPr>
-      <w:bookmarkStart w:id="18" w:name="_Toc357703114"/>
+      <w:bookmarkStart w:id="18" w:name="_Toc498526374"/>
       <w:r>
         <w:rPr>
           <w:lang w:val="en-US"/>
@@ -12024,7 +12024,7 @@
           <w:lang w:val="en-US"/>
         </w:rPr>
       </w:pPr>
-      <w:bookmarkStart w:id="19" w:name="_Toc357703115"/>
+      <w:bookmarkStart w:id="19" w:name="_Toc498526375"/>
       <w:r>
         <w:rPr>
           <w:lang w:val="en-US"/>
@@ -12826,7 +12826,7 @@
         </w:rPr>
       </w:pPr>
       <w:bookmarkStart w:id="20" w:name="_Ref297841588"/>
-      <w:bookmarkStart w:id="21" w:name="_Toc357703116"/>
+      <w:bookmarkStart w:id="21" w:name="_Toc498526376"/>
       <w:r>
         <w:rPr>
           <w:lang w:val="en-US"/>
@@ -13739,7 +13739,7 @@
           <w:lang w:val="en-US"/>
         </w:rPr>
       </w:pPr>
-      <w:bookmarkStart w:id="22" w:name="_Toc357703117"/>
+      <w:bookmarkStart w:id="22" w:name="_Toc498526377"/>
       <w:r>
         <w:rPr>
           <w:lang w:val="en-US"/>
@@ -13807,7 +13807,7 @@
           <w:lang w:val="en-US"/>
         </w:rPr>
       </w:pPr>
-      <w:bookmarkStart w:id="23" w:name="_Toc357703118"/>
+      <w:bookmarkStart w:id="23" w:name="_Toc498526378"/>
       <w:r>
         <w:rPr>
           <w:lang w:val="en-US"/>
@@ -15060,7 +15060,7 @@
           <w:lang w:val="en-US"/>
         </w:rPr>
       </w:pPr>
-      <w:bookmarkStart w:id="24" w:name="_Toc357703119"/>
+      <w:bookmarkStart w:id="24" w:name="_Toc498526379"/>
       <w:r>
         <w:rPr>
           <w:lang w:val="en-US"/>
@@ -15683,7 +15683,7 @@
           <w:lang w:val="en-US"/>
         </w:rPr>
       </w:pPr>
-      <w:bookmarkStart w:id="25" w:name="_Toc357703120"/>
+      <w:bookmarkStart w:id="25" w:name="_Toc498526380"/>
       <w:r>
         <w:rPr>
           <w:lang w:val="en-US"/>
@@ -16198,37 +16198,81 @@
           <w:lang w:val="en-US"/>
         </w:rPr>
       </w:pPr>
-      <w:bookmarkStart w:id="26" w:name="_Ref350247597"/>
-      <w:bookmarkStart w:id="27" w:name="_Toc357703121"/>
-      <w:r>
-        <w:rPr>
+      <w:bookmarkStart w:id="26" w:name="_Toc498526381"/>
+      <w:r>
+        <w:rPr>
+          <w:lang w:val="en-US"/>
+        </w:rPr>
+        <w:t>Extending SPASS-meter</w:t>
+      </w:r>
+      <w:bookmarkEnd w:id="26"/>
+    </w:p>
+    <w:p>
+      <w:pPr>
+        <w:jc w:val="both"/>
+        <w:rPr>
+          <w:rFonts w:cstheme="minorHAnsi"/>
+          <w:lang w:val="en-US"/>
+        </w:rPr>
+      </w:pPr>
+      <w:r>
+        <w:rPr>
+          <w:rFonts w:cstheme="minorHAnsi"/>
           <w:lang w:val="en-US"/>
         </w:rPr>
         <w:t xml:space="preserve">SPASS-meter </w:t>
       </w:r>
       <w:r>
         <w:rPr>
-          <w:lang w:val="en-US"/>
-        </w:rPr>
-        <w:t>Extensions</w:t>
-      </w:r>
-      <w:bookmarkEnd w:id="26"/>
-      <w:bookmarkEnd w:id="27"/>
-    </w:p>
-    <w:p>
-      <w:pPr>
-        <w:jc w:val="both"/>
-        <w:rPr>
           <w:rFonts w:cstheme="minorHAnsi"/>
           <w:lang w:val="en-US"/>
         </w:rPr>
-      </w:pPr>
-      <w:r>
-        <w:rPr>
+        <w:t>is designed as a basic framework for resource monitoring of Java programs. The provided functionality of writing output or analyzing collected information may therefore not (completely) fulfill your needs. One core use case here is to integrate SPASS-meter as one monitoring tool into an infrastructure, to obtain collected information in a regular manner and to inform the infrastructure to integrate with using a specific message or event format. For example, we did this in the EU project QualiMaster</w:t>
+      </w:r>
+      <w:r>
+        <w:rPr>
+          <w:rStyle w:val="FootnoteReference"/>
           <w:rFonts w:cstheme="minorHAnsi"/>
           <w:lang w:val="en-US"/>
         </w:rPr>
-        <w:t xml:space="preserve">SPASS-meter can be extended </w:t>
+        <w:footnoteReference w:id="9"/>
+      </w:r>
+      <w:r>
+        <w:rPr>
+          <w:rFonts w:cstheme="minorHAnsi"/>
+          <w:lang w:val="en-US"/>
+        </w:rPr>
+        <w:t>.</w:t>
+      </w:r>
+      <w:r>
+        <w:rPr>
+          <w:rFonts w:cstheme="minorHAnsi"/>
+          <w:lang w:val="en-US"/>
+        </w:rPr>
+        <w:t xml:space="preserve"> For this purpose, SPASS-</w:t>
+      </w:r>
+      <w:proofErr w:type="spellStart"/>
+      <w:r>
+        <w:rPr>
+          <w:rFonts w:cstheme="minorHAnsi"/>
+          <w:lang w:val="en-US"/>
+        </w:rPr>
+        <w:t>meter</w:t>
+      </w:r>
+      <w:r>
+        <w:rPr>
+          <w:rFonts w:cstheme="minorHAnsi"/>
+          <w:lang w:val="en-US"/>
+        </w:rPr>
+        <w:t>can</w:t>
+      </w:r>
+      <w:proofErr w:type="spellEnd"/>
+      <w:r>
+        <w:rPr>
+          <w:rFonts w:cstheme="minorHAnsi"/>
+          <w:lang w:val="en-US"/>
+        </w:rPr>
+        <w:t xml:space="preserve"> be extended </w:t>
       </w:r>
       <w:r>
         <w:rPr>
@@ -16511,19 +16555,106 @@
         <w:rPr>
           <w:lang w:val="en-US"/>
         </w:rPr>
-        <w:t>Currently, default l</w:t>
-      </w:r>
-      <w:r>
-        <w:rPr>
-          <w:lang w:val="en-US"/>
-        </w:rPr>
-        <w:t xml:space="preserve">isteners </w:t>
-      </w:r>
-      <w:r>
-        <w:rPr>
-          <w:lang w:val="en-US"/>
-        </w:rPr>
-        <w:t xml:space="preserve">such as JMX (see Section </w:t>
+        <w:t xml:space="preserve">A </w:t>
+      </w:r>
+      <w:proofErr w:type="spellStart"/>
+      <w:r>
+        <w:rPr>
+          <w:lang w:val="en-US"/>
+        </w:rPr>
+        <w:t>plugin</w:t>
+      </w:r>
+      <w:proofErr w:type="spellEnd"/>
+      <w:r>
+        <w:rPr>
+          <w:lang w:val="en-US"/>
+        </w:rPr>
+        <w:t xml:space="preserve"> shall implement the respective classes, package the required SPASS-meter dependencies along with its extension classes as well a file named </w:t>
+      </w:r>
+      <w:r>
+        <w:rPr>
+          <w:rFonts w:ascii="Courier New" w:hAnsi="Courier New" w:cs="Courier New"/>
+          <w:lang w:val="en-US"/>
+        </w:rPr>
+        <w:t>plugin.lst</w:t>
+      </w:r>
+      <w:r>
+        <w:rPr>
+          <w:lang w:val="en-US"/>
+        </w:rPr>
+        <w:t xml:space="preserve"> given in the root directory of the respective JAR listing each qualified </w:t>
+      </w:r>
+      <w:proofErr w:type="spellStart"/>
+      <w:r>
+        <w:rPr>
+          <w:lang w:val="en-US"/>
+        </w:rPr>
+        <w:t>plugin</w:t>
+      </w:r>
+      <w:proofErr w:type="spellEnd"/>
+      <w:r>
+        <w:rPr>
+          <w:lang w:val="en-US"/>
+        </w:rPr>
+        <w:t xml:space="preserve"> to load upon startup in a separate line.</w:t>
+      </w:r>
+    </w:p>
+    <w:p>
+      <w:pPr>
+        <w:jc w:val="both"/>
+        <w:rPr>
+          <w:lang w:val="en-US"/>
+        </w:rPr>
+      </w:pPr>
+      <w:r>
+        <w:rPr>
+          <w:lang w:val="en-US"/>
+        </w:rPr>
+        <w:t xml:space="preserve">Currently, </w:t>
+      </w:r>
+      <w:r>
+        <w:rPr>
+          <w:lang w:val="en-US"/>
+        </w:rPr>
+        <w:t xml:space="preserve">we provide some (example9 </w:t>
+      </w:r>
+      <w:r>
+        <w:rPr>
+          <w:lang w:val="en-US"/>
+        </w:rPr>
+        <w:t xml:space="preserve">default </w:t>
+      </w:r>
+      <w:proofErr w:type="spellStart"/>
+      <w:r>
+        <w:rPr>
+          <w:lang w:val="en-US"/>
+        </w:rPr>
+        <w:t>plugins</w:t>
+      </w:r>
+      <w:proofErr w:type="spellEnd"/>
+      <w:r>
+        <w:rPr>
+          <w:lang w:val="en-US"/>
+        </w:rPr>
+        <w:t xml:space="preserve"> </w:t>
+      </w:r>
+      <w:r>
+        <w:rPr>
+          <w:lang w:val="en-US"/>
+        </w:rPr>
+        <w:t xml:space="preserve">such as </w:t>
+      </w:r>
+      <w:r>
+        <w:rPr>
+          <w:lang w:val="en-US"/>
+        </w:rPr>
+        <w:t xml:space="preserve">for obtaining information from SPASS-meter at runtime via </w:t>
+      </w:r>
+      <w:r>
+        <w:rPr>
+          <w:lang w:val="en-US"/>
+        </w:rPr>
+        <w:t xml:space="preserve">JMX (see Section </w:t>
       </w:r>
       <w:r>
         <w:rPr>
@@ -16619,154 +16750,46 @@
         <w:rPr>
           <w:lang w:val="en-US"/>
         </w:rPr>
-        <w:t xml:space="preserve">) </w:t>
-      </w:r>
-      <w:r>
-        <w:rPr>
-          <w:lang w:val="en-US"/>
-        </w:rPr>
-        <w:t xml:space="preserve">are </w:t>
-      </w:r>
-      <w:r>
-        <w:rPr>
-          <w:lang w:val="en-US"/>
-        </w:rPr>
-        <w:t xml:space="preserve">registered in the </w:t>
+        <w:t>). Related tools such as displaying monitoring results are described in further sub-sections</w:t>
+      </w:r>
+      <w:r>
+        <w:rPr>
+          <w:lang w:val="en-US"/>
+        </w:rPr>
+        <w:t>.</w:t>
+      </w:r>
+      <w:r>
+        <w:rPr>
+          <w:lang w:val="en-US"/>
+        </w:rPr>
+        <w:t xml:space="preserve"> Please note that the actual versions of both extensions are intended as demonstrations (realized as part of the </w:t>
       </w:r>
       <w:proofErr w:type="spellStart"/>
       <w:r>
         <w:rPr>
-          <w:rFonts w:ascii="Courier New" w:hAnsi="Courier New" w:cs="Courier New"/>
-          <w:lang w:val="en-US"/>
-        </w:rPr>
-        <w:t>PluginRegistry</w:t>
+          <w:lang w:val="en-US"/>
+        </w:rPr>
+        <w:t>MSc</w:t>
       </w:r>
       <w:proofErr w:type="spellEnd"/>
       <w:r>
         <w:rPr>
-          <w:lang w:val="en-GB"/>
-        </w:rPr>
-        <w:t xml:space="preserve"> </w:t>
-      </w:r>
-      <w:r>
-        <w:rPr>
-          <w:lang w:val="en-US"/>
-        </w:rPr>
-        <w:t>class</w:t>
-      </w:r>
-      <w:r>
-        <w:rPr>
-          <w:lang w:val="en-US"/>
-        </w:rPr>
-        <w:t xml:space="preserve"> </w:t>
-      </w:r>
-      <w:r>
-        <w:rPr>
-          <w:lang w:val="en-US"/>
-        </w:rPr>
-        <w:t>while</w:t>
-      </w:r>
-      <w:r>
-        <w:rPr>
-          <w:lang w:val="en-US"/>
-        </w:rPr>
-        <w:t xml:space="preserve"> other listeners can be packaged with the SPASS-meter </w:t>
-      </w:r>
-      <w:r>
-        <w:rPr>
-          <w:lang w:val="en-US"/>
-        </w:rPr>
-        <w:t>JAR</w:t>
-      </w:r>
-      <w:r>
-        <w:rPr>
-          <w:lang w:val="en-US"/>
-        </w:rPr>
-        <w:t xml:space="preserve">s and specified in a file named </w:t>
-      </w:r>
-      <w:r>
-        <w:rPr>
-          <w:rFonts w:ascii="Courier New" w:hAnsi="Courier New" w:cs="Courier New"/>
-          <w:lang w:val="en-US"/>
-        </w:rPr>
-        <w:t>plugin.lst</w:t>
-      </w:r>
-      <w:r>
-        <w:rPr>
-          <w:lang w:val="en-US"/>
-        </w:rPr>
-        <w:t xml:space="preserve"> given in the root directory of the respective </w:t>
-      </w:r>
-      <w:r>
-        <w:rPr>
-          <w:lang w:val="en-US"/>
-        </w:rPr>
-        <w:t>JAR</w:t>
-      </w:r>
-      <w:r>
-        <w:rPr>
-          <w:lang w:val="en-US"/>
-        </w:rPr>
-        <w:t xml:space="preserve"> (each </w:t>
+          <w:lang w:val="en-US"/>
+        </w:rPr>
+        <w:t xml:space="preserve"> thesis of Stephan </w:t>
       </w:r>
       <w:proofErr w:type="spellStart"/>
       <w:r>
         <w:rPr>
           <w:lang w:val="en-US"/>
         </w:rPr>
-        <w:t>plugin</w:t>
+        <w:t>Dederichs</w:t>
       </w:r>
       <w:proofErr w:type="spellEnd"/>
       <w:r>
         <w:rPr>
           <w:lang w:val="en-US"/>
         </w:rPr>
-        <w:t xml:space="preserve"> class in a separate line)</w:t>
-      </w:r>
-      <w:r>
-        <w:rPr>
-          <w:lang w:val="en-US"/>
-        </w:rPr>
-        <w:t>.</w:t>
-      </w:r>
-      <w:r>
-        <w:rPr>
-          <w:lang w:val="en-US"/>
-        </w:rPr>
-        <w:t xml:space="preserve"> Currently, we provide prepackaged versions in particular for JMX.</w:t>
-      </w:r>
-      <w:r>
-        <w:rPr>
-          <w:lang w:val="en-US"/>
-        </w:rPr>
-        <w:t xml:space="preserve"> Please note that the actual versions of both extensions are intended as demonstrations (realized as part of the </w:t>
-      </w:r>
-      <w:proofErr w:type="spellStart"/>
-      <w:r>
-        <w:rPr>
-          <w:lang w:val="en-US"/>
-        </w:rPr>
-        <w:t>MSc</w:t>
-      </w:r>
-      <w:proofErr w:type="spellEnd"/>
-      <w:r>
-        <w:rPr>
-          <w:lang w:val="en-US"/>
-        </w:rPr>
-        <w:t xml:space="preserve"> thesis of Stephan </w:t>
-      </w:r>
-      <w:proofErr w:type="spellStart"/>
-      <w:r>
-        <w:rPr>
-          <w:lang w:val="en-US"/>
-        </w:rPr>
-        <w:t>Dederichs</w:t>
-      </w:r>
-      <w:proofErr w:type="spellEnd"/>
-      <w:r>
-        <w:rPr>
-          <w:lang w:val="en-US"/>
-        </w:rPr>
         <w:t>).</w:t>
       </w:r>
     </w:p>
@@ -16777,16 +16800,16 @@
           <w:lang w:val="en-US"/>
         </w:rPr>
       </w:pPr>
-      <w:bookmarkStart w:id="28" w:name="_Ref305779174"/>
-      <w:bookmarkStart w:id="29" w:name="_Toc357703122"/>
+      <w:bookmarkStart w:id="27" w:name="_Ref305779174"/>
+      <w:bookmarkStart w:id="28" w:name="_Toc498526382"/>
       <w:r>
         <w:rPr>
           <w:lang w:val="en-US"/>
         </w:rPr>
         <w:t>JMX support for SPASS-meter</w:t>
       </w:r>
+      <w:bookmarkEnd w:id="27"/>
       <w:bookmarkEnd w:id="28"/>
-      <w:bookmarkEnd w:id="29"/>
     </w:p>
     <w:p>
       <w:pPr>
@@ -17299,6 +17322,7 @@
           <w:b/>
           <w:lang w:val="en-US"/>
         </w:rPr>
+        <w:lastRenderedPageBreak/>
         <w:t xml:space="preserve">  &lt;</w:t>
       </w:r>
       <w:proofErr w:type="gramStart"/>
@@ -17885,7 +17909,6 @@
           <w:b/>
           <w:lang w:val="en-US"/>
         </w:rPr>
-        <w:lastRenderedPageBreak/>
         <w:t xml:space="preserve">      &lt;/attribute&gt;</w:t>
       </w:r>
     </w:p>
@@ -18722,6 +18745,7 @@
           <w:rFonts w:ascii="Courier New" w:hAnsi="Courier New" w:cs="Courier New"/>
           <w:lang w:val="en-US"/>
         </w:rPr>
+        <w:lastRenderedPageBreak/>
         <w:t xml:space="preserve">  </w:t>
       </w:r>
       <w:r>
@@ -18987,7 +19011,6 @@
           <w:rFonts w:ascii="Courier New" w:hAnsi="Courier New" w:cs="Courier New"/>
           <w:lang w:val="en-US"/>
         </w:rPr>
-        <w:lastRenderedPageBreak/>
         <w:t xml:space="preserve">       </w:t>
       </w:r>
       <w:r>
@@ -19133,14 +19156,14 @@
           <w:lang w:val="en-US"/>
         </w:rPr>
       </w:pPr>
-      <w:bookmarkStart w:id="30" w:name="_Toc357703123"/>
+      <w:bookmarkStart w:id="29" w:name="_Toc498526383"/>
       <w:r>
         <w:rPr>
           <w:lang w:val="en-US"/>
         </w:rPr>
         <w:t>JMX console extension for SPASS-meter</w:t>
       </w:r>
-      <w:bookmarkEnd w:id="30"/>
+      <w:bookmarkEnd w:id="29"/>
     </w:p>
     <w:p>
       <w:pPr>
@@ -19490,6 +19513,7 @@
           <w:noProof/>
           <w:lang w:eastAsia="de-DE"/>
         </w:rPr>
+        <w:lastRenderedPageBreak/>
         <w:drawing>
           <wp:inline distT="0" distB="0" distL="0" distR="0">
             <wp:extent cx="5760720" cy="4800600"/>
@@ -19544,14 +19568,13 @@
           <w:lang w:val="en-US"/>
         </w:rPr>
       </w:pPr>
-      <w:bookmarkStart w:id="31" w:name="_Ref348607158"/>
-      <w:bookmarkStart w:id="32" w:name="_Toc357703124"/>
+      <w:bookmarkStart w:id="30" w:name="_Ref348607158"/>
+      <w:bookmarkStart w:id="31" w:name="_Toc498526384"/>
       <w:proofErr w:type="spellStart"/>
       <w:r>
         <w:rPr>
           <w:lang w:val="en-US"/>
         </w:rPr>
-        <w:lastRenderedPageBreak/>
         <w:t>WildCat</w:t>
       </w:r>
       <w:proofErr w:type="spellEnd"/>
@@ -19561,8 +19584,8 @@
         </w:rPr>
         <w:t xml:space="preserve"> support for SPASS-meter</w:t>
       </w:r>
+      <w:bookmarkEnd w:id="30"/>
       <w:bookmarkEnd w:id="31"/>
-      <w:bookmarkEnd w:id="32"/>
     </w:p>
     <w:p>
       <w:pPr>
@@ -19592,7 +19615,7 @@
           <w:rStyle w:val="FootnoteReference"/>
           <w:lang w:val="en-US"/>
         </w:rPr>
-        <w:footnoteReference w:id="9"/>
+        <w:footnoteReference w:id="10"/>
       </w:r>
       <w:r>
         <w:rPr>
@@ -20057,12 +20080,13 @@
           <w:lang w:val="en-US"/>
         </w:rPr>
       </w:pPr>
-      <w:bookmarkStart w:id="33" w:name="_Toc357703125"/>
+      <w:bookmarkStart w:id="32" w:name="_Toc498526385"/>
       <w:proofErr w:type="spellStart"/>
       <w:r>
         <w:rPr>
           <w:lang w:val="en-US"/>
         </w:rPr>
+        <w:lastRenderedPageBreak/>
         <w:t>WildCAT</w:t>
       </w:r>
       <w:proofErr w:type="spellEnd"/>
@@ -20072,7 +20096,7 @@
         </w:rPr>
         <w:t xml:space="preserve"> console support for SPASS-meter</w:t>
       </w:r>
-      <w:bookmarkEnd w:id="33"/>
+      <w:bookmarkEnd w:id="32"/>
     </w:p>
     <w:p>
       <w:pPr>
@@ -20278,14 +20302,14 @@
           <w:lang w:val="en-US"/>
         </w:rPr>
       </w:pPr>
-      <w:bookmarkStart w:id="34" w:name="_Toc357703126"/>
+      <w:bookmarkStart w:id="33" w:name="_Toc498526386"/>
       <w:r>
         <w:rPr>
           <w:lang w:val="en-US"/>
         </w:rPr>
         <w:t>Acknowledgements</w:t>
       </w:r>
-      <w:bookmarkEnd w:id="34"/>
+      <w:bookmarkEnd w:id="33"/>
     </w:p>
     <w:p>
       <w:pPr>
@@ -20401,16 +20425,16 @@
           <w:lang w:val="en-US"/>
         </w:rPr>
       </w:pPr>
-      <w:bookmarkStart w:id="35" w:name="_Ref357702749"/>
-      <w:bookmarkStart w:id="36" w:name="_Toc357703127"/>
+      <w:bookmarkStart w:id="34" w:name="_Ref357702749"/>
+      <w:bookmarkStart w:id="35" w:name="_Toc498526387"/>
       <w:r>
         <w:rPr>
           <w:lang w:val="en-US"/>
         </w:rPr>
         <w:t>Appendix: Advanced global configuration options</w:t>
       </w:r>
+      <w:bookmarkEnd w:id="34"/>
       <w:bookmarkEnd w:id="35"/>
-      <w:bookmarkEnd w:id="36"/>
     </w:p>
     <w:p>
       <w:pPr>
@@ -20809,7 +20833,14 @@
               <w:rPr>
                 <w:lang w:val="en-US"/>
               </w:rPr>
-              <w:t>Write debugging specific information to the given file. This is helpful in case that logging and standard output is intensively used by the SUM, e.g., a web server.</w:t>
+              <w:t xml:space="preserve">Write debugging specific information to the given file. This is helpful in case that logging and standard output is intensively </w:t>
+            </w:r>
+            <w:r>
+              <w:rPr>
+                <w:lang w:val="en-US"/>
+              </w:rPr>
+              <w:lastRenderedPageBreak/>
+              <w:t>used by the SUM, e.g., a web server.</w:t>
             </w:r>
           </w:p>
         </w:tc>
@@ -20827,6 +20858,7 @@
               <w:rPr>
                 <w:lang w:val="en-US"/>
               </w:rPr>
+              <w:lastRenderedPageBreak/>
               <w:t>File location</w:t>
             </w:r>
           </w:p>
@@ -20850,6 +20882,7 @@
                 <w:rFonts w:ascii="Courier New" w:hAnsi="Courier New" w:cs="Courier New"/>
                 <w:lang w:val="en-US"/>
               </w:rPr>
+              <w:lastRenderedPageBreak/>
               <w:t>pruneAnnotations</w:t>
             </w:r>
             <w:proofErr w:type="spellEnd"/>
@@ -21247,15 +21280,7 @@
                 <w:rFonts w:ascii="Courier New" w:hAnsi="Courier New" w:cs="Courier New"/>
                 <w:lang w:val="en-US"/>
               </w:rPr>
-              <w:t>CREATION_NATIVEUNALLOCATIO</w:t>
-            </w:r>
-            <w:r>
-              <w:rPr>
-                <w:rFonts w:ascii="Courier New" w:hAnsi="Courier New" w:cs="Courier New"/>
-                <w:lang w:val="en-US"/>
-              </w:rPr>
-              <w:lastRenderedPageBreak/>
-              <w:t>N_ARRAYS</w:t>
+              <w:t>CREATION_NATIVEUNALLOCATION_ARRAYS</w:t>
             </w:r>
             <w:r>
               <w:rPr>
@@ -21317,7 +21342,6 @@
                 <w:rFonts w:ascii="Courier New" w:hAnsi="Courier New" w:cs="Courier New"/>
                 <w:lang w:val="en-US"/>
               </w:rPr>
-              <w:lastRenderedPageBreak/>
               <w:t>accountableResources</w:t>
             </w:r>
             <w:proofErr w:type="spellEnd"/>
@@ -21826,6 +21850,7 @@
               <w:rPr>
                 <w:rFonts w:ascii="Courier New" w:hAnsi="Courier New" w:cs="Courier New"/>
               </w:rPr>
+              <w:lastRenderedPageBreak/>
               <w:t>multiConsiderContained</w:t>
             </w:r>
             <w:proofErr w:type="spellEnd"/>
@@ -22095,7 +22120,7 @@
             <w:rPr>
               <w:noProof/>
             </w:rPr>
-            <w:t>12</w:t>
+            <w:t>1</w:t>
           </w:r>
         </w:fldSimple>
       </w:sdtContent>
@@ -22522,13 +22547,7 @@
         <w:rPr>
           <w:lang w:val="en-US"/>
         </w:rPr>
-        <w:t xml:space="preserve"> for the definition of ANT file path </w:t>
-      </w:r>
-      <w:r>
-        <w:rPr>
-          <w:lang w:val="en-US"/>
-        </w:rPr>
-        <w:t>patterns.</w:t>
+        <w:t xml:space="preserve"> for the definition of ANT file path patterns.</w:t>
       </w:r>
     </w:p>
   </w:footnote>
@@ -22614,9 +22633,6 @@
     <w:p>
       <w:pPr>
         <w:pStyle w:val="FootnoteText"/>
-        <w:rPr>
-          <w:lang w:val="en-GB"/>
-        </w:rPr>
       </w:pPr>
       <w:r>
         <w:rPr>
@@ -22625,9 +22641,22 @@
         <w:footnoteRef/>
       </w:r>
       <w:r>
-        <w:rPr>
-          <w:lang w:val="en-GB"/>
-        </w:rPr>
+        <w:t xml:space="preserve"> http://qualimaster.eu</w:t>
+      </w:r>
+    </w:p>
+  </w:footnote>
+  <w:footnote w:id="10">
+    <w:p>
+      <w:pPr>
+        <w:pStyle w:val="FootnoteText"/>
+      </w:pPr>
+      <w:r>
+        <w:rPr>
+          <w:rStyle w:val="FootnoteReference"/>
+        </w:rPr>
+        <w:footnoteRef/>
+      </w:r>
+      <w:r>
         <w:t xml:space="preserve"> http://wildcat.ow2.org/</w:t>
       </w:r>
     </w:p>
@@ -25417,7 +25446,7 @@
 </file>
 
 <file path=customXml/itemProps1.xml><?xml version="1.0" encoding="utf-8"?>
-<ds:datastoreItem xmlns:ds="http://schemas.openxmlformats.org/officeDocument/2006/customXml" ds:itemID="{A4F4FEAD-3272-4BC5-97DB-AE47A41313B2}">
+<ds:datastoreItem xmlns:ds="http://schemas.openxmlformats.org/officeDocument/2006/customXml" ds:itemID="{93FBC0F1-0F15-4A31-9376-7D0FA6A0C77A}">
   <ds:schemaRefs>
     <ds:schemaRef ds:uri="http://schemas.openxmlformats.org/officeDocument/2006/bibliography"/>
   </ds:schemaRefs>

</xml_diff>

<commit_message>
namespace and module pattern improvement (A. Krafczyk)
</commit_message>
<xml_diff>
--- a/Instrumentation.ex/resources/manual.docx
+++ b/Instrumentation.ex/resources/manual.docx
@@ -89,7 +89,7 @@
         <w:rPr>
           <w:lang w:val="en-US"/>
         </w:rPr>
-        <w:t>22</w:t>
+        <w:t>23</w:t>
       </w:r>
     </w:p>
     <w:p>
@@ -1756,7 +1756,7 @@
                 <w:noProof/>
                 <w:webHidden/>
               </w:rPr>
-              <w:t>13</w:t>
+              <w:t>14</w:t>
             </w:r>
             <w:r>
               <w:rPr>
@@ -11520,7 +11520,19 @@
         <w:rPr>
           <w:lang w:val="en-US"/>
         </w:rPr>
-        <w:t xml:space="preserve">and may optionally define if this configuration is </w:t>
+        <w:t xml:space="preserve">and may optionally define </w:t>
+      </w:r>
+      <w:r>
+        <w:rPr>
+          <w:lang w:val="en-US"/>
+        </w:rPr>
+        <w:t>whether</w:t>
+      </w:r>
+      <w:r>
+        <w:rPr>
+          <w:lang w:val="en-US"/>
+        </w:rPr>
+        <w:t xml:space="preserve"> this configuration is </w:t>
       </w:r>
       <w:r>
         <w:rPr>
@@ -11620,7 +11632,19 @@
         <w:rPr>
           <w:lang w:val="en-US"/>
         </w:rPr>
-        <w:t xml:space="preserve"> Two specific attributes may be given here:</w:t>
+        <w:t xml:space="preserve"> Two specific attributes may be given here</w:t>
+      </w:r>
+      <w:r>
+        <w:rPr>
+          <w:lang w:val="en-US"/>
+        </w:rPr>
+        <w:t>, both taking precedence over the name of the namespace</w:t>
+      </w:r>
+      <w:r>
+        <w:rPr>
+          <w:lang w:val="en-US"/>
+        </w:rPr>
+        <w:t>:</w:t>
       </w:r>
     </w:p>
     <w:p>
@@ -11666,7 +11690,19 @@
         <w:rPr>
           <w:lang w:val="en-US"/>
         </w:rPr>
-        <w:t>regular expression appended to the fully qualified name of the namespace in order to select contained elements.</w:t>
+        <w:t xml:space="preserve">regular expression appended to the </w:t>
+      </w:r>
+      <w:r>
+        <w:rPr>
+          <w:lang w:val="en-US"/>
+        </w:rPr>
+        <w:t xml:space="preserve">contained pattern / </w:t>
+      </w:r>
+      <w:r>
+        <w:rPr>
+          <w:lang w:val="en-US"/>
+        </w:rPr>
+        <w:t>fully qualified name of the namespace in order to select contained elements.</w:t>
       </w:r>
     </w:p>
     <w:p>
@@ -12014,6 +12050,7 @@
           <w:rFonts w:cstheme="minorHAnsi"/>
           <w:lang w:val="en-US"/>
         </w:rPr>
+        <w:lastRenderedPageBreak/>
         <w:t>Source code annotations can be stated as contained elements whereby the data supported for an annotation is given in terms of attributes.</w:t>
       </w:r>
     </w:p>
@@ -12029,7 +12066,6 @@
         <w:rPr>
           <w:lang w:val="en-US"/>
         </w:rPr>
-        <w:lastRenderedPageBreak/>
         <w:t>Additional Information</w:t>
       </w:r>
       <w:bookmarkEnd w:id="19"/>
@@ -13074,14 +13110,7 @@
         <w:rPr>
           <w:lang w:val="en-US"/>
         </w:rPr>
-        <w:t xml:space="preserve"> option </w:t>
-      </w:r>
-      <w:r>
-        <w:rPr>
-          <w:lang w:val="en-US"/>
-        </w:rPr>
-        <w:lastRenderedPageBreak/>
-        <w:t xml:space="preserve">is </w:t>
+        <w:t xml:space="preserve"> option is </w:t>
       </w:r>
       <w:r>
         <w:rPr>
@@ -14310,6 +14339,7 @@
           <w:i/>
           <w:lang w:val="en-US"/>
         </w:rPr>
+        <w:lastRenderedPageBreak/>
         <w:t>&lt;</w:t>
       </w:r>
       <w:proofErr w:type="gramStart"/>
@@ -14399,7 +14429,6 @@
           <w:rFonts w:cstheme="minorHAnsi"/>
           <w:lang w:val="en-US"/>
         </w:rPr>
-        <w:lastRenderedPageBreak/>
         <w:t>Files are considered for instrumentation only if the respective target file does not exist or the input file is newer than an existing output file.</w:t>
       </w:r>
     </w:p>
@@ -15688,6 +15717,7 @@
         <w:rPr>
           <w:lang w:val="en-US"/>
         </w:rPr>
+        <w:lastRenderedPageBreak/>
         <w:t>Monitoring results</w:t>
       </w:r>
       <w:bookmarkEnd w:id="25"/>
@@ -15703,14 +15733,7 @@
         <w:rPr>
           <w:lang w:val="en-US"/>
         </w:rPr>
-        <w:t xml:space="preserve">Dependent on the actual configuration, SPASS-meter provides its results on different levels of granularity. In this Section, we will focus on the default post-mortem summary, i.e., a specific </w:t>
-      </w:r>
-      <w:r>
-        <w:rPr>
-          <w:lang w:val="en-US"/>
-        </w:rPr>
-        <w:lastRenderedPageBreak/>
-        <w:t xml:space="preserve">summary after the SUM is terminated. This mechanism can be customized using an internal </w:t>
+        <w:t xml:space="preserve">Dependent on the actual configuration, SPASS-meter provides its results on different levels of granularity. In this Section, we will focus on the default post-mortem summary, i.e., a specific summary after the SUM is terminated. This mechanism can be customized using an internal </w:t>
       </w:r>
       <w:proofErr w:type="spellStart"/>
       <w:r>
@@ -15740,14 +15763,29 @@
         </w:rPr>
         <w:t xml:space="preserve">-based mechanism will be described in Section </w:t>
       </w:r>
-      <w:fldSimple w:instr=" REF _Ref350247597 \r \h  \* MERGEFORMAT ">
-        <w:r>
-          <w:rPr>
-            <w:lang w:val="en-US"/>
-          </w:rPr>
-          <w:t>9</w:t>
-        </w:r>
-      </w:fldSimple>
+      <w:r>
+        <w:fldChar w:fldCharType="begin"/>
+      </w:r>
+      <w:r>
+        <w:rPr>
+          <w:lang w:val="en-US"/>
+        </w:rPr>
+        <w:instrText xml:space="preserve"> REF _Ref350247597 \r \h  \* MERGEFORMAT </w:instrText>
+      </w:r>
+      <w:r>
+        <w:fldChar w:fldCharType="separate"/>
+      </w:r>
+      <w:r>
+        <w:rPr>
+          <w:b/>
+          <w:bCs/>
+          <w:lang w:val="en-US"/>
+        </w:rPr>
+        <w:t>Error! Reference source not found.</w:t>
+      </w:r>
+      <w:r>
+        <w:fldChar w:fldCharType="end"/>
+      </w:r>
       <w:r>
         <w:rPr>
           <w:lang w:val="en-US"/>
@@ -16157,6 +16195,7 @@
           <w:b/>
           <w:lang w:val="en-US"/>
         </w:rPr>
+        <w:lastRenderedPageBreak/>
         <w:t>Breakdown:</w:t>
       </w:r>
       <w:r>
@@ -16181,14 +16220,7 @@
         <w:rPr>
           <w:lang w:val="en-US"/>
         </w:rPr>
-        <w:t xml:space="preserve"> The next three lines indicate similar values for the resource usage of the JVM process from outside. Then the JVM, the </w:t>
-      </w:r>
-      <w:r>
-        <w:rPr>
-          <w:lang w:val="en-US"/>
-        </w:rPr>
-        <w:lastRenderedPageBreak/>
-        <w:t>SUM (called *recorder* here and the monitoring groups are broken down with respect to their factional resource consumption compared with the System and the JVM.</w:t>
+        <w:t xml:space="preserve"> The next three lines indicate similar values for the resource usage of the JVM process from outside. Then the JVM, the SUM (called *recorder* here and the monitoring groups are broken down with respect to their factional resource consumption compared with the System and the JVM.</w:t>
       </w:r>
     </w:p>
     <w:p>
@@ -17322,7 +17354,6 @@
           <w:b/>
           <w:lang w:val="en-US"/>
         </w:rPr>
-        <w:lastRenderedPageBreak/>
         <w:t xml:space="preserve">  &lt;</w:t>
       </w:r>
       <w:proofErr w:type="gramStart"/>
@@ -18745,7 +18776,6 @@
           <w:rFonts w:ascii="Courier New" w:hAnsi="Courier New" w:cs="Courier New"/>
           <w:lang w:val="en-US"/>
         </w:rPr>
-        <w:lastRenderedPageBreak/>
         <w:t xml:space="preserve">  </w:t>
       </w:r>
       <w:r>
@@ -22120,7 +22150,7 @@
             <w:rPr>
               <w:noProof/>
             </w:rPr>
-            <w:t>1</w:t>
+            <w:t>9</w:t>
           </w:r>
         </w:fldSimple>
       </w:sdtContent>
@@ -22337,7 +22367,31 @@
         <w:rPr>
           <w:lang w:val="en-US"/>
         </w:rPr>
-        <w:t xml:space="preserve">In eclipse add the SSE-URL as key linked to the </w:t>
+        <w:t xml:space="preserve">In </w:t>
+      </w:r>
+      <w:r>
+        <w:rPr>
+          <w:lang w:val="en-US"/>
+        </w:rPr>
+        <w:t>E</w:t>
+      </w:r>
+      <w:r>
+        <w:rPr>
+          <w:lang w:val="en-US"/>
+        </w:rPr>
+        <w:t>clipse</w:t>
+      </w:r>
+      <w:r>
+        <w:rPr>
+          <w:lang w:val="en-US"/>
+        </w:rPr>
+        <w:t>,</w:t>
+      </w:r>
+      <w:r>
+        <w:rPr>
+          <w:lang w:val="en-US"/>
+        </w:rPr>
+        <w:t xml:space="preserve"> add the SSE-URL as key linked to the </w:t>
       </w:r>
       <w:proofErr w:type="spellStart"/>
       <w:r>
@@ -22633,6 +22687,9 @@
     <w:p>
       <w:pPr>
         <w:pStyle w:val="FootnoteText"/>
+        <w:rPr>
+          <w:lang w:val="en-GB"/>
+        </w:rPr>
       </w:pPr>
       <w:r>
         <w:rPr>
@@ -22641,6 +22698,9 @@
         <w:footnoteRef/>
       </w:r>
       <w:r>
+        <w:rPr>
+          <w:lang w:val="en-GB"/>
+        </w:rPr>
         <w:t xml:space="preserve"> http://qualimaster.eu</w:t>
       </w:r>
     </w:p>
@@ -22649,6 +22709,9 @@
     <w:p>
       <w:pPr>
         <w:pStyle w:val="FootnoteText"/>
+        <w:rPr>
+          <w:lang w:val="en-GB"/>
+        </w:rPr>
       </w:pPr>
       <w:r>
         <w:rPr>
@@ -22657,6 +22720,9 @@
         <w:footnoteRef/>
       </w:r>
       <w:r>
+        <w:rPr>
+          <w:lang w:val="en-GB"/>
+        </w:rPr>
         <w:t xml:space="preserve"> http://wildcat.ow2.org/</w:t>
       </w:r>
     </w:p>
@@ -25446,7 +25512,7 @@
 </file>
 
 <file path=customXml/itemProps1.xml><?xml version="1.0" encoding="utf-8"?>
-<ds:datastoreItem xmlns:ds="http://schemas.openxmlformats.org/officeDocument/2006/customXml" ds:itemID="{93FBC0F1-0F15-4A31-9376-7D0FA6A0C77A}">
+<ds:datastoreItem xmlns:ds="http://schemas.openxmlformats.org/officeDocument/2006/customXml" ds:itemID="{C0D0AE6E-FF49-4737-9E9C-097689680607}">
   <ds:schemaRefs>
     <ds:schemaRef ds:uri="http://schemas.openxmlformats.org/officeDocument/2006/bibliography"/>
   </ds:schemaRefs>

</xml_diff>

<commit_message>
Release: 1.24 (Maven central trial)
</commit_message>
<xml_diff>
--- a/Instrumentation.ex/resources/manual.docx
+++ b/Instrumentation.ex/resources/manual.docx
@@ -81,7 +81,7 @@
         <w:rPr>
           <w:lang w:val="en-US"/>
         </w:rPr>
-        <w:t>24 (SNAPSHOT)</w:t>
+        <w:t>24</w:t>
       </w:r>
     </w:p>
     <w:p>
@@ -22731,7 +22731,7 @@
 </file>
 
 <file path=customXml/itemProps1.xml><?xml version="1.0" encoding="utf-8"?>
-<ds:datastoreItem xmlns:ds="http://schemas.openxmlformats.org/officeDocument/2006/customXml" ds:itemID="{8578B516-B722-4830-83FE-18FCEE97D1A4}">
+<ds:datastoreItem xmlns:ds="http://schemas.openxmlformats.org/officeDocument/2006/customXml" ds:itemID="{68F166D8-44EC-428B-B513-91FB810D7B1E}">
   <ds:schemaRefs>
     <ds:schemaRef ds:uri="http://schemas.openxmlformats.org/officeDocument/2006/bibliography"/>
   </ds:schemaRefs>

</xml_diff>

<commit_message>
documentation update for #1
</commit_message>
<xml_diff>
--- a/Instrumentation.ex/resources/manual.docx
+++ b/Instrumentation.ex/resources/manual.docx
@@ -1,6 +1,6 @@
 
 <file path=word/document.xml><?xml version="1.0" encoding="utf-8"?>
-<w:document xmlns:ve="http://schemas.openxmlformats.org/markup-compatibility/2006" xmlns:o="urn:schemas-microsoft-com:office:office" xmlns:r="http://schemas.openxmlformats.org/officeDocument/2006/relationships" xmlns:m="http://schemas.openxmlformats.org/officeDocument/2006/math" xmlns:v="urn:schemas-microsoft-com:vml" xmlns:wp="http://schemas.openxmlformats.org/drawingml/2006/wordprocessingDrawing" xmlns:w10="urn:schemas-microsoft-com:office:word" xmlns:w="http://schemas.openxmlformats.org/wordprocessingml/2006/main" xmlns:wne="http://schemas.microsoft.com/office/word/2006/wordml">
+<w:document xmlns:wpc="http://schemas.microsoft.com/office/word/2010/wordprocessingCanvas" xmlns:cx="http://schemas.microsoft.com/office/drawing/2014/chartex" xmlns:mc="http://schemas.openxmlformats.org/markup-compatibility/2006" xmlns:o="urn:schemas-microsoft-com:office:office" xmlns:r="http://schemas.openxmlformats.org/officeDocument/2006/relationships" xmlns:m="http://schemas.openxmlformats.org/officeDocument/2006/math" xmlns:v="urn:schemas-microsoft-com:vml" xmlns:wp14="http://schemas.microsoft.com/office/word/2010/wordprocessingDrawing" xmlns:wp="http://schemas.openxmlformats.org/drawingml/2006/wordprocessingDrawing" xmlns:w10="urn:schemas-microsoft-com:office:word" xmlns:w="http://schemas.openxmlformats.org/wordprocessingml/2006/main" xmlns:w14="http://schemas.microsoft.com/office/word/2010/wordml" xmlns:w15="http://schemas.microsoft.com/office/word/2012/wordml" xmlns:w16se="http://schemas.microsoft.com/office/word/2015/wordml/symex" xmlns:wpg="http://schemas.microsoft.com/office/word/2010/wordprocessingGroup" xmlns:wpi="http://schemas.microsoft.com/office/word/2010/wordprocessingInk" xmlns:wne="http://schemas.microsoft.com/office/word/2006/wordml" xmlns:wps="http://schemas.microsoft.com/office/word/2010/wordprocessingShape" mc:Ignorable="w14 w15 w16se wp14">
   <w:body>
     <w:p>
       <w:pPr>
@@ -169,6 +169,7 @@
           <w:docPartUnique/>
         </w:docPartObj>
       </w:sdtPr>
+      <w:sdtEndPr/>
       <w:sdtContent>
         <w:p>
           <w:pPr>
@@ -792,7 +793,7 @@
                 <w:noProof/>
                 <w:webHidden/>
               </w:rPr>
-              <w:t>3</w:t>
+              <w:t>4</w:t>
             </w:r>
             <w:r>
               <w:rPr>
@@ -2862,6 +2863,12 @@
         </w:rPr>
         <w:t>.</w:t>
       </w:r>
+      <w:r>
+        <w:rPr>
+          <w:lang w:val="en-US"/>
+        </w:rPr>
+        <w:t xml:space="preserve"> Currently, compatibility with Java 8 is tested, but so far Java 9/10 support is pending.</w:t>
+      </w:r>
     </w:p>
     <w:p>
       <w:pPr>
@@ -3162,14 +3169,27 @@
         </w:rPr>
         <w:t xml:space="preserve">The monitoring process of SPASS-meter is illustrated in </w:t>
       </w:r>
-      <w:fldSimple w:instr=" REF _Ref348595669 \h  \* MERGEFORMAT ">
-        <w:r>
-          <w:rPr>
-            <w:lang w:val="en-GB"/>
-          </w:rPr>
-          <w:t>Figure 1</w:t>
-        </w:r>
-      </w:fldSimple>
+      <w:r>
+        <w:fldChar w:fldCharType="begin"/>
+      </w:r>
+      <w:r>
+        <w:rPr>
+          <w:lang w:val="en-US"/>
+        </w:rPr>
+        <w:instrText xml:space="preserve"> REF _Ref348595669 \h  \* MERGEFORMAT </w:instrText>
+      </w:r>
+      <w:r>
+        <w:fldChar w:fldCharType="separate"/>
+      </w:r>
+      <w:r>
+        <w:rPr>
+          <w:lang w:val="en-GB"/>
+        </w:rPr>
+        <w:t>Figure 1</w:t>
+      </w:r>
+      <w:r>
+        <w:fldChar w:fldCharType="end"/>
+      </w:r>
       <w:r>
         <w:rPr>
           <w:lang w:val="en-US"/>
@@ -3243,20 +3263,14 @@
         <w:rPr>
           <w:lang w:val="en-US"/>
         </w:rPr>
+        <w:lastRenderedPageBreak/>
         <w:t xml:space="preserve">due to performance reasons and passes it to the </w:t>
       </w:r>
       <w:r>
         <w:rPr>
           <w:lang w:val="en-US"/>
         </w:rPr>
-        <w:t xml:space="preserve">aggregation layer. The aggregation layer maintains </w:t>
-      </w:r>
-      <w:r>
-        <w:rPr>
-          <w:lang w:val="en-US"/>
-        </w:rPr>
-        <w:lastRenderedPageBreak/>
-        <w:t>the monitoring groups and performs various detailed aggregation operations depending on the detailed configuration (either given in terms of the monitoring scope specification or the global settings of the SPASS-meter framework provided in terms of command line options).</w:t>
+        <w:t>aggregation layer. The aggregation layer maintains the monitoring groups and performs various detailed aggregation operations depending on the detailed configuration (either given in terms of the monitoring scope specification or the global settings of the SPASS-meter framework provided in terms of command line options).</w:t>
       </w:r>
       <w:r>
         <w:rPr>
@@ -3292,7 +3306,7 @@
                   <w:r>
                     <w:rPr>
                       <w:noProof/>
-                      <w:lang w:eastAsia="de-DE"/>
+                      <w:lang w:val="en-US"/>
                     </w:rPr>
                     <w:drawing>
                       <wp:inline distT="0" distB="0" distL="0" distR="0">
@@ -3350,14 +3364,27 @@
                   <w:r>
                     <w:t xml:space="preserve">Figure </w:t>
                   </w:r>
-                  <w:fldSimple w:instr=" SEQ Figure \* ARABIC ">
-                    <w:r>
-                      <w:rPr>
-                        <w:noProof/>
-                      </w:rPr>
-                      <w:t>1</w:t>
-                    </w:r>
-                  </w:fldSimple>
+                  <w:r>
+                    <w:fldChar w:fldCharType="begin"/>
+                  </w:r>
+                  <w:r>
+                    <w:instrText xml:space="preserve"> SEQ Figure \* ARABIC </w:instrText>
+                  </w:r>
+                  <w:r>
+                    <w:fldChar w:fldCharType="separate"/>
+                  </w:r>
+                  <w:r>
+                    <w:rPr>
+                      <w:noProof/>
+                    </w:rPr>
+                    <w:t>1</w:t>
+                  </w:r>
+                  <w:r>
+                    <w:rPr>
+                      <w:noProof/>
+                    </w:rPr>
+                    <w:fldChar w:fldCharType="end"/>
+                  </w:r>
                   <w:bookmarkEnd w:id="3"/>
                   <w:r>
                     <w:t>: Spass-meter monitoring process</w:t>
@@ -4039,6 +4066,52 @@
     </w:p>
     <w:p>
       <w:pPr>
+        <w:rPr>
+          <w:lang w:val="en-US"/>
+        </w:rPr>
+      </w:pPr>
+      <w:r>
+        <w:rPr>
+          <w:lang w:val="en-US"/>
+        </w:rPr>
+        <w:t xml:space="preserve">Please note that SPASS-meter searches for the </w:t>
+      </w:r>
+      <w:r>
+        <w:rPr>
+          <w:rFonts w:ascii="Courier New" w:hAnsi="Courier New" w:cs="Courier New"/>
+          <w:lang w:val="en-US"/>
+        </w:rPr>
+        <w:t>boot</w:t>
+      </w:r>
+      <w:r>
+        <w:rPr>
+          <w:lang w:val="en-US"/>
+        </w:rPr>
+        <w:t xml:space="preserve"> and the </w:t>
+      </w:r>
+      <w:r>
+        <w:rPr>
+          <w:rFonts w:ascii="Courier New" w:hAnsi="Courier New" w:cs="Courier New"/>
+          <w:lang w:val="en-US"/>
+        </w:rPr>
+        <w:t>rt</w:t>
+      </w:r>
+      <w:r>
+        <w:rPr>
+          <w:lang w:val="en-US"/>
+        </w:rPr>
+        <w:t xml:space="preserve"> library files with exactly those </w:t>
+      </w:r>
+      <w:r>
+        <w:rPr>
+          <w:lang w:val="en-US"/>
+        </w:rPr>
+        <w:lastRenderedPageBreak/>
+        <w:t>names in the installation folder, i.e., version numbers are currently not considered al valid JARs.</w:t>
+      </w:r>
+    </w:p>
+    <w:p>
+      <w:pPr>
         <w:pStyle w:val="Heading2"/>
         <w:rPr>
           <w:lang w:val="en-US"/>
@@ -4064,7 +4137,6 @@
           <w:rFonts w:cs="Courier New"/>
           <w:lang w:val="en-US"/>
         </w:rPr>
-        <w:lastRenderedPageBreak/>
         <w:t xml:space="preserve">For static instrumentation, </w:t>
       </w:r>
       <w:r>
@@ -4420,14 +4492,33 @@
         </w:rPr>
         <w:t xml:space="preserve"> (Section </w:t>
       </w:r>
-      <w:fldSimple w:instr=" REF _Ref297790090 \r \h  \* MERGEFORMAT ">
-        <w:r>
-          <w:rPr>
-            <w:lang w:val="en-US"/>
-          </w:rPr>
-          <w:t>5.1</w:t>
-        </w:r>
-      </w:fldSimple>
+      <w:r>
+        <w:fldChar w:fldCharType="begin"/>
+      </w:r>
+      <w:r>
+        <w:rPr>
+          <w:lang w:val="en-US"/>
+        </w:rPr>
+        <w:instrText xml:space="preserve"> RE</w:instrText>
+      </w:r>
+      <w:r>
+        <w:rPr>
+          <w:lang w:val="en-US"/>
+        </w:rPr>
+        <w:instrText xml:space="preserve">F _Ref297790090 \r \h  \* MERGEFORMAT </w:instrText>
+      </w:r>
+      <w:r>
+        <w:fldChar w:fldCharType="separate"/>
+      </w:r>
+      <w:r>
+        <w:rPr>
+          <w:lang w:val="en-US"/>
+        </w:rPr>
+        <w:t>5.1</w:t>
+      </w:r>
+      <w:r>
+        <w:fldChar w:fldCharType="end"/>
+      </w:r>
       <w:r>
         <w:rPr>
           <w:lang w:val="en-US"/>
@@ -4446,14 +4537,27 @@
         </w:rPr>
         <w:t xml:space="preserve"> The SUM specific configuration can be given in terms of source code annotations (Section </w:t>
       </w:r>
-      <w:fldSimple w:instr=" REF _Ref297790069 \r \h  \* MERGEFORMAT ">
-        <w:r>
-          <w:rPr>
-            <w:lang w:val="en-US"/>
-          </w:rPr>
-          <w:t>5.2</w:t>
-        </w:r>
-      </w:fldSimple>
+      <w:r>
+        <w:fldChar w:fldCharType="begin"/>
+      </w:r>
+      <w:r>
+        <w:rPr>
+          <w:lang w:val="en-US"/>
+        </w:rPr>
+        <w:instrText xml:space="preserve"> REF _Ref297790069 \r \h  \* MERGEFORMAT </w:instrText>
+      </w:r>
+      <w:r>
+        <w:fldChar w:fldCharType="separate"/>
+      </w:r>
+      <w:r>
+        <w:rPr>
+          <w:lang w:val="en-US"/>
+        </w:rPr>
+        <w:t>5.2</w:t>
+      </w:r>
+      <w:r>
+        <w:fldChar w:fldCharType="end"/>
+      </w:r>
       <w:r>
         <w:rPr>
           <w:lang w:val="en-US"/>
@@ -4781,7 +4885,19 @@
         <w:rPr>
           <w:lang w:val="en-US"/>
         </w:rPr>
-        <w:t xml:space="preserve"> the SPASS-meter instrumentation agent, starts the program, instruments the classes loaded by the program and collects the results in program.log. The option </w:t>
+        <w:t xml:space="preserve"> the SPASS-meter instrumentation agent, starts the program, instruments the classes loaded by the program and collects the results in program.log. </w:t>
+      </w:r>
+      <w:r>
+        <w:rPr>
+          <w:lang w:val="en-US"/>
+        </w:rPr>
+        <w:t xml:space="preserve">As stated above, please make sure that the Jar files are exactly named as shown in this document. </w:t>
+      </w:r>
+      <w:r>
+        <w:rPr>
+          <w:lang w:val="en-US"/>
+        </w:rPr>
+        <w:t xml:space="preserve">The option </w:t>
       </w:r>
       <w:r>
         <w:rPr>
@@ -4926,7 +5042,7 @@
         <w:tblStyle w:val="TableGrid"/>
         <w:tblW w:w="0" w:type="auto"/>
         <w:tblLayout w:type="fixed"/>
-        <w:tblLook w:val="04A0"/>
+        <w:tblLook w:val="04A0" w:firstRow="1" w:lastRow="0" w:firstColumn="1" w:lastColumn="0" w:noHBand="0" w:noVBand="1"/>
       </w:tblPr>
       <w:tblGrid>
         <w:gridCol w:w="2235"/>
@@ -5135,7 +5251,14 @@
               <w:rPr>
                 <w:lang w:val="en-US"/>
               </w:rPr>
-              <w:t>If a directory is given, SPASS-meter will create log files with names according to the JVM identifier (minimal support for distributed monitoring).</w:t>
+              <w:t xml:space="preserve">If a directory is given, SPASS-meter will create log files with names according to the JVM identifier (minimal support for distributed </w:t>
+            </w:r>
+            <w:r>
+              <w:rPr>
+                <w:lang w:val="en-US"/>
+              </w:rPr>
+              <w:lastRenderedPageBreak/>
+              <w:t>monitoring).</w:t>
             </w:r>
           </w:p>
         </w:tc>
@@ -5153,6 +5276,7 @@
               <w:rPr>
                 <w:lang w:val="en-US"/>
               </w:rPr>
+              <w:lastRenderedPageBreak/>
               <w:t>File location</w:t>
             </w:r>
           </w:p>
@@ -5175,6 +5299,7 @@
                 <w:rFonts w:ascii="Courier New" w:hAnsi="Courier New" w:cs="Courier New"/>
                 <w:lang w:val="en-US"/>
               </w:rPr>
+              <w:lastRenderedPageBreak/>
               <w:t>printStatistics</w:t>
             </w:r>
           </w:p>
@@ -5241,7 +5366,6 @@
                 <w:rFonts w:ascii="Courier New" w:hAnsi="Courier New" w:cs="Courier New"/>
                 <w:lang w:val="en-US"/>
               </w:rPr>
-              <w:lastRenderedPageBreak/>
               <w:t>tcp</w:t>
             </w:r>
           </w:p>
@@ -5817,7 +5941,15 @@
               <w:rPr>
                 <w:lang w:val="en-US"/>
               </w:rPr>
-              <w:t>The default instrumentation behavior in case that explicit start and end configuration is missing. Applies to the first main method found by the instrumenter, i.e. the program start.</w:t>
+              <w:t>The default instrumentation behavior in case that explicit start and end configuration</w:t>
+            </w:r>
+            <w:bookmarkStart w:id="12" w:name="_GoBack"/>
+            <w:bookmarkEnd w:id="12"/>
+            <w:r>
+              <w:rPr>
+                <w:lang w:val="en-US"/>
+              </w:rPr>
+              <w:t xml:space="preserve"> is missing. Applies to the first main method found by the instrumenter, i.e. the program start.</w:t>
             </w:r>
           </w:p>
         </w:tc>
@@ -5965,7 +6097,14 @@
               <w:rPr>
                 <w:lang w:val="en-US"/>
               </w:rPr>
-              <w:t xml:space="preserve"> This may affect measurements on SUM leve</w:t>
+              <w:t xml:space="preserve"> This may affect measurements on </w:t>
+            </w:r>
+            <w:r>
+              <w:rPr>
+                <w:lang w:val="en-US"/>
+              </w:rPr>
+              <w:lastRenderedPageBreak/>
+              <w:t>SUM leve</w:t>
             </w:r>
             <w:r>
               <w:rPr>
@@ -5996,6 +6135,7 @@
               <w:rPr>
                 <w:lang w:val="en-US"/>
               </w:rPr>
+              <w:lastRenderedPageBreak/>
               <w:t>empty</w:t>
             </w:r>
           </w:p>
@@ -6018,6 +6158,7 @@
                 <w:rFonts w:ascii="Courier New" w:hAnsi="Courier New" w:cs="Courier New"/>
                 <w:lang w:val="en-US"/>
               </w:rPr>
+              <w:lastRenderedPageBreak/>
               <w:t>allClassMembers</w:t>
             </w:r>
           </w:p>
@@ -6042,14 +6183,7 @@
               <w:rPr>
                 <w:lang w:val="en-US"/>
               </w:rPr>
-              <w:t xml:space="preserve">onsider all class members for </w:t>
-            </w:r>
-            <w:r>
-              <w:rPr>
-                <w:lang w:val="en-US"/>
-              </w:rPr>
-              <w:lastRenderedPageBreak/>
-              <w:t>instrumentation or apply configuration-dependent filters such as “plain time” (this may affect measurements on SUM level)</w:t>
+              <w:t>onsider all class members for instrumentation or apply configuration-dependent filters such as “plain time” (this may affect measurements on SUM level)</w:t>
             </w:r>
             <w:r>
               <w:rPr>
@@ -6074,7 +6208,6 @@
                 <w:rFonts w:ascii="Courier New" w:hAnsi="Courier New" w:cs="Courier New"/>
                 <w:lang w:val="en-US"/>
               </w:rPr>
-              <w:lastRenderedPageBreak/>
               <w:t>true</w:t>
             </w:r>
           </w:p>
@@ -6097,7 +6230,6 @@
                 <w:rFonts w:ascii="Courier New" w:hAnsi="Courier New" w:cs="Courier New"/>
                 <w:lang w:val="en-US"/>
               </w:rPr>
-              <w:lastRenderedPageBreak/>
               <w:t>instanceIdentifier</w:t>
             </w:r>
             <w:r>
@@ -6165,8 +6297,6 @@
               </w:rPr>
               <w:t>, THREAD_ID, I</w:t>
             </w:r>
-            <w:bookmarkStart w:id="12" w:name="_GoBack"/>
-            <w:bookmarkEnd w:id="12"/>
             <w:r>
               <w:rPr>
                 <w:rFonts w:ascii="Courier New" w:hAnsi="Courier New" w:cs="Courier New"/>
@@ -6389,7 +6519,7 @@
         <w:tblStyle w:val="TableGrid"/>
         <w:tblW w:w="0" w:type="auto"/>
         <w:tblLayout w:type="fixed"/>
-        <w:tblLook w:val="04A0"/>
+        <w:tblLook w:val="04A0" w:firstRow="1" w:lastRow="0" w:firstColumn="1" w:lastColumn="0" w:noHBand="0" w:noVBand="1"/>
       </w:tblPr>
       <w:tblGrid>
         <w:gridCol w:w="1809"/>
@@ -7047,7 +7177,14 @@
               <w:rPr>
                 <w:lang w:val="en-US"/>
               </w:rPr>
-              <w:t xml:space="preserve">: Should accountable resources of related groups be considered: </w:t>
+              <w:t xml:space="preserve">: Should accountable resources of related groups </w:t>
+            </w:r>
+            <w:r>
+              <w:rPr>
+                <w:lang w:val="en-US"/>
+              </w:rPr>
+              <w:lastRenderedPageBreak/>
+              <w:t xml:space="preserve">be considered: </w:t>
             </w:r>
             <w:r>
               <w:rPr>
@@ -7126,7 +7263,6 @@
                 <w:rFonts w:ascii="Courier New" w:hAnsi="Courier New" w:cs="Courier New"/>
                 <w:lang w:val="en-US"/>
               </w:rPr>
-              <w:lastRenderedPageBreak/>
               <w:t>distributeValues</w:t>
             </w:r>
             <w:r>
@@ -8032,14 +8168,14 @@
               <w:rPr>
                 <w:lang w:val="en-US"/>
               </w:rPr>
-              <w:t xml:space="preserve">Define the (reusable) id of a value change for an instance of an object holding </w:t>
+              <w:t xml:space="preserve">Define the (reusable) id of a </w:t>
             </w:r>
             <w:r>
               <w:rPr>
                 <w:lang w:val="en-US"/>
               </w:rPr>
               <w:lastRenderedPageBreak/>
-              <w:t xml:space="preserve">attributes marked with a value change annotation and id “*” whereby at a concrete </w:t>
+              <w:t xml:space="preserve">value change for an instance of an object holding attributes marked with a value change annotation and id “*” whereby at a concrete </w:t>
             </w:r>
             <w:r>
               <w:rPr>
@@ -8643,13 +8779,21 @@
           <w:rFonts w:cstheme="minorHAnsi"/>
           <w:lang w:val="en-US"/>
         </w:rPr>
-        <w:t>. Dependent on the actual configuration, SPASS-meter may start various background threads, e.g.</w:t>
+        <w:t xml:space="preserve">. Dependent on the actual configuration, SPASS-meter may start </w:t>
       </w:r>
       <w:r>
         <w:rPr>
           <w:rFonts w:cstheme="minorHAnsi"/>
           <w:lang w:val="en-US"/>
         </w:rPr>
+        <w:lastRenderedPageBreak/>
+        <w:t>various background threads, e.g.</w:t>
+      </w:r>
+      <w:r>
+        <w:rPr>
+          <w:rFonts w:cstheme="minorHAnsi"/>
+          <w:lang w:val="en-US"/>
+        </w:rPr>
         <w:t>,</w:t>
       </w:r>
       <w:r>
@@ -8692,15 +8836,7 @@
           <w:rFonts w:cstheme="minorHAnsi"/>
           <w:lang w:val="en-US"/>
         </w:rPr>
-        <w:t xml:space="preserve">by properly </w:t>
-      </w:r>
-      <w:r>
-        <w:rPr>
-          <w:rFonts w:cstheme="minorHAnsi"/>
-          <w:lang w:val="en-US"/>
-        </w:rPr>
-        <w:lastRenderedPageBreak/>
-        <w:t xml:space="preserve">marking each possible end </w:t>
+        <w:t xml:space="preserve">by properly marking each possible end </w:t>
       </w:r>
       <w:r>
         <w:rPr>
@@ -9365,14 +9501,27 @@
         </w:rPr>
         <w:t xml:space="preserve">to Section </w:t>
       </w:r>
-      <w:fldSimple w:instr=" REF _Ref297790069 \r \h  \* MERGEFORMAT ">
-        <w:r>
-          <w:rPr>
-            <w:lang w:val="en-US"/>
-          </w:rPr>
-          <w:t>5.2</w:t>
-        </w:r>
-      </w:fldSimple>
+      <w:r>
+        <w:fldChar w:fldCharType="begin"/>
+      </w:r>
+      <w:r>
+        <w:rPr>
+          <w:lang w:val="en-US"/>
+        </w:rPr>
+        <w:instrText xml:space="preserve"> REF _Ref297790069 \r \h  \* MERGEFORMAT </w:instrText>
+      </w:r>
+      <w:r>
+        <w:fldChar w:fldCharType="separate"/>
+      </w:r>
+      <w:r>
+        <w:rPr>
+          <w:lang w:val="en-US"/>
+        </w:rPr>
+        <w:t>5.2</w:t>
+      </w:r>
+      <w:r>
+        <w:fldChar w:fldCharType="end"/>
+      </w:r>
       <w:r>
         <w:rPr>
           <w:lang w:val="en-US"/>
@@ -9646,6 +9795,7 @@
           <w:rFonts w:ascii="Courier New" w:hAnsi="Courier New" w:cs="Courier New"/>
           <w:lang w:val="en-US"/>
         </w:rPr>
+        <w:lastRenderedPageBreak/>
         <w:t xml:space="preserve">        &lt;monitor id=”TheObject” debug=”NET_IN, NET_OUT”/&gt;</w:t>
       </w:r>
     </w:p>
@@ -11167,7 +11317,14 @@
         <w:rPr>
           <w:lang w:val="en-US"/>
         </w:rPr>
-        <w:t xml:space="preserve"> element corresponds to a Java method and is specified by its signature consisting of the method name, the parameter list (in braces) and the fully qualified parameter types as a comma separated list. Whitespaces are not allowed in a signature. As usual in Java, the return type is not part of a signature. Also thrown exceptions are not </w:t>
+        <w:t xml:space="preserve"> element corresponds to a Java method and is specified by its signature consisting of the method name, the parameter list (in braces) and the fully qualified parameter types as a comma separated list. Whitespaces are not allowed in a signature. As </w:t>
+      </w:r>
+      <w:r>
+        <w:rPr>
+          <w:lang w:val="en-US"/>
+        </w:rPr>
+        <w:lastRenderedPageBreak/>
+        <w:t xml:space="preserve">usual in Java, the return type is not part of a signature. Also thrown exceptions are not </w:t>
       </w:r>
       <w:r>
         <w:rPr>
@@ -11609,15 +11766,28 @@
         </w:rPr>
         <w:t xml:space="preserve">Attributes not stated explicitly will receive the same information as specified in the general configuration as described in Section </w:t>
       </w:r>
-      <w:fldSimple w:instr=" REF _Ref297790090 \r \h  \* MERGEFORMAT ">
-        <w:r>
-          <w:rPr>
-            <w:rFonts w:cstheme="minorHAnsi"/>
-            <w:lang w:val="en-US"/>
-          </w:rPr>
-          <w:t>5.1</w:t>
-        </w:r>
-      </w:fldSimple>
+      <w:r>
+        <w:fldChar w:fldCharType="begin"/>
+      </w:r>
+      <w:r>
+        <w:rPr>
+          <w:lang w:val="en-US"/>
+        </w:rPr>
+        <w:instrText xml:space="preserve"> REF _Ref297790090 \r \h  \* MERGEFORMAT </w:instrText>
+      </w:r>
+      <w:r>
+        <w:fldChar w:fldCharType="separate"/>
+      </w:r>
+      <w:r>
+        <w:rPr>
+          <w:rFonts w:cstheme="minorHAnsi"/>
+          <w:lang w:val="en-US"/>
+        </w:rPr>
+        <w:t>5.1</w:t>
+      </w:r>
+      <w:r>
+        <w:fldChar w:fldCharType="end"/>
+      </w:r>
       <w:r>
         <w:rPr>
           <w:rFonts w:cstheme="minorHAnsi"/>
@@ -12249,7 +12419,7 @@
         <w:tblStyle w:val="TableGrid"/>
         <w:tblpPr w:leftFromText="141" w:rightFromText="141" w:vertAnchor="text" w:horzAnchor="margin" w:tblpY="103"/>
         <w:tblW w:w="0" w:type="auto"/>
-        <w:tblLook w:val="04A0"/>
+        <w:tblLook w:val="04A0" w:firstRow="1" w:lastRow="0" w:firstColumn="1" w:lastColumn="0" w:noHBand="0" w:noVBand="1"/>
       </w:tblPr>
       <w:tblGrid>
         <w:gridCol w:w="2362"/>
@@ -13047,6 +13217,7 @@
           <w:i/>
           <w:lang w:val="en-US"/>
         </w:rPr>
+        <w:lastRenderedPageBreak/>
         <w:t>&lt;output directory&gt;</w:t>
       </w:r>
       <w:r>
@@ -14118,6 +14289,7 @@
         <w:rPr>
           <w:lang w:val="en-US"/>
         </w:rPr>
+        <w:lastRenderedPageBreak/>
         <w:t>Monitoring results</w:t>
       </w:r>
       <w:bookmarkEnd w:id="25"/>
@@ -14308,7 +14480,7 @@
       <w:r>
         <w:rPr>
           <w:noProof/>
-          <w:lang w:eastAsia="de-DE"/>
+          <w:lang w:val="en-US"/>
         </w:rPr>
         <w:drawing>
           <wp:inline distT="0" distB="0" distL="0" distR="0">
@@ -14479,6 +14651,7 @@
           <w:b/>
           <w:lang w:val="en-US"/>
         </w:rPr>
+        <w:lastRenderedPageBreak/>
         <w:t>Breakdown:</w:t>
       </w:r>
       <w:r>
@@ -15167,7 +15340,7 @@
         <w:tblStyle w:val="TableGrid"/>
         <w:tblpPr w:leftFromText="141" w:rightFromText="141" w:vertAnchor="text" w:horzAnchor="margin" w:tblpY="103"/>
         <w:tblW w:w="0" w:type="auto"/>
-        <w:tblLook w:val="04A0"/>
+        <w:tblLook w:val="04A0" w:firstRow="1" w:lastRow="0" w:firstColumn="1" w:lastColumn="0" w:noHBand="0" w:noVBand="1"/>
       </w:tblPr>
       <w:tblGrid>
         <w:gridCol w:w="2362"/>
@@ -17193,8 +17366,9 @@
       <w:r>
         <w:rPr>
           <w:noProof/>
-          <w:lang w:eastAsia="de-DE"/>
-        </w:rPr>
+          <w:lang w:val="en-US"/>
+        </w:rPr>
+        <w:lastRenderedPageBreak/>
         <w:drawing>
           <wp:inline distT="0" distB="0" distL="0" distR="0">
             <wp:extent cx="5760720" cy="4800600"/>
@@ -17352,7 +17526,7 @@
         <w:tblStyle w:val="TableGrid"/>
         <w:tblpPr w:leftFromText="141" w:rightFromText="141" w:vertAnchor="text" w:horzAnchor="margin" w:tblpY="103"/>
         <w:tblW w:w="0" w:type="auto"/>
-        <w:tblLook w:val="04A0"/>
+        <w:tblLook w:val="04A0" w:firstRow="1" w:lastRow="0" w:firstColumn="1" w:lastColumn="0" w:noHBand="0" w:noVBand="1"/>
       </w:tblPr>
       <w:tblGrid>
         <w:gridCol w:w="2362"/>
@@ -17630,6 +17804,7 @@
         <w:rPr>
           <w:lang w:val="en-US"/>
         </w:rPr>
+        <w:lastRenderedPageBreak/>
         <w:t>WildCAT console support for SPASS-meter</w:t>
       </w:r>
       <w:bookmarkEnd w:id="32"/>
@@ -17734,7 +17909,7 @@
       <w:r>
         <w:rPr>
           <w:noProof/>
-          <w:lang w:eastAsia="de-DE"/>
+          <w:lang w:val="en-US"/>
         </w:rPr>
         <w:drawing>
           <wp:inline distT="0" distB="0" distL="0" distR="0">
@@ -17964,7 +18139,7 @@
         <w:tblStyle w:val="TableGrid"/>
         <w:tblW w:w="0" w:type="auto"/>
         <w:tblLayout w:type="fixed"/>
-        <w:tblLook w:val="04A0"/>
+        <w:tblLook w:val="04A0" w:firstRow="1" w:lastRow="0" w:firstColumn="1" w:lastColumn="0" w:noHBand="0" w:noVBand="1"/>
       </w:tblPr>
       <w:tblGrid>
         <w:gridCol w:w="1951"/>
@@ -18273,7 +18448,14 @@
               <w:rPr>
                 <w:lang w:val="en-US"/>
               </w:rPr>
-              <w:t>Write debugging specific information to the given file. This is helpful in case that logging and standard output is intensively used by the SUM, e.g., a web server.</w:t>
+              <w:t xml:space="preserve">Write debugging specific information to the given file. This is helpful in case that logging and standard output is intensively </w:t>
+            </w:r>
+            <w:r>
+              <w:rPr>
+                <w:lang w:val="en-US"/>
+              </w:rPr>
+              <w:lastRenderedPageBreak/>
+              <w:t>used by the SUM, e.g., a web server.</w:t>
             </w:r>
           </w:p>
         </w:tc>
@@ -18291,6 +18473,7 @@
               <w:rPr>
                 <w:lang w:val="en-US"/>
               </w:rPr>
+              <w:lastRenderedPageBreak/>
               <w:t>File location</w:t>
             </w:r>
           </w:p>
@@ -18313,6 +18496,7 @@
                 <w:rFonts w:ascii="Courier New" w:hAnsi="Courier New" w:cs="Courier New"/>
                 <w:lang w:val="en-US"/>
               </w:rPr>
+              <w:lastRenderedPageBreak/>
               <w:t>pruneAnnotations</w:t>
             </w:r>
           </w:p>
@@ -19224,6 +19408,7 @@
               <w:rPr>
                 <w:rFonts w:ascii="Courier New" w:hAnsi="Courier New" w:cs="Courier New"/>
               </w:rPr>
+              <w:lastRenderedPageBreak/>
               <w:t>multiConsiderContained</w:t>
             </w:r>
           </w:p>
@@ -19404,7 +19589,7 @@
 </file>
 
 <file path=word/endnotes.xml><?xml version="1.0" encoding="utf-8"?>
-<w:endnotes xmlns:ve="http://schemas.openxmlformats.org/markup-compatibility/2006" xmlns:o="urn:schemas-microsoft-com:office:office" xmlns:r="http://schemas.openxmlformats.org/officeDocument/2006/relationships" xmlns:m="http://schemas.openxmlformats.org/officeDocument/2006/math" xmlns:v="urn:schemas-microsoft-com:vml" xmlns:wp="http://schemas.openxmlformats.org/drawingml/2006/wordprocessingDrawing" xmlns:w10="urn:schemas-microsoft-com:office:word" xmlns:w="http://schemas.openxmlformats.org/wordprocessingml/2006/main" xmlns:wne="http://schemas.microsoft.com/office/word/2006/wordml">
+<w:endnotes xmlns:wpc="http://schemas.microsoft.com/office/word/2010/wordprocessingCanvas" xmlns:cx="http://schemas.microsoft.com/office/drawing/2014/chartex" xmlns:mc="http://schemas.openxmlformats.org/markup-compatibility/2006" xmlns:o="urn:schemas-microsoft-com:office:office" xmlns:r="http://schemas.openxmlformats.org/officeDocument/2006/relationships" xmlns:m="http://schemas.openxmlformats.org/officeDocument/2006/math" xmlns:v="urn:schemas-microsoft-com:vml" xmlns:wp14="http://schemas.microsoft.com/office/word/2010/wordprocessingDrawing" xmlns:wp="http://schemas.openxmlformats.org/drawingml/2006/wordprocessingDrawing" xmlns:w10="urn:schemas-microsoft-com:office:word" xmlns:w="http://schemas.openxmlformats.org/wordprocessingml/2006/main" xmlns:w14="http://schemas.microsoft.com/office/word/2010/wordml" xmlns:w15="http://schemas.microsoft.com/office/word/2012/wordml" xmlns:w16se="http://schemas.microsoft.com/office/word/2015/wordml/symex" xmlns:wpg="http://schemas.microsoft.com/office/word/2010/wordprocessingGroup" xmlns:wpi="http://schemas.microsoft.com/office/word/2010/wordprocessingInk" xmlns:wne="http://schemas.microsoft.com/office/word/2006/wordml" xmlns:wps="http://schemas.microsoft.com/office/word/2010/wordprocessingShape" mc:Ignorable="w14 w15 w16se wp14">
   <w:endnote w:type="separator" w:id="-1">
     <w:p>
       <w:r>
@@ -19423,7 +19608,7 @@
 </file>
 
 <file path=word/footer1.xml><?xml version="1.0" encoding="utf-8"?>
-<w:ftr xmlns:ve="http://schemas.openxmlformats.org/markup-compatibility/2006" xmlns:o="urn:schemas-microsoft-com:office:office" xmlns:r="http://schemas.openxmlformats.org/officeDocument/2006/relationships" xmlns:m="http://schemas.openxmlformats.org/officeDocument/2006/math" xmlns:v="urn:schemas-microsoft-com:vml" xmlns:wp="http://schemas.openxmlformats.org/drawingml/2006/wordprocessingDrawing" xmlns:w10="urn:schemas-microsoft-com:office:word" xmlns:w="http://schemas.openxmlformats.org/wordprocessingml/2006/main" xmlns:wne="http://schemas.microsoft.com/office/word/2006/wordml">
+<w:ftr xmlns:wpc="http://schemas.microsoft.com/office/word/2010/wordprocessingCanvas" xmlns:cx="http://schemas.microsoft.com/office/drawing/2014/chartex" xmlns:mc="http://schemas.openxmlformats.org/markup-compatibility/2006" xmlns:o="urn:schemas-microsoft-com:office:office" xmlns:r="http://schemas.openxmlformats.org/officeDocument/2006/relationships" xmlns:m="http://schemas.openxmlformats.org/officeDocument/2006/math" xmlns:v="urn:schemas-microsoft-com:vml" xmlns:wp14="http://schemas.microsoft.com/office/word/2010/wordprocessingDrawing" xmlns:wp="http://schemas.openxmlformats.org/drawingml/2006/wordprocessingDrawing" xmlns:w10="urn:schemas-microsoft-com:office:word" xmlns:w="http://schemas.openxmlformats.org/wordprocessingml/2006/main" xmlns:w14="http://schemas.microsoft.com/office/word/2010/wordml" xmlns:w15="http://schemas.microsoft.com/office/word/2012/wordml" xmlns:w16se="http://schemas.microsoft.com/office/word/2015/wordml/symex" xmlns:wpg="http://schemas.microsoft.com/office/word/2010/wordprocessingGroup" xmlns:wpi="http://schemas.microsoft.com/office/word/2010/wordprocessingInk" xmlns:wne="http://schemas.microsoft.com/office/word/2006/wordml" xmlns:wps="http://schemas.microsoft.com/office/word/2010/wordprocessingShape" mc:Ignorable="w14 w15 w16se wp14">
   <w:p>
     <w:pPr>
       <w:pStyle w:val="Footer"/>
@@ -19446,15 +19631,29 @@
           <w:docPartUnique/>
         </w:docPartObj>
       </w:sdtPr>
+      <w:sdtEndPr/>
       <w:sdtContent>
-        <w:fldSimple w:instr=" PAGE   \* MERGEFORMAT ">
-          <w:r>
-            <w:rPr>
-              <w:noProof/>
-            </w:rPr>
-            <w:t>1</w:t>
-          </w:r>
-        </w:fldSimple>
+        <w:r>
+          <w:fldChar w:fldCharType="begin"/>
+        </w:r>
+        <w:r>
+          <w:instrText xml:space="preserve"> PAGE   \* MERGEFORMAT </w:instrText>
+        </w:r>
+        <w:r>
+          <w:fldChar w:fldCharType="separate"/>
+        </w:r>
+        <w:r>
+          <w:rPr>
+            <w:noProof/>
+          </w:rPr>
+          <w:t>6</w:t>
+        </w:r>
+        <w:r>
+          <w:rPr>
+            <w:noProof/>
+          </w:rPr>
+          <w:fldChar w:fldCharType="end"/>
+        </w:r>
       </w:sdtContent>
     </w:sdt>
   </w:p>
@@ -19467,7 +19666,7 @@
 </file>
 
 <file path=word/footnotes.xml><?xml version="1.0" encoding="utf-8"?>
-<w:footnotes xmlns:ve="http://schemas.openxmlformats.org/markup-compatibility/2006" xmlns:o="urn:schemas-microsoft-com:office:office" xmlns:r="http://schemas.openxmlformats.org/officeDocument/2006/relationships" xmlns:m="http://schemas.openxmlformats.org/officeDocument/2006/math" xmlns:v="urn:schemas-microsoft-com:vml" xmlns:wp="http://schemas.openxmlformats.org/drawingml/2006/wordprocessingDrawing" xmlns:w10="urn:schemas-microsoft-com:office:word" xmlns:w="http://schemas.openxmlformats.org/wordprocessingml/2006/main" xmlns:wne="http://schemas.microsoft.com/office/word/2006/wordml">
+<w:footnotes xmlns:wpc="http://schemas.microsoft.com/office/word/2010/wordprocessingCanvas" xmlns:cx="http://schemas.microsoft.com/office/drawing/2014/chartex" xmlns:mc="http://schemas.openxmlformats.org/markup-compatibility/2006" xmlns:o="urn:schemas-microsoft-com:office:office" xmlns:r="http://schemas.openxmlformats.org/officeDocument/2006/relationships" xmlns:m="http://schemas.openxmlformats.org/officeDocument/2006/math" xmlns:v="urn:schemas-microsoft-com:vml" xmlns:wp14="http://schemas.microsoft.com/office/word/2010/wordprocessingDrawing" xmlns:wp="http://schemas.openxmlformats.org/drawingml/2006/wordprocessingDrawing" xmlns:w10="urn:schemas-microsoft-com:office:word" xmlns:w="http://schemas.openxmlformats.org/wordprocessingml/2006/main" xmlns:w14="http://schemas.microsoft.com/office/word/2010/wordml" xmlns:w15="http://schemas.microsoft.com/office/word/2012/wordml" xmlns:w16se="http://schemas.microsoft.com/office/word/2015/wordml/symex" xmlns:wpg="http://schemas.microsoft.com/office/word/2010/wordprocessingGroup" xmlns:wpi="http://schemas.microsoft.com/office/word/2010/wordprocessingInk" xmlns:wne="http://schemas.microsoft.com/office/word/2006/wordml" xmlns:wps="http://schemas.microsoft.com/office/word/2010/wordprocessingShape" mc:Ignorable="w14 w15 w16se wp14">
   <w:footnote w:type="separator" w:id="-1">
     <w:p>
       <w:r>
@@ -19945,8 +20144,8 @@
 </file>
 
 <file path=word/numbering.xml><?xml version="1.0" encoding="utf-8"?>
-<w:numbering xmlns:ve="http://schemas.openxmlformats.org/markup-compatibility/2006" xmlns:o="urn:schemas-microsoft-com:office:office" xmlns:r="http://schemas.openxmlformats.org/officeDocument/2006/relationships" xmlns:m="http://schemas.openxmlformats.org/officeDocument/2006/math" xmlns:v="urn:schemas-microsoft-com:vml" xmlns:wp="http://schemas.openxmlformats.org/drawingml/2006/wordprocessingDrawing" xmlns:w10="urn:schemas-microsoft-com:office:word" xmlns:w="http://schemas.openxmlformats.org/wordprocessingml/2006/main" xmlns:wne="http://schemas.microsoft.com/office/word/2006/wordml">
-  <w:abstractNum w:abstractNumId="0">
+<w:numbering xmlns:wpc="http://schemas.microsoft.com/office/word/2010/wordprocessingCanvas" xmlns:cx="http://schemas.microsoft.com/office/drawing/2014/chartex" xmlns:mc="http://schemas.openxmlformats.org/markup-compatibility/2006" xmlns:o="urn:schemas-microsoft-com:office:office" xmlns:r="http://schemas.openxmlformats.org/officeDocument/2006/relationships" xmlns:m="http://schemas.openxmlformats.org/officeDocument/2006/math" xmlns:v="urn:schemas-microsoft-com:vml" xmlns:wp14="http://schemas.microsoft.com/office/word/2010/wordprocessingDrawing" xmlns:wp="http://schemas.openxmlformats.org/drawingml/2006/wordprocessingDrawing" xmlns:w10="urn:schemas-microsoft-com:office:word" xmlns:w="http://schemas.openxmlformats.org/wordprocessingml/2006/main" xmlns:w14="http://schemas.microsoft.com/office/word/2010/wordml" xmlns:w15="http://schemas.microsoft.com/office/word/2012/wordml" xmlns:w16se="http://schemas.microsoft.com/office/word/2015/wordml/symex" xmlns:wpg="http://schemas.microsoft.com/office/word/2010/wordprocessingGroup" xmlns:wpi="http://schemas.microsoft.com/office/word/2010/wordprocessingInk" xmlns:wne="http://schemas.microsoft.com/office/word/2006/wordml" xmlns:wps="http://schemas.microsoft.com/office/word/2010/wordprocessingShape" mc:Ignorable="w14 w15 w16se wp14">
+  <w:abstractNum w:abstractNumId="0" w15:restartNumberingAfterBreak="0">
     <w:nsid w:val="04B37D49"/>
     <w:multiLevelType w:val="hybridMultilevel"/>
     <w:tmpl w:val="7B04E9DE"/>
@@ -20059,7 +20258,7 @@
       </w:rPr>
     </w:lvl>
   </w:abstractNum>
-  <w:abstractNum w:abstractNumId="1">
+  <w:abstractNum w:abstractNumId="1" w15:restartNumberingAfterBreak="0">
     <w:nsid w:val="0A9C3FB4"/>
     <w:multiLevelType w:val="hybridMultilevel"/>
     <w:tmpl w:val="06B24B54"/>
@@ -20172,7 +20371,7 @@
       </w:rPr>
     </w:lvl>
   </w:abstractNum>
-  <w:abstractNum w:abstractNumId="2">
+  <w:abstractNum w:abstractNumId="2" w15:restartNumberingAfterBreak="0">
     <w:nsid w:val="16777C21"/>
     <w:multiLevelType w:val="hybridMultilevel"/>
     <w:tmpl w:val="97A28BBA"/>
@@ -20285,7 +20484,7 @@
       </w:rPr>
     </w:lvl>
   </w:abstractNum>
-  <w:abstractNum w:abstractNumId="3">
+  <w:abstractNum w:abstractNumId="3" w15:restartNumberingAfterBreak="0">
     <w:nsid w:val="1C3E232C"/>
     <w:multiLevelType w:val="hybridMultilevel"/>
     <w:tmpl w:val="1AC8F066"/>
@@ -20398,7 +20597,7 @@
       </w:rPr>
     </w:lvl>
   </w:abstractNum>
-  <w:abstractNum w:abstractNumId="4">
+  <w:abstractNum w:abstractNumId="4" w15:restartNumberingAfterBreak="0">
     <w:nsid w:val="2F8C4E7D"/>
     <w:multiLevelType w:val="hybridMultilevel"/>
     <w:tmpl w:val="9DB4AAD6"/>
@@ -20511,7 +20710,7 @@
       </w:rPr>
     </w:lvl>
   </w:abstractNum>
-  <w:abstractNum w:abstractNumId="5">
+  <w:abstractNum w:abstractNumId="5" w15:restartNumberingAfterBreak="0">
     <w:nsid w:val="41CD10D3"/>
     <w:multiLevelType w:val="hybridMultilevel"/>
     <w:tmpl w:val="443042AE"/>
@@ -20624,7 +20823,7 @@
       </w:rPr>
     </w:lvl>
   </w:abstractNum>
-  <w:abstractNum w:abstractNumId="6">
+  <w:abstractNum w:abstractNumId="6" w15:restartNumberingAfterBreak="0">
     <w:nsid w:val="48616DAA"/>
     <w:multiLevelType w:val="multilevel"/>
     <w:tmpl w:val="F69A2584"/>
@@ -20740,7 +20939,7 @@
       </w:rPr>
     </w:lvl>
   </w:abstractNum>
-  <w:abstractNum w:abstractNumId="7">
+  <w:abstractNum w:abstractNumId="7" w15:restartNumberingAfterBreak="0">
     <w:nsid w:val="4A1D71E0"/>
     <w:multiLevelType w:val="hybridMultilevel"/>
     <w:tmpl w:val="DC089EEE"/>
@@ -20853,7 +21052,7 @@
       </w:rPr>
     </w:lvl>
   </w:abstractNum>
-  <w:abstractNum w:abstractNumId="8">
+  <w:abstractNum w:abstractNumId="8" w15:restartNumberingAfterBreak="0">
     <w:nsid w:val="5C8B01EF"/>
     <w:multiLevelType w:val="hybridMultilevel"/>
     <w:tmpl w:val="BBF0809E"/>
@@ -20966,7 +21165,7 @@
       </w:rPr>
     </w:lvl>
   </w:abstractNum>
-  <w:abstractNum w:abstractNumId="9">
+  <w:abstractNum w:abstractNumId="9" w15:restartNumberingAfterBreak="0">
     <w:nsid w:val="648C0B13"/>
     <w:multiLevelType w:val="hybridMultilevel"/>
     <w:tmpl w:val="FB385DBE"/>
@@ -21079,7 +21278,7 @@
       </w:rPr>
     </w:lvl>
   </w:abstractNum>
-  <w:abstractNum w:abstractNumId="10">
+  <w:abstractNum w:abstractNumId="10" w15:restartNumberingAfterBreak="0">
     <w:nsid w:val="64C34A8B"/>
     <w:multiLevelType w:val="hybridMultilevel"/>
     <w:tmpl w:val="01BE5368"/>
@@ -21192,7 +21391,7 @@
       </w:rPr>
     </w:lvl>
   </w:abstractNum>
-  <w:abstractNum w:abstractNumId="11">
+  <w:abstractNum w:abstractNumId="11" w15:restartNumberingAfterBreak="0">
     <w:nsid w:val="683B5C77"/>
     <w:multiLevelType w:val="hybridMultilevel"/>
     <w:tmpl w:val="01AA1924"/>
@@ -21305,7 +21504,7 @@
       </w:rPr>
     </w:lvl>
   </w:abstractNum>
-  <w:abstractNum w:abstractNumId="12">
+  <w:abstractNum w:abstractNumId="12" w15:restartNumberingAfterBreak="0">
     <w:nsid w:val="6F91641C"/>
     <w:multiLevelType w:val="hybridMultilevel"/>
     <w:tmpl w:val="CF2EA330"/>
@@ -21418,7 +21617,7 @@
       </w:rPr>
     </w:lvl>
   </w:abstractNum>
-  <w:abstractNum w:abstractNumId="13">
+  <w:abstractNum w:abstractNumId="13" w15:restartNumberingAfterBreak="0">
     <w:nsid w:val="716466F4"/>
     <w:multiLevelType w:val="hybridMultilevel"/>
     <w:tmpl w:val="EE48BFEC"/>
@@ -21531,7 +21730,7 @@
       </w:rPr>
     </w:lvl>
   </w:abstractNum>
-  <w:abstractNum w:abstractNumId="14">
+  <w:abstractNum w:abstractNumId="14" w15:restartNumberingAfterBreak="0">
     <w:nsid w:val="7F2339D5"/>
     <w:multiLevelType w:val="hybridMultilevel"/>
     <w:tmpl w:val="B350A514"/>
@@ -21693,7 +21892,7 @@
 </file>
 
 <file path=word/styles.xml><?xml version="1.0" encoding="utf-8"?>
-<w:styles xmlns:r="http://schemas.openxmlformats.org/officeDocument/2006/relationships" xmlns:w="http://schemas.openxmlformats.org/wordprocessingml/2006/main">
+<w:styles xmlns:mc="http://schemas.openxmlformats.org/markup-compatibility/2006" xmlns:r="http://schemas.openxmlformats.org/officeDocument/2006/relationships" xmlns:w="http://schemas.openxmlformats.org/wordprocessingml/2006/main" xmlns:w14="http://schemas.microsoft.com/office/word/2010/wordml" xmlns:w15="http://schemas.microsoft.com/office/word/2012/wordml" xmlns:w16se="http://schemas.microsoft.com/office/word/2015/wordml/symex" mc:Ignorable="w14 w15 w16se">
   <w:docDefaults>
     <w:rPrDefault>
       <w:rPr>
@@ -21705,144 +21904,378 @@
     </w:rPrDefault>
     <w:pPrDefault/>
   </w:docDefaults>
-  <w:latentStyles w:defLockedState="0" w:defUIPriority="99" w:defSemiHidden="1" w:defUnhideWhenUsed="1" w:defQFormat="0" w:count="267">
-    <w:lsdException w:name="Normal" w:semiHidden="0" w:uiPriority="0" w:unhideWhenUsed="0" w:qFormat="1"/>
-    <w:lsdException w:name="heading 1" w:semiHidden="0" w:uiPriority="9" w:unhideWhenUsed="0" w:qFormat="1"/>
-    <w:lsdException w:name="heading 2" w:uiPriority="9" w:qFormat="1"/>
-    <w:lsdException w:name="heading 3" w:uiPriority="9" w:qFormat="1"/>
-    <w:lsdException w:name="heading 4" w:uiPriority="9" w:qFormat="1"/>
-    <w:lsdException w:name="heading 5" w:uiPriority="9" w:qFormat="1"/>
-    <w:lsdException w:name="heading 6" w:uiPriority="9" w:qFormat="1"/>
-    <w:lsdException w:name="heading 7" w:uiPriority="9" w:qFormat="1"/>
-    <w:lsdException w:name="heading 8" w:uiPriority="9" w:qFormat="1"/>
-    <w:lsdException w:name="heading 9" w:uiPriority="9" w:qFormat="1"/>
-    <w:lsdException w:name="toc 1" w:uiPriority="39"/>
-    <w:lsdException w:name="toc 2" w:uiPriority="39"/>
-    <w:lsdException w:name="toc 3" w:uiPriority="39"/>
-    <w:lsdException w:name="toc 4" w:uiPriority="39"/>
-    <w:lsdException w:name="toc 5" w:uiPriority="39"/>
-    <w:lsdException w:name="toc 6" w:uiPriority="39"/>
-    <w:lsdException w:name="toc 7" w:uiPriority="39"/>
-    <w:lsdException w:name="toc 8" w:uiPriority="39"/>
-    <w:lsdException w:name="toc 9" w:uiPriority="39"/>
-    <w:lsdException w:name="caption" w:uiPriority="35" w:qFormat="1"/>
-    <w:lsdException w:name="Title" w:semiHidden="0" w:uiPriority="10" w:unhideWhenUsed="0" w:qFormat="1"/>
-    <w:lsdException w:name="Default Paragraph Font" w:uiPriority="1"/>
-    <w:lsdException w:name="Subtitle" w:semiHidden="0" w:uiPriority="11" w:unhideWhenUsed="0" w:qFormat="1"/>
-    <w:lsdException w:name="Strong" w:semiHidden="0" w:uiPriority="22" w:unhideWhenUsed="0" w:qFormat="1"/>
-    <w:lsdException w:name="Emphasis" w:semiHidden="0" w:uiPriority="20" w:unhideWhenUsed="0" w:qFormat="1"/>
-    <w:lsdException w:name="Table Grid" w:semiHidden="0" w:uiPriority="59" w:unhideWhenUsed="0"/>
-    <w:lsdException w:name="Placeholder Text" w:unhideWhenUsed="0"/>
-    <w:lsdException w:name="No Spacing" w:semiHidden="0" w:uiPriority="1" w:unhideWhenUsed="0" w:qFormat="1"/>
-    <w:lsdException w:name="Light Shading" w:semiHidden="0" w:uiPriority="60" w:unhideWhenUsed="0"/>
-    <w:lsdException w:name="Light List" w:semiHidden="0" w:uiPriority="61" w:unhideWhenUsed="0"/>
-    <w:lsdException w:name="Light Grid" w:semiHidden="0" w:uiPriority="62" w:unhideWhenUsed="0"/>
-    <w:lsdException w:name="Medium Shading 1" w:semiHidden="0" w:uiPriority="63" w:unhideWhenUsed="0"/>
-    <w:lsdException w:name="Medium Shading 2" w:semiHidden="0" w:uiPriority="64" w:unhideWhenUsed="0"/>
-    <w:lsdException w:name="Medium List 1" w:semiHidden="0" w:uiPriority="65" w:unhideWhenUsed="0"/>
-    <w:lsdException w:name="Medium List 2" w:semiHidden="0" w:uiPriority="66" w:unhideWhenUsed="0"/>
-    <w:lsdException w:name="Medium Grid 1" w:semiHidden="0" w:uiPriority="67" w:unhideWhenUsed="0"/>
-    <w:lsdException w:name="Medium Grid 2" w:semiHidden="0" w:uiPriority="68" w:unhideWhenUsed="0"/>
-    <w:lsdException w:name="Medium Grid 3" w:semiHidden="0" w:uiPriority="69" w:unhideWhenUsed="0"/>
-    <w:lsdException w:name="Dark List" w:semiHidden="0" w:uiPriority="70" w:unhideWhenUsed="0"/>
-    <w:lsdException w:name="Colorful Shading" w:semiHidden="0" w:uiPriority="71" w:unhideWhenUsed="0"/>
-    <w:lsdException w:name="Colorful List" w:semiHidden="0" w:uiPriority="72" w:unhideWhenUsed="0"/>
-    <w:lsdException w:name="Colorful Grid" w:semiHidden="0" w:uiPriority="73" w:unhideWhenUsed="0"/>
-    <w:lsdException w:name="Light Shading Accent 1" w:semiHidden="0" w:uiPriority="60" w:unhideWhenUsed="0"/>
-    <w:lsdException w:name="Light List Accent 1" w:semiHidden="0" w:uiPriority="61" w:unhideWhenUsed="0"/>
-    <w:lsdException w:name="Light Grid Accent 1" w:semiHidden="0" w:uiPriority="62" w:unhideWhenUsed="0"/>
-    <w:lsdException w:name="Medium Shading 1 Accent 1" w:semiHidden="0" w:uiPriority="63" w:unhideWhenUsed="0"/>
-    <w:lsdException w:name="Medium Shading 2 Accent 1" w:semiHidden="0" w:uiPriority="64" w:unhideWhenUsed="0"/>
-    <w:lsdException w:name="Medium List 1 Accent 1" w:semiHidden="0" w:uiPriority="65" w:unhideWhenUsed="0"/>
-    <w:lsdException w:name="Revision" w:unhideWhenUsed="0"/>
-    <w:lsdException w:name="List Paragraph" w:semiHidden="0" w:uiPriority="34" w:unhideWhenUsed="0" w:qFormat="1"/>
-    <w:lsdException w:name="Quote" w:semiHidden="0" w:uiPriority="29" w:unhideWhenUsed="0" w:qFormat="1"/>
-    <w:lsdException w:name="Intense Quote" w:semiHidden="0" w:uiPriority="30" w:unhideWhenUsed="0" w:qFormat="1"/>
-    <w:lsdException w:name="Medium List 2 Accent 1" w:semiHidden="0" w:uiPriority="66" w:unhideWhenUsed="0"/>
-    <w:lsdException w:name="Medium Grid 1 Accent 1" w:semiHidden="0" w:uiPriority="67" w:unhideWhenUsed="0"/>
-    <w:lsdException w:name="Medium Grid 2 Accent 1" w:semiHidden="0" w:uiPriority="68" w:unhideWhenUsed="0"/>
-    <w:lsdException w:name="Medium Grid 3 Accent 1" w:semiHidden="0" w:uiPriority="69" w:unhideWhenUsed="0"/>
-    <w:lsdException w:name="Dark List Accent 1" w:semiHidden="0" w:uiPriority="70" w:unhideWhenUsed="0"/>
-    <w:lsdException w:name="Colorful Shading Accent 1" w:semiHidden="0" w:uiPriority="71" w:unhideWhenUsed="0"/>
-    <w:lsdException w:name="Colorful List Accent 1" w:semiHidden="0" w:uiPriority="72" w:unhideWhenUsed="0"/>
-    <w:lsdException w:name="Colorful Grid Accent 1" w:semiHidden="0" w:uiPriority="73" w:unhideWhenUsed="0"/>
-    <w:lsdException w:name="Light Shading Accent 2" w:semiHidden="0" w:uiPriority="60" w:unhideWhenUsed="0"/>
-    <w:lsdException w:name="Light List Accent 2" w:semiHidden="0" w:uiPriority="61" w:unhideWhenUsed="0"/>
-    <w:lsdException w:name="Light Grid Accent 2" w:semiHidden="0" w:uiPriority="62" w:unhideWhenUsed="0"/>
-    <w:lsdException w:name="Medium Shading 1 Accent 2" w:semiHidden="0" w:uiPriority="63" w:unhideWhenUsed="0"/>
-    <w:lsdException w:name="Medium Shading 2 Accent 2" w:semiHidden="0" w:uiPriority="64" w:unhideWhenUsed="0"/>
-    <w:lsdException w:name="Medium List 1 Accent 2" w:semiHidden="0" w:uiPriority="65" w:unhideWhenUsed="0"/>
-    <w:lsdException w:name="Medium List 2 Accent 2" w:semiHidden="0" w:uiPriority="66" w:unhideWhenUsed="0"/>
-    <w:lsdException w:name="Medium Grid 1 Accent 2" w:semiHidden="0" w:uiPriority="67" w:unhideWhenUsed="0"/>
-    <w:lsdException w:name="Medium Grid 2 Accent 2" w:semiHidden="0" w:uiPriority="68" w:unhideWhenUsed="0"/>
-    <w:lsdException w:name="Medium Grid 3 Accent 2" w:semiHidden="0" w:uiPriority="69" w:unhideWhenUsed="0"/>
-    <w:lsdException w:name="Dark List Accent 2" w:semiHidden="0" w:uiPriority="70" w:unhideWhenUsed="0"/>
-    <w:lsdException w:name="Colorful Shading Accent 2" w:semiHidden="0" w:uiPriority="71" w:unhideWhenUsed="0"/>
-    <w:lsdException w:name="Colorful List Accent 2" w:semiHidden="0" w:uiPriority="72" w:unhideWhenUsed="0"/>
-    <w:lsdException w:name="Colorful Grid Accent 2" w:semiHidden="0" w:uiPriority="73" w:unhideWhenUsed="0"/>
-    <w:lsdException w:name="Light Shading Accent 3" w:semiHidden="0" w:uiPriority="60" w:unhideWhenUsed="0"/>
-    <w:lsdException w:name="Light List Accent 3" w:semiHidden="0" w:uiPriority="61" w:unhideWhenUsed="0"/>
-    <w:lsdException w:name="Light Grid Accent 3" w:semiHidden="0" w:uiPriority="62" w:unhideWhenUsed="0"/>
-    <w:lsdException w:name="Medium Shading 1 Accent 3" w:semiHidden="0" w:uiPriority="63" w:unhideWhenUsed="0"/>
-    <w:lsdException w:name="Medium Shading 2 Accent 3" w:semiHidden="0" w:uiPriority="64" w:unhideWhenUsed="0"/>
-    <w:lsdException w:name="Medium List 1 Accent 3" w:semiHidden="0" w:uiPriority="65" w:unhideWhenUsed="0"/>
-    <w:lsdException w:name="Medium List 2 Accent 3" w:semiHidden="0" w:uiPriority="66" w:unhideWhenUsed="0"/>
-    <w:lsdException w:name="Medium Grid 1 Accent 3" w:semiHidden="0" w:uiPriority="67" w:unhideWhenUsed="0"/>
-    <w:lsdException w:name="Medium Grid 2 Accent 3" w:semiHidden="0" w:uiPriority="68" w:unhideWhenUsed="0"/>
-    <w:lsdException w:name="Medium Grid 3 Accent 3" w:semiHidden="0" w:uiPriority="69" w:unhideWhenUsed="0"/>
-    <w:lsdException w:name="Dark List Accent 3" w:semiHidden="0" w:uiPriority="70" w:unhideWhenUsed="0"/>
-    <w:lsdException w:name="Colorful Shading Accent 3" w:semiHidden="0" w:uiPriority="71" w:unhideWhenUsed="0"/>
-    <w:lsdException w:name="Colorful List Accent 3" w:semiHidden="0" w:uiPriority="72" w:unhideWhenUsed="0"/>
-    <w:lsdException w:name="Colorful Grid Accent 3" w:semiHidden="0" w:uiPriority="73" w:unhideWhenUsed="0"/>
-    <w:lsdException w:name="Light Shading Accent 4" w:semiHidden="0" w:uiPriority="60" w:unhideWhenUsed="0"/>
-    <w:lsdException w:name="Light List Accent 4" w:semiHidden="0" w:uiPriority="61" w:unhideWhenUsed="0"/>
-    <w:lsdException w:name="Light Grid Accent 4" w:semiHidden="0" w:uiPriority="62" w:unhideWhenUsed="0"/>
-    <w:lsdException w:name="Medium Shading 1 Accent 4" w:semiHidden="0" w:uiPriority="63" w:unhideWhenUsed="0"/>
-    <w:lsdException w:name="Medium Shading 2 Accent 4" w:semiHidden="0" w:uiPriority="64" w:unhideWhenUsed="0"/>
-    <w:lsdException w:name="Medium List 1 Accent 4" w:semiHidden="0" w:uiPriority="65" w:unhideWhenUsed="0"/>
-    <w:lsdException w:name="Medium List 2 Accent 4" w:semiHidden="0" w:uiPriority="66" w:unhideWhenUsed="0"/>
-    <w:lsdException w:name="Medium Grid 1 Accent 4" w:semiHidden="0" w:uiPriority="67" w:unhideWhenUsed="0"/>
-    <w:lsdException w:name="Medium Grid 2 Accent 4" w:semiHidden="0" w:uiPriority="68" w:unhideWhenUsed="0"/>
-    <w:lsdException w:name="Medium Grid 3 Accent 4" w:semiHidden="0" w:uiPriority="69" w:unhideWhenUsed="0"/>
-    <w:lsdException w:name="Dark List Accent 4" w:semiHidden="0" w:uiPriority="70" w:unhideWhenUsed="0"/>
-    <w:lsdException w:name="Colorful Shading Accent 4" w:semiHidden="0" w:uiPriority="71" w:unhideWhenUsed="0"/>
-    <w:lsdException w:name="Colorful List Accent 4" w:semiHidden="0" w:uiPriority="72" w:unhideWhenUsed="0"/>
-    <w:lsdException w:name="Colorful Grid Accent 4" w:semiHidden="0" w:uiPriority="73" w:unhideWhenUsed="0"/>
-    <w:lsdException w:name="Light Shading Accent 5" w:semiHidden="0" w:uiPriority="60" w:unhideWhenUsed="0"/>
-    <w:lsdException w:name="Light List Accent 5" w:semiHidden="0" w:uiPriority="61" w:unhideWhenUsed="0"/>
-    <w:lsdException w:name="Light Grid Accent 5" w:semiHidden="0" w:uiPriority="62" w:unhideWhenUsed="0"/>
-    <w:lsdException w:name="Medium Shading 1 Accent 5" w:semiHidden="0" w:uiPriority="63" w:unhideWhenUsed="0"/>
-    <w:lsdException w:name="Medium Shading 2 Accent 5" w:semiHidden="0" w:uiPriority="64" w:unhideWhenUsed="0"/>
-    <w:lsdException w:name="Medium List 1 Accent 5" w:semiHidden="0" w:uiPriority="65" w:unhideWhenUsed="0"/>
-    <w:lsdException w:name="Medium List 2 Accent 5" w:semiHidden="0" w:uiPriority="66" w:unhideWhenUsed="0"/>
-    <w:lsdException w:name="Medium Grid 1 Accent 5" w:semiHidden="0" w:uiPriority="67" w:unhideWhenUsed="0"/>
-    <w:lsdException w:name="Medium Grid 2 Accent 5" w:semiHidden="0" w:uiPriority="68" w:unhideWhenUsed="0"/>
-    <w:lsdException w:name="Medium Grid 3 Accent 5" w:semiHidden="0" w:uiPriority="69" w:unhideWhenUsed="0"/>
-    <w:lsdException w:name="Dark List Accent 5" w:semiHidden="0" w:uiPriority="70" w:unhideWhenUsed="0"/>
-    <w:lsdException w:name="Colorful Shading Accent 5" w:semiHidden="0" w:uiPriority="71" w:unhideWhenUsed="0"/>
-    <w:lsdException w:name="Colorful List Accent 5" w:semiHidden="0" w:uiPriority="72" w:unhideWhenUsed="0"/>
-    <w:lsdException w:name="Colorful Grid Accent 5" w:semiHidden="0" w:uiPriority="73" w:unhideWhenUsed="0"/>
-    <w:lsdException w:name="Light Shading Accent 6" w:semiHidden="0" w:uiPriority="60" w:unhideWhenUsed="0"/>
-    <w:lsdException w:name="Light List Accent 6" w:semiHidden="0" w:uiPriority="61" w:unhideWhenUsed="0"/>
-    <w:lsdException w:name="Light Grid Accent 6" w:semiHidden="0" w:uiPriority="62" w:unhideWhenUsed="0"/>
-    <w:lsdException w:name="Medium Shading 1 Accent 6" w:semiHidden="0" w:uiPriority="63" w:unhideWhenUsed="0"/>
-    <w:lsdException w:name="Medium Shading 2 Accent 6" w:semiHidden="0" w:uiPriority="64" w:unhideWhenUsed="0"/>
-    <w:lsdException w:name="Medium List 1 Accent 6" w:semiHidden="0" w:uiPriority="65" w:unhideWhenUsed="0"/>
-    <w:lsdException w:name="Medium List 2 Accent 6" w:semiHidden="0" w:uiPriority="66" w:unhideWhenUsed="0"/>
-    <w:lsdException w:name="Medium Grid 1 Accent 6" w:semiHidden="0" w:uiPriority="67" w:unhideWhenUsed="0"/>
-    <w:lsdException w:name="Medium Grid 2 Accent 6" w:semiHidden="0" w:uiPriority="68" w:unhideWhenUsed="0"/>
-    <w:lsdException w:name="Medium Grid 3 Accent 6" w:semiHidden="0" w:uiPriority="69" w:unhideWhenUsed="0"/>
-    <w:lsdException w:name="Dark List Accent 6" w:semiHidden="0" w:uiPriority="70" w:unhideWhenUsed="0"/>
-    <w:lsdException w:name="Colorful Shading Accent 6" w:semiHidden="0" w:uiPriority="71" w:unhideWhenUsed="0"/>
-    <w:lsdException w:name="Colorful List Accent 6" w:semiHidden="0" w:uiPriority="72" w:unhideWhenUsed="0"/>
-    <w:lsdException w:name="Colorful Grid Accent 6" w:semiHidden="0" w:uiPriority="73" w:unhideWhenUsed="0"/>
-    <w:lsdException w:name="Subtle Emphasis" w:semiHidden="0" w:uiPriority="19" w:unhideWhenUsed="0" w:qFormat="1"/>
-    <w:lsdException w:name="Intense Emphasis" w:semiHidden="0" w:uiPriority="21" w:unhideWhenUsed="0" w:qFormat="1"/>
-    <w:lsdException w:name="Subtle Reference" w:semiHidden="0" w:uiPriority="31" w:unhideWhenUsed="0" w:qFormat="1"/>
-    <w:lsdException w:name="Intense Reference" w:semiHidden="0" w:uiPriority="32" w:unhideWhenUsed="0" w:qFormat="1"/>
-    <w:lsdException w:name="Book Title" w:semiHidden="0" w:uiPriority="33" w:unhideWhenUsed="0" w:qFormat="1"/>
-    <w:lsdException w:name="Bibliography" w:uiPriority="37"/>
-    <w:lsdException w:name="TOC Heading" w:uiPriority="39" w:qFormat="1"/>
+  <w:latentStyles w:defLockedState="0" w:defUIPriority="99" w:defSemiHidden="0" w:defUnhideWhenUsed="0" w:defQFormat="0" w:count="371">
+    <w:lsdException w:name="Normal" w:uiPriority="0" w:qFormat="1"/>
+    <w:lsdException w:name="heading 1" w:uiPriority="9" w:qFormat="1"/>
+    <w:lsdException w:name="heading 2" w:semiHidden="1" w:uiPriority="9" w:unhideWhenUsed="1" w:qFormat="1"/>
+    <w:lsdException w:name="heading 3" w:semiHidden="1" w:uiPriority="9" w:unhideWhenUsed="1" w:qFormat="1"/>
+    <w:lsdException w:name="heading 4" w:semiHidden="1" w:uiPriority="9" w:unhideWhenUsed="1" w:qFormat="1"/>
+    <w:lsdException w:name="heading 5" w:semiHidden="1" w:uiPriority="9" w:unhideWhenUsed="1" w:qFormat="1"/>
+    <w:lsdException w:name="heading 6" w:semiHidden="1" w:uiPriority="9" w:unhideWhenUsed="1" w:qFormat="1"/>
+    <w:lsdException w:name="heading 7" w:semiHidden="1" w:uiPriority="9" w:unhideWhenUsed="1" w:qFormat="1"/>
+    <w:lsdException w:name="heading 8" w:semiHidden="1" w:uiPriority="9" w:unhideWhenUsed="1" w:qFormat="1"/>
+    <w:lsdException w:name="heading 9" w:semiHidden="1" w:uiPriority="9" w:unhideWhenUsed="1" w:qFormat="1"/>
+    <w:lsdException w:name="index 1" w:semiHidden="1" w:unhideWhenUsed="1"/>
+    <w:lsdException w:name="index 2" w:semiHidden="1" w:unhideWhenUsed="1"/>
+    <w:lsdException w:name="index 3" w:semiHidden="1" w:unhideWhenUsed="1"/>
+    <w:lsdException w:name="index 4" w:semiHidden="1" w:unhideWhenUsed="1"/>
+    <w:lsdException w:name="index 5" w:semiHidden="1" w:unhideWhenUsed="1"/>
+    <w:lsdException w:name="index 6" w:semiHidden="1" w:unhideWhenUsed="1"/>
+    <w:lsdException w:name="index 7" w:semiHidden="1" w:unhideWhenUsed="1"/>
+    <w:lsdException w:name="index 8" w:semiHidden="1" w:unhideWhenUsed="1"/>
+    <w:lsdException w:name="index 9" w:semiHidden="1" w:unhideWhenUsed="1"/>
+    <w:lsdException w:name="toc 1" w:semiHidden="1" w:uiPriority="39" w:unhideWhenUsed="1"/>
+    <w:lsdException w:name="toc 2" w:semiHidden="1" w:uiPriority="39" w:unhideWhenUsed="1"/>
+    <w:lsdException w:name="toc 3" w:semiHidden="1" w:uiPriority="39" w:unhideWhenUsed="1"/>
+    <w:lsdException w:name="toc 4" w:semiHidden="1" w:uiPriority="39" w:unhideWhenUsed="1"/>
+    <w:lsdException w:name="toc 5" w:semiHidden="1" w:uiPriority="39" w:unhideWhenUsed="1"/>
+    <w:lsdException w:name="toc 6" w:semiHidden="1" w:uiPriority="39" w:unhideWhenUsed="1"/>
+    <w:lsdException w:name="toc 7" w:semiHidden="1" w:uiPriority="39" w:unhideWhenUsed="1"/>
+    <w:lsdException w:name="toc 8" w:semiHidden="1" w:uiPriority="39" w:unhideWhenUsed="1"/>
+    <w:lsdException w:name="toc 9" w:semiHidden="1" w:uiPriority="39" w:unhideWhenUsed="1"/>
+    <w:lsdException w:name="Normal Indent" w:semiHidden="1" w:unhideWhenUsed="1"/>
+    <w:lsdException w:name="footnote text" w:semiHidden="1" w:unhideWhenUsed="1"/>
+    <w:lsdException w:name="annotation text" w:semiHidden="1" w:unhideWhenUsed="1"/>
+    <w:lsdException w:name="header" w:semiHidden="1" w:unhideWhenUsed="1"/>
+    <w:lsdException w:name="footer" w:semiHidden="1" w:unhideWhenUsed="1"/>
+    <w:lsdException w:name="index heading" w:semiHidden="1" w:unhideWhenUsed="1"/>
+    <w:lsdException w:name="caption" w:semiHidden="1" w:uiPriority="35" w:unhideWhenUsed="1" w:qFormat="1"/>
+    <w:lsdException w:name="table of figures" w:semiHidden="1" w:unhideWhenUsed="1"/>
+    <w:lsdException w:name="envelope address" w:semiHidden="1" w:unhideWhenUsed="1"/>
+    <w:lsdException w:name="envelope return" w:semiHidden="1" w:unhideWhenUsed="1"/>
+    <w:lsdException w:name="footnote reference" w:semiHidden="1" w:unhideWhenUsed="1"/>
+    <w:lsdException w:name="annotation reference" w:semiHidden="1" w:unhideWhenUsed="1"/>
+    <w:lsdException w:name="line number" w:semiHidden="1" w:unhideWhenUsed="1"/>
+    <w:lsdException w:name="page number" w:semiHidden="1" w:unhideWhenUsed="1"/>
+    <w:lsdException w:name="endnote reference" w:semiHidden="1" w:unhideWhenUsed="1"/>
+    <w:lsdException w:name="endnote text" w:semiHidden="1" w:unhideWhenUsed="1"/>
+    <w:lsdException w:name="table of authorities" w:semiHidden="1" w:unhideWhenUsed="1"/>
+    <w:lsdException w:name="macro" w:semiHidden="1" w:unhideWhenUsed="1"/>
+    <w:lsdException w:name="toa heading" w:semiHidden="1" w:unhideWhenUsed="1"/>
+    <w:lsdException w:name="List" w:semiHidden="1" w:unhideWhenUsed="1"/>
+    <w:lsdException w:name="List Bullet" w:semiHidden="1" w:unhideWhenUsed="1"/>
+    <w:lsdException w:name="List Number" w:semiHidden="1" w:unhideWhenUsed="1"/>
+    <w:lsdException w:name="List 2" w:semiHidden="1" w:unhideWhenUsed="1"/>
+    <w:lsdException w:name="List 3" w:semiHidden="1" w:unhideWhenUsed="1"/>
+    <w:lsdException w:name="List 4" w:semiHidden="1" w:unhideWhenUsed="1"/>
+    <w:lsdException w:name="List 5" w:semiHidden="1" w:unhideWhenUsed="1"/>
+    <w:lsdException w:name="List Bullet 2" w:semiHidden="1" w:unhideWhenUsed="1"/>
+    <w:lsdException w:name="List Bullet 3" w:semiHidden="1" w:unhideWhenUsed="1"/>
+    <w:lsdException w:name="List Bullet 4" w:semiHidden="1" w:unhideWhenUsed="1"/>
+    <w:lsdException w:name="List Bullet 5" w:semiHidden="1" w:unhideWhenUsed="1"/>
+    <w:lsdException w:name="List Number 2" w:semiHidden="1" w:unhideWhenUsed="1"/>
+    <w:lsdException w:name="List Number 3" w:semiHidden="1" w:unhideWhenUsed="1"/>
+    <w:lsdException w:name="List Number 4" w:semiHidden="1" w:unhideWhenUsed="1"/>
+    <w:lsdException w:name="List Number 5" w:semiHidden="1" w:unhideWhenUsed="1"/>
+    <w:lsdException w:name="Title" w:uiPriority="10" w:qFormat="1"/>
+    <w:lsdException w:name="Closing" w:semiHidden="1" w:unhideWhenUsed="1"/>
+    <w:lsdException w:name="Signature" w:semiHidden="1" w:unhideWhenUsed="1"/>
+    <w:lsdException w:name="Default Paragraph Font" w:semiHidden="1" w:uiPriority="1" w:unhideWhenUsed="1"/>
+    <w:lsdException w:name="Body Text" w:semiHidden="1" w:unhideWhenUsed="1"/>
+    <w:lsdException w:name="Body Text Indent" w:semiHidden="1" w:unhideWhenUsed="1"/>
+    <w:lsdException w:name="List Continue" w:semiHidden="1" w:unhideWhenUsed="1"/>
+    <w:lsdException w:name="List Continue 2" w:semiHidden="1" w:unhideWhenUsed="1"/>
+    <w:lsdException w:name="List Continue 3" w:semiHidden="1" w:unhideWhenUsed="1"/>
+    <w:lsdException w:name="List Continue 4" w:semiHidden="1" w:unhideWhenUsed="1"/>
+    <w:lsdException w:name="List Continue 5" w:semiHidden="1" w:unhideWhenUsed="1"/>
+    <w:lsdException w:name="Message Header" w:semiHidden="1" w:unhideWhenUsed="1"/>
+    <w:lsdException w:name="Subtitle" w:uiPriority="11" w:qFormat="1"/>
+    <w:lsdException w:name="Salutation" w:semiHidden="1" w:unhideWhenUsed="1"/>
+    <w:lsdException w:name="Date" w:semiHidden="1" w:unhideWhenUsed="1"/>
+    <w:lsdException w:name="Body Text First Indent" w:semiHidden="1" w:unhideWhenUsed="1"/>
+    <w:lsdException w:name="Body Text First Indent 2" w:semiHidden="1" w:unhideWhenUsed="1"/>
+    <w:lsdException w:name="Note Heading" w:semiHidden="1" w:unhideWhenUsed="1"/>
+    <w:lsdException w:name="Body Text 2" w:semiHidden="1" w:unhideWhenUsed="1"/>
+    <w:lsdException w:name="Body Text 3" w:semiHidden="1" w:unhideWhenUsed="1"/>
+    <w:lsdException w:name="Body Text Indent 2" w:semiHidden="1" w:unhideWhenUsed="1"/>
+    <w:lsdException w:name="Body Text Indent 3" w:semiHidden="1" w:unhideWhenUsed="1"/>
+    <w:lsdException w:name="Block Text" w:semiHidden="1" w:unhideWhenUsed="1"/>
+    <w:lsdException w:name="Hyperlink" w:semiHidden="1" w:unhideWhenUsed="1"/>
+    <w:lsdException w:name="FollowedHyperlink" w:semiHidden="1" w:unhideWhenUsed="1"/>
+    <w:lsdException w:name="Strong" w:uiPriority="22" w:qFormat="1"/>
+    <w:lsdException w:name="Emphasis" w:uiPriority="20" w:qFormat="1"/>
+    <w:lsdException w:name="Document Map" w:semiHidden="1" w:unhideWhenUsed="1"/>
+    <w:lsdException w:name="Plain Text" w:semiHidden="1" w:unhideWhenUsed="1"/>
+    <w:lsdException w:name="E-mail Signature" w:semiHidden="1" w:unhideWhenUsed="1"/>
+    <w:lsdException w:name="HTML Top of Form" w:semiHidden="1" w:unhideWhenUsed="1"/>
+    <w:lsdException w:name="HTML Bottom of Form" w:semiHidden="1" w:unhideWhenUsed="1"/>
+    <w:lsdException w:name="Normal (Web)" w:semiHidden="1" w:unhideWhenUsed="1"/>
+    <w:lsdException w:name="HTML Acronym" w:semiHidden="1" w:unhideWhenUsed="1"/>
+    <w:lsdException w:name="HTML Address" w:semiHidden="1" w:unhideWhenUsed="1"/>
+    <w:lsdException w:name="HTML Cite" w:semiHidden="1" w:unhideWhenUsed="1"/>
+    <w:lsdException w:name="HTML Code" w:semiHidden="1" w:unhideWhenUsed="1"/>
+    <w:lsdException w:name="HTML Definition" w:semiHidden="1" w:unhideWhenUsed="1"/>
+    <w:lsdException w:name="HTML Keyboard" w:semiHidden="1" w:unhideWhenUsed="1"/>
+    <w:lsdException w:name="HTML Preformatted" w:semiHidden="1" w:unhideWhenUsed="1"/>
+    <w:lsdException w:name="HTML Sample" w:semiHidden="1" w:unhideWhenUsed="1"/>
+    <w:lsdException w:name="HTML Typewriter" w:semiHidden="1" w:unhideWhenUsed="1"/>
+    <w:lsdException w:name="HTML Variable" w:semiHidden="1" w:unhideWhenUsed="1"/>
+    <w:lsdException w:name="Normal Table" w:semiHidden="1" w:unhideWhenUsed="1"/>
+    <w:lsdException w:name="annotation subject" w:semiHidden="1" w:unhideWhenUsed="1"/>
+    <w:lsdException w:name="No List" w:semiHidden="1" w:unhideWhenUsed="1"/>
+    <w:lsdException w:name="Outline List 1" w:semiHidden="1" w:unhideWhenUsed="1"/>
+    <w:lsdException w:name="Outline List 2" w:semiHidden="1" w:unhideWhenUsed="1"/>
+    <w:lsdException w:name="Outline List 3" w:semiHidden="1" w:unhideWhenUsed="1"/>
+    <w:lsdException w:name="Table Simple 1" w:semiHidden="1" w:unhideWhenUsed="1"/>
+    <w:lsdException w:name="Table Simple 2" w:semiHidden="1" w:unhideWhenUsed="1"/>
+    <w:lsdException w:name="Table Simple 3" w:semiHidden="1" w:unhideWhenUsed="1"/>
+    <w:lsdException w:name="Table Classic 1" w:semiHidden="1" w:unhideWhenUsed="1"/>
+    <w:lsdException w:name="Table Classic 2" w:semiHidden="1" w:unhideWhenUsed="1"/>
+    <w:lsdException w:name="Table Classic 3" w:semiHidden="1" w:unhideWhenUsed="1"/>
+    <w:lsdException w:name="Table Classic 4" w:semiHidden="1" w:unhideWhenUsed="1"/>
+    <w:lsdException w:name="Table Colorful 1" w:semiHidden="1" w:unhideWhenUsed="1"/>
+    <w:lsdException w:name="Table Colorful 2" w:semiHidden="1" w:unhideWhenUsed="1"/>
+    <w:lsdException w:name="Table Colorful 3" w:semiHidden="1" w:unhideWhenUsed="1"/>
+    <w:lsdException w:name="Table Columns 1" w:semiHidden="1" w:unhideWhenUsed="1"/>
+    <w:lsdException w:name="Table Columns 2" w:semiHidden="1" w:unhideWhenUsed="1"/>
+    <w:lsdException w:name="Table Columns 3" w:semiHidden="1" w:unhideWhenUsed="1"/>
+    <w:lsdException w:name="Table Columns 4" w:semiHidden="1" w:unhideWhenUsed="1"/>
+    <w:lsdException w:name="Table Columns 5" w:semiHidden="1" w:unhideWhenUsed="1"/>
+    <w:lsdException w:name="Table Grid 1" w:semiHidden="1" w:unhideWhenUsed="1"/>
+    <w:lsdException w:name="Table Grid 2" w:semiHidden="1" w:unhideWhenUsed="1"/>
+    <w:lsdException w:name="Table Grid 3" w:semiHidden="1" w:unhideWhenUsed="1"/>
+    <w:lsdException w:name="Table Grid 4" w:semiHidden="1" w:unhideWhenUsed="1"/>
+    <w:lsdException w:name="Table Grid 5" w:semiHidden="1" w:unhideWhenUsed="1"/>
+    <w:lsdException w:name="Table Grid 6" w:semiHidden="1" w:unhideWhenUsed="1"/>
+    <w:lsdException w:name="Table Grid 7" w:semiHidden="1" w:unhideWhenUsed="1"/>
+    <w:lsdException w:name="Table Grid 8" w:semiHidden="1" w:unhideWhenUsed="1"/>
+    <w:lsdException w:name="Table List 1" w:semiHidden="1" w:unhideWhenUsed="1"/>
+    <w:lsdException w:name="Table List 2" w:semiHidden="1" w:unhideWhenUsed="1"/>
+    <w:lsdException w:name="Table List 3" w:semiHidden="1" w:unhideWhenUsed="1"/>
+    <w:lsdException w:name="Table List 4" w:semiHidden="1" w:unhideWhenUsed="1"/>
+    <w:lsdException w:name="Table List 5" w:semiHidden="1" w:unhideWhenUsed="1"/>
+    <w:lsdException w:name="Table List 6" w:semiHidden="1" w:unhideWhenUsed="1"/>
+    <w:lsdException w:name="Table List 7" w:semiHidden="1" w:unhideWhenUsed="1"/>
+    <w:lsdException w:name="Table List 8" w:semiHidden="1" w:unhideWhenUsed="1"/>
+    <w:lsdException w:name="Table 3D effects 1" w:semiHidden="1" w:unhideWhenUsed="1"/>
+    <w:lsdException w:name="Table 3D effects 2" w:semiHidden="1" w:unhideWhenUsed="1"/>
+    <w:lsdException w:name="Table 3D effects 3" w:semiHidden="1" w:unhideWhenUsed="1"/>
+    <w:lsdException w:name="Table Contemporary" w:semiHidden="1" w:unhideWhenUsed="1"/>
+    <w:lsdException w:name="Table Elegant" w:semiHidden="1" w:unhideWhenUsed="1"/>
+    <w:lsdException w:name="Table Professional" w:semiHidden="1" w:unhideWhenUsed="1"/>
+    <w:lsdException w:name="Table Subtle 1" w:semiHidden="1" w:unhideWhenUsed="1"/>
+    <w:lsdException w:name="Table Subtle 2" w:semiHidden="1" w:unhideWhenUsed="1"/>
+    <w:lsdException w:name="Table Web 1" w:semiHidden="1" w:unhideWhenUsed="1"/>
+    <w:lsdException w:name="Table Web 2" w:semiHidden="1" w:unhideWhenUsed="1"/>
+    <w:lsdException w:name="Table Web 3" w:semiHidden="1" w:unhideWhenUsed="1"/>
+    <w:lsdException w:name="Balloon Text" w:semiHidden="1" w:unhideWhenUsed="1"/>
+    <w:lsdException w:name="Table Grid" w:uiPriority="59"/>
+    <w:lsdException w:name="Table Theme" w:semiHidden="1" w:unhideWhenUsed="1"/>
+    <w:lsdException w:name="Placeholder Text" w:semiHidden="1"/>
+    <w:lsdException w:name="No Spacing" w:uiPriority="1" w:qFormat="1"/>
+    <w:lsdException w:name="Light Shading" w:uiPriority="60"/>
+    <w:lsdException w:name="Light List" w:uiPriority="61"/>
+    <w:lsdException w:name="Light Grid" w:uiPriority="62"/>
+    <w:lsdException w:name="Medium Shading 1" w:uiPriority="63"/>
+    <w:lsdException w:name="Medium Shading 2" w:uiPriority="64"/>
+    <w:lsdException w:name="Medium List 1" w:uiPriority="65"/>
+    <w:lsdException w:name="Medium List 2" w:uiPriority="66"/>
+    <w:lsdException w:name="Medium Grid 1" w:uiPriority="67"/>
+    <w:lsdException w:name="Medium Grid 2" w:uiPriority="68"/>
+    <w:lsdException w:name="Medium Grid 3" w:uiPriority="69"/>
+    <w:lsdException w:name="Dark List" w:uiPriority="70"/>
+    <w:lsdException w:name="Colorful Shading" w:uiPriority="71"/>
+    <w:lsdException w:name="Colorful List" w:uiPriority="72"/>
+    <w:lsdException w:name="Colorful Grid" w:uiPriority="73"/>
+    <w:lsdException w:name="Light Shading Accent 1" w:uiPriority="60"/>
+    <w:lsdException w:name="Light List Accent 1" w:uiPriority="61"/>
+    <w:lsdException w:name="Light Grid Accent 1" w:uiPriority="62"/>
+    <w:lsdException w:name="Medium Shading 1 Accent 1" w:uiPriority="63"/>
+    <w:lsdException w:name="Medium Shading 2 Accent 1" w:uiPriority="64"/>
+    <w:lsdException w:name="Medium List 1 Accent 1" w:uiPriority="65"/>
+    <w:lsdException w:name="Revision" w:semiHidden="1"/>
+    <w:lsdException w:name="List Paragraph" w:uiPriority="34" w:qFormat="1"/>
+    <w:lsdException w:name="Quote" w:uiPriority="29" w:qFormat="1"/>
+    <w:lsdException w:name="Intense Quote" w:uiPriority="30" w:qFormat="1"/>
+    <w:lsdException w:name="Medium List 2 Accent 1" w:uiPriority="66"/>
+    <w:lsdException w:name="Medium Grid 1 Accent 1" w:uiPriority="67"/>
+    <w:lsdException w:name="Medium Grid 2 Accent 1" w:uiPriority="68"/>
+    <w:lsdException w:name="Medium Grid 3 Accent 1" w:uiPriority="69"/>
+    <w:lsdException w:name="Dark List Accent 1" w:uiPriority="70"/>
+    <w:lsdException w:name="Colorful Shading Accent 1" w:uiPriority="71"/>
+    <w:lsdException w:name="Colorful List Accent 1" w:uiPriority="72"/>
+    <w:lsdException w:name="Colorful Grid Accent 1" w:uiPriority="73"/>
+    <w:lsdException w:name="Light Shading Accent 2" w:uiPriority="60"/>
+    <w:lsdException w:name="Light List Accent 2" w:uiPriority="61"/>
+    <w:lsdException w:name="Light Grid Accent 2" w:uiPriority="62"/>
+    <w:lsdException w:name="Medium Shading 1 Accent 2" w:uiPriority="63"/>
+    <w:lsdException w:name="Medium Shading 2 Accent 2" w:uiPriority="64"/>
+    <w:lsdException w:name="Medium List 1 Accent 2" w:uiPriority="65"/>
+    <w:lsdException w:name="Medium List 2 Accent 2" w:uiPriority="66"/>
+    <w:lsdException w:name="Medium Grid 1 Accent 2" w:uiPriority="67"/>
+    <w:lsdException w:name="Medium Grid 2 Accent 2" w:uiPriority="68"/>
+    <w:lsdException w:name="Medium Grid 3 Accent 2" w:uiPriority="69"/>
+    <w:lsdException w:name="Dark List Accent 2" w:uiPriority="70"/>
+    <w:lsdException w:name="Colorful Shading Accent 2" w:uiPriority="71"/>
+    <w:lsdException w:name="Colorful List Accent 2" w:uiPriority="72"/>
+    <w:lsdException w:name="Colorful Grid Accent 2" w:uiPriority="73"/>
+    <w:lsdException w:name="Light Shading Accent 3" w:uiPriority="60"/>
+    <w:lsdException w:name="Light List Accent 3" w:uiPriority="61"/>
+    <w:lsdException w:name="Light Grid Accent 3" w:uiPriority="62"/>
+    <w:lsdException w:name="Medium Shading 1 Accent 3" w:uiPriority="63"/>
+    <w:lsdException w:name="Medium Shading 2 Accent 3" w:uiPriority="64"/>
+    <w:lsdException w:name="Medium List 1 Accent 3" w:uiPriority="65"/>
+    <w:lsdException w:name="Medium List 2 Accent 3" w:uiPriority="66"/>
+    <w:lsdException w:name="Medium Grid 1 Accent 3" w:uiPriority="67"/>
+    <w:lsdException w:name="Medium Grid 2 Accent 3" w:uiPriority="68"/>
+    <w:lsdException w:name="Medium Grid 3 Accent 3" w:uiPriority="69"/>
+    <w:lsdException w:name="Dark List Accent 3" w:uiPriority="70"/>
+    <w:lsdException w:name="Colorful Shading Accent 3" w:uiPriority="71"/>
+    <w:lsdException w:name="Colorful List Accent 3" w:uiPriority="72"/>
+    <w:lsdException w:name="Colorful Grid Accent 3" w:uiPriority="73"/>
+    <w:lsdException w:name="Light Shading Accent 4" w:uiPriority="60"/>
+    <w:lsdException w:name="Light List Accent 4" w:uiPriority="61"/>
+    <w:lsdException w:name="Light Grid Accent 4" w:uiPriority="62"/>
+    <w:lsdException w:name="Medium Shading 1 Accent 4" w:uiPriority="63"/>
+    <w:lsdException w:name="Medium Shading 2 Accent 4" w:uiPriority="64"/>
+    <w:lsdException w:name="Medium List 1 Accent 4" w:uiPriority="65"/>
+    <w:lsdException w:name="Medium List 2 Accent 4" w:uiPriority="66"/>
+    <w:lsdException w:name="Medium Grid 1 Accent 4" w:uiPriority="67"/>
+    <w:lsdException w:name="Medium Grid 2 Accent 4" w:uiPriority="68"/>
+    <w:lsdException w:name="Medium Grid 3 Accent 4" w:uiPriority="69"/>
+    <w:lsdException w:name="Dark List Accent 4" w:uiPriority="70"/>
+    <w:lsdException w:name="Colorful Shading Accent 4" w:uiPriority="71"/>
+    <w:lsdException w:name="Colorful List Accent 4" w:uiPriority="72"/>
+    <w:lsdException w:name="Colorful Grid Accent 4" w:uiPriority="73"/>
+    <w:lsdException w:name="Light Shading Accent 5" w:uiPriority="60"/>
+    <w:lsdException w:name="Light List Accent 5" w:uiPriority="61"/>
+    <w:lsdException w:name="Light Grid Accent 5" w:uiPriority="62"/>
+    <w:lsdException w:name="Medium Shading 1 Accent 5" w:uiPriority="63"/>
+    <w:lsdException w:name="Medium Shading 2 Accent 5" w:uiPriority="64"/>
+    <w:lsdException w:name="Medium List 1 Accent 5" w:uiPriority="65"/>
+    <w:lsdException w:name="Medium List 2 Accent 5" w:uiPriority="66"/>
+    <w:lsdException w:name="Medium Grid 1 Accent 5" w:uiPriority="67"/>
+    <w:lsdException w:name="Medium Grid 2 Accent 5" w:uiPriority="68"/>
+    <w:lsdException w:name="Medium Grid 3 Accent 5" w:uiPriority="69"/>
+    <w:lsdException w:name="Dark List Accent 5" w:uiPriority="70"/>
+    <w:lsdException w:name="Colorful Shading Accent 5" w:uiPriority="71"/>
+    <w:lsdException w:name="Colorful List Accent 5" w:uiPriority="72"/>
+    <w:lsdException w:name="Colorful Grid Accent 5" w:uiPriority="73"/>
+    <w:lsdException w:name="Light Shading Accent 6" w:uiPriority="60"/>
+    <w:lsdException w:name="Light List Accent 6" w:uiPriority="61"/>
+    <w:lsdException w:name="Light Grid Accent 6" w:uiPriority="62"/>
+    <w:lsdException w:name="Medium Shading 1 Accent 6" w:uiPriority="63"/>
+    <w:lsdException w:name="Medium Shading 2 Accent 6" w:uiPriority="64"/>
+    <w:lsdException w:name="Medium List 1 Accent 6" w:uiPriority="65"/>
+    <w:lsdException w:name="Medium List 2 Accent 6" w:uiPriority="66"/>
+    <w:lsdException w:name="Medium Grid 1 Accent 6" w:uiPriority="67"/>
+    <w:lsdException w:name="Medium Grid 2 Accent 6" w:uiPriority="68"/>
+    <w:lsdException w:name="Medium Grid 3 Accent 6" w:uiPriority="69"/>
+    <w:lsdException w:name="Dark List Accent 6" w:uiPriority="70"/>
+    <w:lsdException w:name="Colorful Shading Accent 6" w:uiPriority="71"/>
+    <w:lsdException w:name="Colorful List Accent 6" w:uiPriority="72"/>
+    <w:lsdException w:name="Colorful Grid Accent 6" w:uiPriority="73"/>
+    <w:lsdException w:name="Subtle Emphasis" w:uiPriority="19" w:qFormat="1"/>
+    <w:lsdException w:name="Intense Emphasis" w:uiPriority="21" w:qFormat="1"/>
+    <w:lsdException w:name="Subtle Reference" w:uiPriority="31" w:qFormat="1"/>
+    <w:lsdException w:name="Intense Reference" w:uiPriority="32" w:qFormat="1"/>
+    <w:lsdException w:name="Book Title" w:uiPriority="33" w:qFormat="1"/>
+    <w:lsdException w:name="Bibliography" w:semiHidden="1" w:uiPriority="37" w:unhideWhenUsed="1"/>
+    <w:lsdException w:name="TOC Heading" w:semiHidden="1" w:uiPriority="39" w:unhideWhenUsed="1" w:qFormat="1"/>
+    <w:lsdException w:name="Plain Table 1" w:uiPriority="41"/>
+    <w:lsdException w:name="Plain Table 2" w:uiPriority="42"/>
+    <w:lsdException w:name="Plain Table 3" w:uiPriority="43"/>
+    <w:lsdException w:name="Plain Table 4" w:uiPriority="44"/>
+    <w:lsdException w:name="Plain Table 5" w:uiPriority="45"/>
+    <w:lsdException w:name="Grid Table Light" w:uiPriority="40"/>
+    <w:lsdException w:name="Grid Table 1 Light" w:uiPriority="46"/>
+    <w:lsdException w:name="Grid Table 2" w:uiPriority="47"/>
+    <w:lsdException w:name="Grid Table 3" w:uiPriority="48"/>
+    <w:lsdException w:name="Grid Table 4" w:uiPriority="49"/>
+    <w:lsdException w:name="Grid Table 5 Dark" w:uiPriority="50"/>
+    <w:lsdException w:name="Grid Table 6 Colorful" w:uiPriority="51"/>
+    <w:lsdException w:name="Grid Table 7 Colorful" w:uiPriority="52"/>
+    <w:lsdException w:name="Grid Table 1 Light Accent 1" w:uiPriority="46"/>
+    <w:lsdException w:name="Grid Table 2 Accent 1" w:uiPriority="47"/>
+    <w:lsdException w:name="Grid Table 3 Accent 1" w:uiPriority="48"/>
+    <w:lsdException w:name="Grid Table 4 Accent 1" w:uiPriority="49"/>
+    <w:lsdException w:name="Grid Table 5 Dark Accent 1" w:uiPriority="50"/>
+    <w:lsdException w:name="Grid Table 6 Colorful Accent 1" w:uiPriority="51"/>
+    <w:lsdException w:name="Grid Table 7 Colorful Accent 1" w:uiPriority="52"/>
+    <w:lsdException w:name="Grid Table 1 Light Accent 2" w:uiPriority="46"/>
+    <w:lsdException w:name="Grid Table 2 Accent 2" w:uiPriority="47"/>
+    <w:lsdException w:name="Grid Table 3 Accent 2" w:uiPriority="48"/>
+    <w:lsdException w:name="Grid Table 4 Accent 2" w:uiPriority="49"/>
+    <w:lsdException w:name="Grid Table 5 Dark Accent 2" w:uiPriority="50"/>
+    <w:lsdException w:name="Grid Table 6 Colorful Accent 2" w:uiPriority="51"/>
+    <w:lsdException w:name="Grid Table 7 Colorful Accent 2" w:uiPriority="52"/>
+    <w:lsdException w:name="Grid Table 1 Light Accent 3" w:uiPriority="46"/>
+    <w:lsdException w:name="Grid Table 2 Accent 3" w:uiPriority="47"/>
+    <w:lsdException w:name="Grid Table 3 Accent 3" w:uiPriority="48"/>
+    <w:lsdException w:name="Grid Table 4 Accent 3" w:uiPriority="49"/>
+    <w:lsdException w:name="Grid Table 5 Dark Accent 3" w:uiPriority="50"/>
+    <w:lsdException w:name="Grid Table 6 Colorful Accent 3" w:uiPriority="51"/>
+    <w:lsdException w:name="Grid Table 7 Colorful Accent 3" w:uiPriority="52"/>
+    <w:lsdException w:name="Grid Table 1 Light Accent 4" w:uiPriority="46"/>
+    <w:lsdException w:name="Grid Table 2 Accent 4" w:uiPriority="47"/>
+    <w:lsdException w:name="Grid Table 3 Accent 4" w:uiPriority="48"/>
+    <w:lsdException w:name="Grid Table 4 Accent 4" w:uiPriority="49"/>
+    <w:lsdException w:name="Grid Table 5 Dark Accent 4" w:uiPriority="50"/>
+    <w:lsdException w:name="Grid Table 6 Colorful Accent 4" w:uiPriority="51"/>
+    <w:lsdException w:name="Grid Table 7 Colorful Accent 4" w:uiPriority="52"/>
+    <w:lsdException w:name="Grid Table 1 Light Accent 5" w:uiPriority="46"/>
+    <w:lsdException w:name="Grid Table 2 Accent 5" w:uiPriority="47"/>
+    <w:lsdException w:name="Grid Table 3 Accent 5" w:uiPriority="48"/>
+    <w:lsdException w:name="Grid Table 4 Accent 5" w:uiPriority="49"/>
+    <w:lsdException w:name="Grid Table 5 Dark Accent 5" w:uiPriority="50"/>
+    <w:lsdException w:name="Grid Table 6 Colorful Accent 5" w:uiPriority="51"/>
+    <w:lsdException w:name="Grid Table 7 Colorful Accent 5" w:uiPriority="52"/>
+    <w:lsdException w:name="Grid Table 1 Light Accent 6" w:uiPriority="46"/>
+    <w:lsdException w:name="Grid Table 2 Accent 6" w:uiPriority="47"/>
+    <w:lsdException w:name="Grid Table 3 Accent 6" w:uiPriority="48"/>
+    <w:lsdException w:name="Grid Table 4 Accent 6" w:uiPriority="49"/>
+    <w:lsdException w:name="Grid Table 5 Dark Accent 6" w:uiPriority="50"/>
+    <w:lsdException w:name="Grid Table 6 Colorful Accent 6" w:uiPriority="51"/>
+    <w:lsdException w:name="Grid Table 7 Colorful Accent 6" w:uiPriority="52"/>
+    <w:lsdException w:name="List Table 1 Light" w:uiPriority="46"/>
+    <w:lsdException w:name="List Table 2" w:uiPriority="47"/>
+    <w:lsdException w:name="List Table 3" w:uiPriority="48"/>
+    <w:lsdException w:name="List Table 4" w:uiPriority="49"/>
+    <w:lsdException w:name="List Table 5 Dark" w:uiPriority="50"/>
+    <w:lsdException w:name="List Table 6 Colorful" w:uiPriority="51"/>
+    <w:lsdException w:name="List Table 7 Colorful" w:uiPriority="52"/>
+    <w:lsdException w:name="List Table 1 Light Accent 1" w:uiPriority="46"/>
+    <w:lsdException w:name="List Table 2 Accent 1" w:uiPriority="47"/>
+    <w:lsdException w:name="List Table 3 Accent 1" w:uiPriority="48"/>
+    <w:lsdException w:name="List Table 4 Accent 1" w:uiPriority="49"/>
+    <w:lsdException w:name="List Table 5 Dark Accent 1" w:uiPriority="50"/>
+    <w:lsdException w:name="List Table 6 Colorful Accent 1" w:uiPriority="51"/>
+    <w:lsdException w:name="List Table 7 Colorful Accent 1" w:uiPriority="52"/>
+    <w:lsdException w:name="List Table 1 Light Accent 2" w:uiPriority="46"/>
+    <w:lsdException w:name="List Table 2 Accent 2" w:uiPriority="47"/>
+    <w:lsdException w:name="List Table 3 Accent 2" w:uiPriority="48"/>
+    <w:lsdException w:name="List Table 4 Accent 2" w:uiPriority="49"/>
+    <w:lsdException w:name="List Table 5 Dark Accent 2" w:uiPriority="50"/>
+    <w:lsdException w:name="List Table 6 Colorful Accent 2" w:uiPriority="51"/>
+    <w:lsdException w:name="List Table 7 Colorful Accent 2" w:uiPriority="52"/>
+    <w:lsdException w:name="List Table 1 Light Accent 3" w:uiPriority="46"/>
+    <w:lsdException w:name="List Table 2 Accent 3" w:uiPriority="47"/>
+    <w:lsdException w:name="List Table 3 Accent 3" w:uiPriority="48"/>
+    <w:lsdException w:name="List Table 4 Accent 3" w:uiPriority="49"/>
+    <w:lsdException w:name="List Table 5 Dark Accent 3" w:uiPriority="50"/>
+    <w:lsdException w:name="List Table 6 Colorful Accent 3" w:uiPriority="51"/>
+    <w:lsdException w:name="List Table 7 Colorful Accent 3" w:uiPriority="52"/>
+    <w:lsdException w:name="List Table 1 Light Accent 4" w:uiPriority="46"/>
+    <w:lsdException w:name="List Table 2 Accent 4" w:uiPriority="47"/>
+    <w:lsdException w:name="List Table 3 Accent 4" w:uiPriority="48"/>
+    <w:lsdException w:name="List Table 4 Accent 4" w:uiPriority="49"/>
+    <w:lsdException w:name="List Table 5 Dark Accent 4" w:uiPriority="50"/>
+    <w:lsdException w:name="List Table 6 Colorful Accent 4" w:uiPriority="51"/>
+    <w:lsdException w:name="List Table 7 Colorful Accent 4" w:uiPriority="52"/>
+    <w:lsdException w:name="List Table 1 Light Accent 5" w:uiPriority="46"/>
+    <w:lsdException w:name="List Table 2 Accent 5" w:uiPriority="47"/>
+    <w:lsdException w:name="List Table 3 Accent 5" w:uiPriority="48"/>
+    <w:lsdException w:name="List Table 4 Accent 5" w:uiPriority="49"/>
+    <w:lsdException w:name="List Table 5 Dark Accent 5" w:uiPriority="50"/>
+    <w:lsdException w:name="List Table 6 Colorful Accent 5" w:uiPriority="51"/>
+    <w:lsdException w:name="List Table 7 Colorful Accent 5" w:uiPriority="52"/>
+    <w:lsdException w:name="List Table 1 Light Accent 6" w:uiPriority="46"/>
+    <w:lsdException w:name="List Table 2 Accent 6" w:uiPriority="47"/>
+    <w:lsdException w:name="List Table 3 Accent 6" w:uiPriority="48"/>
+    <w:lsdException w:name="List Table 4 Accent 6" w:uiPriority="49"/>
+    <w:lsdException w:name="List Table 5 Dark Accent 6" w:uiPriority="50"/>
+    <w:lsdException w:name="List Table 6 Colorful Accent 6" w:uiPriority="51"/>
+    <w:lsdException w:name="List Table 7 Colorful Accent 6" w:uiPriority="52"/>
   </w:latentStyles>
   <w:style w:type="paragraph" w:default="1" w:styleId="Normal">
     <w:name w:val="Normal"/>
@@ -21928,7 +22361,6 @@
     <w:uiPriority w:val="99"/>
     <w:semiHidden/>
     <w:unhideWhenUsed/>
-    <w:qFormat/>
     <w:tblPr>
       <w:tblInd w:w="0" w:type="dxa"/>
       <w:tblCellMar>
@@ -22068,7 +22500,6 @@
     <w:uiPriority w:val="59"/>
     <w:rsid w:val="00E45071"/>
     <w:tblPr>
-      <w:tblInd w:w="0" w:type="dxa"/>
       <w:tblBorders>
         <w:top w:val="single" w:sz="4" w:space="0" w:color="auto"/>
         <w:left w:val="single" w:sz="4" w:space="0" w:color="auto"/>
@@ -22077,12 +22508,6 @@
         <w:insideH w:val="single" w:sz="4" w:space="0" w:color="auto"/>
         <w:insideV w:val="single" w:sz="4" w:space="0" w:color="auto"/>
       </w:tblBorders>
-      <w:tblCellMar>
-        <w:top w:w="0" w:type="dxa"/>
-        <w:left w:w="108" w:type="dxa"/>
-        <w:bottom w:w="0" w:type="dxa"/>
-        <w:right w:w="108" w:type="dxa"/>
-      </w:tblCellMar>
     </w:tblPr>
   </w:style>
   <w:style w:type="paragraph" w:styleId="BalloonText">
@@ -22244,196 +22669,6 @@
       <w:color w:val="0000FF" w:themeColor="hyperlink"/>
       <w:u w:val="single"/>
     </w:rPr>
-  </w:style>
-</w:styles>
-</file>
-
-<file path=word/stylesWithEffects.xml><?xml version="1.0" encoding="utf-8"?>
-<w:styles xmlns:wpc="http://schemas.microsoft.com/office/word/2010/wordprocessingCanvas" xmlns:mc="http://schemas.openxmlformats.org/markup-compatibility/2006" xmlns:o="urn:schemas-microsoft-com:office:office" xmlns:r="http://schemas.openxmlformats.org/officeDocument/2006/relationships" xmlns:m="http://schemas.openxmlformats.org/officeDocument/2006/math" xmlns:v="urn:schemas-microsoft-com:vml" xmlns:wp14="http://schemas.microsoft.com/office/word/2010/wordprocessingDrawing" xmlns:wp="http://schemas.openxmlformats.org/drawingml/2006/wordprocessingDrawing" xmlns:w10="urn:schemas-microsoft-com:office:word" xmlns:w="http://schemas.openxmlformats.org/wordprocessingml/2006/main" xmlns:w14="http://schemas.microsoft.com/office/word/2010/wordml" xmlns:wpg="http://schemas.microsoft.com/office/word/2010/wordprocessingGroup" xmlns:wpi="http://schemas.microsoft.com/office/word/2010/wordprocessingInk" xmlns:wne="http://schemas.microsoft.com/office/word/2006/wordml" xmlns:wps="http://schemas.microsoft.com/office/word/2010/wordprocessingShape" mc:Ignorable="w14 wp14">
-  <w:docDefaults>
-    <w:rPrDefault>
-      <w:rPr>
-        <w:rFonts w:asciiTheme="minorHAnsi" w:eastAsiaTheme="minorEastAsia" w:hAnsiTheme="minorHAnsi" w:cstheme="minorBidi"/>
-        <w:sz w:val="22"/>
-        <w:szCs w:val="22"/>
-        <w:lang w:val="de-DE" w:eastAsia="de-DE" w:bidi="ar-SA"/>
-      </w:rPr>
-    </w:rPrDefault>
-    <w:pPrDefault>
-      <w:pPr>
-        <w:spacing w:after="200" w:line="276" w:lineRule="auto"/>
-      </w:pPr>
-    </w:pPrDefault>
-  </w:docDefaults>
-  <w:latentStyles w:defLockedState="0" w:defUIPriority="99" w:defSemiHidden="1" w:defUnhideWhenUsed="1" w:defQFormat="0" w:count="267">
-    <w:lsdException w:name="Normal" w:semiHidden="0" w:uiPriority="0" w:unhideWhenUsed="0" w:qFormat="1"/>
-    <w:lsdException w:name="heading 1" w:semiHidden="0" w:uiPriority="9" w:unhideWhenUsed="0" w:qFormat="1"/>
-    <w:lsdException w:name="heading 2" w:uiPriority="9" w:qFormat="1"/>
-    <w:lsdException w:name="heading 3" w:uiPriority="9" w:qFormat="1"/>
-    <w:lsdException w:name="heading 4" w:uiPriority="9" w:qFormat="1"/>
-    <w:lsdException w:name="heading 5" w:uiPriority="9" w:qFormat="1"/>
-    <w:lsdException w:name="heading 6" w:uiPriority="9" w:qFormat="1"/>
-    <w:lsdException w:name="heading 7" w:uiPriority="9" w:qFormat="1"/>
-    <w:lsdException w:name="heading 8" w:uiPriority="9" w:qFormat="1"/>
-    <w:lsdException w:name="heading 9" w:uiPriority="9" w:qFormat="1"/>
-    <w:lsdException w:name="toc 1" w:uiPriority="39"/>
-    <w:lsdException w:name="toc 2" w:uiPriority="39"/>
-    <w:lsdException w:name="toc 3" w:uiPriority="39"/>
-    <w:lsdException w:name="toc 4" w:uiPriority="39"/>
-    <w:lsdException w:name="toc 5" w:uiPriority="39"/>
-    <w:lsdException w:name="toc 6" w:uiPriority="39"/>
-    <w:lsdException w:name="toc 7" w:uiPriority="39"/>
-    <w:lsdException w:name="toc 8" w:uiPriority="39"/>
-    <w:lsdException w:name="toc 9" w:uiPriority="39"/>
-    <w:lsdException w:name="caption" w:uiPriority="35" w:qFormat="1"/>
-    <w:lsdException w:name="Title" w:semiHidden="0" w:uiPriority="10" w:unhideWhenUsed="0" w:qFormat="1"/>
-    <w:lsdException w:name="Default Paragraph Font" w:uiPriority="1"/>
-    <w:lsdException w:name="Subtitle" w:semiHidden="0" w:uiPriority="11" w:unhideWhenUsed="0" w:qFormat="1"/>
-    <w:lsdException w:name="Strong" w:semiHidden="0" w:uiPriority="22" w:unhideWhenUsed="0" w:qFormat="1"/>
-    <w:lsdException w:name="Emphasis" w:semiHidden="0" w:uiPriority="20" w:unhideWhenUsed="0" w:qFormat="1"/>
-    <w:lsdException w:name="Table Grid" w:semiHidden="0" w:uiPriority="59" w:unhideWhenUsed="0"/>
-    <w:lsdException w:name="Placeholder Text" w:unhideWhenUsed="0"/>
-    <w:lsdException w:name="No Spacing" w:semiHidden="0" w:uiPriority="1" w:unhideWhenUsed="0" w:qFormat="1"/>
-    <w:lsdException w:name="Light Shading" w:semiHidden="0" w:uiPriority="60" w:unhideWhenUsed="0"/>
-    <w:lsdException w:name="Light List" w:semiHidden="0" w:uiPriority="61" w:unhideWhenUsed="0"/>
-    <w:lsdException w:name="Light Grid" w:semiHidden="0" w:uiPriority="62" w:unhideWhenUsed="0"/>
-    <w:lsdException w:name="Medium Shading 1" w:semiHidden="0" w:uiPriority="63" w:unhideWhenUsed="0"/>
-    <w:lsdException w:name="Medium Shading 2" w:semiHidden="0" w:uiPriority="64" w:unhideWhenUsed="0"/>
-    <w:lsdException w:name="Medium List 1" w:semiHidden="0" w:uiPriority="65" w:unhideWhenUsed="0"/>
-    <w:lsdException w:name="Medium List 2" w:semiHidden="0" w:uiPriority="66" w:unhideWhenUsed="0"/>
-    <w:lsdException w:name="Medium Grid 1" w:semiHidden="0" w:uiPriority="67" w:unhideWhenUsed="0"/>
-    <w:lsdException w:name="Medium Grid 2" w:semiHidden="0" w:uiPriority="68" w:unhideWhenUsed="0"/>
-    <w:lsdException w:name="Medium Grid 3" w:semiHidden="0" w:uiPriority="69" w:unhideWhenUsed="0"/>
-    <w:lsdException w:name="Dark List" w:semiHidden="0" w:uiPriority="70" w:unhideWhenUsed="0"/>
-    <w:lsdException w:name="Colorful Shading" w:semiHidden="0" w:uiPriority="71" w:unhideWhenUsed="0"/>
-    <w:lsdException w:name="Colorful List" w:semiHidden="0" w:uiPriority="72" w:unhideWhenUsed="0"/>
-    <w:lsdException w:name="Colorful Grid" w:semiHidden="0" w:uiPriority="73" w:unhideWhenUsed="0"/>
-    <w:lsdException w:name="Light Shading Accent 1" w:semiHidden="0" w:uiPriority="60" w:unhideWhenUsed="0"/>
-    <w:lsdException w:name="Light List Accent 1" w:semiHidden="0" w:uiPriority="61" w:unhideWhenUsed="0"/>
-    <w:lsdException w:name="Light Grid Accent 1" w:semiHidden="0" w:uiPriority="62" w:unhideWhenUsed="0"/>
-    <w:lsdException w:name="Medium Shading 1 Accent 1" w:semiHidden="0" w:uiPriority="63" w:unhideWhenUsed="0"/>
-    <w:lsdException w:name="Medium Shading 2 Accent 1" w:semiHidden="0" w:uiPriority="64" w:unhideWhenUsed="0"/>
-    <w:lsdException w:name="Medium List 1 Accent 1" w:semiHidden="0" w:uiPriority="65" w:unhideWhenUsed="0"/>
-    <w:lsdException w:name="Revision" w:unhideWhenUsed="0"/>
-    <w:lsdException w:name="List Paragraph" w:semiHidden="0" w:uiPriority="34" w:unhideWhenUsed="0" w:qFormat="1"/>
-    <w:lsdException w:name="Quote" w:semiHidden="0" w:uiPriority="29" w:unhideWhenUsed="0" w:qFormat="1"/>
-    <w:lsdException w:name="Intense Quote" w:semiHidden="0" w:uiPriority="30" w:unhideWhenUsed="0" w:qFormat="1"/>
-    <w:lsdException w:name="Medium List 2 Accent 1" w:semiHidden="0" w:uiPriority="66" w:unhideWhenUsed="0"/>
-    <w:lsdException w:name="Medium Grid 1 Accent 1" w:semiHidden="0" w:uiPriority="67" w:unhideWhenUsed="0"/>
-    <w:lsdException w:name="Medium Grid 2 Accent 1" w:semiHidden="0" w:uiPriority="68" w:unhideWhenUsed="0"/>
-    <w:lsdException w:name="Medium Grid 3 Accent 1" w:semiHidden="0" w:uiPriority="69" w:unhideWhenUsed="0"/>
-    <w:lsdException w:name="Dark List Accent 1" w:semiHidden="0" w:uiPriority="70" w:unhideWhenUsed="0"/>
-    <w:lsdException w:name="Colorful Shading Accent 1" w:semiHidden="0" w:uiPriority="71" w:unhideWhenUsed="0"/>
-    <w:lsdException w:name="Colorful List Accent 1" w:semiHidden="0" w:uiPriority="72" w:unhideWhenUsed="0"/>
-    <w:lsdException w:name="Colorful Grid Accent 1" w:semiHidden="0" w:uiPriority="73" w:unhideWhenUsed="0"/>
-    <w:lsdException w:name="Light Shading Accent 2" w:semiHidden="0" w:uiPriority="60" w:unhideWhenUsed="0"/>
-    <w:lsdException w:name="Light List Accent 2" w:semiHidden="0" w:uiPriority="61" w:unhideWhenUsed="0"/>
-    <w:lsdException w:name="Light Grid Accent 2" w:semiHidden="0" w:uiPriority="62" w:unhideWhenUsed="0"/>
-    <w:lsdException w:name="Medium Shading 1 Accent 2" w:semiHidden="0" w:uiPriority="63" w:unhideWhenUsed="0"/>
-    <w:lsdException w:name="Medium Shading 2 Accent 2" w:semiHidden="0" w:uiPriority="64" w:unhideWhenUsed="0"/>
-    <w:lsdException w:name="Medium List 1 Accent 2" w:semiHidden="0" w:uiPriority="65" w:unhideWhenUsed="0"/>
-    <w:lsdException w:name="Medium List 2 Accent 2" w:semiHidden="0" w:uiPriority="66" w:unhideWhenUsed="0"/>
-    <w:lsdException w:name="Medium Grid 1 Accent 2" w:semiHidden="0" w:uiPriority="67" w:unhideWhenUsed="0"/>
-    <w:lsdException w:name="Medium Grid 2 Accent 2" w:semiHidden="0" w:uiPriority="68" w:unhideWhenUsed="0"/>
-    <w:lsdException w:name="Medium Grid 3 Accent 2" w:semiHidden="0" w:uiPriority="69" w:unhideWhenUsed="0"/>
-    <w:lsdException w:name="Dark List Accent 2" w:semiHidden="0" w:uiPriority="70" w:unhideWhenUsed="0"/>
-    <w:lsdException w:name="Colorful Shading Accent 2" w:semiHidden="0" w:uiPriority="71" w:unhideWhenUsed="0"/>
-    <w:lsdException w:name="Colorful List Accent 2" w:semiHidden="0" w:uiPriority="72" w:unhideWhenUsed="0"/>
-    <w:lsdException w:name="Colorful Grid Accent 2" w:semiHidden="0" w:uiPriority="73" w:unhideWhenUsed="0"/>
-    <w:lsdException w:name="Light Shading Accent 3" w:semiHidden="0" w:uiPriority="60" w:unhideWhenUsed="0"/>
-    <w:lsdException w:name="Light List Accent 3" w:semiHidden="0" w:uiPriority="61" w:unhideWhenUsed="0"/>
-    <w:lsdException w:name="Light Grid Accent 3" w:semiHidden="0" w:uiPriority="62" w:unhideWhenUsed="0"/>
-    <w:lsdException w:name="Medium Shading 1 Accent 3" w:semiHidden="0" w:uiPriority="63" w:unhideWhenUsed="0"/>
-    <w:lsdException w:name="Medium Shading 2 Accent 3" w:semiHidden="0" w:uiPriority="64" w:unhideWhenUsed="0"/>
-    <w:lsdException w:name="Medium List 1 Accent 3" w:semiHidden="0" w:uiPriority="65" w:unhideWhenUsed="0"/>
-    <w:lsdException w:name="Medium List 2 Accent 3" w:semiHidden="0" w:uiPriority="66" w:unhideWhenUsed="0"/>
-    <w:lsdException w:name="Medium Grid 1 Accent 3" w:semiHidden="0" w:uiPriority="67" w:unhideWhenUsed="0"/>
-    <w:lsdException w:name="Medium Grid 2 Accent 3" w:semiHidden="0" w:uiPriority="68" w:unhideWhenUsed="0"/>
-    <w:lsdException w:name="Medium Grid 3 Accent 3" w:semiHidden="0" w:uiPriority="69" w:unhideWhenUsed="0"/>
-    <w:lsdException w:name="Dark List Accent 3" w:semiHidden="0" w:uiPriority="70" w:unhideWhenUsed="0"/>
-    <w:lsdException w:name="Colorful Shading Accent 3" w:semiHidden="0" w:uiPriority="71" w:unhideWhenUsed="0"/>
-    <w:lsdException w:name="Colorful List Accent 3" w:semiHidden="0" w:uiPriority="72" w:unhideWhenUsed="0"/>
-    <w:lsdException w:name="Colorful Grid Accent 3" w:semiHidden="0" w:uiPriority="73" w:unhideWhenUsed="0"/>
-    <w:lsdException w:name="Light Shading Accent 4" w:semiHidden="0" w:uiPriority="60" w:unhideWhenUsed="0"/>
-    <w:lsdException w:name="Light List Accent 4" w:semiHidden="0" w:uiPriority="61" w:unhideWhenUsed="0"/>
-    <w:lsdException w:name="Light Grid Accent 4" w:semiHidden="0" w:uiPriority="62" w:unhideWhenUsed="0"/>
-    <w:lsdException w:name="Medium Shading 1 Accent 4" w:semiHidden="0" w:uiPriority="63" w:unhideWhenUsed="0"/>
-    <w:lsdException w:name="Medium Shading 2 Accent 4" w:semiHidden="0" w:uiPriority="64" w:unhideWhenUsed="0"/>
-    <w:lsdException w:name="Medium List 1 Accent 4" w:semiHidden="0" w:uiPriority="65" w:unhideWhenUsed="0"/>
-    <w:lsdException w:name="Medium List 2 Accent 4" w:semiHidden="0" w:uiPriority="66" w:unhideWhenUsed="0"/>
-    <w:lsdException w:name="Medium Grid 1 Accent 4" w:semiHidden="0" w:uiPriority="67" w:unhideWhenUsed="0"/>
-    <w:lsdException w:name="Medium Grid 2 Accent 4" w:semiHidden="0" w:uiPriority="68" w:unhideWhenUsed="0"/>
-    <w:lsdException w:name="Medium Grid 3 Accent 4" w:semiHidden="0" w:uiPriority="69" w:unhideWhenUsed="0"/>
-    <w:lsdException w:name="Dark List Accent 4" w:semiHidden="0" w:uiPriority="70" w:unhideWhenUsed="0"/>
-    <w:lsdException w:name="Colorful Shading Accent 4" w:semiHidden="0" w:uiPriority="71" w:unhideWhenUsed="0"/>
-    <w:lsdException w:name="Colorful List Accent 4" w:semiHidden="0" w:uiPriority="72" w:unhideWhenUsed="0"/>
-    <w:lsdException w:name="Colorful Grid Accent 4" w:semiHidden="0" w:uiPriority="73" w:unhideWhenUsed="0"/>
-    <w:lsdException w:name="Light Shading Accent 5" w:semiHidden="0" w:uiPriority="60" w:unhideWhenUsed="0"/>
-    <w:lsdException w:name="Light List Accent 5" w:semiHidden="0" w:uiPriority="61" w:unhideWhenUsed="0"/>
-    <w:lsdException w:name="Light Grid Accent 5" w:semiHidden="0" w:uiPriority="62" w:unhideWhenUsed="0"/>
-    <w:lsdException w:name="Medium Shading 1 Accent 5" w:semiHidden="0" w:uiPriority="63" w:unhideWhenUsed="0"/>
-    <w:lsdException w:name="Medium Shading 2 Accent 5" w:semiHidden="0" w:uiPriority="64" w:unhideWhenUsed="0"/>
-    <w:lsdException w:name="Medium List 1 Accent 5" w:semiHidden="0" w:uiPriority="65" w:unhideWhenUsed="0"/>
-    <w:lsdException w:name="Medium List 2 Accent 5" w:semiHidden="0" w:uiPriority="66" w:unhideWhenUsed="0"/>
-    <w:lsdException w:name="Medium Grid 1 Accent 5" w:semiHidden="0" w:uiPriority="67" w:unhideWhenUsed="0"/>
-    <w:lsdException w:name="Medium Grid 2 Accent 5" w:semiHidden="0" w:uiPriority="68" w:unhideWhenUsed="0"/>
-    <w:lsdException w:name="Medium Grid 3 Accent 5" w:semiHidden="0" w:uiPriority="69" w:unhideWhenUsed="0"/>
-    <w:lsdException w:name="Dark List Accent 5" w:semiHidden="0" w:uiPriority="70" w:unhideWhenUsed="0"/>
-    <w:lsdException w:name="Colorful Shading Accent 5" w:semiHidden="0" w:uiPriority="71" w:unhideWhenUsed="0"/>
-    <w:lsdException w:name="Colorful List Accent 5" w:semiHidden="0" w:uiPriority="72" w:unhideWhenUsed="0"/>
-    <w:lsdException w:name="Colorful Grid Accent 5" w:semiHidden="0" w:uiPriority="73" w:unhideWhenUsed="0"/>
-    <w:lsdException w:name="Light Shading Accent 6" w:semiHidden="0" w:uiPriority="60" w:unhideWhenUsed="0"/>
-    <w:lsdException w:name="Light List Accent 6" w:semiHidden="0" w:uiPriority="61" w:unhideWhenUsed="0"/>
-    <w:lsdException w:name="Light Grid Accent 6" w:semiHidden="0" w:uiPriority="62" w:unhideWhenUsed="0"/>
-    <w:lsdException w:name="Medium Shading 1 Accent 6" w:semiHidden="0" w:uiPriority="63" w:unhideWhenUsed="0"/>
-    <w:lsdException w:name="Medium Shading 2 Accent 6" w:semiHidden="0" w:uiPriority="64" w:unhideWhenUsed="0"/>
-    <w:lsdException w:name="Medium List 1 Accent 6" w:semiHidden="0" w:uiPriority="65" w:unhideWhenUsed="0"/>
-    <w:lsdException w:name="Medium List 2 Accent 6" w:semiHidden="0" w:uiPriority="66" w:unhideWhenUsed="0"/>
-    <w:lsdException w:name="Medium Grid 1 Accent 6" w:semiHidden="0" w:uiPriority="67" w:unhideWhenUsed="0"/>
-    <w:lsdException w:name="Medium Grid 2 Accent 6" w:semiHidden="0" w:uiPriority="68" w:unhideWhenUsed="0"/>
-    <w:lsdException w:name="Medium Grid 3 Accent 6" w:semiHidden="0" w:uiPriority="69" w:unhideWhenUsed="0"/>
-    <w:lsdException w:name="Dark List Accent 6" w:semiHidden="0" w:uiPriority="70" w:unhideWhenUsed="0"/>
-    <w:lsdException w:name="Colorful Shading Accent 6" w:semiHidden="0" w:uiPriority="71" w:unhideWhenUsed="0"/>
-    <w:lsdException w:name="Colorful List Accent 6" w:semiHidden="0" w:uiPriority="72" w:unhideWhenUsed="0"/>
-    <w:lsdException w:name="Colorful Grid Accent 6" w:semiHidden="0" w:uiPriority="73" w:unhideWhenUsed="0"/>
-    <w:lsdException w:name="Subtle Emphasis" w:semiHidden="0" w:uiPriority="19" w:unhideWhenUsed="0" w:qFormat="1"/>
-    <w:lsdException w:name="Intense Emphasis" w:semiHidden="0" w:uiPriority="21" w:unhideWhenUsed="0" w:qFormat="1"/>
-    <w:lsdException w:name="Subtle Reference" w:semiHidden="0" w:uiPriority="31" w:unhideWhenUsed="0" w:qFormat="1"/>
-    <w:lsdException w:name="Intense Reference" w:semiHidden="0" w:uiPriority="32" w:unhideWhenUsed="0" w:qFormat="1"/>
-    <w:lsdException w:name="Book Title" w:semiHidden="0" w:uiPriority="33" w:unhideWhenUsed="0" w:qFormat="1"/>
-    <w:lsdException w:name="Bibliography" w:uiPriority="37"/>
-    <w:lsdException w:name="TOC Heading" w:uiPriority="39" w:qFormat="1"/>
-  </w:latentStyles>
-  <w:style w:type="paragraph" w:default="1" w:styleId="Standard">
-    <w:name w:val="Normal"/>
-    <w:qFormat/>
-  </w:style>
-  <w:style w:type="character" w:default="1" w:styleId="Absatz-Standardschriftart">
-    <w:name w:val="Default Paragraph Font"/>
-    <w:uiPriority w:val="1"/>
-    <w:semiHidden/>
-    <w:unhideWhenUsed/>
-  </w:style>
-  <w:style w:type="table" w:default="1" w:styleId="NormaleTabelle">
-    <w:name w:val="Normal Table"/>
-    <w:uiPriority w:val="99"/>
-    <w:semiHidden/>
-    <w:unhideWhenUsed/>
-    <w:tblPr>
-      <w:tblInd w:w="0" w:type="dxa"/>
-      <w:tblCellMar>
-        <w:top w:w="0" w:type="dxa"/>
-        <w:left w:w="108" w:type="dxa"/>
-        <w:bottom w:w="0" w:type="dxa"/>
-        <w:right w:w="108" w:type="dxa"/>
-      </w:tblCellMar>
-    </w:tblPr>
-  </w:style>
-  <w:style w:type="numbering" w:default="1" w:styleId="KeineListe">
-    <w:name w:val="No List"/>
-    <w:uiPriority w:val="99"/>
-    <w:semiHidden/>
-    <w:unhideWhenUsed/>
   </w:style>
 </w:styles>
 </file>
@@ -22726,7 +22961,7 @@
 </file>
 
 <file path=customXml/itemProps1.xml><?xml version="1.0" encoding="utf-8"?>
-<ds:datastoreItem xmlns:ds="http://schemas.openxmlformats.org/officeDocument/2006/customXml" ds:itemID="{95EB5C0C-B5A7-4453-BB41-87AF5C8D79F1}">
+<ds:datastoreItem xmlns:ds="http://schemas.openxmlformats.org/officeDocument/2006/customXml" ds:itemID="{3D90A13D-1707-452E-B53C-1711B6D87315}">
   <ds:schemaRefs>
     <ds:schemaRef ds:uri="http://schemas.openxmlformats.org/officeDocument/2006/bibliography"/>
   </ds:schemaRefs>

</xml_diff>

<commit_message>
Java 9 support: fixes, improvements and lib update
- added Java 9 instrumentation for RandomAccessFile
- added ASM 6.2
- added javassist 3.22
- removed unneeded parts of BCEL
</commit_message>
<xml_diff>
--- a/Instrumentation.ex/resources/manual.docx
+++ b/Instrumentation.ex/resources/manual.docx
@@ -81,19 +81,7 @@
         <w:rPr>
           <w:lang w:val="en-US"/>
         </w:rPr>
-        <w:t>2</w:t>
-      </w:r>
-      <w:r>
-        <w:rPr>
-          <w:lang w:val="en-US"/>
-        </w:rPr>
-        <w:t>9</w:t>
-      </w:r>
-      <w:r>
-        <w:rPr>
-          <w:lang w:val="en-US"/>
-        </w:rPr>
-        <w:t xml:space="preserve"> (SNAPSHOT)</w:t>
+        <w:t>30</w:t>
       </w:r>
     </w:p>
     <w:p>
@@ -196,6 +184,9 @@
             <w:fldChar w:fldCharType="begin"/>
           </w:r>
           <w:r>
+            <w:rPr>
+              <w:lang w:val="en-US"/>
+            </w:rPr>
             <w:instrText xml:space="preserve"> TOC \o "1-3" \h \z \u </w:instrText>
           </w:r>
           <w:r>
@@ -1409,7 +1400,7 @@
                 <w:noProof/>
                 <w:webHidden/>
               </w:rPr>
-              <w:t>11</w:t>
+              <w:t>12</w:t>
             </w:r>
             <w:r>
               <w:rPr>
@@ -4499,13 +4490,7 @@
         <w:rPr>
           <w:lang w:val="en-US"/>
         </w:rPr>
-        <w:instrText xml:space="preserve"> RE</w:instrText>
-      </w:r>
-      <w:r>
-        <w:rPr>
-          <w:lang w:val="en-US"/>
-        </w:rPr>
-        <w:instrText xml:space="preserve">F _Ref297790090 \r \h  \* MERGEFORMAT </w:instrText>
+        <w:instrText xml:space="preserve"> REF _Ref297790090 \r \h  \* MERGEFORMAT </w:instrText>
       </w:r>
       <w:r>
         <w:fldChar w:fldCharType="separate"/>
@@ -4729,6 +4714,27 @@
           <w:lang w:val="en-US"/>
         </w:rPr>
         <w:footnoteReference w:id="2"/>
+      </w:r>
+      <w:r>
+        <w:rPr>
+          <w:lang w:val="en-US"/>
+        </w:rPr>
+        <w:t xml:space="preserve"> (see the footnote for </w:t>
+      </w:r>
+      <w:bookmarkStart w:id="12" w:name="_GoBack"/>
+      <w:r>
+        <w:rPr>
+          <w:b/>
+          <w:lang w:val="en-US"/>
+        </w:rPr>
+        <w:t>Java 9 compatibility</w:t>
+      </w:r>
+      <w:bookmarkEnd w:id="12"/>
+      <w:r>
+        <w:rPr>
+          <w:lang w:val="en-US"/>
+        </w:rPr>
+        <w:t>)</w:t>
       </w:r>
     </w:p>
     <w:p>
@@ -5129,6 +5135,7 @@
           <w:p>
             <w:pPr>
               <w:rPr>
+                <w:rFonts w:ascii="Courier New" w:hAnsi="Courier New" w:cs="Courier New"/>
                 <w:lang w:val="en-US"/>
               </w:rPr>
             </w:pPr>
@@ -5137,7 +5144,7 @@
                 <w:rFonts w:ascii="Courier New" w:hAnsi="Courier New" w:cs="Courier New"/>
                 <w:lang w:val="en-US"/>
               </w:rPr>
-              <w:t>xmlconfig</w:t>
+              <w:t>installDir</w:t>
             </w:r>
           </w:p>
         </w:tc>
@@ -5155,40 +5162,7 @@
               <w:rPr>
                 <w:lang w:val="en-US"/>
               </w:rPr>
-              <w:t>Read the monitoring configuration from the given XML file (c.f. Section</w:t>
-            </w:r>
-            <w:r>
-              <w:rPr>
-                <w:lang w:val="en-GB"/>
-              </w:rPr>
-              <w:t xml:space="preserve"> </w:t>
-            </w:r>
-            <w:r>
-              <w:fldChar w:fldCharType="begin"/>
-            </w:r>
-            <w:r>
-              <w:rPr>
-                <w:lang w:val="en-GB"/>
-              </w:rPr>
-              <w:instrText xml:space="preserve"> REF _Ref348597316 \r \h </w:instrText>
-            </w:r>
-            <w:r>
-              <w:fldChar w:fldCharType="separate"/>
-            </w:r>
-            <w:r>
-              <w:rPr>
-                <w:lang w:val="en-GB"/>
-              </w:rPr>
-              <w:t>5.3</w:t>
-            </w:r>
-            <w:r>
-              <w:fldChar w:fldCharType="end"/>
-            </w:r>
-            <w:r>
-              <w:rPr>
-                <w:lang w:val="en-US"/>
-              </w:rPr>
-              <w:t>).</w:t>
+              <w:t>The folder where the SPASS-meter JAR files are stored.</w:t>
             </w:r>
           </w:p>
         </w:tc>
@@ -5206,7 +5180,20 @@
               <w:rPr>
                 <w:lang w:val="en-US"/>
               </w:rPr>
-              <w:t>File location</w:t>
+              <w:t xml:space="preserve">Folder location, undefined but </w:t>
+            </w:r>
+            <w:r>
+              <w:rPr>
+                <w:b/>
+                <w:lang w:val="en-US"/>
+              </w:rPr>
+              <w:t>required for Java 9</w:t>
+            </w:r>
+            <w:r>
+              <w:rPr>
+                <w:lang w:val="en-US"/>
+              </w:rPr>
+              <w:t xml:space="preserve"> if SPASS-meter JARs are not on the classpath.</w:t>
             </w:r>
           </w:p>
         </w:tc>
@@ -5227,7 +5214,7 @@
                 <w:rFonts w:ascii="Courier New" w:hAnsi="Courier New" w:cs="Courier New"/>
                 <w:lang w:val="en-US"/>
               </w:rPr>
-              <w:t>out</w:t>
+              <w:t>xmlconfig</w:t>
             </w:r>
           </w:p>
         </w:tc>
@@ -5245,20 +5232,110 @@
               <w:rPr>
                 <w:lang w:val="en-US"/>
               </w:rPr>
+              <w:t>Read the monitoring configuration from the given XML file (c.f. Section</w:t>
+            </w:r>
+            <w:r>
+              <w:rPr>
+                <w:lang w:val="en-GB"/>
+              </w:rPr>
+              <w:t xml:space="preserve"> </w:t>
+            </w:r>
+            <w:r>
+              <w:fldChar w:fldCharType="begin"/>
+            </w:r>
+            <w:r>
+              <w:rPr>
+                <w:lang w:val="en-GB"/>
+              </w:rPr>
+              <w:instrText xml:space="preserve"> REF _Ref348597316 \r \h </w:instrText>
+            </w:r>
+            <w:r>
+              <w:fldChar w:fldCharType="separate"/>
+            </w:r>
+            <w:r>
+              <w:rPr>
+                <w:lang w:val="en-GB"/>
+              </w:rPr>
+              <w:t>5.3</w:t>
+            </w:r>
+            <w:r>
+              <w:fldChar w:fldCharType="end"/>
+            </w:r>
+            <w:r>
+              <w:rPr>
+                <w:lang w:val="en-US"/>
+              </w:rPr>
+              <w:t>).</w:t>
+            </w:r>
+          </w:p>
+        </w:tc>
+        <w:tc>
+          <w:tcPr>
+            <w:tcW w:w="3685" w:type="dxa"/>
+          </w:tcPr>
+          <w:p>
+            <w:pPr>
+              <w:rPr>
+                <w:lang w:val="en-US"/>
+              </w:rPr>
+            </w:pPr>
+            <w:r>
+              <w:rPr>
+                <w:lang w:val="en-US"/>
+              </w:rPr>
+              <w:t>File location</w:t>
+            </w:r>
+          </w:p>
+        </w:tc>
+      </w:tr>
+      <w:tr>
+        <w:tc>
+          <w:tcPr>
+            <w:tcW w:w="2235" w:type="dxa"/>
+          </w:tcPr>
+          <w:p>
+            <w:pPr>
+              <w:rPr>
+                <w:lang w:val="en-US"/>
+              </w:rPr>
+            </w:pPr>
+            <w:r>
+              <w:rPr>
+                <w:rFonts w:ascii="Courier New" w:hAnsi="Courier New" w:cs="Courier New"/>
+                <w:lang w:val="en-US"/>
+              </w:rPr>
+              <w:t>out</w:t>
+            </w:r>
+          </w:p>
+        </w:tc>
+        <w:tc>
+          <w:tcPr>
+            <w:tcW w:w="3260" w:type="dxa"/>
+          </w:tcPr>
+          <w:p>
+            <w:pPr>
+              <w:rPr>
+                <w:lang w:val="en-US"/>
+              </w:rPr>
+            </w:pPr>
+            <w:r>
+              <w:rPr>
+                <w:lang w:val="en-US"/>
+              </w:rPr>
               <w:t xml:space="preserve">Write the monitoring results as a summary to the given file using a default textual data schema. </w:t>
             </w:r>
             <w:r>
               <w:rPr>
                 <w:lang w:val="en-US"/>
               </w:rPr>
-              <w:t xml:space="preserve">If a directory is given, SPASS-meter will create log files with names according to the JVM identifier (minimal support for distributed </w:t>
+              <w:t xml:space="preserve">If a </w:t>
             </w:r>
             <w:r>
               <w:rPr>
                 <w:lang w:val="en-US"/>
               </w:rPr>
               <w:lastRenderedPageBreak/>
-              <w:t>monitoring).</w:t>
+              <w:t>directory is given, SPASS-meter will create log files with names according to the JVM identifier (minimal support for distributed monitoring).</w:t>
             </w:r>
           </w:p>
         </w:tc>
@@ -5941,15 +6018,7 @@
               <w:rPr>
                 <w:lang w:val="en-US"/>
               </w:rPr>
-              <w:t>The default instrumentation behavior in case that explicit start and end configuration</w:t>
-            </w:r>
-            <w:bookmarkStart w:id="12" w:name="_GoBack"/>
-            <w:bookmarkEnd w:id="12"/>
-            <w:r>
-              <w:rPr>
-                <w:lang w:val="en-US"/>
-              </w:rPr>
-              <w:t xml:space="preserve"> is missing. Applies to the first main method found by the instrumenter, i.e. the program start.</w:t>
+              <w:t>The default instrumentation behavior in case that explicit start and end configuration is missing. Applies to the first main method found by the instrumenter, i.e. the program start.</w:t>
             </w:r>
           </w:p>
         </w:tc>
@@ -6091,20 +6160,20 @@
               <w:rPr>
                 <w:lang w:val="en-US"/>
               </w:rPr>
-              <w:t>Classes to be excluded from instrumentation given as a comma separated list in terms of their (prefixed) JVM names (packages separated by /).</w:t>
-            </w:r>
-            <w:r>
-              <w:rPr>
-                <w:lang w:val="en-US"/>
-              </w:rPr>
-              <w:t xml:space="preserve"> This may affect measurements on </w:t>
+              <w:t xml:space="preserve">Classes to be excluded from instrumentation given as a </w:t>
             </w:r>
             <w:r>
               <w:rPr>
                 <w:lang w:val="en-US"/>
               </w:rPr>
               <w:lastRenderedPageBreak/>
-              <w:t>SUM leve</w:t>
+              <w:t>comma separated list in terms of their (prefixed) JVM names (packages separated by /).</w:t>
+            </w:r>
+            <w:r>
+              <w:rPr>
+                <w:lang w:val="en-US"/>
+              </w:rPr>
+              <w:t xml:space="preserve"> This may affect measurements on SUM leve</w:t>
             </w:r>
             <w:r>
               <w:rPr>
@@ -7145,7 +7214,15 @@
                 <w:rFonts w:cs="Courier New"/>
                 <w:lang w:val="en-US"/>
               </w:rPr>
-              <w:t xml:space="preserve"> in global Configuration</w:t>
+              <w:t xml:space="preserve"> in </w:t>
+            </w:r>
+            <w:r>
+              <w:rPr>
+                <w:rFonts w:cs="Courier New"/>
+                <w:lang w:val="en-US"/>
+              </w:rPr>
+              <w:lastRenderedPageBreak/>
+              <w:t>global Configuration</w:t>
             </w:r>
             <w:r>
               <w:rPr>
@@ -7177,14 +7254,7 @@
               <w:rPr>
                 <w:lang w:val="en-US"/>
               </w:rPr>
-              <w:t xml:space="preserve">: Should accountable resources of related groups </w:t>
-            </w:r>
-            <w:r>
-              <w:rPr>
-                <w:lang w:val="en-US"/>
-              </w:rPr>
-              <w:lastRenderedPageBreak/>
-              <w:t xml:space="preserve">be considered: </w:t>
+              <w:t xml:space="preserve">: Should accountable resources of related groups be considered: </w:t>
             </w:r>
             <w:r>
               <w:rPr>
@@ -8066,7 +8136,14 @@
               <w:rPr>
                 <w:lang w:val="en-US"/>
               </w:rPr>
-              <w:t>. Not recorded in summary.</w:t>
+              <w:t xml:space="preserve">. Not recorded in </w:t>
+            </w:r>
+            <w:r>
+              <w:rPr>
+                <w:lang w:val="en-US"/>
+              </w:rPr>
+              <w:lastRenderedPageBreak/>
+              <w:t>summary.</w:t>
             </w:r>
           </w:p>
         </w:tc>
@@ -8084,6 +8161,7 @@
               <w:rPr>
                 <w:lang w:val="en-US"/>
               </w:rPr>
+              <w:lastRenderedPageBreak/>
               <w:t>Attribute</w:t>
             </w:r>
           </w:p>
@@ -8150,6 +8228,7 @@
                 <w:rFonts w:ascii="Courier New" w:hAnsi="Courier New" w:cs="Courier New"/>
                 <w:lang w:val="en-US"/>
               </w:rPr>
+              <w:lastRenderedPageBreak/>
               <w:t>ValueContext</w:t>
             </w:r>
           </w:p>
@@ -8168,14 +8247,7 @@
               <w:rPr>
                 <w:lang w:val="en-US"/>
               </w:rPr>
-              <w:t xml:space="preserve">Define the (reusable) id of a </w:t>
-            </w:r>
-            <w:r>
-              <w:rPr>
-                <w:lang w:val="en-US"/>
-              </w:rPr>
-              <w:lastRenderedPageBreak/>
-              <w:t xml:space="preserve">value change for an instance of an object holding attributes marked with a value change annotation and id “*” whereby at a concrete </w:t>
+              <w:t xml:space="preserve">Define the (reusable) id of a value change for an instance of an object holding attributes marked with a value change annotation and id “*” whereby at a concrete </w:t>
             </w:r>
             <w:r>
               <w:rPr>
@@ -8205,7 +8277,6 @@
               <w:rPr>
                 <w:lang w:val="en-US"/>
               </w:rPr>
-              <w:lastRenderedPageBreak/>
               <w:t>Attribute</w:t>
             </w:r>
             <w:r>
@@ -8265,7 +8336,6 @@
                 <w:rFonts w:ascii="Courier New" w:hAnsi="Courier New" w:cs="Courier New"/>
                 <w:lang w:val="en-US"/>
               </w:rPr>
-              <w:lastRenderedPageBreak/>
               <w:t>NotifyValue</w:t>
             </w:r>
           </w:p>
@@ -8703,7 +8773,15 @@
           <w:rFonts w:cstheme="minorHAnsi"/>
           <w:lang w:val="en-US"/>
         </w:rPr>
-        <w:t xml:space="preserve"> is used only once, the configuration is consistent as all information is available when internally registering the group for monitoring. In case of multiple classes or methods which form a monitoring group, each annotation may define its own set of additional information but only the annotation which is loaded first counts. In that case, we (currently) suggest </w:t>
+        <w:t xml:space="preserve"> is used only once, the configuration is consistent as all information is available when internally registering the group for monitoring. In case of multiple classes or methods which form a monitoring group, each annotation may define its own set of additional information but only the annotation which is loaded first counts. In that case, we (currently) </w:t>
+      </w:r>
+      <w:r>
+        <w:rPr>
+          <w:rFonts w:cstheme="minorHAnsi"/>
+          <w:lang w:val="en-US"/>
+        </w:rPr>
+        <w:lastRenderedPageBreak/>
+        <w:t xml:space="preserve">suggest </w:t>
       </w:r>
       <w:r>
         <w:rPr>
@@ -8779,15 +8857,7 @@
           <w:rFonts w:cstheme="minorHAnsi"/>
           <w:lang w:val="en-US"/>
         </w:rPr>
-        <w:t xml:space="preserve">. Dependent on the actual configuration, SPASS-meter may start </w:t>
-      </w:r>
-      <w:r>
-        <w:rPr>
-          <w:rFonts w:cstheme="minorHAnsi"/>
-          <w:lang w:val="en-US"/>
-        </w:rPr>
-        <w:lastRenderedPageBreak/>
-        <w:t>various background threads, e.g.</w:t>
+        <w:t>. Dependent on the actual configuration, SPASS-meter may start various background threads, e.g.</w:t>
       </w:r>
       <w:r>
         <w:rPr>
@@ -9665,6 +9735,7 @@
           <w:b/>
           <w:lang w:val="en-US"/>
         </w:rPr>
+        <w:lastRenderedPageBreak/>
         <w:t xml:space="preserve">  </w:t>
       </w:r>
       <w:r>
@@ -9795,7 +9866,6 @@
           <w:rFonts w:ascii="Courier New" w:hAnsi="Courier New" w:cs="Courier New"/>
           <w:lang w:val="en-US"/>
         </w:rPr>
-        <w:lastRenderedPageBreak/>
         <w:t xml:space="preserve">        &lt;monitor id=”TheObject” debug=”NET_IN, NET_OUT”/&gt;</w:t>
       </w:r>
     </w:p>
@@ -11241,6 +11311,7 @@
         <w:rPr>
           <w:lang w:val="en-US"/>
         </w:rPr>
+        <w:lastRenderedPageBreak/>
         <w:t xml:space="preserve">A </w:t>
       </w:r>
       <w:r>
@@ -11317,14 +11388,7 @@
         <w:rPr>
           <w:lang w:val="en-US"/>
         </w:rPr>
-        <w:t xml:space="preserve"> element corresponds to a Java method and is specified by its signature consisting of the method name, the parameter list (in braces) and the fully qualified parameter types as a comma separated list. Whitespaces are not allowed in a signature. As </w:t>
-      </w:r>
-      <w:r>
-        <w:rPr>
-          <w:lang w:val="en-US"/>
-        </w:rPr>
-        <w:lastRenderedPageBreak/>
-        <w:t xml:space="preserve">usual in Java, the return type is not part of a signature. Also thrown exceptions are not </w:t>
+        <w:t xml:space="preserve"> element corresponds to a Java method and is specified by its signature consisting of the method name, the parameter list (in braces) and the fully qualified parameter types as a comma separated list. Whitespaces are not allowed in a signature. As usual in Java, the return type is not part of a signature. Also thrown exceptions are not </w:t>
       </w:r>
       <w:r>
         <w:rPr>
@@ -12058,6 +12122,7 @@
         <w:rPr>
           <w:lang w:val="en-US"/>
         </w:rPr>
+        <w:lastRenderedPageBreak/>
         <w:t>Remote monitoring</w:t>
       </w:r>
       <w:bookmarkEnd w:id="20"/>
@@ -13094,6 +13159,7 @@
           <w:i/>
           <w:lang w:val="en-US"/>
         </w:rPr>
+        <w:lastRenderedPageBreak/>
         <w:t>&lt;input jars&gt;</w:t>
       </w:r>
       <w:r>
@@ -13217,7 +13283,6 @@
           <w:i/>
           <w:lang w:val="en-US"/>
         </w:rPr>
-        <w:lastRenderedPageBreak/>
         <w:t>&lt;output directory&gt;</w:t>
       </w:r>
       <w:r>
@@ -14154,6 +14219,7 @@
           <w:rFonts w:ascii="Courier New" w:hAnsi="Courier New" w:cs="Courier New"/>
           <w:lang w:val="en-GB"/>
         </w:rPr>
+        <w:lastRenderedPageBreak/>
         <w:t xml:space="preserve">    </w:t>
       </w:r>
       <w:r>
@@ -14289,7 +14355,6 @@
         <w:rPr>
           <w:lang w:val="en-US"/>
         </w:rPr>
-        <w:lastRenderedPageBreak/>
         <w:t>Monitoring results</w:t>
       </w:r>
       <w:bookmarkEnd w:id="25"/>
@@ -14572,7 +14637,14 @@
         <w:rPr>
           <w:lang w:val="en-US"/>
         </w:rPr>
-        <w:t xml:space="preserve"> The data recorded for all specified monitoring groups as well as for the entire SUM are given. Further, a breakdown of the time consumption of all threads is shown. Please note that </w:t>
+        <w:t xml:space="preserve"> The data recorded for all specified monitoring groups as well as for the entire SUM are given. Further, a breakdown of the time consumption of all threads is shown. </w:t>
+      </w:r>
+      <w:r>
+        <w:rPr>
+          <w:lang w:val="en-US"/>
+        </w:rPr>
+        <w:lastRenderedPageBreak/>
+        <w:t xml:space="preserve">Please note that </w:t>
       </w:r>
       <w:r>
         <w:rPr>
@@ -14651,7 +14723,6 @@
           <w:b/>
           <w:lang w:val="en-US"/>
         </w:rPr>
-        <w:lastRenderedPageBreak/>
         <w:t>Breakdown:</w:t>
       </w:r>
       <w:r>
@@ -15453,7 +15524,14 @@
               <w:rPr>
                 <w:lang w:val="en-US"/>
               </w:rPr>
-              <w:t>path to the XML-based configuration file for the JMX extension</w:t>
+              <w:t xml:space="preserve">path to the XML-based configuration file </w:t>
+            </w:r>
+            <w:r>
+              <w:rPr>
+                <w:lang w:val="en-US"/>
+              </w:rPr>
+              <w:lastRenderedPageBreak/>
+              <w:t>for the JMX extension</w:t>
             </w:r>
           </w:p>
         </w:tc>
@@ -15471,6 +15549,7 @@
               <w:rPr>
                 <w:lang w:val="en-US"/>
               </w:rPr>
+              <w:lastRenderedPageBreak/>
               <w:t>FileLocation (default)</w:t>
             </w:r>
           </w:p>
@@ -16641,7 +16720,14 @@
         <w:rPr>
           <w:lang w:val="en-US"/>
         </w:rPr>
-        <w:t xml:space="preserve"> specifies the function which will be used and the </w:t>
+        <w:t xml:space="preserve"> specifies the function which will be used and </w:t>
+      </w:r>
+      <w:r>
+        <w:rPr>
+          <w:lang w:val="en-US"/>
+        </w:rPr>
+        <w:lastRenderedPageBreak/>
+        <w:t xml:space="preserve">the </w:t>
       </w:r>
       <w:r>
         <w:rPr>
@@ -19799,6 +19885,25 @@
           <w:lang w:val="en-US"/>
         </w:rPr>
         <w:t>ons prior to 1.1 required that spass-meter-rt.jar was listed in the classpath.</w:t>
+      </w:r>
+      <w:r>
+        <w:rPr>
+          <w:lang w:val="en-US"/>
+        </w:rPr>
+        <w:t xml:space="preserve"> Java 9 again requires that either all SPASS-meter libraries are on the classpath or the configuration option </w:t>
+      </w:r>
+      <w:r>
+        <w:rPr>
+          <w:rFonts w:ascii="Courier New" w:hAnsi="Courier New" w:cs="Courier New"/>
+          <w:lang w:val="en-US"/>
+        </w:rPr>
+        <w:t>installDir</w:t>
+      </w:r>
+      <w:r>
+        <w:rPr>
+          <w:lang w:val="en-US"/>
+        </w:rPr>
+        <w:t xml:space="preserve"> is set correctly.</w:t>
       </w:r>
     </w:p>
   </w:footnote>
@@ -22961,7 +23066,7 @@
 </file>
 
 <file path=customXml/itemProps1.xml><?xml version="1.0" encoding="utf-8"?>
-<ds:datastoreItem xmlns:ds="http://schemas.openxmlformats.org/officeDocument/2006/customXml" ds:itemID="{3D90A13D-1707-452E-B53C-1711B6D87315}">
+<ds:datastoreItem xmlns:ds="http://schemas.openxmlformats.org/officeDocument/2006/customXml" ds:itemID="{EA78582E-E2E6-4EFE-B974-CD1651E2D370}">
   <ds:schemaRefs>
     <ds:schemaRef ds:uri="http://schemas.openxmlformats.org/officeDocument/2006/bibliography"/>
   </ds:schemaRefs>

</xml_diff>